<commit_message>
created code to analyse and draw phage titre by genotype data
</commit_message>
<xml_diff>
--- a/Experiment 1/docs/relative diversity Exp1 draft.docx
+++ b/Experiment 1/docs/relative diversity Exp1 draft.docx
@@ -1,6 +1,6 @@
 
 <file path=word/document.xml><?xml version="1.0" encoding="utf-8"?>
-<w:document xmlns:wpc="http://schemas.microsoft.com/office/word/2010/wordprocessingCanvas" xmlns:mo="http://schemas.microsoft.com/office/mac/office/2008/main" xmlns:mc="http://schemas.openxmlformats.org/markup-compatibility/2006" xmlns:mv="urn:schemas-microsoft-com:mac:vml" xmlns:o="urn:schemas-microsoft-com:office:office" xmlns:r="http://schemas.openxmlformats.org/officeDocument/2006/relationships" xmlns:m="http://schemas.openxmlformats.org/officeDocument/2006/math" xmlns:v="urn:schemas-microsoft-com:vml" xmlns:wp14="http://schemas.microsoft.com/office/word/2010/wordprocessingDrawing" xmlns:wp="http://schemas.openxmlformats.org/drawingml/2006/wordprocessingDrawing" xmlns:w10="urn:schemas-microsoft-com:office:word" xmlns:w="http://schemas.openxmlformats.org/wordprocessingml/2006/main" xmlns:w14="http://schemas.microsoft.com/office/word/2010/wordml" xmlns:w15="http://schemas.microsoft.com/office/word/2012/wordml" xmlns:wpg="http://schemas.microsoft.com/office/word/2010/wordprocessingGroup" xmlns:wpi="http://schemas.microsoft.com/office/word/2010/wordprocessingInk" xmlns:wne="http://schemas.microsoft.com/office/word/2006/wordml" xmlns:wps="http://schemas.microsoft.com/office/word/2010/wordprocessingShape" mc:Ignorable="w14 w15 wp14">
+<w:document xmlns:wpc="http://schemas.microsoft.com/office/word/2010/wordprocessingCanvas" xmlns:cx="http://schemas.microsoft.com/office/drawing/2014/chartex" xmlns:cx1="http://schemas.microsoft.com/office/drawing/2015/9/8/chartex" xmlns:cx2="http://schemas.microsoft.com/office/drawing/2015/10/21/chartex" xmlns:cx3="http://schemas.microsoft.com/office/drawing/2016/5/9/chartex" xmlns:cx4="http://schemas.microsoft.com/office/drawing/2016/5/10/chartex" xmlns:cx5="http://schemas.microsoft.com/office/drawing/2016/5/11/chartex" xmlns:cx6="http://schemas.microsoft.com/office/drawing/2016/5/12/chartex" xmlns:cx7="http://schemas.microsoft.com/office/drawing/2016/5/13/chartex" xmlns:cx8="http://schemas.microsoft.com/office/drawing/2016/5/14/chartex" xmlns:mc="http://schemas.openxmlformats.org/markup-compatibility/2006" xmlns:aink="http://schemas.microsoft.com/office/drawing/2016/ink" xmlns:am3d="http://schemas.microsoft.com/office/drawing/2017/model3d" xmlns:o="urn:schemas-microsoft-com:office:office" xmlns:r="http://schemas.openxmlformats.org/officeDocument/2006/relationships" xmlns:m="http://schemas.openxmlformats.org/officeDocument/2006/math" xmlns:v="urn:schemas-microsoft-com:vml" xmlns:wp14="http://schemas.microsoft.com/office/word/2010/wordprocessingDrawing" xmlns:wp="http://schemas.openxmlformats.org/drawingml/2006/wordprocessingDrawing" xmlns:w10="urn:schemas-microsoft-com:office:word" xmlns:w="http://schemas.openxmlformats.org/wordprocessingml/2006/main" xmlns:w14="http://schemas.microsoft.com/office/word/2010/wordml" xmlns:w15="http://schemas.microsoft.com/office/word/2012/wordml" xmlns:w16cid="http://schemas.microsoft.com/office/word/2016/wordml/cid" xmlns:w16se="http://schemas.microsoft.com/office/word/2015/wordml/symex" xmlns:wpg="http://schemas.microsoft.com/office/word/2010/wordprocessingGroup" xmlns:wpi="http://schemas.microsoft.com/office/word/2010/wordprocessingInk" xmlns:wne="http://schemas.microsoft.com/office/word/2006/wordml" xmlns:wps="http://schemas.microsoft.com/office/word/2010/wordprocessingShape" mc:Ignorable="w14 w15 w16se w16cid wp14">
   <w:body>
     <w:p>
       <w:pPr>
@@ -296,23 +296,7 @@
           <w:rFonts w:cs="Arial"/>
           <w:color w:val="000000" w:themeColor="text1"/>
         </w:rPr>
-        <w:t xml:space="preserve"> CRISPR-</w:t>
-      </w:r>
-      <w:proofErr w:type="spellStart"/>
-      <w:r>
-        <w:rPr>
-          <w:rFonts w:cs="Arial"/>
-          <w:color w:val="000000" w:themeColor="text1"/>
-        </w:rPr>
-        <w:t>Cas</w:t>
-      </w:r>
-      <w:proofErr w:type="spellEnd"/>
-      <w:r>
-        <w:rPr>
-          <w:rFonts w:cs="Arial"/>
-          <w:color w:val="000000" w:themeColor="text1"/>
-        </w:rPr>
-        <w:t xml:space="preserve">, </w:t>
+        <w:t xml:space="preserve"> CRISPR-Cas, </w:t>
       </w:r>
       <w:r>
         <w:rPr>
@@ -718,7 +702,86 @@
           <w:rFonts w:cs="Arial"/>
           <w:color w:val="000000" w:themeColor="text1"/>
         </w:rPr>
-        <w:t>: Raw data used in this study will be archived in an appropriate public repository</w:t>
+        <w:t xml:space="preserve">: </w:t>
+      </w:r>
+      <w:r>
+        <w:rPr>
+          <w:rFonts w:cs="Arial"/>
+          <w:color w:val="000000" w:themeColor="text1"/>
+        </w:rPr>
+        <w:t>All r</w:t>
+      </w:r>
+      <w:r>
+        <w:rPr>
+          <w:rFonts w:cs="Arial"/>
+          <w:color w:val="000000" w:themeColor="text1"/>
+        </w:rPr>
+        <w:t xml:space="preserve">aw data </w:t>
+      </w:r>
+      <w:r>
+        <w:rPr>
+          <w:rFonts w:cs="Arial"/>
+          <w:color w:val="000000" w:themeColor="text1"/>
+        </w:rPr>
+        <w:t xml:space="preserve">and </w:t>
+      </w:r>
+      <w:r>
+        <w:rPr>
+          <w:rFonts w:cs="Arial"/>
+          <w:color w:val="000000" w:themeColor="text1"/>
+        </w:rPr>
+        <w:t>R</w:t>
+      </w:r>
+      <w:r>
+        <w:rPr>
+          <w:rFonts w:cs="Arial"/>
+          <w:color w:val="000000" w:themeColor="text1"/>
+        </w:rPr>
+        <w:t xml:space="preserve"> code </w:t>
+      </w:r>
+      <w:r>
+        <w:rPr>
+          <w:rFonts w:cs="Arial"/>
+          <w:color w:val="000000" w:themeColor="text1"/>
+        </w:rPr>
+        <w:t xml:space="preserve">used in this study </w:t>
+      </w:r>
+      <w:r>
+        <w:rPr>
+          <w:rFonts w:cs="Arial"/>
+          <w:color w:val="000000" w:themeColor="text1"/>
+        </w:rPr>
+        <w:t xml:space="preserve">is </w:t>
+      </w:r>
+      <w:bookmarkStart w:id="0" w:name="_GoBack"/>
+      <w:bookmarkEnd w:id="0"/>
+      <w:r>
+        <w:rPr>
+          <w:rFonts w:cs="Arial"/>
+          <w:color w:val="000000" w:themeColor="text1"/>
+        </w:rPr>
+        <w:t>available at</w:t>
+      </w:r>
+      <w:r>
+        <w:rPr>
+          <w:rFonts w:cs="Arial"/>
+          <w:color w:val="000000" w:themeColor="text1"/>
+        </w:rPr>
+        <w:t xml:space="preserve"> </w:t>
+      </w:r>
+      <w:r>
+        <w:rPr>
+          <w:rFonts w:cs="Arial"/>
+          <w:color w:val="000000" w:themeColor="text1"/>
+        </w:rPr>
+        <w:t>https://github.com/JackCommon/Relative_diversity.git</w:t>
+      </w:r>
+      <w:r>
+        <w:rPr>
+          <w:rFonts w:cs="Arial"/>
+          <w:color w:val="000000" w:themeColor="text1"/>
+        </w:rPr>
+        <w:t xml:space="preserve"> </w:t>
       </w:r>
     </w:p>
     <w:p>
@@ -1369,6 +1432,12 @@
           <w:rFonts w:eastAsia="Calibri" w:cs="Arial"/>
           <w:color w:val="000000" w:themeColor="text1"/>
         </w:rPr>
+      </w:r>
+      <w:r>
+        <w:rPr>
+          <w:rFonts w:eastAsia="Calibri" w:cs="Arial"/>
+          <w:color w:val="000000" w:themeColor="text1"/>
+        </w:rPr>
         <w:fldChar w:fldCharType="separate"/>
       </w:r>
       <w:r>
@@ -1942,15 +2011,7 @@
         <w:spacing w:line="360" w:lineRule="auto"/>
       </w:pPr>
       <w:r>
-        <w:t>The interaction between lytic bacteriophage (phage) and the bacterial CRISPR-</w:t>
-      </w:r>
-      <w:proofErr w:type="spellStart"/>
-      <w:r>
-        <w:t>Cas</w:t>
-      </w:r>
-      <w:proofErr w:type="spellEnd"/>
-      <w:r>
-        <w:t xml:space="preserve"> (Clustered Regularly Interspaced Short Palindromic Repeats; CRISPR-associated) immune system represents a tractable model system to study the role of </w:t>
+        <w:t xml:space="preserve">The interaction between lytic bacteriophage (phage) and the bacterial CRISPR-Cas (Clustered Regularly Interspaced Short Palindromic Repeats; CRISPR-associated) immune system represents a tractable model system to study the role of </w:t>
       </w:r>
       <w:r>
         <w:t xml:space="preserve">relative </w:t>
@@ -2116,15 +2177,7 @@
         <w:fldChar w:fldCharType="end"/>
       </w:r>
       <w:r>
-        <w:t>. CRISPR-</w:t>
-      </w:r>
-      <w:proofErr w:type="spellStart"/>
-      <w:r>
-        <w:t>Cas</w:t>
-      </w:r>
-      <w:proofErr w:type="spellEnd"/>
-      <w:r>
-        <w:t xml:space="preserve"> immune systems can incorporate short DNA fragments (spacers) of about 30 base pairs derived from the phage genome into CRISPR loci on the host genome </w:t>
+        <w:t xml:space="preserve">. CRISPR-Cas immune systems can incorporate short DNA fragments (spacers) of about 30 base pairs derived from the phage genome into CRISPR loci on the host genome </w:t>
       </w:r>
       <w:r>
         <w:fldChar w:fldCharType="begin">
@@ -2234,15 +2287,7 @@
         <w:fldChar w:fldCharType="end"/>
       </w:r>
       <w:r>
-        <w:t xml:space="preserve">. Processed CRISPR transcripts guide </w:t>
-      </w:r>
-      <w:proofErr w:type="spellStart"/>
-      <w:r>
-        <w:t>Cas</w:t>
-      </w:r>
-      <w:proofErr w:type="spellEnd"/>
-      <w:r>
-        <w:t xml:space="preserve"> immune complexes to identify and cleave the invading phage genome, preventing successful re-infections </w:t>
+        <w:t xml:space="preserve">. Processed CRISPR transcripts guide Cas immune complexes to identify and cleave the invading phage genome, preventing successful re-infections </w:t>
       </w:r>
       <w:r>
         <w:fldChar w:fldCharType="begin">
@@ -3242,15 +3287,7 @@
         <w:fldChar w:fldCharType="end"/>
       </w:r>
       <w:r>
-        <w:t>, which carries an inactive CRISPR-</w:t>
-      </w:r>
-      <w:proofErr w:type="spellStart"/>
-      <w:r>
-        <w:t>Cas</w:t>
-      </w:r>
-      <w:proofErr w:type="spellEnd"/>
-      <w:r>
-        <w:t xml:space="preserve"> system, for phage amplification, and for top lawns in phage spot and plaque assays. </w:t>
+        <w:t xml:space="preserve">, which carries an inactive CRISPR-Cas system, for phage amplification, and for top lawns in phage spot and plaque assays. </w:t>
       </w:r>
     </w:p>
     <w:p>
@@ -3778,15 +3815,7 @@
         <w:t>6</w:t>
       </w:r>
       <w:r>
-        <w:t xml:space="preserve"> </w:t>
-      </w:r>
-      <w:proofErr w:type="spellStart"/>
-      <w:r>
-        <w:t>pfu</w:t>
-      </w:r>
-      <w:proofErr w:type="spellEnd"/>
-      <w:r>
-        <w:t xml:space="preserve"> ml</w:t>
+        <w:t xml:space="preserve"> pfu ml</w:t>
       </w:r>
       <w:r>
         <w:rPr>
@@ -3868,21 +3897,7 @@
         <w:rPr>
           <w:i/>
         </w:rPr>
-        <w:t>csy</w:t>
-      </w:r>
-      <w:proofErr w:type="gramStart"/>
-      <w:r>
-        <w:rPr>
-          <w:i/>
-        </w:rPr>
-        <w:t>3::</w:t>
-      </w:r>
-      <w:proofErr w:type="gramEnd"/>
-      <w:r>
-        <w:rPr>
-          <w:i/>
-        </w:rPr>
-        <w:t>lacZ</w:t>
+        <w:t>csy3::lacZ</w:t>
       </w:r>
       <w:r>
         <w:rPr>
@@ -3972,47 +3987,31 @@
         <w:t>2</w:t>
       </w:r>
       <w:r>
+        <w:t xml:space="preserve"> pfu ml</w:t>
+      </w:r>
+      <w:r>
+        <w:rPr>
+          <w:vertAlign w:val="superscript"/>
+        </w:rPr>
+        <w:t>-1</w:t>
+      </w:r>
+      <w:r>
         <w:t xml:space="preserve"> </w:t>
       </w:r>
-      <w:proofErr w:type="spellStart"/>
-      <w:r>
-        <w:t>pfu</w:t>
-      </w:r>
-      <w:proofErr w:type="spellEnd"/>
-      <w:r>
-        <w:t xml:space="preserve"> ml</w:t>
+      <w:r>
+        <w:t xml:space="preserve">and </w:t>
+      </w:r>
+      <w:r>
+        <w:t>10</w:t>
       </w:r>
       <w:r>
         <w:rPr>
           <w:vertAlign w:val="superscript"/>
         </w:rPr>
-        <w:t>-1</w:t>
-      </w:r>
-      <w:r>
-        <w:t xml:space="preserve"> </w:t>
-      </w:r>
-      <w:r>
-        <w:t xml:space="preserve">and </w:t>
-      </w:r>
-      <w:r>
-        <w:t>10</w:t>
-      </w:r>
-      <w:r>
-        <w:rPr>
-          <w:vertAlign w:val="superscript"/>
-        </w:rPr>
         <w:t>0</w:t>
       </w:r>
       <w:r>
-        <w:t xml:space="preserve"> </w:t>
-      </w:r>
-      <w:proofErr w:type="spellStart"/>
-      <w:r>
-        <w:t>pfu</w:t>
-      </w:r>
-      <w:proofErr w:type="spellEnd"/>
-      <w:r>
-        <w:t xml:space="preserve"> ml</w:t>
+        <w:t xml:space="preserve"> pfu ml</w:t>
       </w:r>
       <w:r>
         <w:rPr>
@@ -4781,21 +4780,12 @@
         </w:rPr>
         <w:t xml:space="preserve">. </w:t>
       </w:r>
-      <w:proofErr w:type="spellStart"/>
-      <w:r>
-        <w:rPr>
-          <w:rFonts w:cs="Arial"/>
-          <w:color w:val="000000" w:themeColor="text1"/>
-        </w:rPr>
-        <w:t>Probit</w:t>
-      </w:r>
-      <w:proofErr w:type="spellEnd"/>
-      <w:r>
-        <w:rPr>
-          <w:rFonts w:cs="Arial"/>
-          <w:color w:val="000000" w:themeColor="text1"/>
-        </w:rPr>
-        <w:t xml:space="preserve"> m</w:t>
+      <w:r>
+        <w:rPr>
+          <w:rFonts w:cs="Arial"/>
+          <w:color w:val="000000" w:themeColor="text1"/>
+        </w:rPr>
+        <w:t>Probit m</w:t>
       </w:r>
       <w:r>
         <w:rPr>
@@ -5063,13 +5053,8 @@
         <w:t>(</w:t>
       </w:r>
       <w:r>
-        <w:t xml:space="preserve">ln </w:t>
-      </w:r>
-      <w:proofErr w:type="spellStart"/>
-      <w:r>
-        <w:t>pfu</w:t>
-      </w:r>
-      <w:proofErr w:type="spellEnd"/>
+        <w:t>ln pfu</w:t>
+      </w:r>
       <w:r>
         <w:rPr>
           <w:vertAlign w:val="superscript"/>
@@ -5203,60 +5188,460 @@
         <w:t>– when monoclonal, phage were mostly extinct by this time</w:t>
       </w:r>
       <w:r>
+        <w:t xml:space="preserve"> (</w:t>
+      </w:r>
+      <w:r>
+        <w:rPr>
+          <w:b/>
+        </w:rPr>
+        <w:t>Figure X</w:t>
+      </w:r>
+      <w:r>
+        <w:t>)</w:t>
+      </w:r>
+      <w:r>
+        <w:t xml:space="preserve">. </w:t>
+      </w:r>
+      <w:r>
+        <w:t>Phage</w:t>
+      </w:r>
+      <w:r>
+        <w:t xml:space="preserve"> therefore reach</w:t>
+      </w:r>
+      <w:r>
+        <w:t>ed</w:t>
+      </w:r>
+      <w:r>
+        <w:t xml:space="preserve"> larger population sizes, and </w:t>
+      </w:r>
+      <w:r>
+        <w:t>persist</w:t>
+      </w:r>
+      <w:r>
+        <w:t>ed</w:t>
+      </w:r>
+      <w:r>
+        <w:t xml:space="preserve"> longer, when phage diversity matche</w:t>
+      </w:r>
+      <w:r>
+        <w:t>d</w:t>
+      </w:r>
+      <w:r>
+        <w:t xml:space="preserve"> that of the CRISPR </w:t>
+      </w:r>
+      <w:r>
+        <w:t xml:space="preserve">host </w:t>
+      </w:r>
+      <w:r>
+        <w:t xml:space="preserve">population. </w:t>
+      </w:r>
+    </w:p>
+    <w:p>
+      <w:pPr>
+        <w:spacing w:line="360" w:lineRule="auto"/>
+      </w:pPr>
+    </w:p>
+    <w:p>
+      <w:pPr>
+        <w:spacing w:line="360" w:lineRule="auto"/>
+        <w:rPr>
+          <w:color w:val="000000" w:themeColor="text1"/>
+        </w:rPr>
+      </w:pPr>
+      <w:r>
+        <w:rPr>
+          <w:color w:val="000000" w:themeColor="text1"/>
+        </w:rPr>
+        <w:t>The CRISPR population did not benefit from being diverse</w:t>
+      </w:r>
+      <w:r>
+        <w:rPr>
+          <w:color w:val="000000" w:themeColor="text1"/>
+        </w:rPr>
+        <w:t xml:space="preserve"> (</w:t>
+      </w:r>
+      <w:r>
+        <w:rPr>
+          <w:b/>
+          <w:color w:val="000000" w:themeColor="text1"/>
+        </w:rPr>
+        <w:t>Figure X</w:t>
+      </w:r>
+      <w:r>
+        <w:rPr>
+          <w:color w:val="000000" w:themeColor="text1"/>
+        </w:rPr>
+        <w:t>)</w:t>
+      </w:r>
+      <w:r>
+        <w:rPr>
+          <w:color w:val="000000" w:themeColor="text1"/>
+        </w:rPr>
+        <w:t>. CRISPR selection rate compared to SM was not positively associated with CRISPR allele diversity (</w:t>
+      </w:r>
+      <w:r>
+        <w:rPr>
+          <w:i/>
+          <w:color w:val="000000" w:themeColor="text1"/>
+        </w:rPr>
+        <w:t>F</w:t>
+      </w:r>
+      <w:r>
+        <w:rPr>
+          <w:color w:val="000000" w:themeColor="text1"/>
+          <w:vertAlign w:val="subscript"/>
+        </w:rPr>
+        <w:t>3, 83</w:t>
+      </w:r>
+      <w:r>
+        <w:rPr>
+          <w:color w:val="000000" w:themeColor="text1"/>
+        </w:rPr>
+        <w:t xml:space="preserve"> = 1.01, </w:t>
+      </w:r>
+      <w:r>
+        <w:rPr>
+          <w:i/>
+          <w:color w:val="000000" w:themeColor="text1"/>
+        </w:rPr>
+        <w:t>p</w:t>
+      </w:r>
+      <w:r>
+        <w:rPr>
+          <w:color w:val="000000" w:themeColor="text1"/>
+        </w:rPr>
+        <w:t xml:space="preserve"> = 0.39), and it did not change over the course of the experiment (</w:t>
+      </w:r>
+      <w:r>
+        <w:rPr>
+          <w:i/>
+          <w:color w:val="000000" w:themeColor="text1"/>
+        </w:rPr>
+        <w:t>F</w:t>
+      </w:r>
+      <w:r>
+        <w:rPr>
+          <w:color w:val="000000" w:themeColor="text1"/>
+          <w:vertAlign w:val="subscript"/>
+        </w:rPr>
+        <w:t>2, 83</w:t>
+      </w:r>
+      <w:r>
+        <w:rPr>
+          <w:color w:val="000000" w:themeColor="text1"/>
+        </w:rPr>
+        <w:t xml:space="preserve"> = 1.30, </w:t>
+      </w:r>
+      <w:r>
+        <w:rPr>
+          <w:i/>
+          <w:color w:val="000000" w:themeColor="text1"/>
+        </w:rPr>
+        <w:t>p</w:t>
+      </w:r>
+      <w:r>
+        <w:rPr>
+          <w:color w:val="000000" w:themeColor="text1"/>
+        </w:rPr>
+        <w:t xml:space="preserve"> = 0.28)</w:t>
+      </w:r>
+      <w:r>
+        <w:rPr>
+          <w:color w:val="000000" w:themeColor="text1"/>
+        </w:rPr>
+        <w:t xml:space="preserve">. </w:t>
+      </w:r>
+      <w:r>
+        <w:rPr>
+          <w:color w:val="000000" w:themeColor="text1"/>
+        </w:rPr>
+        <w:t>W</w:t>
+      </w:r>
+      <w:r>
+        <w:rPr>
+          <w:color w:val="000000" w:themeColor="text1"/>
+        </w:rPr>
+        <w:t>hen diverse CRISPR populations were challenged with a pre-evolved monoclonal phage</w:t>
+      </w:r>
+      <w:r>
+        <w:rPr>
+          <w:color w:val="000000" w:themeColor="text1"/>
+        </w:rPr>
+        <w:t xml:space="preserve"> there was also no effect of host diversity or time on </w:t>
+      </w:r>
+      <w:r>
+        <w:rPr>
+          <w:color w:val="000000" w:themeColor="text1"/>
+        </w:rPr>
+        <w:t>the</w:t>
+      </w:r>
+      <w:r>
+        <w:rPr>
+          <w:color w:val="000000" w:themeColor="text1"/>
+        </w:rPr>
+        <w:t xml:space="preserve"> selection rate</w:t>
+      </w:r>
+      <w:r>
+        <w:rPr>
+          <w:color w:val="000000" w:themeColor="text1"/>
+        </w:rPr>
+        <w:t xml:space="preserve"> of CRISPR hosts resistant to the phage</w:t>
+      </w:r>
+      <w:r>
+        <w:rPr>
+          <w:color w:val="000000" w:themeColor="text1"/>
+        </w:rPr>
         <w:t xml:space="preserve"> </w:t>
       </w:r>
       <w:r>
+        <w:rPr>
+          <w:color w:val="000000" w:themeColor="text1"/>
+        </w:rPr>
         <w:t>(</w:t>
       </w:r>
       <w:r>
         <w:rPr>
           <w:b/>
+          <w:color w:val="000000" w:themeColor="text1"/>
         </w:rPr>
         <w:t>Figure X</w:t>
       </w:r>
       <w:r>
+        <w:rPr>
+          <w:color w:val="000000" w:themeColor="text1"/>
+        </w:rPr>
         <w:t>)</w:t>
       </w:r>
       <w:r>
+        <w:rPr>
+          <w:color w:val="000000" w:themeColor="text1"/>
+        </w:rPr>
+        <w:fldChar w:fldCharType="begin"/>
+      </w:r>
+      <w:r>
+        <w:rPr>
+          <w:color w:val="000000" w:themeColor="text1"/>
+        </w:rPr>
+        <w:instrText xml:space="preserve"> ADDIN EN.CITE &lt;EndNote&gt;&lt;Cite&gt;&lt;Author&gt;Common&lt;/Author&gt;&lt;Year&gt;2019&lt;/Year&gt;&lt;RecNum&gt;1757&lt;/RecNum&gt;&lt;DisplayText&gt;(14)&lt;/DisplayText&gt;&lt;record&gt;&lt;rec-number&gt;1757&lt;/rec-number&gt;&lt;foreign-keys&gt;&lt;key app="EN" db-id="es529ptxovvregexae9v20vfwwzddw2zv59z" timestamp="1570442328"&gt;1757&lt;/key&gt;&lt;/foreign-keys&gt;&lt;ref-type name="Journal Article"&gt;17&lt;/ref-type&gt;&lt;contributors&gt;&lt;authors&gt;&lt;author&gt;Common, Jack&lt;/author&gt;&lt;author&gt;Walker-Sünderhauf, David&lt;/author&gt;&lt;author&gt;van Houte, Stineke&lt;/author&gt;&lt;author&gt;Westra, Edze R&lt;/author&gt;&lt;/authors&gt;&lt;/contributors&gt;&lt;titles&gt;&lt;title&gt;Host resistance diversity protects susceptible genotypes by restricting pathogen spread and evolution&lt;/title&gt;&lt;secondary-title&gt;bioRxiv&lt;/secondary-title&gt;&lt;/titles&gt;&lt;periodical&gt;&lt;full-title&gt;bioRxiv&lt;/full-title&gt;&lt;/periodical&gt;&lt;pages&gt;774349&lt;/pages&gt;&lt;dates&gt;&lt;year&gt;2019&lt;/year&gt;&lt;/dates&gt;&lt;urls&gt;&lt;/urls&gt;&lt;/record&gt;&lt;/Cite&gt;&lt;/EndNote&gt;</w:instrText>
+      </w:r>
+      <w:r>
+        <w:rPr>
+          <w:color w:val="000000" w:themeColor="text1"/>
+        </w:rPr>
+        <w:fldChar w:fldCharType="separate"/>
+      </w:r>
+      <w:r>
+        <w:rPr>
+          <w:noProof/>
+          <w:color w:val="000000" w:themeColor="text1"/>
+        </w:rPr>
+        <w:t>(14)</w:t>
+      </w:r>
+      <w:r>
+        <w:rPr>
+          <w:color w:val="000000" w:themeColor="text1"/>
+        </w:rPr>
+        <w:fldChar w:fldCharType="end"/>
+      </w:r>
+      <w:r>
+        <w:rPr>
+          <w:color w:val="000000" w:themeColor="text1"/>
+        </w:rPr>
+        <w:t>, and these hosts were generally as competitive as SM</w:t>
+      </w:r>
+      <w:r>
+        <w:rPr>
+          <w:color w:val="000000" w:themeColor="text1"/>
+        </w:rPr>
         <w:t xml:space="preserve">. </w:t>
       </w:r>
       <w:r>
-        <w:t>Phage</w:t>
-      </w:r>
-      <w:r>
-        <w:t xml:space="preserve"> therefore reach</w:t>
-      </w:r>
-      <w:r>
-        <w:t>ed</w:t>
-      </w:r>
-      <w:r>
-        <w:t xml:space="preserve"> larger population sizes, and </w:t>
-      </w:r>
-      <w:r>
-        <w:t>persist</w:t>
-      </w:r>
-      <w:r>
-        <w:t>ed</w:t>
-      </w:r>
-      <w:r>
-        <w:t xml:space="preserve"> longer, when phage diversity matche</w:t>
-      </w:r>
-      <w:r>
-        <w:t>d</w:t>
-      </w:r>
-      <w:r>
-        <w:t xml:space="preserve"> that of the CRISPR </w:t>
-      </w:r>
-      <w:r>
-        <w:t xml:space="preserve">host </w:t>
-      </w:r>
-      <w:r>
-        <w:t xml:space="preserve">population. </w:t>
+        <w:rPr>
+          <w:color w:val="000000" w:themeColor="text1"/>
+        </w:rPr>
+        <w:t xml:space="preserve">Importantly, CRISPR selection rate was overall lower when host diversity was matched by phage diversity </w:t>
+      </w:r>
+      <w:r>
+        <w:rPr>
+          <w:color w:val="000000" w:themeColor="text1"/>
+        </w:rPr>
+        <w:t>(</w:t>
+      </w:r>
+      <w:r>
+        <w:rPr>
+          <w:color w:val="000000" w:themeColor="text1"/>
+        </w:rPr>
+        <w:t xml:space="preserve">selection rate: </w:t>
+      </w:r>
+      <w:r>
+        <w:rPr>
+          <w:i/>
+          <w:color w:val="000000" w:themeColor="text1"/>
+        </w:rPr>
+        <w:sym w:font="Symbol" w:char="F062"/>
+      </w:r>
+      <w:r>
+        <w:rPr>
+          <w:color w:val="000000" w:themeColor="text1"/>
+        </w:rPr>
+        <w:t xml:space="preserve"> = </w:t>
+      </w:r>
+      <w:r>
+        <w:rPr>
+          <w:color w:val="000000" w:themeColor="text1"/>
+        </w:rPr>
+        <w:t>-0.57</w:t>
+      </w:r>
+      <w:r>
+        <w:rPr>
+          <w:color w:val="000000" w:themeColor="text1"/>
+        </w:rPr>
+        <w:t xml:space="preserve">, </w:t>
+      </w:r>
+      <w:r>
+        <w:rPr>
+          <w:i/>
+          <w:color w:val="000000" w:themeColor="text1"/>
+        </w:rPr>
+        <w:t>t</w:t>
+      </w:r>
+      <w:r>
+        <w:rPr>
+          <w:color w:val="000000" w:themeColor="text1"/>
+        </w:rPr>
+        <w:t>(2)</w:t>
+      </w:r>
+      <w:r>
+        <w:rPr>
+          <w:color w:val="000000" w:themeColor="text1"/>
+          <w:vertAlign w:val="subscript"/>
+        </w:rPr>
+        <w:t>178</w:t>
+      </w:r>
+      <w:r>
+        <w:rPr>
+          <w:color w:val="000000" w:themeColor="text1"/>
+        </w:rPr>
+        <w:t xml:space="preserve"> = -6.17, </w:t>
+      </w:r>
+      <w:r>
+        <w:rPr>
+          <w:i/>
+          <w:color w:val="000000" w:themeColor="text1"/>
+        </w:rPr>
+        <w:t>p</w:t>
+      </w:r>
+      <w:r>
+        <w:rPr>
+          <w:color w:val="000000" w:themeColor="text1"/>
+        </w:rPr>
+        <w:t xml:space="preserve"> = 4.39 x 10</w:t>
+      </w:r>
+      <w:r>
+        <w:rPr>
+          <w:color w:val="000000" w:themeColor="text1"/>
+          <w:vertAlign w:val="superscript"/>
+        </w:rPr>
+        <w:t>-9</w:t>
+      </w:r>
+      <w:r>
+        <w:rPr>
+          <w:color w:val="000000" w:themeColor="text1"/>
+        </w:rPr>
+        <w:t>)</w:t>
+      </w:r>
+      <w:r>
+        <w:rPr>
+          <w:color w:val="000000" w:themeColor="text1"/>
+        </w:rPr>
+        <w:t>(</w:t>
+      </w:r>
+      <w:r>
+        <w:rPr>
+          <w:b/>
+          <w:color w:val="000000" w:themeColor="text1"/>
+        </w:rPr>
+        <w:t>Figure X</w:t>
+      </w:r>
+      <w:r>
+        <w:rPr>
+          <w:color w:val="000000" w:themeColor="text1"/>
+        </w:rPr>
+        <w:t xml:space="preserve">). The </w:t>
+      </w:r>
+      <w:r>
+        <w:rPr>
+          <w:color w:val="000000" w:themeColor="text1"/>
+        </w:rPr>
+        <w:t xml:space="preserve">CRISPR </w:t>
+      </w:r>
+      <w:r>
+        <w:rPr>
+          <w:color w:val="000000" w:themeColor="text1"/>
+        </w:rPr>
+        <w:t>population was also generally less competitive than SM</w:t>
+      </w:r>
+      <w:r>
+        <w:rPr>
+          <w:color w:val="000000" w:themeColor="text1"/>
+        </w:rPr>
+        <w:t xml:space="preserve"> </w:t>
+      </w:r>
+      <w:r>
+        <w:rPr>
+          <w:color w:val="000000" w:themeColor="text1"/>
+        </w:rPr>
+        <w:t xml:space="preserve">across treatments </w:t>
+      </w:r>
+      <w:r>
+        <w:rPr>
+          <w:color w:val="000000" w:themeColor="text1"/>
+        </w:rPr>
+        <w:t xml:space="preserve">and </w:t>
+      </w:r>
+      <w:r>
+        <w:rPr>
+          <w:color w:val="000000" w:themeColor="text1"/>
+        </w:rPr>
+        <w:t>timepoint</w:t>
+      </w:r>
+      <w:r>
+        <w:rPr>
+          <w:color w:val="000000" w:themeColor="text1"/>
+        </w:rPr>
+        <w:t>s</w:t>
+      </w:r>
+      <w:r>
+        <w:rPr>
+          <w:color w:val="000000" w:themeColor="text1"/>
+        </w:rPr>
+        <w:t xml:space="preserve"> (mean selection rate [95% CI]: -0.92 [</w:t>
+      </w:r>
+      <w:r>
+        <w:rPr>
+          <w:color w:val="000000" w:themeColor="text1"/>
+        </w:rPr>
+        <w:t>-</w:t>
+      </w:r>
+      <w:r>
+        <w:rPr>
+          <w:color w:val="000000" w:themeColor="text1"/>
+        </w:rPr>
+        <w:t xml:space="preserve">1.10, -0.72). </w:t>
+      </w:r>
+      <w:r>
+        <w:rPr>
+          <w:color w:val="000000" w:themeColor="text1"/>
+        </w:rPr>
+        <w:t>CRISPR diversity therefore did not seem to protect susceptible hosts from phage, and the whole CRISPR population was supressed by the phage epidemic.</w:t>
       </w:r>
     </w:p>
     <w:p>
       <w:pPr>
         <w:spacing w:line="360" w:lineRule="auto"/>
+        <w:rPr>
+          <w:color w:val="000000" w:themeColor="text1"/>
+        </w:rPr>
       </w:pPr>
     </w:p>
     <w:p>
@@ -5270,7 +5655,94 @@
         <w:rPr>
           <w:color w:val="000000" w:themeColor="text1"/>
         </w:rPr>
-        <w:t>The CRISPR population did not benefit from being diverse</w:t>
+        <w:t xml:space="preserve">Individual susceptible CRISPR clones also did not benefit from </w:t>
+      </w:r>
+      <w:r>
+        <w:rPr>
+          <w:color w:val="000000" w:themeColor="text1"/>
+        </w:rPr>
+        <w:t xml:space="preserve">population-level </w:t>
+      </w:r>
+      <w:r>
+        <w:rPr>
+          <w:color w:val="000000" w:themeColor="text1"/>
+        </w:rPr>
+        <w:t>host diversity.</w:t>
+      </w:r>
+      <w:r>
+        <w:rPr>
+          <w:color w:val="000000" w:themeColor="text1"/>
+        </w:rPr>
+        <w:t xml:space="preserve"> When challenged by a monoclonal pre-evolved phage, susceptible hosts become more competitive compared to the CRISPR population as a whole as CRISPR diversity increases (</w:t>
+      </w:r>
+      <w:r>
+        <w:rPr>
+          <w:b/>
+          <w:color w:val="000000" w:themeColor="text1"/>
+        </w:rPr>
+        <w:t>Figure X</w:t>
+      </w:r>
+      <w:r>
+        <w:rPr>
+          <w:color w:val="000000" w:themeColor="text1"/>
+        </w:rPr>
+        <w:t>)</w:t>
+      </w:r>
+      <w:r>
+        <w:rPr>
+          <w:color w:val="000000" w:themeColor="text1"/>
+        </w:rPr>
+        <w:fldChar w:fldCharType="begin"/>
+      </w:r>
+      <w:r>
+        <w:rPr>
+          <w:color w:val="000000" w:themeColor="text1"/>
+        </w:rPr>
+        <w:instrText xml:space="preserve"> ADDIN EN.CITE &lt;EndNote&gt;&lt;Cite&gt;&lt;Author&gt;Common&lt;/Author&gt;&lt;Year&gt;2019&lt;/Year&gt;&lt;RecNum&gt;1757&lt;/RecNum&gt;&lt;DisplayText&gt;(14)&lt;/DisplayText&gt;&lt;record&gt;&lt;rec-number&gt;1757&lt;/rec-number&gt;&lt;foreign-keys&gt;&lt;key app="EN" db-id="es529ptxovvregexae9v20vfwwzddw2zv59z" timestamp="1570442328"&gt;1757&lt;/key&gt;&lt;/foreign-keys&gt;&lt;ref-type name="Journal Article"&gt;17&lt;/ref-type&gt;&lt;contributors&gt;&lt;authors&gt;&lt;author&gt;Common, Jack&lt;/author&gt;&lt;author&gt;Walker-Sünderhauf, David&lt;/author&gt;&lt;author&gt;van Houte, Stineke&lt;/author&gt;&lt;author&gt;Westra, Edze R&lt;/author&gt;&lt;/authors&gt;&lt;/contributors&gt;&lt;titles&gt;&lt;title&gt;Host resistance diversity protects susceptible genotypes by restricting pathogen spread and evolution&lt;/title&gt;&lt;secondary-title&gt;bioRxiv&lt;/secondary-title&gt;&lt;/titles&gt;&lt;periodical&gt;&lt;full-title&gt;bioRxiv&lt;/full-title&gt;&lt;/periodical&gt;&lt;pages&gt;774349&lt;/pages&gt;&lt;dates&gt;&lt;year&gt;2019&lt;/year&gt;&lt;/dates&gt;&lt;urls&gt;&lt;/urls&gt;&lt;/record&gt;&lt;/Cite&gt;&lt;/EndNote&gt;</w:instrText>
+      </w:r>
+      <w:r>
+        <w:rPr>
+          <w:color w:val="000000" w:themeColor="text1"/>
+        </w:rPr>
+        <w:fldChar w:fldCharType="separate"/>
+      </w:r>
+      <w:r>
+        <w:rPr>
+          <w:noProof/>
+          <w:color w:val="000000" w:themeColor="text1"/>
+        </w:rPr>
+        <w:t>(14)</w:t>
+      </w:r>
+      <w:r>
+        <w:rPr>
+          <w:color w:val="000000" w:themeColor="text1"/>
+        </w:rPr>
+        <w:fldChar w:fldCharType="end"/>
+      </w:r>
+      <w:r>
+        <w:rPr>
+          <w:color w:val="000000" w:themeColor="text1"/>
+        </w:rPr>
+        <w:t>. This is likely because host diversity reduces the relative density of susceptible individuals, which in turn re</w:t>
+      </w:r>
+      <w:r>
+        <w:rPr>
+          <w:color w:val="000000" w:themeColor="text1"/>
+        </w:rPr>
+        <w:t xml:space="preserve">duces phage reproduction. We predicted that this dilution effect would still play a role when phage </w:t>
+      </w:r>
+      <w:r>
+        <w:rPr>
+          <w:color w:val="000000" w:themeColor="text1"/>
+        </w:rPr>
+        <w:lastRenderedPageBreak/>
+        <w:t xml:space="preserve">diversity matched that of the host, because the contact rate with a given phage genotype’s focal host might still be limited by dilution. This </w:t>
+      </w:r>
+      <w:r>
+        <w:rPr>
+          <w:color w:val="000000" w:themeColor="text1"/>
+        </w:rPr>
+        <w:t>is observable in improved competitive ability of the susceptible clone</w:t>
       </w:r>
       <w:r>
         <w:rPr>
@@ -5295,13 +5767,81 @@
         <w:rPr>
           <w:color w:val="000000" w:themeColor="text1"/>
         </w:rPr>
-        <w:t>. CRISPR selection rate compared to SM was not positively associated with CRISPR allele diversity (</w:t>
+        <w:fldChar w:fldCharType="begin"/>
+      </w:r>
+      <w:r>
+        <w:rPr>
+          <w:color w:val="000000" w:themeColor="text1"/>
+        </w:rPr>
+        <w:instrText xml:space="preserve"> ADDIN EN.CITE &lt;EndNote&gt;&lt;Cite&gt;&lt;Author&gt;Common&lt;/Author&gt;&lt;Year&gt;2019&lt;/Year&gt;&lt;RecNum&gt;1757&lt;/RecNum&gt;&lt;DisplayText&gt;(14)&lt;/DisplayText&gt;&lt;record&gt;&lt;rec-number&gt;1757&lt;/rec-number&gt;&lt;foreign-keys&gt;&lt;key app="EN" db-id="es529ptxovvregexae9v20vfwwzddw2zv59z" timestamp="1570442328"&gt;1757&lt;/key&gt;&lt;/foreign-keys&gt;&lt;ref-type name="Journal Article"&gt;17&lt;/ref-type&gt;&lt;contributors&gt;&lt;authors&gt;&lt;author&gt;Common, Jack&lt;/author&gt;&lt;author&gt;Walker-Sünderhauf, David&lt;/author&gt;&lt;author&gt;van Houte, Stineke&lt;/author&gt;&lt;author&gt;Westra, Edze R&lt;/author&gt;&lt;/authors&gt;&lt;/contributors&gt;&lt;titles&gt;&lt;title&gt;Host resistance diversity protects susceptible genotypes by restricting pathogen spread and evolution&lt;/title&gt;&lt;secondary-title&gt;bioRxiv&lt;/secondary-title&gt;&lt;/titles&gt;&lt;periodical&gt;&lt;full-title&gt;bioRxiv&lt;/full-title&gt;&lt;/periodical&gt;&lt;pages&gt;774349&lt;/pages&gt;&lt;dates&gt;&lt;year&gt;2019&lt;/year&gt;&lt;/dates&gt;&lt;urls&gt;&lt;/urls&gt;&lt;/record&gt;&lt;/Cite&gt;&lt;/EndNote&gt;</w:instrText>
+      </w:r>
+      <w:r>
+        <w:rPr>
+          <w:color w:val="000000" w:themeColor="text1"/>
+        </w:rPr>
+        <w:fldChar w:fldCharType="separate"/>
+      </w:r>
+      <w:r>
+        <w:rPr>
+          <w:noProof/>
+          <w:color w:val="000000" w:themeColor="text1"/>
+        </w:rPr>
+        <w:t>(14)</w:t>
+      </w:r>
+      <w:r>
+        <w:rPr>
+          <w:color w:val="000000" w:themeColor="text1"/>
+        </w:rPr>
+        <w:fldChar w:fldCharType="end"/>
+      </w:r>
+      <w:r>
+        <w:rPr>
+          <w:color w:val="000000" w:themeColor="text1"/>
+        </w:rPr>
+        <w:t xml:space="preserve">. </w:t>
+      </w:r>
+      <w:r>
+        <w:rPr>
+          <w:color w:val="000000" w:themeColor="text1"/>
+        </w:rPr>
+        <w:t xml:space="preserve">Contrary to this prediction, selection rate of the </w:t>
       </w:r>
       <w:r>
         <w:rPr>
           <w:i/>
           <w:color w:val="000000" w:themeColor="text1"/>
         </w:rPr>
+        <w:t>lacZ</w:t>
+      </w:r>
+      <w:r>
+        <w:rPr>
+          <w:color w:val="000000" w:themeColor="text1"/>
+        </w:rPr>
+        <w:t>-labelled clone d</w:t>
+      </w:r>
+      <w:r>
+        <w:rPr>
+          <w:color w:val="000000" w:themeColor="text1"/>
+        </w:rPr>
+        <w:t>id not increase with host CRISPR</w:t>
+      </w:r>
+      <w:r>
+        <w:rPr>
+          <w:color w:val="000000" w:themeColor="text1"/>
+        </w:rPr>
+        <w:t xml:space="preserve"> diversity</w:t>
+      </w:r>
+      <w:r>
+        <w:rPr>
+          <w:color w:val="000000" w:themeColor="text1"/>
+        </w:rPr>
+        <w:t xml:space="preserve"> (</w:t>
+      </w:r>
+      <w:r>
+        <w:rPr>
+          <w:i/>
+          <w:color w:val="000000" w:themeColor="text1"/>
+        </w:rPr>
         <w:t>F</w:t>
       </w:r>
       <w:r>
@@ -5309,13 +5849,13 @@
           <w:color w:val="000000" w:themeColor="text1"/>
           <w:vertAlign w:val="subscript"/>
         </w:rPr>
-        <w:t>3, 83</w:t>
-      </w:r>
-      <w:r>
-        <w:rPr>
-          <w:color w:val="000000" w:themeColor="text1"/>
-        </w:rPr>
-        <w:t xml:space="preserve"> = 1.01, </w:t>
+        <w:t>3,77</w:t>
+      </w:r>
+      <w:r>
+        <w:rPr>
+          <w:color w:val="000000" w:themeColor="text1"/>
+        </w:rPr>
+        <w:t xml:space="preserve"> = 0.05, </w:t>
       </w:r>
       <w:r>
         <w:rPr>
@@ -5328,40 +5868,7 @@
         <w:rPr>
           <w:color w:val="000000" w:themeColor="text1"/>
         </w:rPr>
-        <w:t xml:space="preserve"> = 0.39), and it did not change over the course of the experiment (</w:t>
-      </w:r>
-      <w:r>
-        <w:rPr>
-          <w:i/>
-          <w:color w:val="000000" w:themeColor="text1"/>
-        </w:rPr>
-        <w:t>F</w:t>
-      </w:r>
-      <w:r>
-        <w:rPr>
-          <w:color w:val="000000" w:themeColor="text1"/>
-          <w:vertAlign w:val="subscript"/>
-        </w:rPr>
-        <w:t>2, 83</w:t>
-      </w:r>
-      <w:r>
-        <w:rPr>
-          <w:color w:val="000000" w:themeColor="text1"/>
-        </w:rPr>
-        <w:t xml:space="preserve"> = 1.30, </w:t>
-      </w:r>
-      <w:r>
-        <w:rPr>
-          <w:i/>
-          <w:color w:val="000000" w:themeColor="text1"/>
-        </w:rPr>
-        <w:t>p</w:t>
-      </w:r>
-      <w:r>
-        <w:rPr>
-          <w:color w:val="000000" w:themeColor="text1"/>
-        </w:rPr>
-        <w:t xml:space="preserve"> = 0.28)</w:t>
+        <w:t xml:space="preserve"> = 0.98)</w:t>
       </w:r>
       <w:r>
         <w:rPr>
@@ -5369,545 +5876,6 @@
         </w:rPr>
         <w:t xml:space="preserve">. </w:t>
       </w:r>
-      <w:r>
-        <w:rPr>
-          <w:color w:val="000000" w:themeColor="text1"/>
-        </w:rPr>
-        <w:t>W</w:t>
-      </w:r>
-      <w:r>
-        <w:rPr>
-          <w:color w:val="000000" w:themeColor="text1"/>
-        </w:rPr>
-        <w:t>hen diverse CRISPR populations were challenged with a pre-evolved monoclonal phage</w:t>
-      </w:r>
-      <w:r>
-        <w:rPr>
-          <w:color w:val="000000" w:themeColor="text1"/>
-        </w:rPr>
-        <w:t xml:space="preserve"> there was also no effect of host diversity or time on </w:t>
-      </w:r>
-      <w:r>
-        <w:rPr>
-          <w:color w:val="000000" w:themeColor="text1"/>
-        </w:rPr>
-        <w:t>the</w:t>
-      </w:r>
-      <w:r>
-        <w:rPr>
-          <w:color w:val="000000" w:themeColor="text1"/>
-        </w:rPr>
-        <w:t xml:space="preserve"> selection rate</w:t>
-      </w:r>
-      <w:r>
-        <w:rPr>
-          <w:color w:val="000000" w:themeColor="text1"/>
-        </w:rPr>
-        <w:t xml:space="preserve"> of CRISPR hosts resistant to the phage</w:t>
-      </w:r>
-      <w:r>
-        <w:rPr>
-          <w:color w:val="000000" w:themeColor="text1"/>
-        </w:rPr>
-        <w:t xml:space="preserve"> </w:t>
-      </w:r>
-      <w:r>
-        <w:rPr>
-          <w:color w:val="000000" w:themeColor="text1"/>
-        </w:rPr>
-        <w:t>(</w:t>
-      </w:r>
-      <w:r>
-        <w:rPr>
-          <w:b/>
-          <w:color w:val="000000" w:themeColor="text1"/>
-        </w:rPr>
-        <w:t>Figure X</w:t>
-      </w:r>
-      <w:r>
-        <w:rPr>
-          <w:color w:val="000000" w:themeColor="text1"/>
-        </w:rPr>
-        <w:t>)</w:t>
-      </w:r>
-      <w:r>
-        <w:rPr>
-          <w:color w:val="000000" w:themeColor="text1"/>
-        </w:rPr>
-        <w:fldChar w:fldCharType="begin"/>
-      </w:r>
-      <w:r>
-        <w:rPr>
-          <w:color w:val="000000" w:themeColor="text1"/>
-        </w:rPr>
-        <w:instrText xml:space="preserve"> ADDIN EN.CITE &lt;EndNote&gt;&lt;Cite&gt;&lt;Author&gt;Common&lt;/Author&gt;&lt;Year&gt;2019&lt;/Year&gt;&lt;RecNum&gt;1757&lt;/RecNum&gt;&lt;DisplayText&gt;(14)&lt;/DisplayText&gt;&lt;record&gt;&lt;rec-number&gt;1757&lt;/rec-number&gt;&lt;foreign-keys&gt;&lt;key app="EN" db-id="es529ptxovvregexae9v20vfwwzddw2zv59z" timestamp="1570442328"&gt;1757&lt;/key&gt;&lt;/foreign-keys&gt;&lt;ref-type name="Journal Article"&gt;17&lt;/ref-type&gt;&lt;contributors&gt;&lt;authors&gt;&lt;author&gt;Common, Jack&lt;/author&gt;&lt;author&gt;Walker-Sünderhauf, David&lt;/author&gt;&lt;author&gt;van Houte, Stineke&lt;/author&gt;&lt;author&gt;Westra, Edze R&lt;/author&gt;&lt;/authors&gt;&lt;/contributors&gt;&lt;titles&gt;&lt;title&gt;Host resistance diversity protects susceptible genotypes by restricting pathogen spread and evolution&lt;/title&gt;&lt;secondary-title&gt;bioRxiv&lt;/secondary-title&gt;&lt;/titles&gt;&lt;periodical&gt;&lt;full-title&gt;bioRxiv&lt;/full-title&gt;&lt;/periodical&gt;&lt;pages&gt;774349&lt;/pages&gt;&lt;dates&gt;&lt;year&gt;2019&lt;/year&gt;&lt;/dates&gt;&lt;urls&gt;&lt;/urls&gt;&lt;/record&gt;&lt;/Cite&gt;&lt;/EndNote&gt;</w:instrText>
-      </w:r>
-      <w:r>
-        <w:rPr>
-          <w:color w:val="000000" w:themeColor="text1"/>
-        </w:rPr>
-        <w:fldChar w:fldCharType="separate"/>
-      </w:r>
-      <w:r>
-        <w:rPr>
-          <w:noProof/>
-          <w:color w:val="000000" w:themeColor="text1"/>
-        </w:rPr>
-        <w:t>(14)</w:t>
-      </w:r>
-      <w:r>
-        <w:rPr>
-          <w:color w:val="000000" w:themeColor="text1"/>
-        </w:rPr>
-        <w:fldChar w:fldCharType="end"/>
-      </w:r>
-      <w:r>
-        <w:rPr>
-          <w:color w:val="000000" w:themeColor="text1"/>
-        </w:rPr>
-        <w:t>, and these hosts were generally as competitive as SM</w:t>
-      </w:r>
-      <w:r>
-        <w:rPr>
-          <w:color w:val="000000" w:themeColor="text1"/>
-        </w:rPr>
-        <w:t xml:space="preserve">. </w:t>
-      </w:r>
-      <w:r>
-        <w:rPr>
-          <w:color w:val="000000" w:themeColor="text1"/>
-        </w:rPr>
-        <w:t xml:space="preserve">Importantly, CRISPR selection rate was overall lower when host diversity was matched by phage diversity </w:t>
-      </w:r>
-      <w:r>
-        <w:rPr>
-          <w:color w:val="000000" w:themeColor="text1"/>
-        </w:rPr>
-        <w:t>(</w:t>
-      </w:r>
-      <w:r>
-        <w:rPr>
-          <w:color w:val="000000" w:themeColor="text1"/>
-        </w:rPr>
-        <w:t xml:space="preserve">selection rate: </w:t>
-      </w:r>
-      <w:r>
-        <w:rPr>
-          <w:i/>
-          <w:color w:val="000000" w:themeColor="text1"/>
-        </w:rPr>
-        <w:sym w:font="Symbol" w:char="F062"/>
-      </w:r>
-      <w:r>
-        <w:rPr>
-          <w:color w:val="000000" w:themeColor="text1"/>
-        </w:rPr>
-        <w:t xml:space="preserve"> = </w:t>
-      </w:r>
-      <w:r>
-        <w:rPr>
-          <w:color w:val="000000" w:themeColor="text1"/>
-        </w:rPr>
-        <w:t>-0.57</w:t>
-      </w:r>
-      <w:r>
-        <w:rPr>
-          <w:color w:val="000000" w:themeColor="text1"/>
-        </w:rPr>
-        <w:t xml:space="preserve">, </w:t>
-      </w:r>
-      <w:r>
-        <w:rPr>
-          <w:i/>
-          <w:color w:val="000000" w:themeColor="text1"/>
-        </w:rPr>
-        <w:t>t</w:t>
-      </w:r>
-      <w:r>
-        <w:rPr>
-          <w:color w:val="000000" w:themeColor="text1"/>
-        </w:rPr>
-        <w:t>(2)</w:t>
-      </w:r>
-      <w:r>
-        <w:rPr>
-          <w:color w:val="000000" w:themeColor="text1"/>
-          <w:vertAlign w:val="subscript"/>
-        </w:rPr>
-        <w:t>178</w:t>
-      </w:r>
-      <w:r>
-        <w:rPr>
-          <w:color w:val="000000" w:themeColor="text1"/>
-        </w:rPr>
-        <w:t xml:space="preserve"> = -6.17, </w:t>
-      </w:r>
-      <w:r>
-        <w:rPr>
-          <w:i/>
-          <w:color w:val="000000" w:themeColor="text1"/>
-        </w:rPr>
-        <w:t>p</w:t>
-      </w:r>
-      <w:r>
-        <w:rPr>
-          <w:color w:val="000000" w:themeColor="text1"/>
-        </w:rPr>
-        <w:t xml:space="preserve"> = 4.39 x 10</w:t>
-      </w:r>
-      <w:r>
-        <w:rPr>
-          <w:color w:val="000000" w:themeColor="text1"/>
-          <w:vertAlign w:val="superscript"/>
-        </w:rPr>
-        <w:t>-9</w:t>
-      </w:r>
-      <w:r>
-        <w:rPr>
-          <w:color w:val="000000" w:themeColor="text1"/>
-        </w:rPr>
-        <w:t>)</w:t>
-      </w:r>
-      <w:r>
-        <w:rPr>
-          <w:color w:val="000000" w:themeColor="text1"/>
-        </w:rPr>
-        <w:t>(</w:t>
-      </w:r>
-      <w:r>
-        <w:rPr>
-          <w:b/>
-          <w:color w:val="000000" w:themeColor="text1"/>
-        </w:rPr>
-        <w:t>Figure X</w:t>
-      </w:r>
-      <w:r>
-        <w:rPr>
-          <w:color w:val="000000" w:themeColor="text1"/>
-        </w:rPr>
-        <w:t xml:space="preserve">). The </w:t>
-      </w:r>
-      <w:r>
-        <w:rPr>
-          <w:color w:val="000000" w:themeColor="text1"/>
-        </w:rPr>
-        <w:t xml:space="preserve">CRISPR </w:t>
-      </w:r>
-      <w:r>
-        <w:rPr>
-          <w:color w:val="000000" w:themeColor="text1"/>
-        </w:rPr>
-        <w:t>population was also generally less competitive than SM</w:t>
-      </w:r>
-      <w:r>
-        <w:rPr>
-          <w:color w:val="000000" w:themeColor="text1"/>
-        </w:rPr>
-        <w:t xml:space="preserve"> </w:t>
-      </w:r>
-      <w:r>
-        <w:rPr>
-          <w:color w:val="000000" w:themeColor="text1"/>
-        </w:rPr>
-        <w:t xml:space="preserve">across treatments </w:t>
-      </w:r>
-      <w:r>
-        <w:rPr>
-          <w:color w:val="000000" w:themeColor="text1"/>
-        </w:rPr>
-        <w:t xml:space="preserve">and </w:t>
-      </w:r>
-      <w:r>
-        <w:rPr>
-          <w:color w:val="000000" w:themeColor="text1"/>
-        </w:rPr>
-        <w:t>timepoint</w:t>
-      </w:r>
-      <w:r>
-        <w:rPr>
-          <w:color w:val="000000" w:themeColor="text1"/>
-        </w:rPr>
-        <w:t>s</w:t>
-      </w:r>
-      <w:r>
-        <w:rPr>
-          <w:color w:val="000000" w:themeColor="text1"/>
-        </w:rPr>
-        <w:t xml:space="preserve"> (mean selection rate [95% CI]: -0.92 [</w:t>
-      </w:r>
-      <w:r>
-        <w:rPr>
-          <w:color w:val="000000" w:themeColor="text1"/>
-        </w:rPr>
-        <w:t>-</w:t>
-      </w:r>
-      <w:r>
-        <w:rPr>
-          <w:color w:val="000000" w:themeColor="text1"/>
-        </w:rPr>
-        <w:t xml:space="preserve">1.10, -0.72). </w:t>
-      </w:r>
-      <w:r>
-        <w:rPr>
-          <w:color w:val="000000" w:themeColor="text1"/>
-        </w:rPr>
-        <w:t>CRISPR diversity therefore did not seem to protect susceptible hosts from phage, and the whole CRISPR population was supressed by the phage epidemic.</w:t>
-      </w:r>
-    </w:p>
-    <w:p>
-      <w:pPr>
-        <w:spacing w:line="360" w:lineRule="auto"/>
-        <w:rPr>
-          <w:color w:val="000000" w:themeColor="text1"/>
-        </w:rPr>
-      </w:pPr>
-    </w:p>
-    <w:p>
-      <w:pPr>
-        <w:spacing w:line="360" w:lineRule="auto"/>
-        <w:rPr>
-          <w:color w:val="000000" w:themeColor="text1"/>
-        </w:rPr>
-      </w:pPr>
-      <w:r>
-        <w:rPr>
-          <w:color w:val="000000" w:themeColor="text1"/>
-        </w:rPr>
-        <w:t xml:space="preserve">Individual susceptible CRISPR clones also did not benefit from </w:t>
-      </w:r>
-      <w:r>
-        <w:rPr>
-          <w:color w:val="000000" w:themeColor="text1"/>
-        </w:rPr>
-        <w:t xml:space="preserve">population-level </w:t>
-      </w:r>
-      <w:r>
-        <w:rPr>
-          <w:color w:val="000000" w:themeColor="text1"/>
-        </w:rPr>
-        <w:t>host diversity.</w:t>
-      </w:r>
-      <w:r>
-        <w:rPr>
-          <w:color w:val="000000" w:themeColor="text1"/>
-        </w:rPr>
-        <w:t xml:space="preserve"> When challenged by a monoclonal pre-evolved phage, susceptible hosts become more competitive compared to the CRISPR population as a whole as CRISPR diversity increases (</w:t>
-      </w:r>
-      <w:r>
-        <w:rPr>
-          <w:b/>
-          <w:color w:val="000000" w:themeColor="text1"/>
-        </w:rPr>
-        <w:t>Figure X</w:t>
-      </w:r>
-      <w:r>
-        <w:rPr>
-          <w:color w:val="000000" w:themeColor="text1"/>
-        </w:rPr>
-        <w:t>)</w:t>
-      </w:r>
-      <w:r>
-        <w:rPr>
-          <w:color w:val="000000" w:themeColor="text1"/>
-        </w:rPr>
-        <w:fldChar w:fldCharType="begin"/>
-      </w:r>
-      <w:r>
-        <w:rPr>
-          <w:color w:val="000000" w:themeColor="text1"/>
-        </w:rPr>
-        <w:instrText xml:space="preserve"> ADDIN EN.CITE &lt;EndNote&gt;&lt;Cite&gt;&lt;Author&gt;Common&lt;/Author&gt;&lt;Year&gt;2019&lt;/Year&gt;&lt;RecNum&gt;1757&lt;/RecNum&gt;&lt;DisplayText&gt;(14)&lt;/DisplayText&gt;&lt;record&gt;&lt;rec-number&gt;1757&lt;/rec-number&gt;&lt;foreign-keys&gt;&lt;key app="EN" db-id="es529ptxovvregexae9v20vfwwzddw2zv59z" timestamp="1570442328"&gt;1757&lt;/key&gt;&lt;/foreign-keys&gt;&lt;ref-type name="Journal Article"&gt;17&lt;/ref-type&gt;&lt;contributors&gt;&lt;authors&gt;&lt;author&gt;Common, Jack&lt;/author&gt;&lt;author&gt;Walker-Sünderhauf, David&lt;/author&gt;&lt;author&gt;van Houte, Stineke&lt;/author&gt;&lt;author&gt;Westra, Edze R&lt;/author&gt;&lt;/authors&gt;&lt;/contributors&gt;&lt;titles&gt;&lt;title&gt;Host resistance diversity protects susceptible genotypes by restricting pathogen spread and evolution&lt;/title&gt;&lt;secondary-title&gt;bioRxiv&lt;/secondary-title&gt;&lt;/titles&gt;&lt;periodical&gt;&lt;full-title&gt;bioRxiv&lt;/full-title&gt;&lt;/periodical&gt;&lt;pages&gt;774349&lt;/pages&gt;&lt;dates&gt;&lt;year&gt;2019&lt;/year&gt;&lt;/dates&gt;&lt;urls&gt;&lt;/urls&gt;&lt;/record&gt;&lt;/Cite&gt;&lt;/EndNote&gt;</w:instrText>
-      </w:r>
-      <w:r>
-        <w:rPr>
-          <w:color w:val="000000" w:themeColor="text1"/>
-        </w:rPr>
-        <w:fldChar w:fldCharType="separate"/>
-      </w:r>
-      <w:r>
-        <w:rPr>
-          <w:noProof/>
-          <w:color w:val="000000" w:themeColor="text1"/>
-        </w:rPr>
-        <w:t>(14)</w:t>
-      </w:r>
-      <w:r>
-        <w:rPr>
-          <w:color w:val="000000" w:themeColor="text1"/>
-        </w:rPr>
-        <w:fldChar w:fldCharType="end"/>
-      </w:r>
-      <w:r>
-        <w:rPr>
-          <w:color w:val="000000" w:themeColor="text1"/>
-        </w:rPr>
-        <w:t>. This is likely because host diversity reduces the relative density of susceptible individuals, which in turn re</w:t>
-      </w:r>
-      <w:r>
-        <w:rPr>
-          <w:color w:val="000000" w:themeColor="text1"/>
-        </w:rPr>
-        <w:t xml:space="preserve">duces phage reproduction. </w:t>
-      </w:r>
-      <w:r>
-        <w:rPr>
-          <w:color w:val="000000" w:themeColor="text1"/>
-        </w:rPr>
-        <w:t xml:space="preserve">We predicted that this dilution effect would still play a role when phage </w:t>
-      </w:r>
-      <w:r>
-        <w:rPr>
-          <w:color w:val="000000" w:themeColor="text1"/>
-        </w:rPr>
-        <w:lastRenderedPageBreak/>
-        <w:t>diversity matched that of the host, because the contact rate with a given phage genotype’s focal host might still be limited by dilution</w:t>
-      </w:r>
-      <w:r>
-        <w:rPr>
-          <w:color w:val="000000" w:themeColor="text1"/>
-        </w:rPr>
-        <w:t xml:space="preserve">. This </w:t>
-      </w:r>
-      <w:r>
-        <w:rPr>
-          <w:color w:val="000000" w:themeColor="text1"/>
-        </w:rPr>
-        <w:t>is observable in improved competitive ability of the susceptible clone</w:t>
-      </w:r>
-      <w:r>
-        <w:rPr>
-          <w:color w:val="000000" w:themeColor="text1"/>
-        </w:rPr>
-        <w:t xml:space="preserve"> (</w:t>
-      </w:r>
-      <w:r>
-        <w:rPr>
-          <w:b/>
-          <w:color w:val="000000" w:themeColor="text1"/>
-        </w:rPr>
-        <w:t>Figure X</w:t>
-      </w:r>
-      <w:r>
-        <w:rPr>
-          <w:color w:val="000000" w:themeColor="text1"/>
-        </w:rPr>
-        <w:t>)</w:t>
-      </w:r>
-      <w:r>
-        <w:rPr>
-          <w:color w:val="000000" w:themeColor="text1"/>
-        </w:rPr>
-        <w:fldChar w:fldCharType="begin"/>
-      </w:r>
-      <w:r>
-        <w:rPr>
-          <w:color w:val="000000" w:themeColor="text1"/>
-        </w:rPr>
-        <w:instrText xml:space="preserve"> ADDIN EN.CITE &lt;EndNote&gt;&lt;Cite&gt;&lt;Author&gt;Common&lt;/Author&gt;&lt;Year&gt;2019&lt;/Year&gt;&lt;RecNum&gt;1757&lt;/RecNum&gt;&lt;DisplayText&gt;(14)&lt;/DisplayText&gt;&lt;record&gt;&lt;rec-number&gt;1757&lt;/rec-number&gt;&lt;foreign-keys&gt;&lt;key app="EN" db-id="es529ptxovvregexae9v20vfwwzddw2zv59z" timestamp="1570442328"&gt;1757&lt;/key&gt;&lt;/foreign-keys&gt;&lt;ref-type name="Journal Article"&gt;17&lt;/ref-type&gt;&lt;contributors&gt;&lt;authors&gt;&lt;author&gt;Common, Jack&lt;/author&gt;&lt;author&gt;Walker-Sünderhauf, David&lt;/author&gt;&lt;author&gt;van Houte, Stineke&lt;/author&gt;&lt;author&gt;Westra, Edze R&lt;/author&gt;&lt;/authors&gt;&lt;/contributors&gt;&lt;titles&gt;&lt;title&gt;Host resistance diversity protects susceptible genotypes by restricting pathogen spread and evolution&lt;/title&gt;&lt;secondary-title&gt;bioRxiv&lt;/secondary-title&gt;&lt;/titles&gt;&lt;periodical&gt;&lt;full-title&gt;bioRxiv&lt;/full-title&gt;&lt;/periodical&gt;&lt;pages&gt;774349&lt;/pages&gt;&lt;dates&gt;&lt;year&gt;2019&lt;/year&gt;&lt;/dates&gt;&lt;urls&gt;&lt;/urls&gt;&lt;/record&gt;&lt;/Cite&gt;&lt;/EndNote&gt;</w:instrText>
-      </w:r>
-      <w:r>
-        <w:rPr>
-          <w:color w:val="000000" w:themeColor="text1"/>
-        </w:rPr>
-        <w:fldChar w:fldCharType="separate"/>
-      </w:r>
-      <w:r>
-        <w:rPr>
-          <w:noProof/>
-          <w:color w:val="000000" w:themeColor="text1"/>
-        </w:rPr>
-        <w:t>(14)</w:t>
-      </w:r>
-      <w:r>
-        <w:rPr>
-          <w:color w:val="000000" w:themeColor="text1"/>
-        </w:rPr>
-        <w:fldChar w:fldCharType="end"/>
-      </w:r>
-      <w:r>
-        <w:rPr>
-          <w:color w:val="000000" w:themeColor="text1"/>
-        </w:rPr>
-        <w:t xml:space="preserve">. </w:t>
-      </w:r>
-      <w:r>
-        <w:rPr>
-          <w:color w:val="000000" w:themeColor="text1"/>
-        </w:rPr>
-        <w:t xml:space="preserve">Contrary to this prediction, selection rate of the </w:t>
-      </w:r>
-      <w:r>
-        <w:rPr>
-          <w:i/>
-          <w:color w:val="000000" w:themeColor="text1"/>
-        </w:rPr>
-        <w:t>lacZ</w:t>
-      </w:r>
-      <w:r>
-        <w:rPr>
-          <w:color w:val="000000" w:themeColor="text1"/>
-        </w:rPr>
-        <w:t>-labelled clone d</w:t>
-      </w:r>
-      <w:r>
-        <w:rPr>
-          <w:color w:val="000000" w:themeColor="text1"/>
-        </w:rPr>
-        <w:t>id not increase with host CRISPR</w:t>
-      </w:r>
-      <w:r>
-        <w:rPr>
-          <w:color w:val="000000" w:themeColor="text1"/>
-        </w:rPr>
-        <w:t xml:space="preserve"> diversity</w:t>
-      </w:r>
-      <w:r>
-        <w:rPr>
-          <w:color w:val="000000" w:themeColor="text1"/>
-        </w:rPr>
-        <w:t xml:space="preserve"> (</w:t>
-      </w:r>
-      <w:r>
-        <w:rPr>
-          <w:i/>
-          <w:color w:val="000000" w:themeColor="text1"/>
-        </w:rPr>
-        <w:t>F</w:t>
-      </w:r>
-      <w:r>
-        <w:rPr>
-          <w:color w:val="000000" w:themeColor="text1"/>
-          <w:vertAlign w:val="subscript"/>
-        </w:rPr>
-        <w:t>3,77</w:t>
-      </w:r>
-      <w:r>
-        <w:rPr>
-          <w:color w:val="000000" w:themeColor="text1"/>
-        </w:rPr>
-        <w:t xml:space="preserve"> = 0.05, </w:t>
-      </w:r>
-      <w:r>
-        <w:rPr>
-          <w:i/>
-          <w:color w:val="000000" w:themeColor="text1"/>
-        </w:rPr>
-        <w:t>p</w:t>
-      </w:r>
-      <w:r>
-        <w:rPr>
-          <w:color w:val="000000" w:themeColor="text1"/>
-        </w:rPr>
-        <w:t xml:space="preserve"> = 0.98)</w:t>
-      </w:r>
-      <w:r>
-        <w:rPr>
-          <w:color w:val="000000" w:themeColor="text1"/>
-        </w:rPr>
-        <w:t xml:space="preserve">. </w:t>
-      </w:r>
-      <w:bookmarkStart w:id="0" w:name="_GoBack"/>
-      <w:bookmarkEnd w:id="0"/>
     </w:p>
     <w:p>
       <w:pPr>
@@ -7096,7 +7064,7 @@
 </file>
 
 <file path=word/styles.xml><?xml version="1.0" encoding="utf-8"?>
-<w:styles xmlns:mc="http://schemas.openxmlformats.org/markup-compatibility/2006" xmlns:r="http://schemas.openxmlformats.org/officeDocument/2006/relationships" xmlns:w="http://schemas.openxmlformats.org/wordprocessingml/2006/main" xmlns:w14="http://schemas.microsoft.com/office/word/2010/wordml" xmlns:w15="http://schemas.microsoft.com/office/word/2012/wordml" mc:Ignorable="w14 w15">
+<w:styles xmlns:mc="http://schemas.openxmlformats.org/markup-compatibility/2006" xmlns:r="http://schemas.openxmlformats.org/officeDocument/2006/relationships" xmlns:w="http://schemas.openxmlformats.org/wordprocessingml/2006/main" xmlns:w14="http://schemas.microsoft.com/office/word/2010/wordml" xmlns:w15="http://schemas.microsoft.com/office/word/2012/wordml" xmlns:w16cid="http://schemas.microsoft.com/office/word/2016/wordml/cid" xmlns:w16se="http://schemas.microsoft.com/office/word/2015/wordml/symex" mc:Ignorable="w14 w15 w16se w16cid">
   <w:docDefaults>
     <w:rPrDefault>
       <w:rPr>
@@ -7108,7 +7076,7 @@
     </w:rPrDefault>
     <w:pPrDefault/>
   </w:docDefaults>
-  <w:latentStyles w:defLockedState="0" w:defUIPriority="99" w:defSemiHidden="0" w:defUnhideWhenUsed="0" w:defQFormat="0" w:count="382">
+  <w:latentStyles w:defLockedState="0" w:defUIPriority="99" w:defSemiHidden="0" w:defUnhideWhenUsed="0" w:defQFormat="0" w:count="377">
     <w:lsdException w:name="Normal" w:uiPriority="0" w:qFormat="1"/>
     <w:lsdException w:name="heading 1" w:uiPriority="9" w:qFormat="1"/>
     <w:lsdException w:name="heading 2" w:semiHidden="1" w:uiPriority="9" w:unhideWhenUsed="1" w:qFormat="1"/>
@@ -7535,6 +7503,7 @@
   <w:style w:type="character" w:default="1" w:styleId="DefaultParagraphFont">
     <w:name w:val="Default Paragraph Font"/>
     <w:uiPriority w:val="1"/>
+    <w:semiHidden/>
     <w:unhideWhenUsed/>
   </w:style>
   <w:style w:type="table" w:default="1" w:styleId="TableNormal">
@@ -7668,8 +7637,8 @@
       <w:lang w:val="en-US"/>
     </w:rPr>
   </w:style>
-  <w:style w:type="character" w:customStyle="1" w:styleId="UnresolvedMention">
-    <w:name w:val="Unresolved Mention"/>
+  <w:style w:type="character" w:customStyle="1" w:styleId="UnresolvedMention1">
+    <w:name w:val="Unresolved Mention1"/>
     <w:basedOn w:val="DefaultParagraphFont"/>
     <w:uiPriority w:val="99"/>
     <w:rsid w:val="002452C8"/>

</xml_diff>

<commit_message>
a general update of data, figures and text
</commit_message>
<xml_diff>
--- a/Experiment 1/docs/relative diversity Exp1 draft.docx
+++ b/Experiment 1/docs/relative diversity Exp1 draft.docx
@@ -1,6 +1,6 @@
 
 <file path=word/document.xml><?xml version="1.0" encoding="utf-8"?>
-<w:document xmlns:wpc="http://schemas.microsoft.com/office/word/2010/wordprocessingCanvas" xmlns:cx="http://schemas.microsoft.com/office/drawing/2014/chartex" xmlns:cx1="http://schemas.microsoft.com/office/drawing/2015/9/8/chartex" xmlns:cx2="http://schemas.microsoft.com/office/drawing/2015/10/21/chartex" xmlns:cx3="http://schemas.microsoft.com/office/drawing/2016/5/9/chartex" xmlns:cx4="http://schemas.microsoft.com/office/drawing/2016/5/10/chartex" xmlns:cx5="http://schemas.microsoft.com/office/drawing/2016/5/11/chartex" xmlns:cx6="http://schemas.microsoft.com/office/drawing/2016/5/12/chartex" xmlns:cx7="http://schemas.microsoft.com/office/drawing/2016/5/13/chartex" xmlns:cx8="http://schemas.microsoft.com/office/drawing/2016/5/14/chartex" xmlns:mc="http://schemas.openxmlformats.org/markup-compatibility/2006" xmlns:aink="http://schemas.microsoft.com/office/drawing/2016/ink" xmlns:am3d="http://schemas.microsoft.com/office/drawing/2017/model3d" xmlns:o="urn:schemas-microsoft-com:office:office" xmlns:r="http://schemas.openxmlformats.org/officeDocument/2006/relationships" xmlns:m="http://schemas.openxmlformats.org/officeDocument/2006/math" xmlns:v="urn:schemas-microsoft-com:vml" xmlns:wp14="http://schemas.microsoft.com/office/word/2010/wordprocessingDrawing" xmlns:wp="http://schemas.openxmlformats.org/drawingml/2006/wordprocessingDrawing" xmlns:w10="urn:schemas-microsoft-com:office:word" xmlns:w="http://schemas.openxmlformats.org/wordprocessingml/2006/main" xmlns:w14="http://schemas.microsoft.com/office/word/2010/wordml" xmlns:w15="http://schemas.microsoft.com/office/word/2012/wordml" xmlns:w16cid="http://schemas.microsoft.com/office/word/2016/wordml/cid" xmlns:w16se="http://schemas.microsoft.com/office/word/2015/wordml/symex" xmlns:wpg="http://schemas.microsoft.com/office/word/2010/wordprocessingGroup" xmlns:wpi="http://schemas.microsoft.com/office/word/2010/wordprocessingInk" xmlns:wne="http://schemas.microsoft.com/office/word/2006/wordml" xmlns:wps="http://schemas.microsoft.com/office/word/2010/wordprocessingShape" mc:Ignorable="w14 w15 w16se w16cid wp14">
+<w:document xmlns:wpc="http://schemas.microsoft.com/office/word/2010/wordprocessingCanvas" xmlns:mo="http://schemas.microsoft.com/office/mac/office/2008/main" xmlns:mc="http://schemas.openxmlformats.org/markup-compatibility/2006" xmlns:mv="urn:schemas-microsoft-com:mac:vml" xmlns:o="urn:schemas-microsoft-com:office:office" xmlns:r="http://schemas.openxmlformats.org/officeDocument/2006/relationships" xmlns:m="http://schemas.openxmlformats.org/officeDocument/2006/math" xmlns:v="urn:schemas-microsoft-com:vml" xmlns:wp14="http://schemas.microsoft.com/office/word/2010/wordprocessingDrawing" xmlns:wp="http://schemas.openxmlformats.org/drawingml/2006/wordprocessingDrawing" xmlns:w10="urn:schemas-microsoft-com:office:word" xmlns:w="http://schemas.openxmlformats.org/wordprocessingml/2006/main" xmlns:w14="http://schemas.microsoft.com/office/word/2010/wordml" xmlns:w15="http://schemas.microsoft.com/office/word/2012/wordml" xmlns:wpg="http://schemas.microsoft.com/office/word/2010/wordprocessingGroup" xmlns:wpi="http://schemas.microsoft.com/office/word/2010/wordprocessingInk" xmlns:wne="http://schemas.microsoft.com/office/word/2006/wordml" xmlns:wps="http://schemas.microsoft.com/office/word/2010/wordprocessingShape" mc:Ignorable="w14 w15 wp14">
   <w:body>
     <w:p>
       <w:pPr>
@@ -16,6 +16,48 @@
         </w:rPr>
         <w:t xml:space="preserve">TITLE: </w:t>
       </w:r>
+      <w:r>
+        <w:rPr>
+          <w:b/>
+          <w:bCs/>
+        </w:rPr>
+        <w:t xml:space="preserve">Pathogens benefit from </w:t>
+      </w:r>
+      <w:r>
+        <w:rPr>
+          <w:b/>
+          <w:bCs/>
+        </w:rPr>
+        <w:t>diversity</w:t>
+      </w:r>
+      <w:r>
+        <w:rPr>
+          <w:b/>
+          <w:bCs/>
+        </w:rPr>
+        <w:t xml:space="preserve"> when infecting </w:t>
+      </w:r>
+      <w:r>
+        <w:rPr>
+          <w:b/>
+          <w:bCs/>
+        </w:rPr>
+        <w:t>equally diverse hosts</w:t>
+      </w:r>
+      <w:r>
+        <w:rPr>
+          <w:b/>
+          <w:bCs/>
+        </w:rPr>
+        <w:t xml:space="preserve"> </w:t>
+      </w:r>
+      <w:r>
+        <w:rPr>
+          <w:b/>
+          <w:bCs/>
+        </w:rPr>
+        <w:t xml:space="preserve"> </w:t>
+      </w:r>
     </w:p>
     <w:p>
       <w:pPr>
@@ -38,7 +80,6 @@
         </w:rPr>
         <w:t>Jack Common</w:t>
       </w:r>
-      <w:proofErr w:type="gramStart"/>
       <w:r>
         <w:rPr>
           <w:rFonts w:cs="Arial"/>
@@ -50,28 +91,13 @@
         <w:rPr>
           <w:rFonts w:cs="Arial"/>
         </w:rPr>
-        <w:t>,…</w:t>
-      </w:r>
-      <w:proofErr w:type="gramEnd"/>
-      <w:r>
-        <w:rPr>
-          <w:rFonts w:cs="Arial"/>
-        </w:rPr>
-        <w:t xml:space="preserve">, </w:t>
-      </w:r>
-      <w:proofErr w:type="spellStart"/>
-      <w:r>
-        <w:rPr>
-          <w:rFonts w:cs="Arial"/>
-        </w:rPr>
-        <w:t>Edze</w:t>
-      </w:r>
-      <w:proofErr w:type="spellEnd"/>
-      <w:r>
-        <w:rPr>
-          <w:rFonts w:cs="Arial"/>
-        </w:rPr>
-        <w:t xml:space="preserve"> R. Westra</w:t>
+        <w:t xml:space="preserve">,…, </w:t>
+      </w:r>
+      <w:r>
+        <w:rPr>
+          <w:rFonts w:cs="Arial"/>
+        </w:rPr>
+        <w:t>Edze R. Westra</w:t>
       </w:r>
       <w:r>
         <w:rPr>
@@ -439,7 +465,6 @@
         </w:rPr>
         <w:t xml:space="preserve">: </w:t>
       </w:r>
-      <w:proofErr w:type="spellStart"/>
       <w:r>
         <w:rPr>
           <w:rFonts w:cs="Arial"/>
@@ -447,7 +472,6 @@
         </w:rPr>
         <w:t>xxxx</w:t>
       </w:r>
-      <w:proofErr w:type="spellEnd"/>
       <w:r>
         <w:rPr>
           <w:rFonts w:cs="Arial"/>
@@ -751,16 +775,7 @@
           <w:rFonts w:cs="Arial"/>
           <w:color w:val="000000" w:themeColor="text1"/>
         </w:rPr>
-        <w:t xml:space="preserve">is </w:t>
-      </w:r>
-      <w:bookmarkStart w:id="0" w:name="_GoBack"/>
-      <w:bookmarkEnd w:id="0"/>
-      <w:r>
-        <w:rPr>
-          <w:rFonts w:cs="Arial"/>
-          <w:color w:val="000000" w:themeColor="text1"/>
-        </w:rPr>
-        <w:t>available at</w:t>
+        <w:t>is available at</w:t>
       </w:r>
       <w:r>
         <w:rPr>
@@ -851,45 +866,192 @@
         <w:t>spanning a wide range of host-pathogen systems</w:t>
       </w:r>
       <w:r>
-        <w:t xml:space="preserve"> (refs)</w:t>
+        <w:t xml:space="preserve"> </w:t>
+      </w:r>
+      <w:r>
+        <w:fldChar w:fldCharType="begin">
+          <w:fldData xml:space="preserve">PEVuZE5vdGU+PENpdGU+PEF1dGhvcj5Fa3JvdGg8L0F1dGhvcj48WWVhcj4yMDE5PC9ZZWFyPjxS
+ZWNOdW0+MTc1MTwvUmVjTnVtPjxEaXNwbGF5VGV4dD4oMS0zKTwvRGlzcGxheVRleHQ+PHJlY29y
+ZD48cmVjLW51bWJlcj4xNzUxPC9yZWMtbnVtYmVyPjxmb3JlaWduLWtleXM+PGtleSBhcHA9IkVO
+IiBkYi1pZD0iZXM1MjlwdHhvdnZyZWdleGFlOXYyMHZmd3d6ZGR3Mnp2NTl6IiB0aW1lc3RhbXA9
+IjE1NzAxOTQxMzAiPjE3NTE8L2tleT48L2ZvcmVpZ24ta2V5cz48cmVmLXR5cGUgbmFtZT0iSm91
+cm5hbCBBcnRpY2xlIj4xNzwvcmVmLXR5cGU+PGNvbnRyaWJ1dG9ycz48YXV0aG9ycz48YXV0aG9y
+PkFsaWNlIEsuIEUuIEVrcm90aDwvYXV0aG9yPjxhdXRob3I+Q2hhcmxvdHRlIFJhZmFsdWstTW9o
+cjwvYXV0aG9yPjxhdXRob3I+S2F5bGEgQy4gS2luZzwvYXV0aG9yPjwvYXV0aG9ycz48L2NvbnRy
+aWJ1dG9ycz48dGl0bGVzPjx0aXRsZT5Ib3N0IGdlbmV0aWMgZGl2ZXJzaXR5IGxpbWl0cyBwYXJh
+c2l0ZSBzdWNjZXNzIGJleW9uZCBhZ3JpY3VsdHVyYWwgc3lzdGVtczogYSBtZXRhLWFuYWx5c2lz
+PC90aXRsZT48c2Vjb25kYXJ5LXRpdGxlPlByb2NlZWRpbmdzIG9mIHRoZSBSb3lhbCBTb2NpZXR5
+IEI6IEJpb2xvZ2ljYWwgU2NpZW5jZXM8L3NlY29uZGFyeS10aXRsZT48L3RpdGxlcz48cGVyaW9k
+aWNhbD48ZnVsbC10aXRsZT5Qcm9jZWVkaW5ncyBvZiB0aGUgUm95YWwgU29jaWV0eSBCOiBCaW9s
+b2dpY2FsIFNjaWVuY2VzPC9mdWxsLXRpdGxlPjwvcGVyaW9kaWNhbD48cGFnZXM+MjAxOTE4MTE8
+L3BhZ2VzPjx2b2x1bWU+Mjg2PC92b2x1bWU+PG51bWJlcj4xOTExPC9udW1iZXI+PGRhdGVzPjx5
+ZWFyPjIwMTk8L3llYXI+PC9kYXRlcz48dXJscz48cmVsYXRlZC11cmxzPjx1cmw+aHR0cHM6Ly9y
+b3lhbHNvY2lldHlwdWJsaXNoaW5nLm9yZy9kb2kvYWJzLzEwLjEwOTgvcnNwYi4yMDE5LjE4MTEg
+JVggVGhlcmUgaXMgZXZpZGVuY2UgdGhhdCBodW1hbiBhY3Rpdml0aWVzIGFyZSByZWR1Y2luZyB0
+aGUgcG9wdWxhdGlvbiBnZW5ldGljIGRpdmVyc2l0eSBvZiBzcGVjaWVzIHdvcmxkd2lkZS4gR2l2
+ZW4gdGhlIHByZWRpY3Rpb24gdGhhdCBwYXJhc2l0ZXMgYmV0dGVyIGV4cGxvaXQgZ2VuZXRpY2Fs
+bHkgaG9tb2dlbmVvdXMgaG9zdCBwb3B1bGF0aW9ucywgbWFueSBzcGVjaWVzIGNvdWxkIGJlIHZ1
+bG5lcmFibGUgdG8gZGlzZWFzZSBvdXRicmVha3MuIFdoaWxlIGFncmljdWx0dXJhbCBzdHVkaWVz
+IGhhdmUgc2hvd24gdGhlIGRldmFzdGF0aW5nIGVmZmVjdHMgb2YgaW5mZWN0aW91cyBkaXNlYXNl
+IGluIGNyb3AgbW9ub2N1bHR1cmVzLCB0aGUgd2lkZXNwcmVhZCBuYXR1cmUgb2YgdGhpcyBkaXZl
+cnNpdHnigJNkaXNlYXNlIHJlbGF0aW9uc2hpcCByZW1haW5zIHVuY2xlYXIgaW4gbmF0dXJhbCBz
+eXN0ZW1zLiBIZXJlLCB3ZSBwcm92aWRlIGJyb2FkIHN1cHBvcnQgdGhhdCBoaWdoIHBvcHVsYXRp
+b24gZ2VuZXRpYyBkaXZlcnNpdHkgY2FuIHByb3RlY3QgYWdhaW5zdCBpbmZlY3Rpb3VzIGRpc2Vh
+c2UgYnkgY29uZHVjdGluZyBhIG1ldGEtYW5hbHlzaXMgb2YgMjMgc3R1ZGllcywgd2l0aCBhIHRv
+dGFsIG9mIDY3IGVmZmVjdCBzaXplcy4gV2UgZm91bmQgdGhhdCBwYXJhc2l0ZSBmdW5jdGlvbmFs
+IGdyb3VwIChtaWNyby0gb3IgbWFjcm9wYXJhc2l0ZSkgYWZmZWN0cyB0aGUgcHJlc2VuY2Ugb2Yg
+dGhlIGVmZmVjdCBhbmQgc3R1ZHkgc2V0dGluZyAoZmllbGQgb3IgbGFib3JhdG9yeS1iYXNlZCBl
+bnZpcm9ubWVudCkgaW5mbHVlbmNlcyB0aGUgbWFnbml0dWRlLiBPdXIgc3R1ZHkgYWxzbyBzdWdn
+ZXN0cyB0aGF0IGhvc3QgZ2VuZXRpYyBkaXZlcnNpdHkgaXMgb3ZlcmFsbCBhIHJvYnVzdCBkZWZl
+bmNlIGFnYWluc3QgaW5mZWN0aW9uIHJlZ2FyZGxlc3Mgb2YgaG9zdCByZXByb2R1Y3Rpb24sIHBh
+cmFzaXRlIGhvc3QgcmFuZ2UsIHBhcmFzaXRlIGRpdmVyc2l0eSwgdmlydWxlbmNlIGFuZCB0aGUg
+bWV0aG9kIGJ5IHdoaWNoIHBhcmFzaXRlIHN1Y2Nlc3Mgd2FzIHJlY29yZGVkLiBDb21iaW5lZCwg
+dGhlc2UgcmVzdWx0cyBoaWdobGlnaHQgdGhlIGltcG9ydGFuY2Ugb2YgbW9uaXRvcmluZyBkZWNs
+aW5lcyBvZiBob3N0IHBvcHVsYXRpb24gZ2VuZXRpYyBkaXZlcnNpdHkgYXMgc2hpZnRzIGluIHBh
+cmFzaXRlIGRpc3RyaWJ1dGlvbnMgY291bGQgaGF2ZSBkZXZhc3RhdGluZyBlZmZlY3RzIG9uIGF0
+LXJpc2sgcG9wdWxhdGlvbnMgaW4gbmF0dXJlLjwvdXJsPjwvcmVsYXRlZC11cmxzPjwvdXJscz48
+ZWxlY3Ryb25pYy1yZXNvdXJjZS1udW0+ZG9pOjEwLjEwOTgvcnNwYi4yMDE5LjE4MTE8L2VsZWN0
+cm9uaWMtcmVzb3VyY2UtbnVtPjwvcmVjb3JkPjwvQ2l0ZT48Q2l0ZT48QXV0aG9yPktpbmc8L0F1
+dGhvcj48WWVhcj4yMDEyPC9ZZWFyPjxSZWNOdW0+NDc8L1JlY051bT48cmVjb3JkPjxyZWMtbnVt
+YmVyPjQ3PC9yZWMtbnVtYmVyPjxmb3JlaWduLWtleXM+PGtleSBhcHA9IkVOIiBkYi1pZD0iZXM1
+MjlwdHhvdnZyZWdleGFlOXYyMHZmd3d6ZGR3Mnp2NTl6IiB0aW1lc3RhbXA9IjE0Nzc2NjgxMzUi
+PjQ3PC9rZXk+PC9mb3JlaWduLWtleXM+PHJlZi10eXBlIG5hbWU9IkpvdXJuYWwgQXJ0aWNsZSI+
+MTc8L3JlZi10eXBlPjxjb250cmlidXRvcnM+PGF1dGhvcnM+PGF1dGhvcj5LaW5nLCBLLiBDLjwv
+YXV0aG9yPjxhdXRob3I+TGl2ZWx5LCBDLiBNLjwvYXV0aG9yPjwvYXV0aG9ycz48L2NvbnRyaWJ1
+dG9ycz48dGl0bGVzPjx0aXRsZT5Eb2VzIGdlbmV0aWMgZGl2ZXJzaXR5IGxpbWl0IGRpc2Vhc2Ug
+c3ByZWFkIGluIG5hdHVyYWwgaG9zdCBwb3B1bGF0aW9ucz88L3RpdGxlPjxzZWNvbmRhcnktdGl0
+bGU+SGVyZWRpdHk8L3NlY29uZGFyeS10aXRsZT48L3RpdGxlcz48cGVyaW9kaWNhbD48ZnVsbC10
+aXRsZT5IZXJlZGl0eTwvZnVsbC10aXRsZT48YWJici0xPkhlcmVkaXR5IChFZGluYi4pPC9hYmJy
+LTE+PGFiYnItMj5IZXJlZGl0eSAoRWRpbmIpPC9hYmJyLTI+PC9wZXJpb2RpY2FsPjxwYWdlcz4x
+OTktMjAzPC9wYWdlcz48dm9sdW1lPjEwOTwvdm9sdW1lPjxudW1iZXI+NDwvbnVtYmVyPjxkYXRl
+cz48eWVhcj4yMDEyPC95ZWFyPjxwdWItZGF0ZXM+PGRhdGU+MTAvL3ByaW50PC9kYXRlPjwvcHVi
+LWRhdGVzPjwvZGF0ZXM+PHB1Ymxpc2hlcj5UaGUgR2VuZXRpY3MgU29jaWV0eTwvcHVibGlzaGVy
+Pjxpc2JuPjAwMTgtMDY3WDwvaXNibj48dXJscz48cmVsYXRlZC11cmxzPjx1cmw+aHR0cDovL2R4
+LmRvaS5vcmcvMTAuMTAzOC9oZHkuMjAxMi4zMzwvdXJsPjwvcmVsYXRlZC11cmxzPjwvdXJscz48
+L3JlY29yZD48L0NpdGU+PENpdGU+PEF1dGhvcj5SZWlzczwvQXV0aG9yPjxZZWFyPjIwMTg8L1ll
+YXI+PFJlY051bT4xNzYwPC9SZWNOdW0+PHJlY29yZD48cmVjLW51bWJlcj4xNzYwPC9yZWMtbnVt
+YmVyPjxmb3JlaWduLWtleXM+PGtleSBhcHA9IkVOIiBkYi1pZD0iZXM1MjlwdHhvdnZyZWdleGFl
+OXYyMHZmd3d6ZGR3Mnp2NTl6IiB0aW1lc3RhbXA9IjE1NzEwNDkzNTgiPjE3NjA8L2tleT48L2Zv
+cmVpZ24ta2V5cz48cmVmLXR5cGUgbmFtZT0iSm91cm5hbCBBcnRpY2xlIj4xNzwvcmVmLXR5cGU+
+PGNvbnRyaWJ1dG9ycz48YXV0aG9ycz48YXV0aG9yPlJlaXNzLCBFbWlseSBSPC9hdXRob3I+PGF1
+dGhvcj5Ecmlua3dhdGVyLCBMYXVyaWUgRTwvYXV0aG9yPjwvYXV0aG9ycz48L2NvbnRyaWJ1dG9y
+cz48dGl0bGVzPjx0aXRsZT5DdWx0aXZhciBtaXh0dXJlczogYSBtZXRh4oCQYW5hbHlzaXMgb2Yg
+dGhlIGVmZmVjdCBvZiBpbnRyYXNwZWNpZmljIGRpdmVyc2l0eSBvbiBjcm9wIHlpZWxkPC90aXRs
+ZT48c2Vjb25kYXJ5LXRpdGxlPkVjb2xvZ2ljYWwgYXBwbGljYXRpb25zPC9zZWNvbmRhcnktdGl0
+bGU+PC90aXRsZXM+PHBlcmlvZGljYWw+PGZ1bGwtdGl0bGU+RWNvbG9naWNhbCBBcHBsaWNhdGlv
+bnM8L2Z1bGwtdGl0bGU+PGFiYnItMT5FY29sLiBBcHBsLjwvYWJici0xPjxhYmJyLTI+RWNvbCBB
+cHBsPC9hYmJyLTI+PC9wZXJpb2RpY2FsPjxwYWdlcz42Mi03NzwvcGFnZXM+PHZvbHVtZT4yODwv
+dm9sdW1lPjxudW1iZXI+MTwvbnVtYmVyPjxkYXRlcz48eWVhcj4yMDE4PC95ZWFyPjwvZGF0ZXM+
+PGlzYm4+MTA1MS0wNzYxPC9pc2JuPjx1cmxzPjwvdXJscz48L3JlY29yZD48L0NpdGU+PC9FbmRO
+b3RlPgB=
+</w:fldData>
+        </w:fldChar>
+      </w:r>
+      <w:r>
+        <w:instrText xml:space="preserve"> ADDIN EN.CITE </w:instrText>
+      </w:r>
+      <w:r>
+        <w:fldChar w:fldCharType="begin">
+          <w:fldData xml:space="preserve">PEVuZE5vdGU+PENpdGU+PEF1dGhvcj5Fa3JvdGg8L0F1dGhvcj48WWVhcj4yMDE5PC9ZZWFyPjxS
+ZWNOdW0+MTc1MTwvUmVjTnVtPjxEaXNwbGF5VGV4dD4oMS0zKTwvRGlzcGxheVRleHQ+PHJlY29y
+ZD48cmVjLW51bWJlcj4xNzUxPC9yZWMtbnVtYmVyPjxmb3JlaWduLWtleXM+PGtleSBhcHA9IkVO
+IiBkYi1pZD0iZXM1MjlwdHhvdnZyZWdleGFlOXYyMHZmd3d6ZGR3Mnp2NTl6IiB0aW1lc3RhbXA9
+IjE1NzAxOTQxMzAiPjE3NTE8L2tleT48L2ZvcmVpZ24ta2V5cz48cmVmLXR5cGUgbmFtZT0iSm91
+cm5hbCBBcnRpY2xlIj4xNzwvcmVmLXR5cGU+PGNvbnRyaWJ1dG9ycz48YXV0aG9ycz48YXV0aG9y
+PkFsaWNlIEsuIEUuIEVrcm90aDwvYXV0aG9yPjxhdXRob3I+Q2hhcmxvdHRlIFJhZmFsdWstTW9o
+cjwvYXV0aG9yPjxhdXRob3I+S2F5bGEgQy4gS2luZzwvYXV0aG9yPjwvYXV0aG9ycz48L2NvbnRy
+aWJ1dG9ycz48dGl0bGVzPjx0aXRsZT5Ib3N0IGdlbmV0aWMgZGl2ZXJzaXR5IGxpbWl0cyBwYXJh
+c2l0ZSBzdWNjZXNzIGJleW9uZCBhZ3JpY3VsdHVyYWwgc3lzdGVtczogYSBtZXRhLWFuYWx5c2lz
+PC90aXRsZT48c2Vjb25kYXJ5LXRpdGxlPlByb2NlZWRpbmdzIG9mIHRoZSBSb3lhbCBTb2NpZXR5
+IEI6IEJpb2xvZ2ljYWwgU2NpZW5jZXM8L3NlY29uZGFyeS10aXRsZT48L3RpdGxlcz48cGVyaW9k
+aWNhbD48ZnVsbC10aXRsZT5Qcm9jZWVkaW5ncyBvZiB0aGUgUm95YWwgU29jaWV0eSBCOiBCaW9s
+b2dpY2FsIFNjaWVuY2VzPC9mdWxsLXRpdGxlPjwvcGVyaW9kaWNhbD48cGFnZXM+MjAxOTE4MTE8
+L3BhZ2VzPjx2b2x1bWU+Mjg2PC92b2x1bWU+PG51bWJlcj4xOTExPC9udW1iZXI+PGRhdGVzPjx5
+ZWFyPjIwMTk8L3llYXI+PC9kYXRlcz48dXJscz48cmVsYXRlZC11cmxzPjx1cmw+aHR0cHM6Ly9y
+b3lhbHNvY2lldHlwdWJsaXNoaW5nLm9yZy9kb2kvYWJzLzEwLjEwOTgvcnNwYi4yMDE5LjE4MTEg
+JVggVGhlcmUgaXMgZXZpZGVuY2UgdGhhdCBodW1hbiBhY3Rpdml0aWVzIGFyZSByZWR1Y2luZyB0
+aGUgcG9wdWxhdGlvbiBnZW5ldGljIGRpdmVyc2l0eSBvZiBzcGVjaWVzIHdvcmxkd2lkZS4gR2l2
+ZW4gdGhlIHByZWRpY3Rpb24gdGhhdCBwYXJhc2l0ZXMgYmV0dGVyIGV4cGxvaXQgZ2VuZXRpY2Fs
+bHkgaG9tb2dlbmVvdXMgaG9zdCBwb3B1bGF0aW9ucywgbWFueSBzcGVjaWVzIGNvdWxkIGJlIHZ1
+bG5lcmFibGUgdG8gZGlzZWFzZSBvdXRicmVha3MuIFdoaWxlIGFncmljdWx0dXJhbCBzdHVkaWVz
+IGhhdmUgc2hvd24gdGhlIGRldmFzdGF0aW5nIGVmZmVjdHMgb2YgaW5mZWN0aW91cyBkaXNlYXNl
+IGluIGNyb3AgbW9ub2N1bHR1cmVzLCB0aGUgd2lkZXNwcmVhZCBuYXR1cmUgb2YgdGhpcyBkaXZl
+cnNpdHnigJNkaXNlYXNlIHJlbGF0aW9uc2hpcCByZW1haW5zIHVuY2xlYXIgaW4gbmF0dXJhbCBz
+eXN0ZW1zLiBIZXJlLCB3ZSBwcm92aWRlIGJyb2FkIHN1cHBvcnQgdGhhdCBoaWdoIHBvcHVsYXRp
+b24gZ2VuZXRpYyBkaXZlcnNpdHkgY2FuIHByb3RlY3QgYWdhaW5zdCBpbmZlY3Rpb3VzIGRpc2Vh
+c2UgYnkgY29uZHVjdGluZyBhIG1ldGEtYW5hbHlzaXMgb2YgMjMgc3R1ZGllcywgd2l0aCBhIHRv
+dGFsIG9mIDY3IGVmZmVjdCBzaXplcy4gV2UgZm91bmQgdGhhdCBwYXJhc2l0ZSBmdW5jdGlvbmFs
+IGdyb3VwIChtaWNyby0gb3IgbWFjcm9wYXJhc2l0ZSkgYWZmZWN0cyB0aGUgcHJlc2VuY2Ugb2Yg
+dGhlIGVmZmVjdCBhbmQgc3R1ZHkgc2V0dGluZyAoZmllbGQgb3IgbGFib3JhdG9yeS1iYXNlZCBl
+bnZpcm9ubWVudCkgaW5mbHVlbmNlcyB0aGUgbWFnbml0dWRlLiBPdXIgc3R1ZHkgYWxzbyBzdWdn
+ZXN0cyB0aGF0IGhvc3QgZ2VuZXRpYyBkaXZlcnNpdHkgaXMgb3ZlcmFsbCBhIHJvYnVzdCBkZWZl
+bmNlIGFnYWluc3QgaW5mZWN0aW9uIHJlZ2FyZGxlc3Mgb2YgaG9zdCByZXByb2R1Y3Rpb24sIHBh
+cmFzaXRlIGhvc3QgcmFuZ2UsIHBhcmFzaXRlIGRpdmVyc2l0eSwgdmlydWxlbmNlIGFuZCB0aGUg
+bWV0aG9kIGJ5IHdoaWNoIHBhcmFzaXRlIHN1Y2Nlc3Mgd2FzIHJlY29yZGVkLiBDb21iaW5lZCwg
+dGhlc2UgcmVzdWx0cyBoaWdobGlnaHQgdGhlIGltcG9ydGFuY2Ugb2YgbW9uaXRvcmluZyBkZWNs
+aW5lcyBvZiBob3N0IHBvcHVsYXRpb24gZ2VuZXRpYyBkaXZlcnNpdHkgYXMgc2hpZnRzIGluIHBh
+cmFzaXRlIGRpc3RyaWJ1dGlvbnMgY291bGQgaGF2ZSBkZXZhc3RhdGluZyBlZmZlY3RzIG9uIGF0
+LXJpc2sgcG9wdWxhdGlvbnMgaW4gbmF0dXJlLjwvdXJsPjwvcmVsYXRlZC11cmxzPjwvdXJscz48
+ZWxlY3Ryb25pYy1yZXNvdXJjZS1udW0+ZG9pOjEwLjEwOTgvcnNwYi4yMDE5LjE4MTE8L2VsZWN0
+cm9uaWMtcmVzb3VyY2UtbnVtPjwvcmVjb3JkPjwvQ2l0ZT48Q2l0ZT48QXV0aG9yPktpbmc8L0F1
+dGhvcj48WWVhcj4yMDEyPC9ZZWFyPjxSZWNOdW0+NDc8L1JlY051bT48cmVjb3JkPjxyZWMtbnVt
+YmVyPjQ3PC9yZWMtbnVtYmVyPjxmb3JlaWduLWtleXM+PGtleSBhcHA9IkVOIiBkYi1pZD0iZXM1
+MjlwdHhvdnZyZWdleGFlOXYyMHZmd3d6ZGR3Mnp2NTl6IiB0aW1lc3RhbXA9IjE0Nzc2NjgxMzUi
+PjQ3PC9rZXk+PC9mb3JlaWduLWtleXM+PHJlZi10eXBlIG5hbWU9IkpvdXJuYWwgQXJ0aWNsZSI+
+MTc8L3JlZi10eXBlPjxjb250cmlidXRvcnM+PGF1dGhvcnM+PGF1dGhvcj5LaW5nLCBLLiBDLjwv
+YXV0aG9yPjxhdXRob3I+TGl2ZWx5LCBDLiBNLjwvYXV0aG9yPjwvYXV0aG9ycz48L2NvbnRyaWJ1
+dG9ycz48dGl0bGVzPjx0aXRsZT5Eb2VzIGdlbmV0aWMgZGl2ZXJzaXR5IGxpbWl0IGRpc2Vhc2Ug
+c3ByZWFkIGluIG5hdHVyYWwgaG9zdCBwb3B1bGF0aW9ucz88L3RpdGxlPjxzZWNvbmRhcnktdGl0
+bGU+SGVyZWRpdHk8L3NlY29uZGFyeS10aXRsZT48L3RpdGxlcz48cGVyaW9kaWNhbD48ZnVsbC10
+aXRsZT5IZXJlZGl0eTwvZnVsbC10aXRsZT48YWJici0xPkhlcmVkaXR5IChFZGluYi4pPC9hYmJy
+LTE+PGFiYnItMj5IZXJlZGl0eSAoRWRpbmIpPC9hYmJyLTI+PC9wZXJpb2RpY2FsPjxwYWdlcz4x
+OTktMjAzPC9wYWdlcz48dm9sdW1lPjEwOTwvdm9sdW1lPjxudW1iZXI+NDwvbnVtYmVyPjxkYXRl
+cz48eWVhcj4yMDEyPC95ZWFyPjxwdWItZGF0ZXM+PGRhdGU+MTAvL3ByaW50PC9kYXRlPjwvcHVi
+LWRhdGVzPjwvZGF0ZXM+PHB1Ymxpc2hlcj5UaGUgR2VuZXRpY3MgU29jaWV0eTwvcHVibGlzaGVy
+Pjxpc2JuPjAwMTgtMDY3WDwvaXNibj48dXJscz48cmVsYXRlZC11cmxzPjx1cmw+aHR0cDovL2R4
+LmRvaS5vcmcvMTAuMTAzOC9oZHkuMjAxMi4zMzwvdXJsPjwvcmVsYXRlZC11cmxzPjwvdXJscz48
+L3JlY29yZD48L0NpdGU+PENpdGU+PEF1dGhvcj5SZWlzczwvQXV0aG9yPjxZZWFyPjIwMTg8L1ll
+YXI+PFJlY051bT4xNzYwPC9SZWNOdW0+PHJlY29yZD48cmVjLW51bWJlcj4xNzYwPC9yZWMtbnVt
+YmVyPjxmb3JlaWduLWtleXM+PGtleSBhcHA9IkVOIiBkYi1pZD0iZXM1MjlwdHhvdnZyZWdleGFl
+OXYyMHZmd3d6ZGR3Mnp2NTl6IiB0aW1lc3RhbXA9IjE1NzEwNDkzNTgiPjE3NjA8L2tleT48L2Zv
+cmVpZ24ta2V5cz48cmVmLXR5cGUgbmFtZT0iSm91cm5hbCBBcnRpY2xlIj4xNzwvcmVmLXR5cGU+
+PGNvbnRyaWJ1dG9ycz48YXV0aG9ycz48YXV0aG9yPlJlaXNzLCBFbWlseSBSPC9hdXRob3I+PGF1
+dGhvcj5Ecmlua3dhdGVyLCBMYXVyaWUgRTwvYXV0aG9yPjwvYXV0aG9ycz48L2NvbnRyaWJ1dG9y
+cz48dGl0bGVzPjx0aXRsZT5DdWx0aXZhciBtaXh0dXJlczogYSBtZXRh4oCQYW5hbHlzaXMgb2Yg
+dGhlIGVmZmVjdCBvZiBpbnRyYXNwZWNpZmljIGRpdmVyc2l0eSBvbiBjcm9wIHlpZWxkPC90aXRs
+ZT48c2Vjb25kYXJ5LXRpdGxlPkVjb2xvZ2ljYWwgYXBwbGljYXRpb25zPC9zZWNvbmRhcnktdGl0
+bGU+PC90aXRsZXM+PHBlcmlvZGljYWw+PGZ1bGwtdGl0bGU+RWNvbG9naWNhbCBBcHBsaWNhdGlv
+bnM8L2Z1bGwtdGl0bGU+PGFiYnItMT5FY29sLiBBcHBsLjwvYWJici0xPjxhYmJyLTI+RWNvbCBB
+cHBsPC9hYmJyLTI+PC9wZXJpb2RpY2FsPjxwYWdlcz42Mi03NzwvcGFnZXM+PHZvbHVtZT4yODwv
+dm9sdW1lPjxudW1iZXI+MTwvbnVtYmVyPjxkYXRlcz48eWVhcj4yMDE4PC95ZWFyPjwvZGF0ZXM+
+PGlzYm4+MTA1MS0wNzYxPC9pc2JuPjx1cmxzPjwvdXJscz48L3JlY29yZD48L0NpdGU+PC9FbmRO
+b3RlPgB=
+</w:fldData>
+        </w:fldChar>
+      </w:r>
+      <w:r>
+        <w:instrText xml:space="preserve"> ADDIN EN.CITE.DATA </w:instrText>
+      </w:r>
+      <w:r>
+        <w:fldChar w:fldCharType="end"/>
+      </w:r>
+      <w:r>
+        <w:fldChar w:fldCharType="separate"/>
+      </w:r>
+      <w:r>
+        <w:rPr>
+          <w:noProof/>
+        </w:rPr>
+        <w:t>(1-3)</w:t>
+      </w:r>
+      <w:r>
+        <w:fldChar w:fldCharType="end"/>
       </w:r>
       <w:r>
         <w:t>.</w:t>
       </w:r>
       <w:r>
         <w:t xml:space="preserve"> </w:t>
-      </w:r>
-      <w:r>
-        <w:t>The</w:t>
-      </w:r>
-      <w:r>
-        <w:t xml:space="preserve"> protective</w:t>
-      </w:r>
-      <w:r>
-        <w:t xml:space="preserve"> effect</w:t>
-      </w:r>
-      <w:r>
-        <w:t>s</w:t>
-      </w:r>
-      <w:r>
-        <w:t xml:space="preserve"> of host diversity</w:t>
-      </w:r>
-      <w:r>
-        <w:t xml:space="preserve"> may manifest at the species or community level</w:t>
-      </w:r>
-      <w:r>
-        <w:t xml:space="preserve"> (ref), </w:t>
-      </w:r>
-      <w:r>
-        <w:t xml:space="preserve">as well as with regard to micro- or </w:t>
-      </w:r>
-      <w:proofErr w:type="spellStart"/>
-      <w:r>
-        <w:t>macroparasites</w:t>
-      </w:r>
-      <w:proofErr w:type="spellEnd"/>
-      <w:r>
-        <w:t xml:space="preserve"> (ref). </w:t>
       </w:r>
       <w:r>
         <w:t xml:space="preserve">The effects of host diversity on pathogen success may be </w:t>
@@ -900,7 +1062,7 @@
       <w:r>
         <w:fldChar w:fldCharType="begin">
           <w:fldData xml:space="preserve">PEVuZE5vdGU+PENpdGU+PEF1dGhvcj5PaHRzdWtpPC9BdXRob3I+PFllYXI+MjAwNjwvWWVhcj48
-UmVjTnVtPjM1MTwvUmVjTnVtPjxEaXNwbGF5VGV4dD4oMS02KTwvRGlzcGxheVRleHQ+PHJlY29y
+UmVjTnVtPjM1MTwvUmVjTnVtPjxEaXNwbGF5VGV4dD4oNC05KTwvRGlzcGxheVRleHQ+PHJlY29y
 ZD48cmVjLW51bWJlcj4zNTE8L3JlYy1udW1iZXI+PGZvcmVpZ24ta2V5cz48a2V5IGFwcD0iRU4i
 IGRiLWlkPSJlczUyOXB0eG92dnJlZ2V4YWU5djIwdmZ3d3pkZHcyenY1OXoiIHRpbWVzdGFtcD0i
 MTU1NDYzNDY3MSI+MzUxPC9rZXk+PC9mb3JlaWduLWtleXM+PHJlZi10eXBlIG5hbWU9IkpvdXJu
@@ -1019,7 +1181,7 @@
       <w:r>
         <w:fldChar w:fldCharType="begin">
           <w:fldData xml:space="preserve">PEVuZE5vdGU+PENpdGU+PEF1dGhvcj5PaHRzdWtpPC9BdXRob3I+PFllYXI+MjAwNjwvWWVhcj48
-UmVjTnVtPjM1MTwvUmVjTnVtPjxEaXNwbGF5VGV4dD4oMS02KTwvRGlzcGxheVRleHQ+PHJlY29y
+UmVjTnVtPjM1MTwvUmVjTnVtPjxEaXNwbGF5VGV4dD4oNC05KTwvRGlzcGxheVRleHQ+PHJlY29y
 ZD48cmVjLW51bWJlcj4zNTE8L3JlYy1udW1iZXI+PGZvcmVpZ24ta2V5cz48a2V5IGFwcD0iRU4i
 IGRiLWlkPSJlczUyOXB0eG92dnJlZ2V4YWU5djIwdmZ3d3pkZHcyenY1OXoiIHRpbWVzdGFtcD0i
 MTU1NDYzNDY3MSI+MzUxPC9rZXk+PC9mb3JlaWduLWtleXM+PHJlZi10eXBlIG5hbWU9IkpvdXJu
@@ -1145,7 +1307,7 @@
         <w:rPr>
           <w:noProof/>
         </w:rPr>
-        <w:t>(1-6)</w:t>
+        <w:t>(4-9)</w:t>
       </w:r>
       <w:r>
         <w:fldChar w:fldCharType="end"/>
@@ -1175,112 +1337,125 @@
         </w:rPr>
         <w:fldChar w:fldCharType="begin">
           <w:fldData xml:space="preserve">PEVuZE5vdGU+PENpdGU+PEF1dGhvcj5Pc3RmZWxkPC9BdXRob3I+PFllYXI+MjAxMjwvWWVhcj48
-UmVjTnVtPjI4MzwvUmVjTnVtPjxEaXNwbGF5VGV4dD4oNy0xMyk8L0Rpc3BsYXlUZXh0PjxyZWNv
-cmQ+PHJlYy1udW1iZXI+MjgzPC9yZWMtbnVtYmVyPjxmb3JlaWduLWtleXM+PGtleSBhcHA9IkVO
-IiBkYi1pZD0iZXM1MjlwdHhvdnZyZWdleGFlOXYyMHZmd3d6ZGR3Mnp2NTl6IiB0aW1lc3RhbXA9
-IjE1Mzk3ODA3NzUiPjI4Mzwva2V5PjwvZm9yZWlnbi1rZXlzPjxyZWYtdHlwZSBuYW1lPSJKb3Vy
-bmFsIEFydGljbGUiPjE3PC9yZWYtdHlwZT48Y29udHJpYnV0b3JzPjxhdXRob3JzPjxhdXRob3I+
-T3N0ZmVsZCwgUmljaGFyZCBTPC9hdXRob3I+PGF1dGhvcj5LZWVzaW5nLCBGZWxpY2lhPC9hdXRo
-b3I+PC9hdXRob3JzPjwvY29udHJpYnV0b3JzPjx0aXRsZXM+PHRpdGxlPkVmZmVjdHMgb2YgaG9z
-dCBkaXZlcnNpdHkgb24gaW5mZWN0aW91cyBkaXNlYXNlPC90aXRsZT48c2Vjb25kYXJ5LXRpdGxl
-PkFubnVhbCBSZXZpZXcgb2YgRWNvbG9neSwgRXZvbHV0aW9uLCBhbmQgU3lzdGVtYXRpY3M8L3Nl
-Y29uZGFyeS10aXRsZT48L3RpdGxlcz48cGVyaW9kaWNhbD48ZnVsbC10aXRsZT5Bbm51YWwgUmV2
-aWV3IG9mIEVjb2xvZ3ksIEV2b2x1dGlvbiwgYW5kIFN5c3RlbWF0aWNzPC9mdWxsLXRpdGxlPjxh
-YmJyLTE+QW5udS4gUmV2LiBFY29sLiBFdm9sLiBTeXN0LjwvYWJici0xPjxhYmJyLTI+QW5udSBS
-ZXYgRWNvbCBFdm9sIFN5c3Q8L2FiYnItMj48YWJici0zPkFubnVhbCBSZXZpZXcgb2YgRWNvbG9n
-eSwgRXZvbHV0aW9uLCAmYW1wOyBTeXN0ZW1hdGljczwvYWJici0zPjwvcGVyaW9kaWNhbD48dm9s
-dW1lPjQzPC92b2x1bWU+PGRhdGVzPjx5ZWFyPjIwMTI8L3llYXI+PC9kYXRlcz48dXJscz48L3Vy
-bHM+PC9yZWNvcmQ+PC9DaXRlPjxDaXRlPjxBdXRob3I+Q2l2aXRlbGxvPC9BdXRob3I+PFllYXI+
-MjAxNTwvWWVhcj48UmVjTnVtPjM0NzwvUmVjTnVtPjxyZWNvcmQ+PHJlYy1udW1iZXI+MzQ3PC9y
-ZWMtbnVtYmVyPjxmb3JlaWduLWtleXM+PGtleSBhcHA9IkVOIiBkYi1pZD0iZXM1MjlwdHhvdnZy
-ZWdleGFlOXYyMHZmd3d6ZGR3Mnp2NTl6IiB0aW1lc3RhbXA9IjE1NTQ2MzM5MTgiPjM0Nzwva2V5
-PjwvZm9yZWlnbi1rZXlzPjxyZWYtdHlwZSBuYW1lPSJKb3VybmFsIEFydGljbGUiPjE3PC9yZWYt
-dHlwZT48Y29udHJpYnV0b3JzPjxhdXRob3JzPjxhdXRob3I+Q2l2aXRlbGxvLCBEYXZpZCBKPC9h
-dXRob3I+PGF1dGhvcj5Db2hlbiwgSmVyZW15PC9hdXRob3I+PGF1dGhvcj5GYXRpbWEsIEhpYmE8
-L2F1dGhvcj48YXV0aG9yPkhhbHN0ZWFkLCBOZWFsIFQ8L2F1dGhvcj48YXV0aG9yPkxpcmlhbm8s
-IEpvc3VlPC9hdXRob3I+PGF1dGhvcj5NY01haG9uLCBUYWVnYW4gQTwvYXV0aG9yPjxhdXRob3I+
-T3J0ZWdhLCBDIE5pY29sZTwvYXV0aG9yPjxhdXRob3I+U2F1ZXIsIEVyaW4gTG91aXNlPC9hdXRo
-b3I+PGF1dGhvcj5TZWhnYWwsIFRhbnlhPC9hdXRob3I+PGF1dGhvcj5Zb3VuZywgU3V6YW5uZTwv
-YXV0aG9yPjwvYXV0aG9ycz48L2NvbnRyaWJ1dG9ycz48dGl0bGVzPjx0aXRsZT5CaW9kaXZlcnNp
-dHkgaW5oaWJpdHMgcGFyYXNpdGVzOiBicm9hZCBldmlkZW5jZSBmb3IgdGhlIGRpbHV0aW9uIGVm
-ZmVjdDwvdGl0bGU+PHNlY29uZGFyeS10aXRsZT5Qcm9jZWVkaW5ncyBvZiB0aGUgTmF0aW9uYWwg
-QWNhZGVteSBvZiBTY2llbmNlczwvc2Vjb25kYXJ5LXRpdGxlPjwvdGl0bGVzPjxwZXJpb2RpY2Fs
-PjxmdWxsLXRpdGxlPlByb2NlZWRpbmdzIG9mIHRoZSBOYXRpb25hbCBBY2FkZW15IG9mIFNjaWVu
-Y2VzPC9mdWxsLXRpdGxlPjxhYmJyLTE+UHJvYy4gTmF0bC4gQWNhZC4gU2NpLiBVLlMuQS48L2Fi
-YnItMT48YWJici0yPlBOQVM8L2FiYnItMj48L3BlcmlvZGljYWw+PHBhZ2VzPjg2NjctODY3MTwv
-cGFnZXM+PHZvbHVtZT4xMTI8L3ZvbHVtZT48bnVtYmVyPjI4PC9udW1iZXI+PGRhdGVzPjx5ZWFy
-PjIwMTU8L3llYXI+PC9kYXRlcz48aXNibj4wMDI3LTg0MjQ8L2lzYm4+PHVybHM+PC91cmxzPjwv
-cmVjb3JkPjwvQ2l0ZT48Q2l0ZT48QXV0aG9yPkRlbm5laHk8L0F1dGhvcj48WWVhcj4yMDA3PC9Z
-ZWFyPjxSZWNOdW0+Mjg1PC9SZWNOdW0+PHJlY29yZD48cmVjLW51bWJlcj4yODU8L3JlYy1udW1i
-ZXI+PGZvcmVpZ24ta2V5cz48a2V5IGFwcD0iRU4iIGRiLWlkPSJlczUyOXB0eG92dnJlZ2V4YWU5
-djIwdmZ3d3pkZHcyenY1OXoiIHRpbWVzdGFtcD0iMTUzOTc4MDgwNiI+Mjg1PC9rZXk+PC9mb3Jl
-aWduLWtleXM+PHJlZi10eXBlIG5hbWU9IkpvdXJuYWwgQXJ0aWNsZSI+MTc8L3JlZi10eXBlPjxj
-b250cmlidXRvcnM+PGF1dGhvcnM+PGF1dGhvcj5EZW5uZWh5LCBKb2huIEo8L2F1dGhvcj48YXV0
-aG9yPkZyaWVkZW5iZXJnLCBOaWNob2xhcyBBPC9hdXRob3I+PGF1dGhvcj5ZYW5nLCBZdWwgVzwv
-YXV0aG9yPjxhdXRob3I+VHVybmVyLCBQYXVsIEU8L2F1dGhvcj48L2F1dGhvcnM+PC9jb250cmli
-dXRvcnM+PHRpdGxlcz48dGl0bGU+VmlydXMgcG9wdWxhdGlvbiBleHRpbmN0aW9uIHZpYSBlY29s
-b2dpY2FsIHRyYXBzPC90aXRsZT48c2Vjb25kYXJ5LXRpdGxlPkVjb2xvZ3kgbGV0dGVyczwvc2Vj
-b25kYXJ5LXRpdGxlPjwvdGl0bGVzPjxwZXJpb2RpY2FsPjxmdWxsLXRpdGxlPkVjb2xvZ3kgTGV0
-dGVyczwvZnVsbC10aXRsZT48YWJici0xPkVjb2wuIExldHQuPC9hYmJyLTE+PGFiYnItMj5FY29s
-IExldHQ8L2FiYnItMj48L3BlcmlvZGljYWw+PHBhZ2VzPjIzMC0yNDA8L3BhZ2VzPjx2b2x1bWU+
-MTA8L3ZvbHVtZT48bnVtYmVyPjM8L251bWJlcj48ZGF0ZXM+PHllYXI+MjAwNzwveWVhcj48L2Rh
-dGVzPjxpc2JuPjE0NjEtMDIzWDwvaXNibj48dXJscz48L3VybHM+PC9yZWNvcmQ+PC9DaXRlPjxD
-aXRlPjxBdXRob3I+Q29tbW9uPC9BdXRob3I+PFllYXI+MjAxOTwvWWVhcj48UmVjTnVtPjMxMTwv
-UmVjTnVtPjxyZWNvcmQ+PHJlYy1udW1iZXI+MzExPC9yZWMtbnVtYmVyPjxmb3JlaWduLWtleXM+
-PGtleSBhcHA9IkVOIiBkYi1pZD0iZXM1MjlwdHhvdnZyZWdleGFlOXYyMHZmd3d6ZGR3Mnp2NTl6
-IiB0aW1lc3RhbXA9IjE1NDY4NzAzNDUiPjMxMTwva2V5PjwvZm9yZWlnbi1rZXlzPjxyZWYtdHlw
-ZSBuYW1lPSJKb3VybmFsIEFydGljbGUiPjE3PC9yZWYtdHlwZT48Y29udHJpYnV0b3JzPjxhdXRo
-b3JzPjxhdXRob3I+Q29tbW9uLCBKYWNrPC9hdXRob3I+PGF1dGhvcj5XZXN0cmEsIEVkemUgUjwv
-YXV0aG9yPjwvYXV0aG9ycz48L2NvbnRyaWJ1dG9ycz48dGl0bGVzPjx0aXRsZT5DUklTUFIgZXZv
-bHV0aW9uIGFuZCBiYWN0ZXJpb3BoYWdlIHBlcnNpc3RlbmNlIGluIHRoZSBjb250ZXh0IG9mIHBv
-cHVsYXRpb24gYm90dGxlbmVja3M8L3RpdGxlPjxzZWNvbmRhcnktdGl0bGU+Uk5BIEJpb2xvZ3k8
-L3NlY29uZGFyeS10aXRsZT48L3RpdGxlcz48cGVyaW9kaWNhbD48ZnVsbC10aXRsZT5STkEgQmlv
-bG9neTwvZnVsbC10aXRsZT48YWJici0xPlJOQSBCaW9sLjwvYWJici0xPjxhYmJyLTI+Uk5BIEJp
-b2w8L2FiYnItMj48L3BlcmlvZGljYWw+PGRhdGVzPjx5ZWFyPjIwMTk8L3llYXI+PC9kYXRlcz48
-dXJscz48L3VybHM+PC9yZWNvcmQ+PC9DaXRlPjxDaXRlPjxBdXRob3I+TGl2ZWx5PC9BdXRob3I+
-PFllYXI+MjAxMDwvWWVhcj48UmVjTnVtPjUwPC9SZWNOdW0+PHJlY29yZD48cmVjLW51bWJlcj41
-MDwvcmVjLW51bWJlcj48Zm9yZWlnbi1rZXlzPjxrZXkgYXBwPSJFTiIgZGItaWQ9ImVzNTI5cHR4
-b3Z2cmVnZXhhZTl2MjB2Znd3emRkdzJ6djU5eiIgdGltZXN0YW1wPSIxNDc3NjY4MTM1Ij41MDwv
-a2V5PjwvZm9yZWlnbi1rZXlzPjxyZWYtdHlwZSBuYW1lPSJKb3VybmFsIEFydGljbGUiPjE3PC9y
-ZWYtdHlwZT48Y29udHJpYnV0b3JzPjxhdXRob3JzPjxhdXRob3I+TGl2ZWx5LCBDLsKgTS48L2F1
-dGhvcj48L2F1dGhvcnM+PC9jb250cmlidXRvcnM+PHRpdGxlcz48dGl0bGU+VGhlIEVmZmVjdCBv
-ZiBIb3N0IEdlbmV0aWMgRGl2ZXJzaXR5IG9uIERpc2Vhc2UgU3ByZWFkPC90aXRsZT48c2Vjb25k
-YXJ5LXRpdGxlPlRoZSBBbWVyaWNhbiBOYXR1cmFsaXN0PC9zZWNvbmRhcnktdGl0bGU+PC90aXRs
-ZXM+PHBlcmlvZGljYWw+PGZ1bGwtdGl0bGU+VGhlIEFtZXJpY2FuIE5hdHVyYWxpc3Q8L2Z1bGwt
-dGl0bGU+PGFiYnItMT5BbS4gTmF0LjwvYWJici0xPjwvcGVyaW9kaWNhbD48cGFnZXM+RTE0OS1F
-MTUyPC9wYWdlcz48dm9sdW1lPjE3NTwvdm9sdW1lPjxudW1iZXI+NjwvbnVtYmVyPjxkYXRlcz48
-eWVhcj4yMDEwPC95ZWFyPjxwdWItZGF0ZXM+PGRhdGU+MjAxMC8wNi8wMTwvZGF0ZT48L3B1Yi1k
-YXRlcz48L2RhdGVzPjxwdWJsaXNoZXI+VGhlIFVuaXZlcnNpdHkgb2YgQ2hpY2FnbyBQcmVzczwv
-cHVibGlzaGVyPjxpc2JuPjAwMDMtMDE0NzwvaXNibj48dXJscz48cmVsYXRlZC11cmxzPjx1cmw+
-aHR0cDovL2R4LmRvaS5vcmcvMTAuMTA4Ni82NTI0MzA8L3VybD48L3JlbGF0ZWQtdXJscz48L3Vy
-bHM+PGVsZWN0cm9uaWMtcmVzb3VyY2UtbnVtPjEwLjEwODYvNjUyNDMwPC9lbGVjdHJvbmljLXJl
-c291cmNlLW51bT48YWNjZXNzLWRhdGU+MjAxNi8wOS8yMDwvYWNjZXNzLWRhdGU+PC9yZWNvcmQ+
-PC9DaXRlPjxDaXRlPjxBdXRob3I+RG9ic29uPC9BdXRob3I+PFllYXI+MjAwNDwvWWVhcj48UmVj
-TnVtPjM0ODwvUmVjTnVtPjxyZWNvcmQ+PHJlYy1udW1iZXI+MzQ4PC9yZWMtbnVtYmVyPjxmb3Jl
-aWduLWtleXM+PGtleSBhcHA9IkVOIiBkYi1pZD0iZXM1MjlwdHhvdnZyZWdleGFlOXYyMHZmd3d6
-ZGR3Mnp2NTl6IiB0aW1lc3RhbXA9IjE1NTQ2MzQzODIiPjM0ODwva2V5PjwvZm9yZWlnbi1rZXlz
-PjxyZWYtdHlwZSBuYW1lPSJKb3VybmFsIEFydGljbGUiPjE3PC9yZWYtdHlwZT48Y29udHJpYnV0
-b3JzPjxhdXRob3JzPjxhdXRob3I+RG9ic29uLCBBbmRyZXc8L2F1dGhvcj48L2F1dGhvcnM+PC9j
-b250cmlidXRvcnM+PHRpdGxlcz48dGl0bGU+UG9wdWxhdGlvbiBkeW5hbWljcyBvZiBwYXRob2dl
-bnMgd2l0aCBtdWx0aXBsZSBob3N0IHNwZWNpZXM8L3RpdGxlPjxzZWNvbmRhcnktdGl0bGU+VGhl
-IEFtZXJpY2FuIE5hdHVyYWxpc3Q8L3NlY29uZGFyeS10aXRsZT48L3RpdGxlcz48cGVyaW9kaWNh
-bD48ZnVsbC10aXRsZT5UaGUgQW1lcmljYW4gTmF0dXJhbGlzdDwvZnVsbC10aXRsZT48YWJici0x
-PkFtLiBOYXQuPC9hYmJyLTE+PC9wZXJpb2RpY2FsPjxwYWdlcz5TNjQtUzc4PC9wYWdlcz48dm9s
-dW1lPjE2NDwvdm9sdW1lPjxudW1iZXI+UzU8L251bWJlcj48ZGF0ZXM+PHllYXI+MjAwNDwveWVh
-cj48L2RhdGVzPjxpc2JuPjAwMDMtMDE0NzwvaXNibj48dXJscz48L3VybHM+PC9yZWNvcmQ+PC9D
-aXRlPjxDaXRlPjxBdXRob3I+R2FuZG9uPC9BdXRob3I+PFllYXI+MjAwNDwvWWVhcj48UmVjTnVt
-PjM0OTwvUmVjTnVtPjxyZWNvcmQ+PHJlYy1udW1iZXI+MzQ5PC9yZWMtbnVtYmVyPjxmb3JlaWdu
-LWtleXM+PGtleSBhcHA9IkVOIiBkYi1pZD0iZXM1MjlwdHhvdnZyZWdleGFlOXYyMHZmd3d6ZGR3
-Mnp2NTl6IiB0aW1lc3RhbXA9IjE1NTQ2MzQ0MjkiPjM0OTwva2V5PjwvZm9yZWlnbi1rZXlzPjxy
-ZWYtdHlwZSBuYW1lPSJKb3VybmFsIEFydGljbGUiPjE3PC9yZWYtdHlwZT48Y29udHJpYnV0b3Jz
-PjxhdXRob3JzPjxhdXRob3I+R2FuZG9uLCBTeWx2YWluPC9hdXRob3I+PC9hdXRob3JzPjwvY29u
-dHJpYnV0b3JzPjx0aXRsZXM+PHRpdGxlPkV2b2x1dGlvbiBvZiBtdWx0aWhvc3QgcGFyYXNpdGVz
-PC90aXRsZT48c2Vjb25kYXJ5LXRpdGxlPkV2b2x1dGlvbjwvc2Vjb25kYXJ5LXRpdGxlPjwvdGl0
-bGVzPjxwZXJpb2RpY2FsPjxmdWxsLXRpdGxlPkV2b2x1dGlvbjwvZnVsbC10aXRsZT48YWJici0x
-PkV2b2x1dGlvbjwvYWJici0xPjxhYmJyLTI+RXZvbHV0aW9uPC9hYmJyLTI+PC9wZXJpb2RpY2Fs
-PjxwYWdlcz40NTUtNDY5PC9wYWdlcz48dm9sdW1lPjU4PC92b2x1bWU+PG51bWJlcj4zPC9udW1i
-ZXI+PGRhdGVzPjx5ZWFyPjIwMDQ8L3llYXI+PC9kYXRlcz48aXNibj4wMDE0LTM4MjA8L2lzYm4+
-PHVybHM+PC91cmxzPjwvcmVjb3JkPjwvQ2l0ZT48L0VuZE5vdGU+AG==
+UmVjTnVtPjI4MzwvUmVjTnVtPjxEaXNwbGF5VGV4dD4oMTAtMTcpPC9EaXNwbGF5VGV4dD48cmVj
+b3JkPjxyZWMtbnVtYmVyPjI4MzwvcmVjLW51bWJlcj48Zm9yZWlnbi1rZXlzPjxrZXkgYXBwPSJF
+TiIgZGItaWQ9ImVzNTI5cHR4b3Z2cmVnZXhhZTl2MjB2Znd3emRkdzJ6djU5eiIgdGltZXN0YW1w
+PSIxNTM5NzgwNzc1Ij4yODM8L2tleT48L2ZvcmVpZ24ta2V5cz48cmVmLXR5cGUgbmFtZT0iSm91
+cm5hbCBBcnRpY2xlIj4xNzwvcmVmLXR5cGU+PGNvbnRyaWJ1dG9ycz48YXV0aG9ycz48YXV0aG9y
+Pk9zdGZlbGQsIFJpY2hhcmQgUzwvYXV0aG9yPjxhdXRob3I+S2Vlc2luZywgRmVsaWNpYTwvYXV0
+aG9yPjwvYXV0aG9ycz48L2NvbnRyaWJ1dG9ycz48dGl0bGVzPjx0aXRsZT5FZmZlY3RzIG9mIGhv
+c3QgZGl2ZXJzaXR5IG9uIGluZmVjdGlvdXMgZGlzZWFzZTwvdGl0bGU+PHNlY29uZGFyeS10aXRs
+ZT5Bbm51YWwgUmV2aWV3IG9mIEVjb2xvZ3ksIEV2b2x1dGlvbiwgYW5kIFN5c3RlbWF0aWNzPC9z
+ZWNvbmRhcnktdGl0bGU+PC90aXRsZXM+PHBlcmlvZGljYWw+PGZ1bGwtdGl0bGU+QW5udWFsIFJl
+dmlldyBvZiBFY29sb2d5LCBFdm9sdXRpb24sIGFuZCBTeXN0ZW1hdGljczwvZnVsbC10aXRsZT48
+YWJici0xPkFubnUuIFJldi4gRWNvbC4gRXZvbC4gU3lzdC48L2FiYnItMT48YWJici0yPkFubnUg
+UmV2IEVjb2wgRXZvbCBTeXN0PC9hYmJyLTI+PGFiYnItMz5Bbm51YWwgUmV2aWV3IG9mIEVjb2xv
+Z3ksIEV2b2x1dGlvbiwgJmFtcDsgU3lzdGVtYXRpY3M8L2FiYnItMz48L3BlcmlvZGljYWw+PHZv
+bHVtZT40Mzwvdm9sdW1lPjxkYXRlcz48eWVhcj4yMDEyPC95ZWFyPjwvZGF0ZXM+PHVybHM+PC91
+cmxzPjwvcmVjb3JkPjwvQ2l0ZT48Q2l0ZT48QXV0aG9yPkNpdml0ZWxsbzwvQXV0aG9yPjxZZWFy
+PjIwMTU8L1llYXI+PFJlY051bT4zNDc8L1JlY051bT48cmVjb3JkPjxyZWMtbnVtYmVyPjM0Nzwv
+cmVjLW51bWJlcj48Zm9yZWlnbi1rZXlzPjxrZXkgYXBwPSJFTiIgZGItaWQ9ImVzNTI5cHR4b3Z2
+cmVnZXhhZTl2MjB2Znd3emRkdzJ6djU5eiIgdGltZXN0YW1wPSIxNTU0NjMzOTE4Ij4zNDc8L2tl
+eT48L2ZvcmVpZ24ta2V5cz48cmVmLXR5cGUgbmFtZT0iSm91cm5hbCBBcnRpY2xlIj4xNzwvcmVm
+LXR5cGU+PGNvbnRyaWJ1dG9ycz48YXV0aG9ycz48YXV0aG9yPkNpdml0ZWxsbywgRGF2aWQgSjwv
+YXV0aG9yPjxhdXRob3I+Q29oZW4sIEplcmVteTwvYXV0aG9yPjxhdXRob3I+RmF0aW1hLCBIaWJh
+PC9hdXRob3I+PGF1dGhvcj5IYWxzdGVhZCwgTmVhbCBUPC9hdXRob3I+PGF1dGhvcj5MaXJpYW5v
+LCBKb3N1ZTwvYXV0aG9yPjxhdXRob3I+TWNNYWhvbiwgVGFlZ2FuIEE8L2F1dGhvcj48YXV0aG9y
+Pk9ydGVnYSwgQyBOaWNvbGU8L2F1dGhvcj48YXV0aG9yPlNhdWVyLCBFcmluIExvdWlzZTwvYXV0
+aG9yPjxhdXRob3I+U2VoZ2FsLCBUYW55YTwvYXV0aG9yPjxhdXRob3I+WW91bmcsIFN1emFubmU8
+L2F1dGhvcj48L2F1dGhvcnM+PC9jb250cmlidXRvcnM+PHRpdGxlcz48dGl0bGU+QmlvZGl2ZXJz
+aXR5IGluaGliaXRzIHBhcmFzaXRlczogYnJvYWQgZXZpZGVuY2UgZm9yIHRoZSBkaWx1dGlvbiBl
+ZmZlY3Q8L3RpdGxlPjxzZWNvbmRhcnktdGl0bGU+UHJvY2VlZGluZ3Mgb2YgdGhlIE5hdGlvbmFs
+IEFjYWRlbXkgb2YgU2NpZW5jZXM8L3NlY29uZGFyeS10aXRsZT48L3RpdGxlcz48cGVyaW9kaWNh
+bD48ZnVsbC10aXRsZT5Qcm9jZWVkaW5ncyBvZiB0aGUgTmF0aW9uYWwgQWNhZGVteSBvZiBTY2ll
+bmNlczwvZnVsbC10aXRsZT48YWJici0xPlByb2MuIE5hdGwuIEFjYWQuIFNjaS4gVS5TLkEuPC9h
+YmJyLTE+PGFiYnItMj5QTkFTPC9hYmJyLTI+PC9wZXJpb2RpY2FsPjxwYWdlcz44NjY3LTg2NzE8
+L3BhZ2VzPjx2b2x1bWU+MTEyPC92b2x1bWU+PG51bWJlcj4yODwvbnVtYmVyPjxkYXRlcz48eWVh
+cj4yMDE1PC95ZWFyPjwvZGF0ZXM+PGlzYm4+MDAyNy04NDI0PC9pc2JuPjx1cmxzPjwvdXJscz48
+L3JlY29yZD48L0NpdGU+PENpdGU+PEF1dGhvcj5EZW5uZWh5PC9BdXRob3I+PFllYXI+MjAwNzwv
+WWVhcj48UmVjTnVtPjI4NTwvUmVjTnVtPjxyZWNvcmQ+PHJlYy1udW1iZXI+Mjg1PC9yZWMtbnVt
+YmVyPjxmb3JlaWduLWtleXM+PGtleSBhcHA9IkVOIiBkYi1pZD0iZXM1MjlwdHhvdnZyZWdleGFl
+OXYyMHZmd3d6ZGR3Mnp2NTl6IiB0aW1lc3RhbXA9IjE1Mzk3ODA4MDYiPjI4NTwva2V5PjwvZm9y
+ZWlnbi1rZXlzPjxyZWYtdHlwZSBuYW1lPSJKb3VybmFsIEFydGljbGUiPjE3PC9yZWYtdHlwZT48
+Y29udHJpYnV0b3JzPjxhdXRob3JzPjxhdXRob3I+RGVubmVoeSwgSm9obiBKPC9hdXRob3I+PGF1
+dGhvcj5GcmllZGVuYmVyZywgTmljaG9sYXMgQTwvYXV0aG9yPjxhdXRob3I+WWFuZywgWXVsIFc8
+L2F1dGhvcj48YXV0aG9yPlR1cm5lciwgUGF1bCBFPC9hdXRob3I+PC9hdXRob3JzPjwvY29udHJp
+YnV0b3JzPjx0aXRsZXM+PHRpdGxlPlZpcnVzIHBvcHVsYXRpb24gZXh0aW5jdGlvbiB2aWEgZWNv
+bG9naWNhbCB0cmFwczwvdGl0bGU+PHNlY29uZGFyeS10aXRsZT5FY29sb2d5IGxldHRlcnM8L3Nl
+Y29uZGFyeS10aXRsZT48L3RpdGxlcz48cGVyaW9kaWNhbD48ZnVsbC10aXRsZT5FY29sb2d5IExl
+dHRlcnM8L2Z1bGwtdGl0bGU+PGFiYnItMT5FY29sLiBMZXR0LjwvYWJici0xPjxhYmJyLTI+RWNv
+bCBMZXR0PC9hYmJyLTI+PC9wZXJpb2RpY2FsPjxwYWdlcz4yMzAtMjQwPC9wYWdlcz48dm9sdW1l
+PjEwPC92b2x1bWU+PG51bWJlcj4zPC9udW1iZXI+PGRhdGVzPjx5ZWFyPjIwMDc8L3llYXI+PC9k
+YXRlcz48aXNibj4xNDYxLTAyM1g8L2lzYm4+PHVybHM+PC91cmxzPjwvcmVjb3JkPjwvQ2l0ZT48
+Q2l0ZT48QXV0aG9yPkNvbW1vbjwvQXV0aG9yPjxZZWFyPjIwMTk8L1llYXI+PFJlY051bT4zMTE8
+L1JlY051bT48cmVjb3JkPjxyZWMtbnVtYmVyPjMxMTwvcmVjLW51bWJlcj48Zm9yZWlnbi1rZXlz
+PjxrZXkgYXBwPSJFTiIgZGItaWQ9ImVzNTI5cHR4b3Z2cmVnZXhhZTl2MjB2Znd3emRkdzJ6djU5
+eiIgdGltZXN0YW1wPSIxNTQ2ODcwMzQ1Ij4zMTE8L2tleT48L2ZvcmVpZ24ta2V5cz48cmVmLXR5
+cGUgbmFtZT0iSm91cm5hbCBBcnRpY2xlIj4xNzwvcmVmLXR5cGU+PGNvbnRyaWJ1dG9ycz48YXV0
+aG9ycz48YXV0aG9yPkNvbW1vbiwgSmFjazwvYXV0aG9yPjxhdXRob3I+V2VzdHJhLCBFZHplIFI8
+L2F1dGhvcj48L2F1dGhvcnM+PC9jb250cmlidXRvcnM+PHRpdGxlcz48dGl0bGU+Q1JJU1BSIGV2
+b2x1dGlvbiBhbmQgYmFjdGVyaW9waGFnZSBwZXJzaXN0ZW5jZSBpbiB0aGUgY29udGV4dCBvZiBw
+b3B1bGF0aW9uIGJvdHRsZW5lY2tzPC90aXRsZT48c2Vjb25kYXJ5LXRpdGxlPlJOQSBCaW9sb2d5
+PC9zZWNvbmRhcnktdGl0bGU+PC90aXRsZXM+PHBlcmlvZGljYWw+PGZ1bGwtdGl0bGU+Uk5BIEJp
+b2xvZ3k8L2Z1bGwtdGl0bGU+PGFiYnItMT5STkEgQmlvbC48L2FiYnItMT48YWJici0yPlJOQSBC
+aW9sPC9hYmJyLTI+PC9wZXJpb2RpY2FsPjxkYXRlcz48eWVhcj4yMDE5PC95ZWFyPjwvZGF0ZXM+
+PHVybHM+PC91cmxzPjwvcmVjb3JkPjwvQ2l0ZT48Q2l0ZT48QXV0aG9yPkxpdmVseTwvQXV0aG9y
+PjxZZWFyPjIwMTA8L1llYXI+PFJlY051bT41MDwvUmVjTnVtPjxyZWNvcmQ+PHJlYy1udW1iZXI+
+NTA8L3JlYy1udW1iZXI+PGZvcmVpZ24ta2V5cz48a2V5IGFwcD0iRU4iIGRiLWlkPSJlczUyOXB0
+eG92dnJlZ2V4YWU5djIwdmZ3d3pkZHcyenY1OXoiIHRpbWVzdGFtcD0iMTQ3NzY2ODEzNSI+NTA8
+L2tleT48L2ZvcmVpZ24ta2V5cz48cmVmLXR5cGUgbmFtZT0iSm91cm5hbCBBcnRpY2xlIj4xNzwv
+cmVmLXR5cGU+PGNvbnRyaWJ1dG9ycz48YXV0aG9ycz48YXV0aG9yPkxpdmVseSwgQy7CoE0uPC9h
+dXRob3I+PC9hdXRob3JzPjwvY29udHJpYnV0b3JzPjx0aXRsZXM+PHRpdGxlPlRoZSBFZmZlY3Qg
+b2YgSG9zdCBHZW5ldGljIERpdmVyc2l0eSBvbiBEaXNlYXNlIFNwcmVhZDwvdGl0bGU+PHNlY29u
+ZGFyeS10aXRsZT5UaGUgQW1lcmljYW4gTmF0dXJhbGlzdDwvc2Vjb25kYXJ5LXRpdGxlPjwvdGl0
+bGVzPjxwZXJpb2RpY2FsPjxmdWxsLXRpdGxlPlRoZSBBbWVyaWNhbiBOYXR1cmFsaXN0PC9mdWxs
+LXRpdGxlPjxhYmJyLTE+QW0uIE5hdC48L2FiYnItMT48L3BlcmlvZGljYWw+PHBhZ2VzPkUxNDkt
+RTE1MjwvcGFnZXM+PHZvbHVtZT4xNzU8L3ZvbHVtZT48bnVtYmVyPjY8L251bWJlcj48ZGF0ZXM+
+PHllYXI+MjAxMDwveWVhcj48cHViLWRhdGVzPjxkYXRlPjIwMTAvMDYvMDE8L2RhdGU+PC9wdWIt
+ZGF0ZXM+PC9kYXRlcz48cHVibGlzaGVyPlRoZSBVbml2ZXJzaXR5IG9mIENoaWNhZ28gUHJlc3M8
+L3B1Ymxpc2hlcj48aXNibj4wMDAzLTAxNDc8L2lzYm4+PHVybHM+PHJlbGF0ZWQtdXJscz48dXJs
+Pmh0dHA6Ly9keC5kb2kub3JnLzEwLjEwODYvNjUyNDMwPC91cmw+PC9yZWxhdGVkLXVybHM+PC91
+cmxzPjxlbGVjdHJvbmljLXJlc291cmNlLW51bT4xMC4xMDg2LzY1MjQzMDwvZWxlY3Ryb25pYy1y
+ZXNvdXJjZS1udW0+PGFjY2Vzcy1kYXRlPjIwMTYvMDkvMjA8L2FjY2Vzcy1kYXRlPjwvcmVjb3Jk
+PjwvQ2l0ZT48Q2l0ZT48QXV0aG9yPkRvYnNvbjwvQXV0aG9yPjxZZWFyPjIwMDQ8L1llYXI+PFJl
+Y051bT4zNDg8L1JlY051bT48cmVjb3JkPjxyZWMtbnVtYmVyPjM0ODwvcmVjLW51bWJlcj48Zm9y
+ZWlnbi1rZXlzPjxrZXkgYXBwPSJFTiIgZGItaWQ9ImVzNTI5cHR4b3Z2cmVnZXhhZTl2MjB2Znd3
+emRkdzJ6djU5eiIgdGltZXN0YW1wPSIxNTU0NjM0MzgyIj4zNDg8L2tleT48L2ZvcmVpZ24ta2V5
+cz48cmVmLXR5cGUgbmFtZT0iSm91cm5hbCBBcnRpY2xlIj4xNzwvcmVmLXR5cGU+PGNvbnRyaWJ1
+dG9ycz48YXV0aG9ycz48YXV0aG9yPkRvYnNvbiwgQW5kcmV3PC9hdXRob3I+PC9hdXRob3JzPjwv
+Y29udHJpYnV0b3JzPjx0aXRsZXM+PHRpdGxlPlBvcHVsYXRpb24gZHluYW1pY3Mgb2YgcGF0aG9n
+ZW5zIHdpdGggbXVsdGlwbGUgaG9zdCBzcGVjaWVzPC90aXRsZT48c2Vjb25kYXJ5LXRpdGxlPlRo
+ZSBBbWVyaWNhbiBOYXR1cmFsaXN0PC9zZWNvbmRhcnktdGl0bGU+PC90aXRsZXM+PHBlcmlvZGlj
+YWw+PGZ1bGwtdGl0bGU+VGhlIEFtZXJpY2FuIE5hdHVyYWxpc3Q8L2Z1bGwtdGl0bGU+PGFiYnIt
+MT5BbS4gTmF0LjwvYWJici0xPjwvcGVyaW9kaWNhbD48cGFnZXM+UzY0LVM3ODwvcGFnZXM+PHZv
+bHVtZT4xNjQ8L3ZvbHVtZT48bnVtYmVyPlM1PC9udW1iZXI+PGRhdGVzPjx5ZWFyPjIwMDQ8L3ll
+YXI+PC9kYXRlcz48aXNibj4wMDAzLTAxNDc8L2lzYm4+PHVybHM+PC91cmxzPjwvcmVjb3JkPjwv
+Q2l0ZT48Q2l0ZT48QXV0aG9yPkdhbmRvbjwvQXV0aG9yPjxZZWFyPjIwMDQ8L1llYXI+PFJlY051
+bT4zNDk8L1JlY051bT48cmVjb3JkPjxyZWMtbnVtYmVyPjM0OTwvcmVjLW51bWJlcj48Zm9yZWln
+bi1rZXlzPjxrZXkgYXBwPSJFTiIgZGItaWQ9ImVzNTI5cHR4b3Z2cmVnZXhhZTl2MjB2Znd3emRk
+dzJ6djU5eiIgdGltZXN0YW1wPSIxNTU0NjM0NDI5Ij4zNDk8L2tleT48L2ZvcmVpZ24ta2V5cz48
+cmVmLXR5cGUgbmFtZT0iSm91cm5hbCBBcnRpY2xlIj4xNzwvcmVmLXR5cGU+PGNvbnRyaWJ1dG9y
+cz48YXV0aG9ycz48YXV0aG9yPkdhbmRvbiwgU3lsdmFpbjwvYXV0aG9yPjwvYXV0aG9ycz48L2Nv
+bnRyaWJ1dG9ycz48dGl0bGVzPjx0aXRsZT5Fdm9sdXRpb24gb2YgbXVsdGlob3N0IHBhcmFzaXRl
+czwvdGl0bGU+PHNlY29uZGFyeS10aXRsZT5Fdm9sdXRpb248L3NlY29uZGFyeS10aXRsZT48L3Rp
+dGxlcz48cGVyaW9kaWNhbD48ZnVsbC10aXRsZT5Fdm9sdXRpb248L2Z1bGwtdGl0bGU+PGFiYnIt
+MT5Fdm9sdXRpb248L2FiYnItMT48YWJici0yPkV2b2x1dGlvbjwvYWJici0yPjwvcGVyaW9kaWNh
+bD48cGFnZXM+NDU1LTQ2OTwvcGFnZXM+PHZvbHVtZT41ODwvdm9sdW1lPjxudW1iZXI+MzwvbnVt
+YmVyPjxkYXRlcz48eWVhcj4yMDA0PC95ZWFyPjwvZGF0ZXM+PGlzYm4+MDAxNC0zODIwPC9pc2Ju
+Pjx1cmxzPjwvdXJscz48L3JlY29yZD48L0NpdGU+PENpdGU+PEF1dGhvcj5BbmRlcnNvbjwvQXV0
+aG9yPjxZZWFyPjE5ODI8L1llYXI+PFJlY051bT4xNzU4PC9SZWNOdW0+PHJlY29yZD48cmVjLW51
+bWJlcj4xNzU4PC9yZWMtbnVtYmVyPjxmb3JlaWduLWtleXM+PGtleSBhcHA9IkVOIiBkYi1pZD0i
+ZXM1MjlwdHhvdnZyZWdleGFlOXYyMHZmd3d6ZGR3Mnp2NTl6IiB0aW1lc3RhbXA9IjE1NzEwNDkx
+MjYiPjE3NTg8L2tleT48L2ZvcmVpZ24ta2V5cz48cmVmLXR5cGUgbmFtZT0iSm91cm5hbCBBcnRp
+Y2xlIj4xNzwvcmVmLXR5cGU+PGNvbnRyaWJ1dG9ycz48YXV0aG9ycz48YXV0aG9yPkFuZGVyc29u
+LCBSb3kgTTwvYXV0aG9yPjxhdXRob3I+TWF5LCBSb2JlcnQgTTwvYXV0aG9yPjwvYXV0aG9ycz48
+L2NvbnRyaWJ1dG9ycz48dGl0bGVzPjx0aXRsZT5Db2V2b2x1dGlvbiBvZiBob3N0cyBhbmQgcGFy
+YXNpdGVzPC90aXRsZT48c2Vjb25kYXJ5LXRpdGxlPlBhcmFzaXRvbG9neTwvc2Vjb25kYXJ5LXRp
+dGxlPjwvdGl0bGVzPjxwZXJpb2RpY2FsPjxmdWxsLXRpdGxlPlBhcmFzaXRvbG9neTwvZnVsbC10
+aXRsZT48YWJici0xPlBhcmFzaXRvbG9neTwvYWJici0xPjxhYmJyLTI+UGFyYXNpdG9sb2d5PC9h
+YmJyLTI+PC9wZXJpb2RpY2FsPjxwYWdlcz40MTEtNDI2PC9wYWdlcz48dm9sdW1lPjg1PC92b2x1
+bWU+PG51bWJlcj4yPC9udW1iZXI+PGRhdGVzPjx5ZWFyPjE5ODI8L3llYXI+PC9kYXRlcz48aXNi
+bj4xNDY5LTgxNjE8L2lzYm4+PHVybHM+PC91cmxzPjwvcmVjb3JkPjwvQ2l0ZT48L0VuZE5vdGU+
 </w:fldData>
         </w:fldChar>
       </w:r>
@@ -1298,112 +1473,125 @@
         </w:rPr>
         <w:fldChar w:fldCharType="begin">
           <w:fldData xml:space="preserve">PEVuZE5vdGU+PENpdGU+PEF1dGhvcj5Pc3RmZWxkPC9BdXRob3I+PFllYXI+MjAxMjwvWWVhcj48
-UmVjTnVtPjI4MzwvUmVjTnVtPjxEaXNwbGF5VGV4dD4oNy0xMyk8L0Rpc3BsYXlUZXh0PjxyZWNv
-cmQ+PHJlYy1udW1iZXI+MjgzPC9yZWMtbnVtYmVyPjxmb3JlaWduLWtleXM+PGtleSBhcHA9IkVO
-IiBkYi1pZD0iZXM1MjlwdHhvdnZyZWdleGFlOXYyMHZmd3d6ZGR3Mnp2NTl6IiB0aW1lc3RhbXA9
-IjE1Mzk3ODA3NzUiPjI4Mzwva2V5PjwvZm9yZWlnbi1rZXlzPjxyZWYtdHlwZSBuYW1lPSJKb3Vy
-bmFsIEFydGljbGUiPjE3PC9yZWYtdHlwZT48Y29udHJpYnV0b3JzPjxhdXRob3JzPjxhdXRob3I+
-T3N0ZmVsZCwgUmljaGFyZCBTPC9hdXRob3I+PGF1dGhvcj5LZWVzaW5nLCBGZWxpY2lhPC9hdXRo
-b3I+PC9hdXRob3JzPjwvY29udHJpYnV0b3JzPjx0aXRsZXM+PHRpdGxlPkVmZmVjdHMgb2YgaG9z
-dCBkaXZlcnNpdHkgb24gaW5mZWN0aW91cyBkaXNlYXNlPC90aXRsZT48c2Vjb25kYXJ5LXRpdGxl
-PkFubnVhbCBSZXZpZXcgb2YgRWNvbG9neSwgRXZvbHV0aW9uLCBhbmQgU3lzdGVtYXRpY3M8L3Nl
-Y29uZGFyeS10aXRsZT48L3RpdGxlcz48cGVyaW9kaWNhbD48ZnVsbC10aXRsZT5Bbm51YWwgUmV2
-aWV3IG9mIEVjb2xvZ3ksIEV2b2x1dGlvbiwgYW5kIFN5c3RlbWF0aWNzPC9mdWxsLXRpdGxlPjxh
-YmJyLTE+QW5udS4gUmV2LiBFY29sLiBFdm9sLiBTeXN0LjwvYWJici0xPjxhYmJyLTI+QW5udSBS
-ZXYgRWNvbCBFdm9sIFN5c3Q8L2FiYnItMj48YWJici0zPkFubnVhbCBSZXZpZXcgb2YgRWNvbG9n
-eSwgRXZvbHV0aW9uLCAmYW1wOyBTeXN0ZW1hdGljczwvYWJici0zPjwvcGVyaW9kaWNhbD48dm9s
-dW1lPjQzPC92b2x1bWU+PGRhdGVzPjx5ZWFyPjIwMTI8L3llYXI+PC9kYXRlcz48dXJscz48L3Vy
-bHM+PC9yZWNvcmQ+PC9DaXRlPjxDaXRlPjxBdXRob3I+Q2l2aXRlbGxvPC9BdXRob3I+PFllYXI+
-MjAxNTwvWWVhcj48UmVjTnVtPjM0NzwvUmVjTnVtPjxyZWNvcmQ+PHJlYy1udW1iZXI+MzQ3PC9y
-ZWMtbnVtYmVyPjxmb3JlaWduLWtleXM+PGtleSBhcHA9IkVOIiBkYi1pZD0iZXM1MjlwdHhvdnZy
-ZWdleGFlOXYyMHZmd3d6ZGR3Mnp2NTl6IiB0aW1lc3RhbXA9IjE1NTQ2MzM5MTgiPjM0Nzwva2V5
-PjwvZm9yZWlnbi1rZXlzPjxyZWYtdHlwZSBuYW1lPSJKb3VybmFsIEFydGljbGUiPjE3PC9yZWYt
-dHlwZT48Y29udHJpYnV0b3JzPjxhdXRob3JzPjxhdXRob3I+Q2l2aXRlbGxvLCBEYXZpZCBKPC9h
-dXRob3I+PGF1dGhvcj5Db2hlbiwgSmVyZW15PC9hdXRob3I+PGF1dGhvcj5GYXRpbWEsIEhpYmE8
-L2F1dGhvcj48YXV0aG9yPkhhbHN0ZWFkLCBOZWFsIFQ8L2F1dGhvcj48YXV0aG9yPkxpcmlhbm8s
-IEpvc3VlPC9hdXRob3I+PGF1dGhvcj5NY01haG9uLCBUYWVnYW4gQTwvYXV0aG9yPjxhdXRob3I+
-T3J0ZWdhLCBDIE5pY29sZTwvYXV0aG9yPjxhdXRob3I+U2F1ZXIsIEVyaW4gTG91aXNlPC9hdXRo
-b3I+PGF1dGhvcj5TZWhnYWwsIFRhbnlhPC9hdXRob3I+PGF1dGhvcj5Zb3VuZywgU3V6YW5uZTwv
-YXV0aG9yPjwvYXV0aG9ycz48L2NvbnRyaWJ1dG9ycz48dGl0bGVzPjx0aXRsZT5CaW9kaXZlcnNp
-dHkgaW5oaWJpdHMgcGFyYXNpdGVzOiBicm9hZCBldmlkZW5jZSBmb3IgdGhlIGRpbHV0aW9uIGVm
-ZmVjdDwvdGl0bGU+PHNlY29uZGFyeS10aXRsZT5Qcm9jZWVkaW5ncyBvZiB0aGUgTmF0aW9uYWwg
-QWNhZGVteSBvZiBTY2llbmNlczwvc2Vjb25kYXJ5LXRpdGxlPjwvdGl0bGVzPjxwZXJpb2RpY2Fs
-PjxmdWxsLXRpdGxlPlByb2NlZWRpbmdzIG9mIHRoZSBOYXRpb25hbCBBY2FkZW15IG9mIFNjaWVu
-Y2VzPC9mdWxsLXRpdGxlPjxhYmJyLTE+UHJvYy4gTmF0bC4gQWNhZC4gU2NpLiBVLlMuQS48L2Fi
-YnItMT48YWJici0yPlBOQVM8L2FiYnItMj48L3BlcmlvZGljYWw+PHBhZ2VzPjg2NjctODY3MTwv
-cGFnZXM+PHZvbHVtZT4xMTI8L3ZvbHVtZT48bnVtYmVyPjI4PC9udW1iZXI+PGRhdGVzPjx5ZWFy
-PjIwMTU8L3llYXI+PC9kYXRlcz48aXNibj4wMDI3LTg0MjQ8L2lzYm4+PHVybHM+PC91cmxzPjwv
-cmVjb3JkPjwvQ2l0ZT48Q2l0ZT48QXV0aG9yPkRlbm5laHk8L0F1dGhvcj48WWVhcj4yMDA3PC9Z
-ZWFyPjxSZWNOdW0+Mjg1PC9SZWNOdW0+PHJlY29yZD48cmVjLW51bWJlcj4yODU8L3JlYy1udW1i
-ZXI+PGZvcmVpZ24ta2V5cz48a2V5IGFwcD0iRU4iIGRiLWlkPSJlczUyOXB0eG92dnJlZ2V4YWU5
-djIwdmZ3d3pkZHcyenY1OXoiIHRpbWVzdGFtcD0iMTUzOTc4MDgwNiI+Mjg1PC9rZXk+PC9mb3Jl
-aWduLWtleXM+PHJlZi10eXBlIG5hbWU9IkpvdXJuYWwgQXJ0aWNsZSI+MTc8L3JlZi10eXBlPjxj
-b250cmlidXRvcnM+PGF1dGhvcnM+PGF1dGhvcj5EZW5uZWh5LCBKb2huIEo8L2F1dGhvcj48YXV0
-aG9yPkZyaWVkZW5iZXJnLCBOaWNob2xhcyBBPC9hdXRob3I+PGF1dGhvcj5ZYW5nLCBZdWwgVzwv
-YXV0aG9yPjxhdXRob3I+VHVybmVyLCBQYXVsIEU8L2F1dGhvcj48L2F1dGhvcnM+PC9jb250cmli
-dXRvcnM+PHRpdGxlcz48dGl0bGU+VmlydXMgcG9wdWxhdGlvbiBleHRpbmN0aW9uIHZpYSBlY29s
-b2dpY2FsIHRyYXBzPC90aXRsZT48c2Vjb25kYXJ5LXRpdGxlPkVjb2xvZ3kgbGV0dGVyczwvc2Vj
-b25kYXJ5LXRpdGxlPjwvdGl0bGVzPjxwZXJpb2RpY2FsPjxmdWxsLXRpdGxlPkVjb2xvZ3kgTGV0
-dGVyczwvZnVsbC10aXRsZT48YWJici0xPkVjb2wuIExldHQuPC9hYmJyLTE+PGFiYnItMj5FY29s
-IExldHQ8L2FiYnItMj48L3BlcmlvZGljYWw+PHBhZ2VzPjIzMC0yNDA8L3BhZ2VzPjx2b2x1bWU+
-MTA8L3ZvbHVtZT48bnVtYmVyPjM8L251bWJlcj48ZGF0ZXM+PHllYXI+MjAwNzwveWVhcj48L2Rh
-dGVzPjxpc2JuPjE0NjEtMDIzWDwvaXNibj48dXJscz48L3VybHM+PC9yZWNvcmQ+PC9DaXRlPjxD
-aXRlPjxBdXRob3I+Q29tbW9uPC9BdXRob3I+PFllYXI+MjAxOTwvWWVhcj48UmVjTnVtPjMxMTwv
-UmVjTnVtPjxyZWNvcmQ+PHJlYy1udW1iZXI+MzExPC9yZWMtbnVtYmVyPjxmb3JlaWduLWtleXM+
-PGtleSBhcHA9IkVOIiBkYi1pZD0iZXM1MjlwdHhvdnZyZWdleGFlOXYyMHZmd3d6ZGR3Mnp2NTl6
-IiB0aW1lc3RhbXA9IjE1NDY4NzAzNDUiPjMxMTwva2V5PjwvZm9yZWlnbi1rZXlzPjxyZWYtdHlw
-ZSBuYW1lPSJKb3VybmFsIEFydGljbGUiPjE3PC9yZWYtdHlwZT48Y29udHJpYnV0b3JzPjxhdXRo
-b3JzPjxhdXRob3I+Q29tbW9uLCBKYWNrPC9hdXRob3I+PGF1dGhvcj5XZXN0cmEsIEVkemUgUjwv
-YXV0aG9yPjwvYXV0aG9ycz48L2NvbnRyaWJ1dG9ycz48dGl0bGVzPjx0aXRsZT5DUklTUFIgZXZv
-bHV0aW9uIGFuZCBiYWN0ZXJpb3BoYWdlIHBlcnNpc3RlbmNlIGluIHRoZSBjb250ZXh0IG9mIHBv
-cHVsYXRpb24gYm90dGxlbmVja3M8L3RpdGxlPjxzZWNvbmRhcnktdGl0bGU+Uk5BIEJpb2xvZ3k8
-L3NlY29uZGFyeS10aXRsZT48L3RpdGxlcz48cGVyaW9kaWNhbD48ZnVsbC10aXRsZT5STkEgQmlv
-bG9neTwvZnVsbC10aXRsZT48YWJici0xPlJOQSBCaW9sLjwvYWJici0xPjxhYmJyLTI+Uk5BIEJp
-b2w8L2FiYnItMj48L3BlcmlvZGljYWw+PGRhdGVzPjx5ZWFyPjIwMTk8L3llYXI+PC9kYXRlcz48
-dXJscz48L3VybHM+PC9yZWNvcmQ+PC9DaXRlPjxDaXRlPjxBdXRob3I+TGl2ZWx5PC9BdXRob3I+
-PFllYXI+MjAxMDwvWWVhcj48UmVjTnVtPjUwPC9SZWNOdW0+PHJlY29yZD48cmVjLW51bWJlcj41
-MDwvcmVjLW51bWJlcj48Zm9yZWlnbi1rZXlzPjxrZXkgYXBwPSJFTiIgZGItaWQ9ImVzNTI5cHR4
-b3Z2cmVnZXhhZTl2MjB2Znd3emRkdzJ6djU5eiIgdGltZXN0YW1wPSIxNDc3NjY4MTM1Ij41MDwv
-a2V5PjwvZm9yZWlnbi1rZXlzPjxyZWYtdHlwZSBuYW1lPSJKb3VybmFsIEFydGljbGUiPjE3PC9y
-ZWYtdHlwZT48Y29udHJpYnV0b3JzPjxhdXRob3JzPjxhdXRob3I+TGl2ZWx5LCBDLsKgTS48L2F1
-dGhvcj48L2F1dGhvcnM+PC9jb250cmlidXRvcnM+PHRpdGxlcz48dGl0bGU+VGhlIEVmZmVjdCBv
-ZiBIb3N0IEdlbmV0aWMgRGl2ZXJzaXR5IG9uIERpc2Vhc2UgU3ByZWFkPC90aXRsZT48c2Vjb25k
-YXJ5LXRpdGxlPlRoZSBBbWVyaWNhbiBOYXR1cmFsaXN0PC9zZWNvbmRhcnktdGl0bGU+PC90aXRs
-ZXM+PHBlcmlvZGljYWw+PGZ1bGwtdGl0bGU+VGhlIEFtZXJpY2FuIE5hdHVyYWxpc3Q8L2Z1bGwt
-dGl0bGU+PGFiYnItMT5BbS4gTmF0LjwvYWJici0xPjwvcGVyaW9kaWNhbD48cGFnZXM+RTE0OS1F
-MTUyPC9wYWdlcz48dm9sdW1lPjE3NTwvdm9sdW1lPjxudW1iZXI+NjwvbnVtYmVyPjxkYXRlcz48
-eWVhcj4yMDEwPC95ZWFyPjxwdWItZGF0ZXM+PGRhdGU+MjAxMC8wNi8wMTwvZGF0ZT48L3B1Yi1k
-YXRlcz48L2RhdGVzPjxwdWJsaXNoZXI+VGhlIFVuaXZlcnNpdHkgb2YgQ2hpY2FnbyBQcmVzczwv
-cHVibGlzaGVyPjxpc2JuPjAwMDMtMDE0NzwvaXNibj48dXJscz48cmVsYXRlZC11cmxzPjx1cmw+
-aHR0cDovL2R4LmRvaS5vcmcvMTAuMTA4Ni82NTI0MzA8L3VybD48L3JlbGF0ZWQtdXJscz48L3Vy
-bHM+PGVsZWN0cm9uaWMtcmVzb3VyY2UtbnVtPjEwLjEwODYvNjUyNDMwPC9lbGVjdHJvbmljLXJl
-c291cmNlLW51bT48YWNjZXNzLWRhdGU+MjAxNi8wOS8yMDwvYWNjZXNzLWRhdGU+PC9yZWNvcmQ+
-PC9DaXRlPjxDaXRlPjxBdXRob3I+RG9ic29uPC9BdXRob3I+PFllYXI+MjAwNDwvWWVhcj48UmVj
-TnVtPjM0ODwvUmVjTnVtPjxyZWNvcmQ+PHJlYy1udW1iZXI+MzQ4PC9yZWMtbnVtYmVyPjxmb3Jl
-aWduLWtleXM+PGtleSBhcHA9IkVOIiBkYi1pZD0iZXM1MjlwdHhvdnZyZWdleGFlOXYyMHZmd3d6
-ZGR3Mnp2NTl6IiB0aW1lc3RhbXA9IjE1NTQ2MzQzODIiPjM0ODwva2V5PjwvZm9yZWlnbi1rZXlz
-PjxyZWYtdHlwZSBuYW1lPSJKb3VybmFsIEFydGljbGUiPjE3PC9yZWYtdHlwZT48Y29udHJpYnV0
-b3JzPjxhdXRob3JzPjxhdXRob3I+RG9ic29uLCBBbmRyZXc8L2F1dGhvcj48L2F1dGhvcnM+PC9j
-b250cmlidXRvcnM+PHRpdGxlcz48dGl0bGU+UG9wdWxhdGlvbiBkeW5hbWljcyBvZiBwYXRob2dl
-bnMgd2l0aCBtdWx0aXBsZSBob3N0IHNwZWNpZXM8L3RpdGxlPjxzZWNvbmRhcnktdGl0bGU+VGhl
-IEFtZXJpY2FuIE5hdHVyYWxpc3Q8L3NlY29uZGFyeS10aXRsZT48L3RpdGxlcz48cGVyaW9kaWNh
-bD48ZnVsbC10aXRsZT5UaGUgQW1lcmljYW4gTmF0dXJhbGlzdDwvZnVsbC10aXRsZT48YWJici0x
-PkFtLiBOYXQuPC9hYmJyLTE+PC9wZXJpb2RpY2FsPjxwYWdlcz5TNjQtUzc4PC9wYWdlcz48dm9s
-dW1lPjE2NDwvdm9sdW1lPjxudW1iZXI+UzU8L251bWJlcj48ZGF0ZXM+PHllYXI+MjAwNDwveWVh
-cj48L2RhdGVzPjxpc2JuPjAwMDMtMDE0NzwvaXNibj48dXJscz48L3VybHM+PC9yZWNvcmQ+PC9D
-aXRlPjxDaXRlPjxBdXRob3I+R2FuZG9uPC9BdXRob3I+PFllYXI+MjAwNDwvWWVhcj48UmVjTnVt
-PjM0OTwvUmVjTnVtPjxyZWNvcmQ+PHJlYy1udW1iZXI+MzQ5PC9yZWMtbnVtYmVyPjxmb3JlaWdu
-LWtleXM+PGtleSBhcHA9IkVOIiBkYi1pZD0iZXM1MjlwdHhvdnZyZWdleGFlOXYyMHZmd3d6ZGR3
-Mnp2NTl6IiB0aW1lc3RhbXA9IjE1NTQ2MzQ0MjkiPjM0OTwva2V5PjwvZm9yZWlnbi1rZXlzPjxy
-ZWYtdHlwZSBuYW1lPSJKb3VybmFsIEFydGljbGUiPjE3PC9yZWYtdHlwZT48Y29udHJpYnV0b3Jz
-PjxhdXRob3JzPjxhdXRob3I+R2FuZG9uLCBTeWx2YWluPC9hdXRob3I+PC9hdXRob3JzPjwvY29u
-dHJpYnV0b3JzPjx0aXRsZXM+PHRpdGxlPkV2b2x1dGlvbiBvZiBtdWx0aWhvc3QgcGFyYXNpdGVz
-PC90aXRsZT48c2Vjb25kYXJ5LXRpdGxlPkV2b2x1dGlvbjwvc2Vjb25kYXJ5LXRpdGxlPjwvdGl0
-bGVzPjxwZXJpb2RpY2FsPjxmdWxsLXRpdGxlPkV2b2x1dGlvbjwvZnVsbC10aXRsZT48YWJici0x
-PkV2b2x1dGlvbjwvYWJici0xPjxhYmJyLTI+RXZvbHV0aW9uPC9hYmJyLTI+PC9wZXJpb2RpY2Fs
-PjxwYWdlcz40NTUtNDY5PC9wYWdlcz48dm9sdW1lPjU4PC92b2x1bWU+PG51bWJlcj4zPC9udW1i
-ZXI+PGRhdGVzPjx5ZWFyPjIwMDQ8L3llYXI+PC9kYXRlcz48aXNibj4wMDE0LTM4MjA8L2lzYm4+
-PHVybHM+PC91cmxzPjwvcmVjb3JkPjwvQ2l0ZT48L0VuZE5vdGU+AG==
+UmVjTnVtPjI4MzwvUmVjTnVtPjxEaXNwbGF5VGV4dD4oMTAtMTcpPC9EaXNwbGF5VGV4dD48cmVj
+b3JkPjxyZWMtbnVtYmVyPjI4MzwvcmVjLW51bWJlcj48Zm9yZWlnbi1rZXlzPjxrZXkgYXBwPSJF
+TiIgZGItaWQ9ImVzNTI5cHR4b3Z2cmVnZXhhZTl2MjB2Znd3emRkdzJ6djU5eiIgdGltZXN0YW1w
+PSIxNTM5NzgwNzc1Ij4yODM8L2tleT48L2ZvcmVpZ24ta2V5cz48cmVmLXR5cGUgbmFtZT0iSm91
+cm5hbCBBcnRpY2xlIj4xNzwvcmVmLXR5cGU+PGNvbnRyaWJ1dG9ycz48YXV0aG9ycz48YXV0aG9y
+Pk9zdGZlbGQsIFJpY2hhcmQgUzwvYXV0aG9yPjxhdXRob3I+S2Vlc2luZywgRmVsaWNpYTwvYXV0
+aG9yPjwvYXV0aG9ycz48L2NvbnRyaWJ1dG9ycz48dGl0bGVzPjx0aXRsZT5FZmZlY3RzIG9mIGhv
+c3QgZGl2ZXJzaXR5IG9uIGluZmVjdGlvdXMgZGlzZWFzZTwvdGl0bGU+PHNlY29uZGFyeS10aXRs
+ZT5Bbm51YWwgUmV2aWV3IG9mIEVjb2xvZ3ksIEV2b2x1dGlvbiwgYW5kIFN5c3RlbWF0aWNzPC9z
+ZWNvbmRhcnktdGl0bGU+PC90aXRsZXM+PHBlcmlvZGljYWw+PGZ1bGwtdGl0bGU+QW5udWFsIFJl
+dmlldyBvZiBFY29sb2d5LCBFdm9sdXRpb24sIGFuZCBTeXN0ZW1hdGljczwvZnVsbC10aXRsZT48
+YWJici0xPkFubnUuIFJldi4gRWNvbC4gRXZvbC4gU3lzdC48L2FiYnItMT48YWJici0yPkFubnUg
+UmV2IEVjb2wgRXZvbCBTeXN0PC9hYmJyLTI+PGFiYnItMz5Bbm51YWwgUmV2aWV3IG9mIEVjb2xv
+Z3ksIEV2b2x1dGlvbiwgJmFtcDsgU3lzdGVtYXRpY3M8L2FiYnItMz48L3BlcmlvZGljYWw+PHZv
+bHVtZT40Mzwvdm9sdW1lPjxkYXRlcz48eWVhcj4yMDEyPC95ZWFyPjwvZGF0ZXM+PHVybHM+PC91
+cmxzPjwvcmVjb3JkPjwvQ2l0ZT48Q2l0ZT48QXV0aG9yPkNpdml0ZWxsbzwvQXV0aG9yPjxZZWFy
+PjIwMTU8L1llYXI+PFJlY051bT4zNDc8L1JlY051bT48cmVjb3JkPjxyZWMtbnVtYmVyPjM0Nzwv
+cmVjLW51bWJlcj48Zm9yZWlnbi1rZXlzPjxrZXkgYXBwPSJFTiIgZGItaWQ9ImVzNTI5cHR4b3Z2
+cmVnZXhhZTl2MjB2Znd3emRkdzJ6djU5eiIgdGltZXN0YW1wPSIxNTU0NjMzOTE4Ij4zNDc8L2tl
+eT48L2ZvcmVpZ24ta2V5cz48cmVmLXR5cGUgbmFtZT0iSm91cm5hbCBBcnRpY2xlIj4xNzwvcmVm
+LXR5cGU+PGNvbnRyaWJ1dG9ycz48YXV0aG9ycz48YXV0aG9yPkNpdml0ZWxsbywgRGF2aWQgSjwv
+YXV0aG9yPjxhdXRob3I+Q29oZW4sIEplcmVteTwvYXV0aG9yPjxhdXRob3I+RmF0aW1hLCBIaWJh
+PC9hdXRob3I+PGF1dGhvcj5IYWxzdGVhZCwgTmVhbCBUPC9hdXRob3I+PGF1dGhvcj5MaXJpYW5v
+LCBKb3N1ZTwvYXV0aG9yPjxhdXRob3I+TWNNYWhvbiwgVGFlZ2FuIEE8L2F1dGhvcj48YXV0aG9y
+Pk9ydGVnYSwgQyBOaWNvbGU8L2F1dGhvcj48YXV0aG9yPlNhdWVyLCBFcmluIExvdWlzZTwvYXV0
+aG9yPjxhdXRob3I+U2VoZ2FsLCBUYW55YTwvYXV0aG9yPjxhdXRob3I+WW91bmcsIFN1emFubmU8
+L2F1dGhvcj48L2F1dGhvcnM+PC9jb250cmlidXRvcnM+PHRpdGxlcz48dGl0bGU+QmlvZGl2ZXJz
+aXR5IGluaGliaXRzIHBhcmFzaXRlczogYnJvYWQgZXZpZGVuY2UgZm9yIHRoZSBkaWx1dGlvbiBl
+ZmZlY3Q8L3RpdGxlPjxzZWNvbmRhcnktdGl0bGU+UHJvY2VlZGluZ3Mgb2YgdGhlIE5hdGlvbmFs
+IEFjYWRlbXkgb2YgU2NpZW5jZXM8L3NlY29uZGFyeS10aXRsZT48L3RpdGxlcz48cGVyaW9kaWNh
+bD48ZnVsbC10aXRsZT5Qcm9jZWVkaW5ncyBvZiB0aGUgTmF0aW9uYWwgQWNhZGVteSBvZiBTY2ll
+bmNlczwvZnVsbC10aXRsZT48YWJici0xPlByb2MuIE5hdGwuIEFjYWQuIFNjaS4gVS5TLkEuPC9h
+YmJyLTE+PGFiYnItMj5QTkFTPC9hYmJyLTI+PC9wZXJpb2RpY2FsPjxwYWdlcz44NjY3LTg2NzE8
+L3BhZ2VzPjx2b2x1bWU+MTEyPC92b2x1bWU+PG51bWJlcj4yODwvbnVtYmVyPjxkYXRlcz48eWVh
+cj4yMDE1PC95ZWFyPjwvZGF0ZXM+PGlzYm4+MDAyNy04NDI0PC9pc2JuPjx1cmxzPjwvdXJscz48
+L3JlY29yZD48L0NpdGU+PENpdGU+PEF1dGhvcj5EZW5uZWh5PC9BdXRob3I+PFllYXI+MjAwNzwv
+WWVhcj48UmVjTnVtPjI4NTwvUmVjTnVtPjxyZWNvcmQ+PHJlYy1udW1iZXI+Mjg1PC9yZWMtbnVt
+YmVyPjxmb3JlaWduLWtleXM+PGtleSBhcHA9IkVOIiBkYi1pZD0iZXM1MjlwdHhvdnZyZWdleGFl
+OXYyMHZmd3d6ZGR3Mnp2NTl6IiB0aW1lc3RhbXA9IjE1Mzk3ODA4MDYiPjI4NTwva2V5PjwvZm9y
+ZWlnbi1rZXlzPjxyZWYtdHlwZSBuYW1lPSJKb3VybmFsIEFydGljbGUiPjE3PC9yZWYtdHlwZT48
+Y29udHJpYnV0b3JzPjxhdXRob3JzPjxhdXRob3I+RGVubmVoeSwgSm9obiBKPC9hdXRob3I+PGF1
+dGhvcj5GcmllZGVuYmVyZywgTmljaG9sYXMgQTwvYXV0aG9yPjxhdXRob3I+WWFuZywgWXVsIFc8
+L2F1dGhvcj48YXV0aG9yPlR1cm5lciwgUGF1bCBFPC9hdXRob3I+PC9hdXRob3JzPjwvY29udHJp
+YnV0b3JzPjx0aXRsZXM+PHRpdGxlPlZpcnVzIHBvcHVsYXRpb24gZXh0aW5jdGlvbiB2aWEgZWNv
+bG9naWNhbCB0cmFwczwvdGl0bGU+PHNlY29uZGFyeS10aXRsZT5FY29sb2d5IGxldHRlcnM8L3Nl
+Y29uZGFyeS10aXRsZT48L3RpdGxlcz48cGVyaW9kaWNhbD48ZnVsbC10aXRsZT5FY29sb2d5IExl
+dHRlcnM8L2Z1bGwtdGl0bGU+PGFiYnItMT5FY29sLiBMZXR0LjwvYWJici0xPjxhYmJyLTI+RWNv
+bCBMZXR0PC9hYmJyLTI+PC9wZXJpb2RpY2FsPjxwYWdlcz4yMzAtMjQwPC9wYWdlcz48dm9sdW1l
+PjEwPC92b2x1bWU+PG51bWJlcj4zPC9udW1iZXI+PGRhdGVzPjx5ZWFyPjIwMDc8L3llYXI+PC9k
+YXRlcz48aXNibj4xNDYxLTAyM1g8L2lzYm4+PHVybHM+PC91cmxzPjwvcmVjb3JkPjwvQ2l0ZT48
+Q2l0ZT48QXV0aG9yPkNvbW1vbjwvQXV0aG9yPjxZZWFyPjIwMTk8L1llYXI+PFJlY051bT4zMTE8
+L1JlY051bT48cmVjb3JkPjxyZWMtbnVtYmVyPjMxMTwvcmVjLW51bWJlcj48Zm9yZWlnbi1rZXlz
+PjxrZXkgYXBwPSJFTiIgZGItaWQ9ImVzNTI5cHR4b3Z2cmVnZXhhZTl2MjB2Znd3emRkdzJ6djU5
+eiIgdGltZXN0YW1wPSIxNTQ2ODcwMzQ1Ij4zMTE8L2tleT48L2ZvcmVpZ24ta2V5cz48cmVmLXR5
+cGUgbmFtZT0iSm91cm5hbCBBcnRpY2xlIj4xNzwvcmVmLXR5cGU+PGNvbnRyaWJ1dG9ycz48YXV0
+aG9ycz48YXV0aG9yPkNvbW1vbiwgSmFjazwvYXV0aG9yPjxhdXRob3I+V2VzdHJhLCBFZHplIFI8
+L2F1dGhvcj48L2F1dGhvcnM+PC9jb250cmlidXRvcnM+PHRpdGxlcz48dGl0bGU+Q1JJU1BSIGV2
+b2x1dGlvbiBhbmQgYmFjdGVyaW9waGFnZSBwZXJzaXN0ZW5jZSBpbiB0aGUgY29udGV4dCBvZiBw
+b3B1bGF0aW9uIGJvdHRsZW5lY2tzPC90aXRsZT48c2Vjb25kYXJ5LXRpdGxlPlJOQSBCaW9sb2d5
+PC9zZWNvbmRhcnktdGl0bGU+PC90aXRsZXM+PHBlcmlvZGljYWw+PGZ1bGwtdGl0bGU+Uk5BIEJp
+b2xvZ3k8L2Z1bGwtdGl0bGU+PGFiYnItMT5STkEgQmlvbC48L2FiYnItMT48YWJici0yPlJOQSBC
+aW9sPC9hYmJyLTI+PC9wZXJpb2RpY2FsPjxkYXRlcz48eWVhcj4yMDE5PC95ZWFyPjwvZGF0ZXM+
+PHVybHM+PC91cmxzPjwvcmVjb3JkPjwvQ2l0ZT48Q2l0ZT48QXV0aG9yPkxpdmVseTwvQXV0aG9y
+PjxZZWFyPjIwMTA8L1llYXI+PFJlY051bT41MDwvUmVjTnVtPjxyZWNvcmQ+PHJlYy1udW1iZXI+
+NTA8L3JlYy1udW1iZXI+PGZvcmVpZ24ta2V5cz48a2V5IGFwcD0iRU4iIGRiLWlkPSJlczUyOXB0
+eG92dnJlZ2V4YWU5djIwdmZ3d3pkZHcyenY1OXoiIHRpbWVzdGFtcD0iMTQ3NzY2ODEzNSI+NTA8
+L2tleT48L2ZvcmVpZ24ta2V5cz48cmVmLXR5cGUgbmFtZT0iSm91cm5hbCBBcnRpY2xlIj4xNzwv
+cmVmLXR5cGU+PGNvbnRyaWJ1dG9ycz48YXV0aG9ycz48YXV0aG9yPkxpdmVseSwgQy7CoE0uPC9h
+dXRob3I+PC9hdXRob3JzPjwvY29udHJpYnV0b3JzPjx0aXRsZXM+PHRpdGxlPlRoZSBFZmZlY3Qg
+b2YgSG9zdCBHZW5ldGljIERpdmVyc2l0eSBvbiBEaXNlYXNlIFNwcmVhZDwvdGl0bGU+PHNlY29u
+ZGFyeS10aXRsZT5UaGUgQW1lcmljYW4gTmF0dXJhbGlzdDwvc2Vjb25kYXJ5LXRpdGxlPjwvdGl0
+bGVzPjxwZXJpb2RpY2FsPjxmdWxsLXRpdGxlPlRoZSBBbWVyaWNhbiBOYXR1cmFsaXN0PC9mdWxs
+LXRpdGxlPjxhYmJyLTE+QW0uIE5hdC48L2FiYnItMT48L3BlcmlvZGljYWw+PHBhZ2VzPkUxNDkt
+RTE1MjwvcGFnZXM+PHZvbHVtZT4xNzU8L3ZvbHVtZT48bnVtYmVyPjY8L251bWJlcj48ZGF0ZXM+
+PHllYXI+MjAxMDwveWVhcj48cHViLWRhdGVzPjxkYXRlPjIwMTAvMDYvMDE8L2RhdGU+PC9wdWIt
+ZGF0ZXM+PC9kYXRlcz48cHVibGlzaGVyPlRoZSBVbml2ZXJzaXR5IG9mIENoaWNhZ28gUHJlc3M8
+L3B1Ymxpc2hlcj48aXNibj4wMDAzLTAxNDc8L2lzYm4+PHVybHM+PHJlbGF0ZWQtdXJscz48dXJs
+Pmh0dHA6Ly9keC5kb2kub3JnLzEwLjEwODYvNjUyNDMwPC91cmw+PC9yZWxhdGVkLXVybHM+PC91
+cmxzPjxlbGVjdHJvbmljLXJlc291cmNlLW51bT4xMC4xMDg2LzY1MjQzMDwvZWxlY3Ryb25pYy1y
+ZXNvdXJjZS1udW0+PGFjY2Vzcy1kYXRlPjIwMTYvMDkvMjA8L2FjY2Vzcy1kYXRlPjwvcmVjb3Jk
+PjwvQ2l0ZT48Q2l0ZT48QXV0aG9yPkRvYnNvbjwvQXV0aG9yPjxZZWFyPjIwMDQ8L1llYXI+PFJl
+Y051bT4zNDg8L1JlY051bT48cmVjb3JkPjxyZWMtbnVtYmVyPjM0ODwvcmVjLW51bWJlcj48Zm9y
+ZWlnbi1rZXlzPjxrZXkgYXBwPSJFTiIgZGItaWQ9ImVzNTI5cHR4b3Z2cmVnZXhhZTl2MjB2Znd3
+emRkdzJ6djU5eiIgdGltZXN0YW1wPSIxNTU0NjM0MzgyIj4zNDg8L2tleT48L2ZvcmVpZ24ta2V5
+cz48cmVmLXR5cGUgbmFtZT0iSm91cm5hbCBBcnRpY2xlIj4xNzwvcmVmLXR5cGU+PGNvbnRyaWJ1
+dG9ycz48YXV0aG9ycz48YXV0aG9yPkRvYnNvbiwgQW5kcmV3PC9hdXRob3I+PC9hdXRob3JzPjwv
+Y29udHJpYnV0b3JzPjx0aXRsZXM+PHRpdGxlPlBvcHVsYXRpb24gZHluYW1pY3Mgb2YgcGF0aG9n
+ZW5zIHdpdGggbXVsdGlwbGUgaG9zdCBzcGVjaWVzPC90aXRsZT48c2Vjb25kYXJ5LXRpdGxlPlRo
+ZSBBbWVyaWNhbiBOYXR1cmFsaXN0PC9zZWNvbmRhcnktdGl0bGU+PC90aXRsZXM+PHBlcmlvZGlj
+YWw+PGZ1bGwtdGl0bGU+VGhlIEFtZXJpY2FuIE5hdHVyYWxpc3Q8L2Z1bGwtdGl0bGU+PGFiYnIt
+MT5BbS4gTmF0LjwvYWJici0xPjwvcGVyaW9kaWNhbD48cGFnZXM+UzY0LVM3ODwvcGFnZXM+PHZv
+bHVtZT4xNjQ8L3ZvbHVtZT48bnVtYmVyPlM1PC9udW1iZXI+PGRhdGVzPjx5ZWFyPjIwMDQ8L3ll
+YXI+PC9kYXRlcz48aXNibj4wMDAzLTAxNDc8L2lzYm4+PHVybHM+PC91cmxzPjwvcmVjb3JkPjwv
+Q2l0ZT48Q2l0ZT48QXV0aG9yPkdhbmRvbjwvQXV0aG9yPjxZZWFyPjIwMDQ8L1llYXI+PFJlY051
+bT4zNDk8L1JlY051bT48cmVjb3JkPjxyZWMtbnVtYmVyPjM0OTwvcmVjLW51bWJlcj48Zm9yZWln
+bi1rZXlzPjxrZXkgYXBwPSJFTiIgZGItaWQ9ImVzNTI5cHR4b3Z2cmVnZXhhZTl2MjB2Znd3emRk
+dzJ6djU5eiIgdGltZXN0YW1wPSIxNTU0NjM0NDI5Ij4zNDk8L2tleT48L2ZvcmVpZ24ta2V5cz48
+cmVmLXR5cGUgbmFtZT0iSm91cm5hbCBBcnRpY2xlIj4xNzwvcmVmLXR5cGU+PGNvbnRyaWJ1dG9y
+cz48YXV0aG9ycz48YXV0aG9yPkdhbmRvbiwgU3lsdmFpbjwvYXV0aG9yPjwvYXV0aG9ycz48L2Nv
+bnRyaWJ1dG9ycz48dGl0bGVzPjx0aXRsZT5Fdm9sdXRpb24gb2YgbXVsdGlob3N0IHBhcmFzaXRl
+czwvdGl0bGU+PHNlY29uZGFyeS10aXRsZT5Fdm9sdXRpb248L3NlY29uZGFyeS10aXRsZT48L3Rp
+dGxlcz48cGVyaW9kaWNhbD48ZnVsbC10aXRsZT5Fdm9sdXRpb248L2Z1bGwtdGl0bGU+PGFiYnIt
+MT5Fdm9sdXRpb248L2FiYnItMT48YWJici0yPkV2b2x1dGlvbjwvYWJici0yPjwvcGVyaW9kaWNh
+bD48cGFnZXM+NDU1LTQ2OTwvcGFnZXM+PHZvbHVtZT41ODwvdm9sdW1lPjxudW1iZXI+MzwvbnVt
+YmVyPjxkYXRlcz48eWVhcj4yMDA0PC95ZWFyPjwvZGF0ZXM+PGlzYm4+MDAxNC0zODIwPC9pc2Ju
+Pjx1cmxzPjwvdXJscz48L3JlY29yZD48L0NpdGU+PENpdGU+PEF1dGhvcj5BbmRlcnNvbjwvQXV0
+aG9yPjxZZWFyPjE5ODI8L1llYXI+PFJlY051bT4xNzU4PC9SZWNOdW0+PHJlY29yZD48cmVjLW51
+bWJlcj4xNzU4PC9yZWMtbnVtYmVyPjxmb3JlaWduLWtleXM+PGtleSBhcHA9IkVOIiBkYi1pZD0i
+ZXM1MjlwdHhvdnZyZWdleGFlOXYyMHZmd3d6ZGR3Mnp2NTl6IiB0aW1lc3RhbXA9IjE1NzEwNDkx
+MjYiPjE3NTg8L2tleT48L2ZvcmVpZ24ta2V5cz48cmVmLXR5cGUgbmFtZT0iSm91cm5hbCBBcnRp
+Y2xlIj4xNzwvcmVmLXR5cGU+PGNvbnRyaWJ1dG9ycz48YXV0aG9ycz48YXV0aG9yPkFuZGVyc29u
+LCBSb3kgTTwvYXV0aG9yPjxhdXRob3I+TWF5LCBSb2JlcnQgTTwvYXV0aG9yPjwvYXV0aG9ycz48
+L2NvbnRyaWJ1dG9ycz48dGl0bGVzPjx0aXRsZT5Db2V2b2x1dGlvbiBvZiBob3N0cyBhbmQgcGFy
+YXNpdGVzPC90aXRsZT48c2Vjb25kYXJ5LXRpdGxlPlBhcmFzaXRvbG9neTwvc2Vjb25kYXJ5LXRp
+dGxlPjwvdGl0bGVzPjxwZXJpb2RpY2FsPjxmdWxsLXRpdGxlPlBhcmFzaXRvbG9neTwvZnVsbC10
+aXRsZT48YWJici0xPlBhcmFzaXRvbG9neTwvYWJici0xPjxhYmJyLTI+UGFyYXNpdG9sb2d5PC9h
+YmJyLTI+PC9wZXJpb2RpY2FsPjxwYWdlcz40MTEtNDI2PC9wYWdlcz48dm9sdW1lPjg1PC92b2x1
+bWU+PG51bWJlcj4yPC9udW1iZXI+PGRhdGVzPjx5ZWFyPjE5ODI8L3llYXI+PC9kYXRlcz48aXNi
+bj4xNDY5LTgxNjE8L2lzYm4+PHVybHM+PC91cmxzPjwvcmVjb3JkPjwvQ2l0ZT48L0VuZE5vdGU+
 </w:fldData>
         </w:fldChar>
       </w:r>
@@ -1432,157 +1620,333 @@
           <w:rFonts w:eastAsia="Calibri" w:cs="Arial"/>
           <w:color w:val="000000" w:themeColor="text1"/>
         </w:rPr>
+        <w:fldChar w:fldCharType="separate"/>
+      </w:r>
+      <w:r>
+        <w:rPr>
+          <w:rFonts w:cs="Arial"/>
+          <w:noProof/>
+          <w:color w:val="000000" w:themeColor="text1"/>
+        </w:rPr>
+        <w:t>(10-17)</w:t>
+      </w:r>
+      <w:r>
+        <w:rPr>
+          <w:rFonts w:cs="Arial"/>
+          <w:color w:val="000000" w:themeColor="text1"/>
+        </w:rPr>
+        <w:fldChar w:fldCharType="end"/>
+      </w:r>
+      <w:r>
+        <w:rPr>
+          <w:rFonts w:cs="Arial"/>
+          <w:color w:val="000000" w:themeColor="text1"/>
+        </w:rPr>
+        <w:t xml:space="preserve"> </w:t>
+      </w:r>
+      <w:r>
+        <w:t>or feedback between these evolutionary and ecological effect</w:t>
+      </w:r>
+      <w:r>
+        <w:t>s</w:t>
+      </w:r>
+      <w:r>
+        <w:t xml:space="preserve"> </w:t>
       </w:r>
       <w:r>
         <w:rPr>
           <w:rFonts w:eastAsia="Calibri" w:cs="Arial"/>
           <w:color w:val="000000" w:themeColor="text1"/>
         </w:rPr>
+        <w:fldChar w:fldCharType="begin">
+          <w:fldData xml:space="preserve">PEVuZE5vdGU+PENpdGU+PEF1dGhvcj5BbnRpYTwvQXV0aG9yPjxZZWFyPjIwMDM8L1llYXI+PFJl
+Y051bT4zNDM8L1JlY051bT48RGlzcGxheVRleHQ+KDgsIDE4LTIwKTwvRGlzcGxheVRleHQ+PHJl
+Y29yZD48cmVjLW51bWJlcj4zNDM8L3JlYy1udW1iZXI+PGZvcmVpZ24ta2V5cz48a2V5IGFwcD0i
+RU4iIGRiLWlkPSJlczUyOXB0eG92dnJlZ2V4YWU5djIwdmZ3d3pkZHcyenY1OXoiIHRpbWVzdGFt
+cD0iMTU1NDQ2NDEzNiI+MzQzPC9rZXk+PC9mb3JlaWduLWtleXM+PHJlZi10eXBlIG5hbWU9Ikpv
+dXJuYWwgQXJ0aWNsZSI+MTc8L3JlZi10eXBlPjxjb250cmlidXRvcnM+PGF1dGhvcnM+PGF1dGhv
+cj5BbnRpYSwgUnVzdG9tPC9hdXRob3I+PGF1dGhvcj5SZWdvZXMsIFJvbGFuZCBSPC9hdXRob3I+
+PGF1dGhvcj5Lb2VsbGEsIEphY29iIEM8L2F1dGhvcj48YXV0aG9yPkJlcmdzdHJvbSwgQ2FybCBU
+PC9hdXRob3I+PC9hdXRob3JzPjwvY29udHJpYnV0b3JzPjx0aXRsZXM+PHRpdGxlPlRoZSByb2xl
+IG9mIGV2b2x1dGlvbiBpbiB0aGUgZW1lcmdlbmNlIG9mIGluZmVjdGlvdXMgZGlzZWFzZXM8L3Rp
+dGxlPjxzZWNvbmRhcnktdGl0bGU+TmF0dXJlPC9zZWNvbmRhcnktdGl0bGU+PC90aXRsZXM+PHBl
+cmlvZGljYWw+PGZ1bGwtdGl0bGU+TmF0dXJlPC9mdWxsLXRpdGxlPjxhYmJyLTE+TmF0dXJlPC9h
+YmJyLTE+PGFiYnItMj5OYXR1cmU8L2FiYnItMj48L3BlcmlvZGljYWw+PHBhZ2VzPjY1ODwvcGFn
+ZXM+PHZvbHVtZT40MjY8L3ZvbHVtZT48bnVtYmVyPjY5Njc8L251bWJlcj48ZGF0ZXM+PHllYXI+
+MjAwMzwveWVhcj48L2RhdGVzPjxpc2JuPjE0NzYtNDY4NzwvaXNibj48dXJscz48L3VybHM+PC9y
+ZWNvcmQ+PC9DaXRlPjxDaXRlPjxBdXRob3I+Q29tbW9uPC9BdXRob3I+PFllYXI+MjAxOTwvWWVh
+cj48UmVjTnVtPjE3NTc8L1JlY051bT48cmVjb3JkPjxyZWMtbnVtYmVyPjE3NTc8L3JlYy1udW1i
+ZXI+PGZvcmVpZ24ta2V5cz48a2V5IGFwcD0iRU4iIGRiLWlkPSJlczUyOXB0eG92dnJlZ2V4YWU5
+djIwdmZ3d3pkZHcyenY1OXoiIHRpbWVzdGFtcD0iMTU3MDQ0MjMyOCI+MTc1Nzwva2V5PjwvZm9y
+ZWlnbi1rZXlzPjxyZWYtdHlwZSBuYW1lPSJKb3VybmFsIEFydGljbGUiPjE3PC9yZWYtdHlwZT48
+Y29udHJpYnV0b3JzPjxhdXRob3JzPjxhdXRob3I+Q29tbW9uLCBKYWNrPC9hdXRob3I+PGF1dGhv
+cj5XYWxrZXItU8O8bmRlcmhhdWYsIERhdmlkPC9hdXRob3I+PGF1dGhvcj52YW4gSG91dGUsIFN0
+aW5la2U8L2F1dGhvcj48YXV0aG9yPldlc3RyYSwgRWR6ZSBSPC9hdXRob3I+PC9hdXRob3JzPjwv
+Y29udHJpYnV0b3JzPjx0aXRsZXM+PHRpdGxlPkhvc3QgcmVzaXN0YW5jZSBkaXZlcnNpdHkgcHJv
+dGVjdHMgc3VzY2VwdGlibGUgZ2Vub3R5cGVzIGJ5IHJlc3RyaWN0aW5nIHBhdGhvZ2VuIHNwcmVh
+ZCBhbmQgZXZvbHV0aW9uPC90aXRsZT48c2Vjb25kYXJ5LXRpdGxlPmJpb1J4aXY8L3NlY29uZGFy
+eS10aXRsZT48L3RpdGxlcz48cGVyaW9kaWNhbD48ZnVsbC10aXRsZT5iaW9SeGl2PC9mdWxsLXRp
+dGxlPjwvcGVyaW9kaWNhbD48cGFnZXM+Nzc0MzQ5PC9wYWdlcz48ZGF0ZXM+PHllYXI+MjAxOTwv
+eWVhcj48L2RhdGVzPjx1cmxzPjwvdXJscz48L3JlY29yZD48L0NpdGU+PENpdGU+PEF1dGhvcj5B
+bmRlcnNvbjwvQXV0aG9yPjxZZWFyPjE5ODY8L1llYXI+PFJlY051bT4zNDA8L1JlY051bT48cmVj
+b3JkPjxyZWMtbnVtYmVyPjM0MDwvcmVjLW51bWJlcj48Zm9yZWlnbi1rZXlzPjxrZXkgYXBwPSJF
+TiIgZGItaWQ9ImVzNTI5cHR4b3Z2cmVnZXhhZTl2MjB2Znd3emRkdzJ6djU5eiIgdGltZXN0YW1w
+PSIxNTU0NDYzMDEyIj4zNDA8L2tleT48L2ZvcmVpZ24ta2V5cz48cmVmLXR5cGUgbmFtZT0iSm91
+cm5hbCBBcnRpY2xlIj4xNzwvcmVmLXR5cGU+PGNvbnRyaWJ1dG9ycz48YXV0aG9ycz48YXV0aG9y
+PkFuZGVyc29uLCBSLk0uPC9hdXRob3I+PGF1dGhvcj5NYXksIFIuIE0uPC9hdXRob3I+PC9hdXRo
+b3JzPjwvY29udHJpYnV0b3JzPjx0aXRsZXM+PHRpdGxlPlRoZSBpbnZhc2lvbiwgcGVyc2lzdGVu
+Y2UgYW5kIHNwcmVhZCBvZiBpbmZlY3Rpb3VzIGRpc2Vhc2VzIHdpdGhpbiBhbmltYWwgYW5kIHBs
+YW50IGNvbW11bml0aWVzPC90aXRsZT48c2Vjb25kYXJ5LXRpdGxlPlBoaWxvc29waGljYWwgVHJh
+bnNhY3Rpb25zIG9mIHRoZSBSb3lhbCBTb2NpZXR5IG9mIExvbmRvbi4gQiwgQmlvbG9naWNhbCBT
+Y2llbmNlczwvc2Vjb25kYXJ5LXRpdGxlPjwvdGl0bGVzPjxwYWdlcz41MzMtNTcwPC9wYWdlcz48
+dm9sdW1lPjMxNDwvdm9sdW1lPjxudW1iZXI+MTE2NzwvbnVtYmVyPjxkYXRlcz48eWVhcj4xOTg2
+PC95ZWFyPjwvZGF0ZXM+PGlzYm4+MDA4MC00NjIyPC9pc2JuPjx1cmxzPjwvdXJscz48L3JlY29y
+ZD48L0NpdGU+PENpdGU+PEF1dGhvcj5BbmRlcnNvbjwvQXV0aG9yPjxZZWFyPjE5Nzg8L1llYXI+
+PFJlY051bT4zMzk8L1JlY051bT48cmVjb3JkPjxyZWMtbnVtYmVyPjMzOTwvcmVjLW51bWJlcj48
+Zm9yZWlnbi1rZXlzPjxrZXkgYXBwPSJFTiIgZGItaWQ9ImVzNTI5cHR4b3Z2cmVnZXhhZTl2MjB2
+Znd3emRkdzJ6djU5eiIgdGltZXN0YW1wPSIxNTU0Mjk3MzE0Ij4zMzk8L2tleT48L2ZvcmVpZ24t
+a2V5cz48cmVmLXR5cGUgbmFtZT0iQm9vayI+NjwvcmVmLXR5cGU+PGNvbnRyaWJ1dG9ycz48YXV0
+aG9ycz48YXV0aG9yPkFuZGVyc29uLCBSLk0uPC9hdXRob3I+PC9hdXRob3JzPjwvY29udHJpYnV0
+b3JzPjx0aXRsZXM+PHRpdGxlPlRoZSByZWd1bGF0aW9uIG9mIGhvc3QgcG9wdWxhdGlvbiBncm93
+dGggYnkgcGFyYXNpdGUgc3BlY2llczwvdGl0bGU+PGFsdC10aXRsZT5QYXJhc2l0b2xvZ3k8L2Fs
+dC10aXRsZT48L3RpdGxlcz48YWx0LXBlcmlvZGljYWw+PGZ1bGwtdGl0bGU+UGFyYXNpdG9sb2d5
+PC9mdWxsLXRpdGxlPjxhYmJyLTE+UGFyYXNpdG9sb2d5PC9hYmJyLTE+PGFiYnItMj5QYXJhc2l0
+b2xvZ3k8L2FiYnItMj48L2FsdC1wZXJpb2RpY2FsPjxwYWdlcz4xMTktNTc8L3BhZ2VzPjx2b2x1
+bWU+NzY8L3ZvbHVtZT48ZGF0ZXM+PHllYXI+MTk3ODwveWVhcj48L2RhdGVzPjx1cmxzPjwvdXJs
+cz48ZWxlY3Ryb25pYy1yZXNvdXJjZS1udW0+MTAuMTAxNy9TMDAzMTE4MjAwMDA0NzczOTwvZWxl
+Y3Ryb25pYy1yZXNvdXJjZS1udW0+PC9yZWNvcmQ+PC9DaXRlPjwvRW5kTm90ZT5=
+</w:fldData>
+        </w:fldChar>
+      </w:r>
+      <w:r>
+        <w:rPr>
+          <w:rFonts w:eastAsia="Calibri" w:cs="Arial"/>
+          <w:color w:val="000000" w:themeColor="text1"/>
+        </w:rPr>
+        <w:instrText xml:space="preserve"> ADDIN EN.CITE </w:instrText>
+      </w:r>
+      <w:r>
+        <w:rPr>
+          <w:rFonts w:eastAsia="Calibri" w:cs="Arial"/>
+          <w:color w:val="000000" w:themeColor="text1"/>
+        </w:rPr>
+        <w:fldChar w:fldCharType="begin">
+          <w:fldData xml:space="preserve">PEVuZE5vdGU+PENpdGU+PEF1dGhvcj5BbnRpYTwvQXV0aG9yPjxZZWFyPjIwMDM8L1llYXI+PFJl
+Y051bT4zNDM8L1JlY051bT48RGlzcGxheVRleHQ+KDgsIDE4LTIwKTwvRGlzcGxheVRleHQ+PHJl
+Y29yZD48cmVjLW51bWJlcj4zNDM8L3JlYy1udW1iZXI+PGZvcmVpZ24ta2V5cz48a2V5IGFwcD0i
+RU4iIGRiLWlkPSJlczUyOXB0eG92dnJlZ2V4YWU5djIwdmZ3d3pkZHcyenY1OXoiIHRpbWVzdGFt
+cD0iMTU1NDQ2NDEzNiI+MzQzPC9rZXk+PC9mb3JlaWduLWtleXM+PHJlZi10eXBlIG5hbWU9Ikpv
+dXJuYWwgQXJ0aWNsZSI+MTc8L3JlZi10eXBlPjxjb250cmlidXRvcnM+PGF1dGhvcnM+PGF1dGhv
+cj5BbnRpYSwgUnVzdG9tPC9hdXRob3I+PGF1dGhvcj5SZWdvZXMsIFJvbGFuZCBSPC9hdXRob3I+
+PGF1dGhvcj5Lb2VsbGEsIEphY29iIEM8L2F1dGhvcj48YXV0aG9yPkJlcmdzdHJvbSwgQ2FybCBU
+PC9hdXRob3I+PC9hdXRob3JzPjwvY29udHJpYnV0b3JzPjx0aXRsZXM+PHRpdGxlPlRoZSByb2xl
+IG9mIGV2b2x1dGlvbiBpbiB0aGUgZW1lcmdlbmNlIG9mIGluZmVjdGlvdXMgZGlzZWFzZXM8L3Rp
+dGxlPjxzZWNvbmRhcnktdGl0bGU+TmF0dXJlPC9zZWNvbmRhcnktdGl0bGU+PC90aXRsZXM+PHBl
+cmlvZGljYWw+PGZ1bGwtdGl0bGU+TmF0dXJlPC9mdWxsLXRpdGxlPjxhYmJyLTE+TmF0dXJlPC9h
+YmJyLTE+PGFiYnItMj5OYXR1cmU8L2FiYnItMj48L3BlcmlvZGljYWw+PHBhZ2VzPjY1ODwvcGFn
+ZXM+PHZvbHVtZT40MjY8L3ZvbHVtZT48bnVtYmVyPjY5Njc8L251bWJlcj48ZGF0ZXM+PHllYXI+
+MjAwMzwveWVhcj48L2RhdGVzPjxpc2JuPjE0NzYtNDY4NzwvaXNibj48dXJscz48L3VybHM+PC9y
+ZWNvcmQ+PC9DaXRlPjxDaXRlPjxBdXRob3I+Q29tbW9uPC9BdXRob3I+PFllYXI+MjAxOTwvWWVh
+cj48UmVjTnVtPjE3NTc8L1JlY051bT48cmVjb3JkPjxyZWMtbnVtYmVyPjE3NTc8L3JlYy1udW1i
+ZXI+PGZvcmVpZ24ta2V5cz48a2V5IGFwcD0iRU4iIGRiLWlkPSJlczUyOXB0eG92dnJlZ2V4YWU5
+djIwdmZ3d3pkZHcyenY1OXoiIHRpbWVzdGFtcD0iMTU3MDQ0MjMyOCI+MTc1Nzwva2V5PjwvZm9y
+ZWlnbi1rZXlzPjxyZWYtdHlwZSBuYW1lPSJKb3VybmFsIEFydGljbGUiPjE3PC9yZWYtdHlwZT48
+Y29udHJpYnV0b3JzPjxhdXRob3JzPjxhdXRob3I+Q29tbW9uLCBKYWNrPC9hdXRob3I+PGF1dGhv
+cj5XYWxrZXItU8O8bmRlcmhhdWYsIERhdmlkPC9hdXRob3I+PGF1dGhvcj52YW4gSG91dGUsIFN0
+aW5la2U8L2F1dGhvcj48YXV0aG9yPldlc3RyYSwgRWR6ZSBSPC9hdXRob3I+PC9hdXRob3JzPjwv
+Y29udHJpYnV0b3JzPjx0aXRsZXM+PHRpdGxlPkhvc3QgcmVzaXN0YW5jZSBkaXZlcnNpdHkgcHJv
+dGVjdHMgc3VzY2VwdGlibGUgZ2Vub3R5cGVzIGJ5IHJlc3RyaWN0aW5nIHBhdGhvZ2VuIHNwcmVh
+ZCBhbmQgZXZvbHV0aW9uPC90aXRsZT48c2Vjb25kYXJ5LXRpdGxlPmJpb1J4aXY8L3NlY29uZGFy
+eS10aXRsZT48L3RpdGxlcz48cGVyaW9kaWNhbD48ZnVsbC10aXRsZT5iaW9SeGl2PC9mdWxsLXRp
+dGxlPjwvcGVyaW9kaWNhbD48cGFnZXM+Nzc0MzQ5PC9wYWdlcz48ZGF0ZXM+PHllYXI+MjAxOTwv
+eWVhcj48L2RhdGVzPjx1cmxzPjwvdXJscz48L3JlY29yZD48L0NpdGU+PENpdGU+PEF1dGhvcj5B
+bmRlcnNvbjwvQXV0aG9yPjxZZWFyPjE5ODY8L1llYXI+PFJlY051bT4zNDA8L1JlY051bT48cmVj
+b3JkPjxyZWMtbnVtYmVyPjM0MDwvcmVjLW51bWJlcj48Zm9yZWlnbi1rZXlzPjxrZXkgYXBwPSJF
+TiIgZGItaWQ9ImVzNTI5cHR4b3Z2cmVnZXhhZTl2MjB2Znd3emRkdzJ6djU5eiIgdGltZXN0YW1w
+PSIxNTU0NDYzMDEyIj4zNDA8L2tleT48L2ZvcmVpZ24ta2V5cz48cmVmLXR5cGUgbmFtZT0iSm91
+cm5hbCBBcnRpY2xlIj4xNzwvcmVmLXR5cGU+PGNvbnRyaWJ1dG9ycz48YXV0aG9ycz48YXV0aG9y
+PkFuZGVyc29uLCBSLk0uPC9hdXRob3I+PGF1dGhvcj5NYXksIFIuIE0uPC9hdXRob3I+PC9hdXRo
+b3JzPjwvY29udHJpYnV0b3JzPjx0aXRsZXM+PHRpdGxlPlRoZSBpbnZhc2lvbiwgcGVyc2lzdGVu
+Y2UgYW5kIHNwcmVhZCBvZiBpbmZlY3Rpb3VzIGRpc2Vhc2VzIHdpdGhpbiBhbmltYWwgYW5kIHBs
+YW50IGNvbW11bml0aWVzPC90aXRsZT48c2Vjb25kYXJ5LXRpdGxlPlBoaWxvc29waGljYWwgVHJh
+bnNhY3Rpb25zIG9mIHRoZSBSb3lhbCBTb2NpZXR5IG9mIExvbmRvbi4gQiwgQmlvbG9naWNhbCBT
+Y2llbmNlczwvc2Vjb25kYXJ5LXRpdGxlPjwvdGl0bGVzPjxwYWdlcz41MzMtNTcwPC9wYWdlcz48
+dm9sdW1lPjMxNDwvdm9sdW1lPjxudW1iZXI+MTE2NzwvbnVtYmVyPjxkYXRlcz48eWVhcj4xOTg2
+PC95ZWFyPjwvZGF0ZXM+PGlzYm4+MDA4MC00NjIyPC9pc2JuPjx1cmxzPjwvdXJscz48L3JlY29y
+ZD48L0NpdGU+PENpdGU+PEF1dGhvcj5BbmRlcnNvbjwvQXV0aG9yPjxZZWFyPjE5Nzg8L1llYXI+
+PFJlY051bT4zMzk8L1JlY051bT48cmVjb3JkPjxyZWMtbnVtYmVyPjMzOTwvcmVjLW51bWJlcj48
+Zm9yZWlnbi1rZXlzPjxrZXkgYXBwPSJFTiIgZGItaWQ9ImVzNTI5cHR4b3Z2cmVnZXhhZTl2MjB2
+Znd3emRkdzJ6djU5eiIgdGltZXN0YW1wPSIxNTU0Mjk3MzE0Ij4zMzk8L2tleT48L2ZvcmVpZ24t
+a2V5cz48cmVmLXR5cGUgbmFtZT0iQm9vayI+NjwvcmVmLXR5cGU+PGNvbnRyaWJ1dG9ycz48YXV0
+aG9ycz48YXV0aG9yPkFuZGVyc29uLCBSLk0uPC9hdXRob3I+PC9hdXRob3JzPjwvY29udHJpYnV0
+b3JzPjx0aXRsZXM+PHRpdGxlPlRoZSByZWd1bGF0aW9uIG9mIGhvc3QgcG9wdWxhdGlvbiBncm93
+dGggYnkgcGFyYXNpdGUgc3BlY2llczwvdGl0bGU+PGFsdC10aXRsZT5QYXJhc2l0b2xvZ3k8L2Fs
+dC10aXRsZT48L3RpdGxlcz48YWx0LXBlcmlvZGljYWw+PGZ1bGwtdGl0bGU+UGFyYXNpdG9sb2d5
+PC9mdWxsLXRpdGxlPjxhYmJyLTE+UGFyYXNpdG9sb2d5PC9hYmJyLTE+PGFiYnItMj5QYXJhc2l0
+b2xvZ3k8L2FiYnItMj48L2FsdC1wZXJpb2RpY2FsPjxwYWdlcz4xMTktNTc8L3BhZ2VzPjx2b2x1
+bWU+NzY8L3ZvbHVtZT48ZGF0ZXM+PHllYXI+MTk3ODwveWVhcj48L2RhdGVzPjx1cmxzPjwvdXJs
+cz48ZWxlY3Ryb25pYy1yZXNvdXJjZS1udW0+MTAuMTAxNy9TMDAzMTE4MjAwMDA0NzczOTwvZWxl
+Y3Ryb25pYy1yZXNvdXJjZS1udW0+PC9yZWNvcmQ+PC9DaXRlPjwvRW5kTm90ZT5=
+</w:fldData>
+        </w:fldChar>
+      </w:r>
+      <w:r>
+        <w:rPr>
+          <w:rFonts w:eastAsia="Calibri" w:cs="Arial"/>
+          <w:color w:val="000000" w:themeColor="text1"/>
+        </w:rPr>
+        <w:instrText xml:space="preserve"> ADDIN EN.CITE.DATA </w:instrText>
+      </w:r>
+      <w:r>
+        <w:rPr>
+          <w:rFonts w:eastAsia="Calibri" w:cs="Arial"/>
+          <w:color w:val="000000" w:themeColor="text1"/>
+        </w:rPr>
+      </w:r>
+      <w:r>
+        <w:rPr>
+          <w:rFonts w:eastAsia="Calibri" w:cs="Arial"/>
+          <w:color w:val="000000" w:themeColor="text1"/>
+        </w:rPr>
+        <w:fldChar w:fldCharType="end"/>
+      </w:r>
+      <w:r>
+        <w:rPr>
+          <w:rFonts w:eastAsia="Calibri" w:cs="Arial"/>
+          <w:color w:val="000000" w:themeColor="text1"/>
+        </w:rPr>
         <w:fldChar w:fldCharType="separate"/>
       </w:r>
       <w:r>
         <w:rPr>
-          <w:rFonts w:cs="Arial"/>
-          <w:noProof/>
-          <w:color w:val="000000" w:themeColor="text1"/>
-        </w:rPr>
-        <w:t>(7-13)</w:t>
-      </w:r>
-      <w:r>
-        <w:rPr>
-          <w:rFonts w:cs="Arial"/>
+          <w:rFonts w:eastAsia="Calibri" w:cs="Arial"/>
+          <w:noProof/>
+          <w:color w:val="000000" w:themeColor="text1"/>
+        </w:rPr>
+        <w:t>(8, 18-20)</w:t>
+      </w:r>
+      <w:r>
+        <w:rPr>
+          <w:rFonts w:eastAsia="Calibri" w:cs="Arial"/>
           <w:color w:val="000000" w:themeColor="text1"/>
         </w:rPr>
         <w:fldChar w:fldCharType="end"/>
       </w:r>
       <w:r>
         <w:rPr>
-          <w:rFonts w:cs="Arial"/>
-          <w:color w:val="000000" w:themeColor="text1"/>
-        </w:rPr>
+          <w:rFonts w:eastAsia="Calibri" w:cs="Arial"/>
+          <w:color w:val="000000" w:themeColor="text1"/>
+        </w:rPr>
+        <w:t>.</w:t>
+      </w:r>
+    </w:p>
+    <w:p>
+      <w:pPr>
+        <w:spacing w:line="360" w:lineRule="auto"/>
+      </w:pPr>
+    </w:p>
+    <w:p>
+      <w:pPr>
+        <w:spacing w:line="360" w:lineRule="auto"/>
+      </w:pPr>
+      <w:r>
+        <w:t xml:space="preserve">Less well-understood is </w:t>
+      </w:r>
+      <w:r>
+        <w:t xml:space="preserve">how pathogen diversity may interact with </w:t>
+      </w:r>
+      <w:r>
+        <w:t xml:space="preserve">host diversity. </w:t>
+      </w:r>
+      <w:r>
+        <w:t>Like their hosts, pathogens are often diverse</w:t>
+      </w:r>
+      <w:r>
         <w:t xml:space="preserve"> </w:t>
       </w:r>
       <w:r>
-        <w:t>or feedback between these evolutionary and ecological effect</w:t>
-      </w:r>
-      <w:r>
-        <w:t>s</w:t>
+        <w:fldChar w:fldCharType="begin"/>
+      </w:r>
+      <w:r>
+        <w:instrText xml:space="preserve"> ADDIN EN.CITE &lt;EndNote&gt;&lt;Cite&gt;&lt;Author&gt;Haldane&lt;/Author&gt;&lt;Year&gt;1949&lt;/Year&gt;&lt;RecNum&gt;1759&lt;/RecNum&gt;&lt;DisplayText&gt;(21)&lt;/DisplayText&gt;&lt;record&gt;&lt;rec-number&gt;1759&lt;/rec-number&gt;&lt;foreign-keys&gt;&lt;key app="EN" db-id="es529ptxovvregexae9v20vfwwzddw2zv59z" timestamp="1571049187"&gt;1759&lt;/key&gt;&lt;/foreign-keys&gt;&lt;ref-type name="Journal Article"&gt;17&lt;/ref-type&gt;&lt;contributors&gt;&lt;authors&gt;&lt;author&gt;Haldane, John Burdon Sanderson&lt;/author&gt;&lt;/authors&gt;&lt;/contributors&gt;&lt;titles&gt;&lt;title&gt;Suggestions as to quantitative measurement of rates of evolution&lt;/title&gt;&lt;secondary-title&gt;Evolution&lt;/secondary-title&gt;&lt;/titles&gt;&lt;periodical&gt;&lt;full-title&gt;Evolution&lt;/full-title&gt;&lt;abbr-1&gt;Evolution&lt;/abbr-1&gt;&lt;abbr-2&gt;Evolution&lt;/abbr-2&gt;&lt;/periodical&gt;&lt;pages&gt;51-56&lt;/pages&gt;&lt;volume&gt;3&lt;/volume&gt;&lt;number&gt;1&lt;/number&gt;&lt;dates&gt;&lt;year&gt;1949&lt;/year&gt;&lt;/dates&gt;&lt;isbn&gt;0014-3820&lt;/isbn&gt;&lt;urls&gt;&lt;/urls&gt;&lt;/record&gt;&lt;/Cite&gt;&lt;/EndNote&gt;</w:instrText>
+      </w:r>
+      <w:r>
+        <w:fldChar w:fldCharType="separate"/>
+      </w:r>
+      <w:r>
+        <w:rPr>
+          <w:noProof/>
+        </w:rPr>
+        <w:t>(21)</w:t>
+      </w:r>
+      <w:r>
+        <w:fldChar w:fldCharType="end"/>
+      </w:r>
+      <w:r>
+        <w:t xml:space="preserve">. </w:t>
+      </w:r>
+      <w:r>
+        <w:t>Within-species p</w:t>
+      </w:r>
+      <w:r>
+        <w:t>athogen diversity may be related</w:t>
+      </w:r>
+      <w:r>
+        <w:t xml:space="preserve"> to</w:t>
       </w:r>
       <w:r>
         <w:t xml:space="preserve"> </w:t>
       </w:r>
       <w:r>
-        <w:rPr>
-          <w:rFonts w:eastAsia="Calibri" w:cs="Arial"/>
-          <w:color w:val="000000" w:themeColor="text1"/>
-        </w:rPr>
+        <w:t xml:space="preserve">traits under constant selection </w:t>
+      </w:r>
+      <w:r>
+        <w:t>by the host immune syste</w:t>
+      </w:r>
+      <w:r>
+        <w:t>m</w:t>
+      </w:r>
+      <w:r>
+        <w:t xml:space="preserve"> such as antigens</w:t>
+      </w:r>
+      <w:r>
+        <w:t xml:space="preserve"> and surface proteins</w:t>
+      </w:r>
+      <w:r>
+        <w:t xml:space="preserve"> (ref); </w:t>
+      </w:r>
+      <w:r>
+        <w:t>traits relating to epidemiology such as virulence, latency</w:t>
+      </w:r>
+      <w:r>
+        <w:t xml:space="preserve">, or </w:t>
+      </w:r>
+      <w:r>
+        <w:t xml:space="preserve">transmission (ref); </w:t>
+      </w:r>
+      <w:r>
+        <w:t>or due to spatial and/or temporal population structure</w:t>
+      </w:r>
+      <w:r>
+        <w:t xml:space="preserve"> </w:t>
+      </w:r>
+      <w:r>
         <w:fldChar w:fldCharType="begin"/>
       </w:r>
       <w:r>
-        <w:rPr>
-          <w:rFonts w:eastAsia="Calibri" w:cs="Arial"/>
-          <w:color w:val="000000" w:themeColor="text1"/>
-        </w:rPr>
-        <w:instrText xml:space="preserve"> ADDIN EN.CITE &lt;EndNote&gt;&lt;Cite&gt;&lt;Author&gt;Antia&lt;/Author&gt;&lt;Year&gt;2003&lt;/Year&gt;&lt;RecNum&gt;343&lt;/RecNum&gt;&lt;DisplayText&gt;(5, 14)&lt;/DisplayText&gt;&lt;record&gt;&lt;rec-number&gt;343&lt;/rec-number&gt;&lt;foreign-keys&gt;&lt;key app="EN" db-id="es529ptxovvregexae9v20vfwwzddw2zv59z" timestamp="1554464136"&gt;343&lt;/key&gt;&lt;/foreign-keys&gt;&lt;ref-type name="Journal Article"&gt;17&lt;/ref-type&gt;&lt;contributors&gt;&lt;authors&gt;&lt;author&gt;Antia, Rustom&lt;/author&gt;&lt;author&gt;Regoes, Roland R&lt;/author&gt;&lt;author&gt;Koella, Jacob C&lt;/author&gt;&lt;author&gt;Bergstrom, Carl T&lt;/author&gt;&lt;/authors&gt;&lt;/contributors&gt;&lt;titles&gt;&lt;title&gt;The role of evolution in the emergence of infectious diseases&lt;/title&gt;&lt;secondary-title&gt;Nature&lt;/secondary-title&gt;&lt;/titles&gt;&lt;periodical&gt;&lt;full-title&gt;Nature&lt;/full-title&gt;&lt;abbr-1&gt;Nature&lt;/abbr-1&gt;&lt;abbr-2&gt;Nature&lt;/abbr-2&gt;&lt;/periodical&gt;&lt;pages&gt;658&lt;/pages&gt;&lt;volume&gt;426&lt;/volume&gt;&lt;number&gt;6967&lt;/number&gt;&lt;dates&gt;&lt;year&gt;2003&lt;/year&gt;&lt;/dates&gt;&lt;isbn&gt;1476-4687&lt;/isbn&gt;&lt;urls&gt;&lt;/urls&gt;&lt;/record&gt;&lt;/Cite&gt;&lt;Cite&gt;&lt;Author&gt;Common&lt;/Author&gt;&lt;Year&gt;2019&lt;/Year&gt;&lt;RecNum&gt;1757&lt;/RecNum&gt;&lt;record&gt;&lt;rec-number&gt;1757&lt;/rec-number&gt;&lt;foreign-keys&gt;&lt;key app="EN" db-id="es529ptxovvregexae9v20vfwwzddw2zv59z" timestamp="1570442328"&gt;1757&lt;/key&gt;&lt;/foreign-keys&gt;&lt;ref-type name="Journal Article"&gt;17&lt;/ref-type&gt;&lt;contributors&gt;&lt;authors&gt;&lt;author&gt;Common, Jack&lt;/author&gt;&lt;author&gt;Walker-Sünderhauf, David&lt;/author&gt;&lt;author&gt;van Houte, Stineke&lt;/author&gt;&lt;author&gt;Westra, Edze R&lt;/author&gt;&lt;/authors&gt;&lt;/contributors&gt;&lt;titles&gt;&lt;title&gt;Host resistance diversity protects susceptible genotypes by restricting pathogen spread and evolution&lt;/title&gt;&lt;secondary-title&gt;bioRxiv&lt;/secondary-title&gt;&lt;/titles&gt;&lt;periodical&gt;&lt;full-title&gt;bioRxiv&lt;/full-title&gt;&lt;/periodical&gt;&lt;pages&gt;774349&lt;/pages&gt;&lt;dates&gt;&lt;year&gt;2019&lt;/year&gt;&lt;/dates&gt;&lt;urls&gt;&lt;/urls&gt;&lt;/record&gt;&lt;/Cite&gt;&lt;/EndNote&gt;</w:instrText>
-      </w:r>
-      <w:r>
-        <w:rPr>
-          <w:rFonts w:eastAsia="Calibri" w:cs="Arial"/>
-          <w:color w:val="000000" w:themeColor="text1"/>
-        </w:rPr>
+        <w:instrText xml:space="preserve"> ADDIN EN.CITE &lt;EndNote&gt;&lt;Cite&gt;&lt;Author&gt;King&lt;/Author&gt;&lt;Year&gt;2011&lt;/Year&gt;&lt;RecNum&gt;180&lt;/RecNum&gt;&lt;DisplayText&gt;(22)&lt;/DisplayText&gt;&lt;record&gt;&lt;rec-number&gt;180&lt;/rec-number&gt;&lt;foreign-keys&gt;&lt;key app="EN" db-id="es529ptxovvregexae9v20vfwwzddw2zv59z" timestamp="1489163026"&gt;180&lt;/key&gt;&lt;/foreign-keys&gt;&lt;ref-type name="Journal Article"&gt;17&lt;/ref-type&gt;&lt;contributors&gt;&lt;authors&gt;&lt;author&gt;King, K. C.&lt;/author&gt;&lt;author&gt;Delph, L. F.&lt;/author&gt;&lt;author&gt;Jokela, J.&lt;/author&gt;&lt;author&gt;Lively, C. M.&lt;/author&gt;&lt;/authors&gt;&lt;/contributors&gt;&lt;titles&gt;&lt;title&gt;Coevolutionary hotspots and coldspots for host sex and parasite local adaptation in a snail–trematode interaction&lt;/title&gt;&lt;secondary-title&gt;Oikos&lt;/secondary-title&gt;&lt;/titles&gt;&lt;pages&gt;1335-1340&lt;/pages&gt;&lt;volume&gt;120&lt;/volume&gt;&lt;number&gt;9&lt;/number&gt;&lt;dates&gt;&lt;year&gt;2011&lt;/year&gt;&lt;/dates&gt;&lt;publisher&gt;Blackwell Publishing Ltd&lt;/publisher&gt;&lt;isbn&gt;1600-0706&lt;/isbn&gt;&lt;urls&gt;&lt;related-urls&gt;&lt;url&gt;http://dx.doi.org/10.1111/j.1600-0706.2011.19241.x&lt;/url&gt;&lt;/related-urls&gt;&lt;/urls&gt;&lt;electronic-resource-num&gt;10.1111/j.1600-0706.2011.19241.x&lt;/electronic-resource-num&gt;&lt;/record&gt;&lt;/Cite&gt;&lt;/EndNote&gt;</w:instrText>
+      </w:r>
+      <w:r>
         <w:fldChar w:fldCharType="separate"/>
       </w:r>
       <w:r>
         <w:rPr>
-          <w:rFonts w:eastAsia="Calibri" w:cs="Arial"/>
-          <w:noProof/>
-          <w:color w:val="000000" w:themeColor="text1"/>
-        </w:rPr>
-        <w:t>(5, 14)</w:t>
-      </w:r>
-      <w:r>
-        <w:rPr>
-          <w:rFonts w:eastAsia="Calibri" w:cs="Arial"/>
-          <w:color w:val="000000" w:themeColor="text1"/>
-        </w:rPr>
+          <w:noProof/>
+        </w:rPr>
+        <w:t>(22)</w:t>
+      </w:r>
+      <w:r>
         <w:fldChar w:fldCharType="end"/>
-      </w:r>
-      <w:r>
-        <w:rPr>
-          <w:rFonts w:eastAsia="Calibri" w:cs="Arial"/>
-          <w:color w:val="000000" w:themeColor="text1"/>
-        </w:rPr>
-        <w:t>.</w:t>
-      </w:r>
-    </w:p>
-    <w:p>
-      <w:pPr>
-        <w:spacing w:line="360" w:lineRule="auto"/>
-      </w:pPr>
-    </w:p>
-    <w:p>
-      <w:pPr>
-        <w:spacing w:line="360" w:lineRule="auto"/>
-      </w:pPr>
-      <w:r>
-        <w:t xml:space="preserve">Less well-understood is </w:t>
-      </w:r>
-      <w:r>
-        <w:t xml:space="preserve">how pathogen diversity may interact with </w:t>
-      </w:r>
-      <w:r>
-        <w:t xml:space="preserve">host diversity. </w:t>
-      </w:r>
-      <w:r>
-        <w:t>Like their hosts, pathogens are often diverse</w:t>
-      </w:r>
-      <w:r>
-        <w:t xml:space="preserve"> (ref)</w:t>
-      </w:r>
-      <w:r>
-        <w:t xml:space="preserve">. </w:t>
-      </w:r>
-      <w:r>
-        <w:t>Within-species p</w:t>
-      </w:r>
-      <w:r>
-        <w:t>athogen diversity may be related</w:t>
-      </w:r>
-      <w:r>
-        <w:t xml:space="preserve"> to</w:t>
-      </w:r>
-      <w:r>
-        <w:t xml:space="preserve"> </w:t>
-      </w:r>
-      <w:r>
-        <w:t xml:space="preserve">traits under constant selection </w:t>
-      </w:r>
-      <w:r>
-        <w:t>by the host immune syste</w:t>
-      </w:r>
-      <w:r>
-        <w:t>m</w:t>
-      </w:r>
-      <w:r>
-        <w:t xml:space="preserve"> such as antigens</w:t>
-      </w:r>
-      <w:r>
-        <w:t xml:space="preserve"> and surface proteins</w:t>
-      </w:r>
-      <w:r>
-        <w:t xml:space="preserve"> (ref); </w:t>
-      </w:r>
-      <w:r>
-        <w:t>traits relating to epidemiology such as virulence, latency</w:t>
-      </w:r>
-      <w:r>
-        <w:t xml:space="preserve">, or </w:t>
-      </w:r>
-      <w:r>
-        <w:t xml:space="preserve">transmission (ref); </w:t>
-      </w:r>
-      <w:r>
-        <w:t>or due to spatial and/or temporal population structure (ref)</w:t>
       </w:r>
       <w:r>
         <w:t xml:space="preserve">. Indeed, </w:t>
@@ -1682,54 +2046,75 @@
       <w:r>
         <w:t xml:space="preserve">and its microsporidium parasite </w:t>
       </w:r>
-      <w:proofErr w:type="spellStart"/>
       <w:r>
         <w:rPr>
           <w:i/>
           <w:iCs/>
         </w:rPr>
-        <w:t>Octosporea</w:t>
-      </w:r>
-      <w:proofErr w:type="spellEnd"/>
-      <w:r>
-        <w:rPr>
-          <w:i/>
-          <w:iCs/>
-        </w:rPr>
+        <w:t>Octosporea bayeri</w:t>
+      </w:r>
+      <w:r>
         <w:t xml:space="preserve"> </w:t>
       </w:r>
-      <w:proofErr w:type="spellStart"/>
-      <w:r>
-        <w:rPr>
-          <w:i/>
-          <w:iCs/>
-        </w:rPr>
-        <w:t>bayeri</w:t>
-      </w:r>
-      <w:proofErr w:type="spellEnd"/>
+      <w:r>
+        <w:t xml:space="preserve">found that </w:t>
+      </w:r>
+      <w:r>
+        <w:t xml:space="preserve">parasite </w:t>
+      </w:r>
+      <w:r>
+        <w:t xml:space="preserve">diversity did not have a notable effect on </w:t>
+      </w:r>
+      <w:r>
+        <w:t>parasite prevalence when interacting with mono- or polyclonal hosts</w:t>
+      </w:r>
       <w:r>
         <w:t xml:space="preserve"> </w:t>
       </w:r>
       <w:r>
-        <w:t xml:space="preserve">found that </w:t>
-      </w:r>
-      <w:r>
-        <w:t xml:space="preserve">parasite </w:t>
-      </w:r>
-      <w:r>
-        <w:t xml:space="preserve">diversity did not have a notable effect on </w:t>
-      </w:r>
-      <w:r>
-        <w:t>parasite prevalence when interacting with mono- or polyclonal hosts</w:t>
+        <w:fldChar w:fldCharType="begin"/>
+      </w:r>
+      <w:r>
+        <w:instrText xml:space="preserve"> ADDIN EN.CITE &lt;EndNote&gt;&lt;Cite&gt;&lt;Author&gt;Altermatt&lt;/Author&gt;&lt;Year&gt;2008&lt;/Year&gt;&lt;RecNum&gt;49&lt;/RecNum&gt;&lt;DisplayText&gt;(23)&lt;/DisplayText&gt;&lt;record&gt;&lt;rec-number&gt;49&lt;/rec-number&gt;&lt;foreign-keys&gt;&lt;key app="EN" db-id="es529ptxovvregexae9v20vfwwzddw2zv59z" timestamp="1477668135"&gt;49&lt;/key&gt;&lt;/foreign-keys&gt;&lt;ref-type name="Journal Article"&gt;17&lt;/ref-type&gt;&lt;contributors&gt;&lt;authors&gt;&lt;author&gt;Altermatt, Florian&lt;/author&gt;&lt;author&gt;Ebert, Dieter&lt;/author&gt;&lt;/authors&gt;&lt;/contributors&gt;&lt;titles&gt;&lt;title&gt;Genetic diversity of Daphnia magna populations enhances resistance to parasites&lt;/title&gt;&lt;secondary-title&gt;Ecology Letters&lt;/secondary-title&gt;&lt;/titles&gt;&lt;periodical&gt;&lt;full-title&gt;Ecology Letters&lt;/full-title&gt;&lt;abbr-1&gt;Ecol. Lett.&lt;/abbr-1&gt;&lt;abbr-2&gt;Ecol Lett&lt;/abbr-2&gt;&lt;/periodical&gt;&lt;pages&gt;918-928&lt;/pages&gt;&lt;volume&gt;11&lt;/volume&gt;&lt;number&gt;9&lt;/number&gt;&lt;keywords&gt;&lt;keyword&gt;Daphnia magna&lt;/keyword&gt;&lt;keyword&gt;density&lt;/keyword&gt;&lt;keyword&gt;epidemic&lt;/keyword&gt;&lt;keyword&gt;epidemiology&lt;/keyword&gt;&lt;keyword&gt;genotypic diversity&lt;/keyword&gt;&lt;keyword&gt;metapopulation&lt;/keyword&gt;&lt;keyword&gt;microsporidium&lt;/keyword&gt;&lt;keyword&gt;Octosporea bayeri&lt;/keyword&gt;&lt;keyword&gt;prevalence&lt;/keyword&gt;&lt;/keywords&gt;&lt;dates&gt;&lt;year&gt;2008&lt;/year&gt;&lt;/dates&gt;&lt;publisher&gt;Blackwell Publishing Ltd&lt;/publisher&gt;&lt;isbn&gt;1461-0248&lt;/isbn&gt;&lt;urls&gt;&lt;related-urls&gt;&lt;url&gt;http://dx.doi.org/10.1111/j.1461-0248.2008.01203.x&lt;/url&gt;&lt;/related-urls&gt;&lt;/urls&gt;&lt;electronic-resource-num&gt;10.1111/j.1461-0248.2008.01203.x&lt;/electronic-resource-num&gt;&lt;/record&gt;&lt;/Cite&gt;&lt;/EndNote&gt;</w:instrText>
+      </w:r>
+      <w:r>
+        <w:fldChar w:fldCharType="separate"/>
+      </w:r>
+      <w:r>
+        <w:rPr>
+          <w:noProof/>
+        </w:rPr>
+        <w:t>(23)</w:t>
+      </w:r>
+      <w:r>
+        <w:fldChar w:fldCharType="end"/>
+      </w:r>
+      <w:r>
+        <w:t>. However,</w:t>
       </w:r>
       <w:r>
         <w:t xml:space="preserve"> </w:t>
       </w:r>
       <w:r>
+        <w:t xml:space="preserve">a </w:t>
+      </w:r>
+      <w:r>
+        <w:t>later</w:t>
+      </w:r>
+      <w:r>
+        <w:t xml:space="preserve"> study in </w:t>
+      </w:r>
+      <w:r>
+        <w:t>a similar system found that diverse parasites were more successful in both</w:t>
+      </w:r>
+      <w:r>
+        <w:t xml:space="preserve"> mono- and polyclonal hosts </w:t>
+      </w:r>
+      <w:r>
         <w:fldChar w:fldCharType="begin"/>
       </w:r>
       <w:r>
-        <w:instrText xml:space="preserve"> ADDIN EN.CITE &lt;EndNote&gt;&lt;Cite&gt;&lt;Author&gt;Altermatt&lt;/Author&gt;&lt;Year&gt;2008&lt;/Year&gt;&lt;RecNum&gt;49&lt;/RecNum&gt;&lt;DisplayText&gt;(15)&lt;/DisplayText&gt;&lt;record&gt;&lt;rec-number&gt;49&lt;/rec-number&gt;&lt;foreign-keys&gt;&lt;key app="EN" db-id="es529ptxovvregexae9v20vfwwzddw2zv59z" timestamp="1477668135"&gt;49&lt;/key&gt;&lt;/foreign-keys&gt;&lt;ref-type name="Journal Article"&gt;17&lt;/ref-type&gt;&lt;contributors&gt;&lt;authors&gt;&lt;author&gt;Altermatt, Florian&lt;/author&gt;&lt;author&gt;Ebert, Dieter&lt;/author&gt;&lt;/authors&gt;&lt;/contributors&gt;&lt;titles&gt;&lt;title&gt;Genetic diversity of Daphnia magna populations enhances resistance to parasites&lt;/title&gt;&lt;secondary-title&gt;Ecology Letters&lt;/secondary-title&gt;&lt;/titles&gt;&lt;periodical&gt;&lt;full-title&gt;Ecology Letters&lt;/full-title&gt;&lt;abbr-1&gt;Ecol. Lett.&lt;/abbr-1&gt;&lt;abbr-2&gt;Ecol Lett&lt;/abbr-2&gt;&lt;/periodical&gt;&lt;pages&gt;918-928&lt;/pages&gt;&lt;volume&gt;11&lt;/volume&gt;&lt;number&gt;9&lt;/number&gt;&lt;keywords&gt;&lt;keyword&gt;Daphnia magna&lt;/keyword&gt;&lt;keyword&gt;density&lt;/keyword&gt;&lt;keyword&gt;epidemic&lt;/keyword&gt;&lt;keyword&gt;epidemiology&lt;/keyword&gt;&lt;keyword&gt;genotypic diversity&lt;/keyword&gt;&lt;keyword&gt;metapopulation&lt;/keyword&gt;&lt;keyword&gt;microsporidium&lt;/keyword&gt;&lt;keyword&gt;Octosporea bayeri&lt;/keyword&gt;&lt;keyword&gt;prevalence&lt;/keyword&gt;&lt;/keywords&gt;&lt;dates&gt;&lt;year&gt;2008&lt;/year&gt;&lt;/dates&gt;&lt;publisher&gt;Blackwell Publishing Ltd&lt;/publisher&gt;&lt;isbn&gt;1461-0248&lt;/isbn&gt;&lt;urls&gt;&lt;related-urls&gt;&lt;url&gt;http://dx.doi.org/10.1111/j.1461-0248.2008.01203.x&lt;/url&gt;&lt;/related-urls&gt;&lt;/urls&gt;&lt;electronic-resource-num&gt;10.1111/j.1461-0248.2008.01203.x&lt;/electronic-resource-num&gt;&lt;/record&gt;&lt;/Cite&gt;&lt;/EndNote&gt;</w:instrText>
+        <w:instrText xml:space="preserve"> ADDIN EN.CITE &lt;EndNote&gt;&lt;Cite&gt;&lt;Author&gt;Ganz&lt;/Author&gt;&lt;Year&gt;2010&lt;/Year&gt;&lt;RecNum&gt;48&lt;/RecNum&gt;&lt;DisplayText&gt;(24)&lt;/DisplayText&gt;&lt;record&gt;&lt;rec-number&gt;48&lt;/rec-number&gt;&lt;foreign-keys&gt;&lt;key app="EN" db-id="es529ptxovvregexae9v20vfwwzddw2zv59z" timestamp="1477668135"&gt;48&lt;/key&gt;&lt;/foreign-keys&gt;&lt;ref-type name="Journal Article"&gt;17&lt;/ref-type&gt;&lt;contributors&gt;&lt;authors&gt;&lt;author&gt;Ganz, Holly H.&lt;/author&gt;&lt;author&gt;Ebert, Dieter&lt;/author&gt;&lt;/authors&gt;&lt;/contributors&gt;&lt;titles&gt;&lt;title&gt;Benefits of host genetic diversity for resistance to infection depend on parasite diversity&lt;/title&gt;&lt;secondary-title&gt;Ecology&lt;/secondary-title&gt;&lt;/titles&gt;&lt;periodical&gt;&lt;full-title&gt;Ecology&lt;/full-title&gt;&lt;abbr-1&gt;Ecology&lt;/abbr-1&gt;&lt;abbr-2&gt;Ecology&lt;/abbr-2&gt;&lt;/periodical&gt;&lt;pages&gt;1263-1268&lt;/pages&gt;&lt;volume&gt;91&lt;/volume&gt;&lt;number&gt;5&lt;/number&gt;&lt;keywords&gt;&lt;keyword&gt;Daphnia magna&lt;/keyword&gt;&lt;keyword&gt;genetic diversity&lt;/keyword&gt;&lt;keyword&gt;Glugoides intestinalis&lt;/keyword&gt;&lt;keyword&gt;heterogeneity&lt;/keyword&gt;&lt;keyword&gt;host-parasite&lt;/keyword&gt;&lt;keyword&gt;infection&lt;/keyword&gt;&lt;keyword&gt;microsporidia&lt;/keyword&gt;&lt;keyword&gt;monoculture&lt;/keyword&gt;&lt;keyword&gt;Ordospora colligata&lt;/keyword&gt;&lt;keyword&gt;prevalence&lt;/keyword&gt;&lt;/keywords&gt;&lt;dates&gt;&lt;year&gt;2010&lt;/year&gt;&lt;/dates&gt;&lt;publisher&gt;Ecological Society of America&lt;/publisher&gt;&lt;isbn&gt;1939-9170&lt;/isbn&gt;&lt;urls&gt;&lt;related-urls&gt;&lt;url&gt;http://dx.doi.org/10.1890/09-1243.1&lt;/url&gt;&lt;/related-urls&gt;&lt;/urls&gt;&lt;electronic-resource-num&gt;10.1890/09-1243.1&lt;/electronic-resource-num&gt;&lt;/record&gt;&lt;/Cite&gt;&lt;/EndNote&gt;</w:instrText>
       </w:r>
       <w:r>
         <w:fldChar w:fldCharType="separate"/>
@@ -1738,46 +2123,7 @@
         <w:rPr>
           <w:noProof/>
         </w:rPr>
-        <w:t>(15)</w:t>
-      </w:r>
-      <w:r>
-        <w:fldChar w:fldCharType="end"/>
-      </w:r>
-      <w:r>
-        <w:t>. However,</w:t>
-      </w:r>
-      <w:r>
-        <w:t xml:space="preserve"> </w:t>
-      </w:r>
-      <w:r>
-        <w:t xml:space="preserve">a </w:t>
-      </w:r>
-      <w:r>
-        <w:t>later</w:t>
-      </w:r>
-      <w:r>
-        <w:t xml:space="preserve"> study in </w:t>
-      </w:r>
-      <w:r>
-        <w:t>a similar system found that diverse parasites were more successful in both</w:t>
-      </w:r>
-      <w:r>
-        <w:t xml:space="preserve"> mono- and polyclonal hosts </w:t>
-      </w:r>
-      <w:r>
-        <w:fldChar w:fldCharType="begin"/>
-      </w:r>
-      <w:r>
-        <w:instrText xml:space="preserve"> ADDIN EN.CITE &lt;EndNote&gt;&lt;Cite&gt;&lt;Author&gt;Ganz&lt;/Author&gt;&lt;Year&gt;2010&lt;/Year&gt;&lt;RecNum&gt;48&lt;/RecNum&gt;&lt;DisplayText&gt;(16)&lt;/DisplayText&gt;&lt;record&gt;&lt;rec-number&gt;48&lt;/rec-number&gt;&lt;foreign-keys&gt;&lt;key app="EN" db-id="es529ptxovvregexae9v20vfwwzddw2zv59z" timestamp="1477668135"&gt;48&lt;/key&gt;&lt;/foreign-keys&gt;&lt;ref-type name="Journal Article"&gt;17&lt;/ref-type&gt;&lt;contributors&gt;&lt;authors&gt;&lt;author&gt;Ganz, Holly H.&lt;/author&gt;&lt;author&gt;Ebert, Dieter&lt;/author&gt;&lt;/authors&gt;&lt;/contributors&gt;&lt;titles&gt;&lt;title&gt;Benefits of host genetic diversity for resistance to infection depend on parasite diversity&lt;/title&gt;&lt;secondary-title&gt;Ecology&lt;/secondary-title&gt;&lt;/titles&gt;&lt;periodical&gt;&lt;full-title&gt;Ecology&lt;/full-title&gt;&lt;abbr-1&gt;Ecology&lt;/abbr-1&gt;&lt;abbr-2&gt;Ecology&lt;/abbr-2&gt;&lt;/periodical&gt;&lt;pages&gt;1263-1268&lt;/pages&gt;&lt;volume&gt;91&lt;/volume&gt;&lt;number&gt;5&lt;/number&gt;&lt;keywords&gt;&lt;keyword&gt;Daphnia magna&lt;/keyword&gt;&lt;keyword&gt;genetic diversity&lt;/keyword&gt;&lt;keyword&gt;Glugoides intestinalis&lt;/keyword&gt;&lt;keyword&gt;heterogeneity&lt;/keyword&gt;&lt;keyword&gt;host-parasite&lt;/keyword&gt;&lt;keyword&gt;infection&lt;/keyword&gt;&lt;keyword&gt;microsporidia&lt;/keyword&gt;&lt;keyword&gt;monoculture&lt;/keyword&gt;&lt;keyword&gt;Ordospora colligata&lt;/keyword&gt;&lt;keyword&gt;prevalence&lt;/keyword&gt;&lt;/keywords&gt;&lt;dates&gt;&lt;year&gt;2010&lt;/year&gt;&lt;/dates&gt;&lt;publisher&gt;Ecological Society of America&lt;/publisher&gt;&lt;isbn&gt;1939-9170&lt;/isbn&gt;&lt;urls&gt;&lt;related-urls&gt;&lt;url&gt;http://dx.doi.org/10.1890/09-1243.1&lt;/url&gt;&lt;/related-urls&gt;&lt;/urls&gt;&lt;electronic-resource-num&gt;10.1890/09-1243.1&lt;/electronic-resource-num&gt;&lt;/record&gt;&lt;/Cite&gt;&lt;/EndNote&gt;</w:instrText>
-      </w:r>
-      <w:r>
-        <w:fldChar w:fldCharType="separate"/>
-      </w:r>
-      <w:r>
-        <w:rPr>
-          <w:noProof/>
-        </w:rPr>
-        <w:t>(16)</w:t>
+        <w:t>(24)</w:t>
       </w:r>
       <w:r>
         <w:fldChar w:fldCharType="end"/>
@@ -1821,47 +2167,47 @@
       <w:r>
         <w:fldChar w:fldCharType="begin">
           <w:fldData xml:space="preserve">PEVuZE5vdGU+PENpdGU+PEF1dGhvcj5Fa3JvdGg8L0F1dGhvcj48WWVhcj4yMDE5PC9ZZWFyPjxS
-ZWNOdW0+MTc1MTwvUmVjTnVtPjxEaXNwbGF5VGV4dD4oMTcpPC9EaXNwbGF5VGV4dD48cmVjb3Jk
-PjxyZWMtbnVtYmVyPjE3NTE8L3JlYy1udW1iZXI+PGZvcmVpZ24ta2V5cz48a2V5IGFwcD0iRU4i
-IGRiLWlkPSJlczUyOXB0eG92dnJlZ2V4YWU5djIwdmZ3d3pkZHcyenY1OXoiIHRpbWVzdGFtcD0i
-MTU3MDE5NDEzMCI+MTc1MTwva2V5PjwvZm9yZWlnbi1rZXlzPjxyZWYtdHlwZSBuYW1lPSJKb3Vy
-bmFsIEFydGljbGUiPjE3PC9yZWYtdHlwZT48Y29udHJpYnV0b3JzPjxhdXRob3JzPjxhdXRob3I+
-QWxpY2UgSy4gRS4gRWtyb3RoPC9hdXRob3I+PGF1dGhvcj5DaGFybG90dGUgUmFmYWx1ay1Nb2hy
-PC9hdXRob3I+PGF1dGhvcj5LYXlsYSBDLiBLaW5nPC9hdXRob3I+PC9hdXRob3JzPjwvY29udHJp
-YnV0b3JzPjx0aXRsZXM+PHRpdGxlPkhvc3QgZ2VuZXRpYyBkaXZlcnNpdHkgbGltaXRzIHBhcmFz
-aXRlIHN1Y2Nlc3MgYmV5b25kIGFncmljdWx0dXJhbCBzeXN0ZW1zOiBhIG1ldGEtYW5hbHlzaXM8
-L3RpdGxlPjxzZWNvbmRhcnktdGl0bGU+UHJvY2VlZGluZ3Mgb2YgdGhlIFJveWFsIFNvY2lldHkg
-QjogQmlvbG9naWNhbCBTY2llbmNlczwvc2Vjb25kYXJ5LXRpdGxlPjwvdGl0bGVzPjxwZXJpb2Rp
-Y2FsPjxmdWxsLXRpdGxlPlByb2NlZWRpbmdzIG9mIHRoZSBSb3lhbCBTb2NpZXR5IEI6IEJpb2xv
-Z2ljYWwgU2NpZW5jZXM8L2Z1bGwtdGl0bGU+PC9wZXJpb2RpY2FsPjxwYWdlcz4yMDE5MTgxMTwv
-cGFnZXM+PHZvbHVtZT4yODY8L3ZvbHVtZT48bnVtYmVyPjE5MTE8L251bWJlcj48ZGF0ZXM+PHll
-YXI+MjAxOTwveWVhcj48L2RhdGVzPjx1cmxzPjxyZWxhdGVkLXVybHM+PHVybD5odHRwczovL3Jv
-eWFsc29jaWV0eXB1Ymxpc2hpbmcub3JnL2RvaS9hYnMvMTAuMTA5OC9yc3BiLjIwMTkuMTgxMSAl
-WCBUaGVyZSBpcyBldmlkZW5jZSB0aGF0IGh1bWFuIGFjdGl2aXRpZXMgYXJlIHJlZHVjaW5nIHRo
-ZSBwb3B1bGF0aW9uIGdlbmV0aWMgZGl2ZXJzaXR5IG9mIHNwZWNpZXMgd29ybGR3aWRlLiBHaXZl
-biB0aGUgcHJlZGljdGlvbiB0aGF0IHBhcmFzaXRlcyBiZXR0ZXIgZXhwbG9pdCBnZW5ldGljYWxs
-eSBob21vZ2VuZW91cyBob3N0IHBvcHVsYXRpb25zLCBtYW55IHNwZWNpZXMgY291bGQgYmUgdnVs
-bmVyYWJsZSB0byBkaXNlYXNlIG91dGJyZWFrcy4gV2hpbGUgYWdyaWN1bHR1cmFsIHN0dWRpZXMg
-aGF2ZSBzaG93biB0aGUgZGV2YXN0YXRpbmcgZWZmZWN0cyBvZiBpbmZlY3Rpb3VzIGRpc2Vhc2Ug
-aW4gY3JvcCBtb25vY3VsdHVyZXMsIHRoZSB3aWRlc3ByZWFkIG5hdHVyZSBvZiB0aGlzIGRpdmVy
-c2l0eeKAk2Rpc2Vhc2UgcmVsYXRpb25zaGlwIHJlbWFpbnMgdW5jbGVhciBpbiBuYXR1cmFsIHN5
-c3RlbXMuIEhlcmUsIHdlIHByb3ZpZGUgYnJvYWQgc3VwcG9ydCB0aGF0IGhpZ2ggcG9wdWxhdGlv
-biBnZW5ldGljIGRpdmVyc2l0eSBjYW4gcHJvdGVjdCBhZ2FpbnN0IGluZmVjdGlvdXMgZGlzZWFz
-ZSBieSBjb25kdWN0aW5nIGEgbWV0YS1hbmFseXNpcyBvZiAyMyBzdHVkaWVzLCB3aXRoIGEgdG90
-YWwgb2YgNjcgZWZmZWN0IHNpemVzLiBXZSBmb3VuZCB0aGF0IHBhcmFzaXRlIGZ1bmN0aW9uYWwg
-Z3JvdXAgKG1pY3JvLSBvciBtYWNyb3BhcmFzaXRlKSBhZmZlY3RzIHRoZSBwcmVzZW5jZSBvZiB0
-aGUgZWZmZWN0IGFuZCBzdHVkeSBzZXR0aW5nIChmaWVsZCBvciBsYWJvcmF0b3J5LWJhc2VkIGVu
-dmlyb25tZW50KSBpbmZsdWVuY2VzIHRoZSBtYWduaXR1ZGUuIE91ciBzdHVkeSBhbHNvIHN1Z2dl
-c3RzIHRoYXQgaG9zdCBnZW5ldGljIGRpdmVyc2l0eSBpcyBvdmVyYWxsIGEgcm9idXN0IGRlZmVu
-Y2UgYWdhaW5zdCBpbmZlY3Rpb24gcmVnYXJkbGVzcyBvZiBob3N0IHJlcHJvZHVjdGlvbiwgcGFy
-YXNpdGUgaG9zdCByYW5nZSwgcGFyYXNpdGUgZGl2ZXJzaXR5LCB2aXJ1bGVuY2UgYW5kIHRoZSBt
-ZXRob2QgYnkgd2hpY2ggcGFyYXNpdGUgc3VjY2VzcyB3YXMgcmVjb3JkZWQuIENvbWJpbmVkLCB0
-aGVzZSByZXN1bHRzIGhpZ2hsaWdodCB0aGUgaW1wb3J0YW5jZSBvZiBtb25pdG9yaW5nIGRlY2xp
-bmVzIG9mIGhvc3QgcG9wdWxhdGlvbiBnZW5ldGljIGRpdmVyc2l0eSBhcyBzaGlmdHMgaW4gcGFy
-YXNpdGUgZGlzdHJpYnV0aW9ucyBjb3VsZCBoYXZlIGRldmFzdGF0aW5nIGVmZmVjdHMgb24gYXQt
-cmlzayBwb3B1bGF0aW9ucyBpbiBuYXR1cmUuPC91cmw+PC9yZWxhdGVkLXVybHM+PC91cmxzPjxl
-bGVjdHJvbmljLXJlc291cmNlLW51bT5kb2k6MTAuMTA5OC9yc3BiLjIwMTkuMTgxMTwvZWxlY3Ry
-b25pYy1yZXNvdXJjZS1udW0+PC9yZWNvcmQ+PC9DaXRlPjwvRW5kTm90ZT4A
+ZWNOdW0+MTc1MTwvUmVjTnVtPjxEaXNwbGF5VGV4dD4oMSk8L0Rpc3BsYXlUZXh0PjxyZWNvcmQ+
+PHJlYy1udW1iZXI+MTc1MTwvcmVjLW51bWJlcj48Zm9yZWlnbi1rZXlzPjxrZXkgYXBwPSJFTiIg
+ZGItaWQ9ImVzNTI5cHR4b3Z2cmVnZXhhZTl2MjB2Znd3emRkdzJ6djU5eiIgdGltZXN0YW1wPSIx
+NTcwMTk0MTMwIj4xNzUxPC9rZXk+PC9mb3JlaWduLWtleXM+PHJlZi10eXBlIG5hbWU9IkpvdXJu
+YWwgQXJ0aWNsZSI+MTc8L3JlZi10eXBlPjxjb250cmlidXRvcnM+PGF1dGhvcnM+PGF1dGhvcj5B
+bGljZSBLLiBFLiBFa3JvdGg8L2F1dGhvcj48YXV0aG9yPkNoYXJsb3R0ZSBSYWZhbHVrLU1vaHI8
+L2F1dGhvcj48YXV0aG9yPktheWxhIEMuIEtpbmc8L2F1dGhvcj48L2F1dGhvcnM+PC9jb250cmli
+dXRvcnM+PHRpdGxlcz48dGl0bGU+SG9zdCBnZW5ldGljIGRpdmVyc2l0eSBsaW1pdHMgcGFyYXNp
+dGUgc3VjY2VzcyBiZXlvbmQgYWdyaWN1bHR1cmFsIHN5c3RlbXM6IGEgbWV0YS1hbmFseXNpczwv
+dGl0bGU+PHNlY29uZGFyeS10aXRsZT5Qcm9jZWVkaW5ncyBvZiB0aGUgUm95YWwgU29jaWV0eSBC
+OiBCaW9sb2dpY2FsIFNjaWVuY2VzPC9zZWNvbmRhcnktdGl0bGU+PC90aXRsZXM+PHBlcmlvZGlj
+YWw+PGZ1bGwtdGl0bGU+UHJvY2VlZGluZ3Mgb2YgdGhlIFJveWFsIFNvY2lldHkgQjogQmlvbG9n
+aWNhbCBTY2llbmNlczwvZnVsbC10aXRsZT48L3BlcmlvZGljYWw+PHBhZ2VzPjIwMTkxODExPC9w
+YWdlcz48dm9sdW1lPjI4Njwvdm9sdW1lPjxudW1iZXI+MTkxMTwvbnVtYmVyPjxkYXRlcz48eWVh
+cj4yMDE5PC95ZWFyPjwvZGF0ZXM+PHVybHM+PHJlbGF0ZWQtdXJscz48dXJsPmh0dHBzOi8vcm95
+YWxzb2NpZXR5cHVibGlzaGluZy5vcmcvZG9pL2Ficy8xMC4xMDk4L3JzcGIuMjAxOS4xODExICVY
+IFRoZXJlIGlzIGV2aWRlbmNlIHRoYXQgaHVtYW4gYWN0aXZpdGllcyBhcmUgcmVkdWNpbmcgdGhl
+IHBvcHVsYXRpb24gZ2VuZXRpYyBkaXZlcnNpdHkgb2Ygc3BlY2llcyB3b3JsZHdpZGUuIEdpdmVu
+IHRoZSBwcmVkaWN0aW9uIHRoYXQgcGFyYXNpdGVzIGJldHRlciBleHBsb2l0IGdlbmV0aWNhbGx5
+IGhvbW9nZW5lb3VzIGhvc3QgcG9wdWxhdGlvbnMsIG1hbnkgc3BlY2llcyBjb3VsZCBiZSB2dWxu
+ZXJhYmxlIHRvIGRpc2Vhc2Ugb3V0YnJlYWtzLiBXaGlsZSBhZ3JpY3VsdHVyYWwgc3R1ZGllcyBo
+YXZlIHNob3duIHRoZSBkZXZhc3RhdGluZyBlZmZlY3RzIG9mIGluZmVjdGlvdXMgZGlzZWFzZSBp
+biBjcm9wIG1vbm9jdWx0dXJlcywgdGhlIHdpZGVzcHJlYWQgbmF0dXJlIG9mIHRoaXMgZGl2ZXJz
+aXR54oCTZGlzZWFzZSByZWxhdGlvbnNoaXAgcmVtYWlucyB1bmNsZWFyIGluIG5hdHVyYWwgc3lz
+dGVtcy4gSGVyZSwgd2UgcHJvdmlkZSBicm9hZCBzdXBwb3J0IHRoYXQgaGlnaCBwb3B1bGF0aW9u
+IGdlbmV0aWMgZGl2ZXJzaXR5IGNhbiBwcm90ZWN0IGFnYWluc3QgaW5mZWN0aW91cyBkaXNlYXNl
+IGJ5IGNvbmR1Y3RpbmcgYSBtZXRhLWFuYWx5c2lzIG9mIDIzIHN0dWRpZXMsIHdpdGggYSB0b3Rh
+bCBvZiA2NyBlZmZlY3Qgc2l6ZXMuIFdlIGZvdW5kIHRoYXQgcGFyYXNpdGUgZnVuY3Rpb25hbCBn
+cm91cCAobWljcm8tIG9yIG1hY3JvcGFyYXNpdGUpIGFmZmVjdHMgdGhlIHByZXNlbmNlIG9mIHRo
+ZSBlZmZlY3QgYW5kIHN0dWR5IHNldHRpbmcgKGZpZWxkIG9yIGxhYm9yYXRvcnktYmFzZWQgZW52
+aXJvbm1lbnQpIGluZmx1ZW5jZXMgdGhlIG1hZ25pdHVkZS4gT3VyIHN0dWR5IGFsc28gc3VnZ2Vz
+dHMgdGhhdCBob3N0IGdlbmV0aWMgZGl2ZXJzaXR5IGlzIG92ZXJhbGwgYSByb2J1c3QgZGVmZW5j
+ZSBhZ2FpbnN0IGluZmVjdGlvbiByZWdhcmRsZXNzIG9mIGhvc3QgcmVwcm9kdWN0aW9uLCBwYXJh
+c2l0ZSBob3N0IHJhbmdlLCBwYXJhc2l0ZSBkaXZlcnNpdHksIHZpcnVsZW5jZSBhbmQgdGhlIG1l
+dGhvZCBieSB3aGljaCBwYXJhc2l0ZSBzdWNjZXNzIHdhcyByZWNvcmRlZC4gQ29tYmluZWQsIHRo
+ZXNlIHJlc3VsdHMgaGlnaGxpZ2h0IHRoZSBpbXBvcnRhbmNlIG9mIG1vbml0b3JpbmcgZGVjbGlu
+ZXMgb2YgaG9zdCBwb3B1bGF0aW9uIGdlbmV0aWMgZGl2ZXJzaXR5IGFzIHNoaWZ0cyBpbiBwYXJh
+c2l0ZSBkaXN0cmlidXRpb25zIGNvdWxkIGhhdmUgZGV2YXN0YXRpbmcgZWZmZWN0cyBvbiBhdC1y
+aXNrIHBvcHVsYXRpb25zIGluIG5hdHVyZS48L3VybD48L3JlbGF0ZWQtdXJscz48L3VybHM+PGVs
+ZWN0cm9uaWMtcmVzb3VyY2UtbnVtPmRvaToxMC4xMDk4L3JzcGIuMjAxOS4xODExPC9lbGVjdHJv
+bmljLXJlc291cmNlLW51bT48L3JlY29yZD48L0NpdGU+PC9FbmROb3RlPn==
 </w:fldData>
         </w:fldChar>
       </w:r>
@@ -1871,47 +2217,47 @@
       <w:r>
         <w:fldChar w:fldCharType="begin">
           <w:fldData xml:space="preserve">PEVuZE5vdGU+PENpdGU+PEF1dGhvcj5Fa3JvdGg8L0F1dGhvcj48WWVhcj4yMDE5PC9ZZWFyPjxS
-ZWNOdW0+MTc1MTwvUmVjTnVtPjxEaXNwbGF5VGV4dD4oMTcpPC9EaXNwbGF5VGV4dD48cmVjb3Jk
-PjxyZWMtbnVtYmVyPjE3NTE8L3JlYy1udW1iZXI+PGZvcmVpZ24ta2V5cz48a2V5IGFwcD0iRU4i
-IGRiLWlkPSJlczUyOXB0eG92dnJlZ2V4YWU5djIwdmZ3d3pkZHcyenY1OXoiIHRpbWVzdGFtcD0i
-MTU3MDE5NDEzMCI+MTc1MTwva2V5PjwvZm9yZWlnbi1rZXlzPjxyZWYtdHlwZSBuYW1lPSJKb3Vy
-bmFsIEFydGljbGUiPjE3PC9yZWYtdHlwZT48Y29udHJpYnV0b3JzPjxhdXRob3JzPjxhdXRob3I+
-QWxpY2UgSy4gRS4gRWtyb3RoPC9hdXRob3I+PGF1dGhvcj5DaGFybG90dGUgUmFmYWx1ay1Nb2hy
-PC9hdXRob3I+PGF1dGhvcj5LYXlsYSBDLiBLaW5nPC9hdXRob3I+PC9hdXRob3JzPjwvY29udHJp
-YnV0b3JzPjx0aXRsZXM+PHRpdGxlPkhvc3QgZ2VuZXRpYyBkaXZlcnNpdHkgbGltaXRzIHBhcmFz
-aXRlIHN1Y2Nlc3MgYmV5b25kIGFncmljdWx0dXJhbCBzeXN0ZW1zOiBhIG1ldGEtYW5hbHlzaXM8
-L3RpdGxlPjxzZWNvbmRhcnktdGl0bGU+UHJvY2VlZGluZ3Mgb2YgdGhlIFJveWFsIFNvY2lldHkg
-QjogQmlvbG9naWNhbCBTY2llbmNlczwvc2Vjb25kYXJ5LXRpdGxlPjwvdGl0bGVzPjxwZXJpb2Rp
-Y2FsPjxmdWxsLXRpdGxlPlByb2NlZWRpbmdzIG9mIHRoZSBSb3lhbCBTb2NpZXR5IEI6IEJpb2xv
-Z2ljYWwgU2NpZW5jZXM8L2Z1bGwtdGl0bGU+PC9wZXJpb2RpY2FsPjxwYWdlcz4yMDE5MTgxMTwv
-cGFnZXM+PHZvbHVtZT4yODY8L3ZvbHVtZT48bnVtYmVyPjE5MTE8L251bWJlcj48ZGF0ZXM+PHll
-YXI+MjAxOTwveWVhcj48L2RhdGVzPjx1cmxzPjxyZWxhdGVkLXVybHM+PHVybD5odHRwczovL3Jv
-eWFsc29jaWV0eXB1Ymxpc2hpbmcub3JnL2RvaS9hYnMvMTAuMTA5OC9yc3BiLjIwMTkuMTgxMSAl
-WCBUaGVyZSBpcyBldmlkZW5jZSB0aGF0IGh1bWFuIGFjdGl2aXRpZXMgYXJlIHJlZHVjaW5nIHRo
-ZSBwb3B1bGF0aW9uIGdlbmV0aWMgZGl2ZXJzaXR5IG9mIHNwZWNpZXMgd29ybGR3aWRlLiBHaXZl
-biB0aGUgcHJlZGljdGlvbiB0aGF0IHBhcmFzaXRlcyBiZXR0ZXIgZXhwbG9pdCBnZW5ldGljYWxs
-eSBob21vZ2VuZW91cyBob3N0IHBvcHVsYXRpb25zLCBtYW55IHNwZWNpZXMgY291bGQgYmUgdnVs
-bmVyYWJsZSB0byBkaXNlYXNlIG91dGJyZWFrcy4gV2hpbGUgYWdyaWN1bHR1cmFsIHN0dWRpZXMg
-aGF2ZSBzaG93biB0aGUgZGV2YXN0YXRpbmcgZWZmZWN0cyBvZiBpbmZlY3Rpb3VzIGRpc2Vhc2Ug
-aW4gY3JvcCBtb25vY3VsdHVyZXMsIHRoZSB3aWRlc3ByZWFkIG5hdHVyZSBvZiB0aGlzIGRpdmVy
-c2l0eeKAk2Rpc2Vhc2UgcmVsYXRpb25zaGlwIHJlbWFpbnMgdW5jbGVhciBpbiBuYXR1cmFsIHN5
-c3RlbXMuIEhlcmUsIHdlIHByb3ZpZGUgYnJvYWQgc3VwcG9ydCB0aGF0IGhpZ2ggcG9wdWxhdGlv
-biBnZW5ldGljIGRpdmVyc2l0eSBjYW4gcHJvdGVjdCBhZ2FpbnN0IGluZmVjdGlvdXMgZGlzZWFz
-ZSBieSBjb25kdWN0aW5nIGEgbWV0YS1hbmFseXNpcyBvZiAyMyBzdHVkaWVzLCB3aXRoIGEgdG90
-YWwgb2YgNjcgZWZmZWN0IHNpemVzLiBXZSBmb3VuZCB0aGF0IHBhcmFzaXRlIGZ1bmN0aW9uYWwg
-Z3JvdXAgKG1pY3JvLSBvciBtYWNyb3BhcmFzaXRlKSBhZmZlY3RzIHRoZSBwcmVzZW5jZSBvZiB0
-aGUgZWZmZWN0IGFuZCBzdHVkeSBzZXR0aW5nIChmaWVsZCBvciBsYWJvcmF0b3J5LWJhc2VkIGVu
-dmlyb25tZW50KSBpbmZsdWVuY2VzIHRoZSBtYWduaXR1ZGUuIE91ciBzdHVkeSBhbHNvIHN1Z2dl
-c3RzIHRoYXQgaG9zdCBnZW5ldGljIGRpdmVyc2l0eSBpcyBvdmVyYWxsIGEgcm9idXN0IGRlZmVu
-Y2UgYWdhaW5zdCBpbmZlY3Rpb24gcmVnYXJkbGVzcyBvZiBob3N0IHJlcHJvZHVjdGlvbiwgcGFy
-YXNpdGUgaG9zdCByYW5nZSwgcGFyYXNpdGUgZGl2ZXJzaXR5LCB2aXJ1bGVuY2UgYW5kIHRoZSBt
-ZXRob2QgYnkgd2hpY2ggcGFyYXNpdGUgc3VjY2VzcyB3YXMgcmVjb3JkZWQuIENvbWJpbmVkLCB0
-aGVzZSByZXN1bHRzIGhpZ2hsaWdodCB0aGUgaW1wb3J0YW5jZSBvZiBtb25pdG9yaW5nIGRlY2xp
-bmVzIG9mIGhvc3QgcG9wdWxhdGlvbiBnZW5ldGljIGRpdmVyc2l0eSBhcyBzaGlmdHMgaW4gcGFy
-YXNpdGUgZGlzdHJpYnV0aW9ucyBjb3VsZCBoYXZlIGRldmFzdGF0aW5nIGVmZmVjdHMgb24gYXQt
-cmlzayBwb3B1bGF0aW9ucyBpbiBuYXR1cmUuPC91cmw+PC9yZWxhdGVkLXVybHM+PC91cmxzPjxl
-bGVjdHJvbmljLXJlc291cmNlLW51bT5kb2k6MTAuMTA5OC9yc3BiLjIwMTkuMTgxMTwvZWxlY3Ry
-b25pYy1yZXNvdXJjZS1udW0+PC9yZWNvcmQ+PC9DaXRlPjwvRW5kTm90ZT4A
+ZWNOdW0+MTc1MTwvUmVjTnVtPjxEaXNwbGF5VGV4dD4oMSk8L0Rpc3BsYXlUZXh0PjxyZWNvcmQ+
+PHJlYy1udW1iZXI+MTc1MTwvcmVjLW51bWJlcj48Zm9yZWlnbi1rZXlzPjxrZXkgYXBwPSJFTiIg
+ZGItaWQ9ImVzNTI5cHR4b3Z2cmVnZXhhZTl2MjB2Znd3emRkdzJ6djU5eiIgdGltZXN0YW1wPSIx
+NTcwMTk0MTMwIj4xNzUxPC9rZXk+PC9mb3JlaWduLWtleXM+PHJlZi10eXBlIG5hbWU9IkpvdXJu
+YWwgQXJ0aWNsZSI+MTc8L3JlZi10eXBlPjxjb250cmlidXRvcnM+PGF1dGhvcnM+PGF1dGhvcj5B
+bGljZSBLLiBFLiBFa3JvdGg8L2F1dGhvcj48YXV0aG9yPkNoYXJsb3R0ZSBSYWZhbHVrLU1vaHI8
+L2F1dGhvcj48YXV0aG9yPktheWxhIEMuIEtpbmc8L2F1dGhvcj48L2F1dGhvcnM+PC9jb250cmli
+dXRvcnM+PHRpdGxlcz48dGl0bGU+SG9zdCBnZW5ldGljIGRpdmVyc2l0eSBsaW1pdHMgcGFyYXNp
+dGUgc3VjY2VzcyBiZXlvbmQgYWdyaWN1bHR1cmFsIHN5c3RlbXM6IGEgbWV0YS1hbmFseXNpczwv
+dGl0bGU+PHNlY29uZGFyeS10aXRsZT5Qcm9jZWVkaW5ncyBvZiB0aGUgUm95YWwgU29jaWV0eSBC
+OiBCaW9sb2dpY2FsIFNjaWVuY2VzPC9zZWNvbmRhcnktdGl0bGU+PC90aXRsZXM+PHBlcmlvZGlj
+YWw+PGZ1bGwtdGl0bGU+UHJvY2VlZGluZ3Mgb2YgdGhlIFJveWFsIFNvY2lldHkgQjogQmlvbG9n
+aWNhbCBTY2llbmNlczwvZnVsbC10aXRsZT48L3BlcmlvZGljYWw+PHBhZ2VzPjIwMTkxODExPC9w
+YWdlcz48dm9sdW1lPjI4Njwvdm9sdW1lPjxudW1iZXI+MTkxMTwvbnVtYmVyPjxkYXRlcz48eWVh
+cj4yMDE5PC95ZWFyPjwvZGF0ZXM+PHVybHM+PHJlbGF0ZWQtdXJscz48dXJsPmh0dHBzOi8vcm95
+YWxzb2NpZXR5cHVibGlzaGluZy5vcmcvZG9pL2Ficy8xMC4xMDk4L3JzcGIuMjAxOS4xODExICVY
+IFRoZXJlIGlzIGV2aWRlbmNlIHRoYXQgaHVtYW4gYWN0aXZpdGllcyBhcmUgcmVkdWNpbmcgdGhl
+IHBvcHVsYXRpb24gZ2VuZXRpYyBkaXZlcnNpdHkgb2Ygc3BlY2llcyB3b3JsZHdpZGUuIEdpdmVu
+IHRoZSBwcmVkaWN0aW9uIHRoYXQgcGFyYXNpdGVzIGJldHRlciBleHBsb2l0IGdlbmV0aWNhbGx5
+IGhvbW9nZW5lb3VzIGhvc3QgcG9wdWxhdGlvbnMsIG1hbnkgc3BlY2llcyBjb3VsZCBiZSB2dWxu
+ZXJhYmxlIHRvIGRpc2Vhc2Ugb3V0YnJlYWtzLiBXaGlsZSBhZ3JpY3VsdHVyYWwgc3R1ZGllcyBo
+YXZlIHNob3duIHRoZSBkZXZhc3RhdGluZyBlZmZlY3RzIG9mIGluZmVjdGlvdXMgZGlzZWFzZSBp
+biBjcm9wIG1vbm9jdWx0dXJlcywgdGhlIHdpZGVzcHJlYWQgbmF0dXJlIG9mIHRoaXMgZGl2ZXJz
+aXR54oCTZGlzZWFzZSByZWxhdGlvbnNoaXAgcmVtYWlucyB1bmNsZWFyIGluIG5hdHVyYWwgc3lz
+dGVtcy4gSGVyZSwgd2UgcHJvdmlkZSBicm9hZCBzdXBwb3J0IHRoYXQgaGlnaCBwb3B1bGF0aW9u
+IGdlbmV0aWMgZGl2ZXJzaXR5IGNhbiBwcm90ZWN0IGFnYWluc3QgaW5mZWN0aW91cyBkaXNlYXNl
+IGJ5IGNvbmR1Y3RpbmcgYSBtZXRhLWFuYWx5c2lzIG9mIDIzIHN0dWRpZXMsIHdpdGggYSB0b3Rh
+bCBvZiA2NyBlZmZlY3Qgc2l6ZXMuIFdlIGZvdW5kIHRoYXQgcGFyYXNpdGUgZnVuY3Rpb25hbCBn
+cm91cCAobWljcm8tIG9yIG1hY3JvcGFyYXNpdGUpIGFmZmVjdHMgdGhlIHByZXNlbmNlIG9mIHRo
+ZSBlZmZlY3QgYW5kIHN0dWR5IHNldHRpbmcgKGZpZWxkIG9yIGxhYm9yYXRvcnktYmFzZWQgZW52
+aXJvbm1lbnQpIGluZmx1ZW5jZXMgdGhlIG1hZ25pdHVkZS4gT3VyIHN0dWR5IGFsc28gc3VnZ2Vz
+dHMgdGhhdCBob3N0IGdlbmV0aWMgZGl2ZXJzaXR5IGlzIG92ZXJhbGwgYSByb2J1c3QgZGVmZW5j
+ZSBhZ2FpbnN0IGluZmVjdGlvbiByZWdhcmRsZXNzIG9mIGhvc3QgcmVwcm9kdWN0aW9uLCBwYXJh
+c2l0ZSBob3N0IHJhbmdlLCBwYXJhc2l0ZSBkaXZlcnNpdHksIHZpcnVsZW5jZSBhbmQgdGhlIG1l
+dGhvZCBieSB3aGljaCBwYXJhc2l0ZSBzdWNjZXNzIHdhcyByZWNvcmRlZC4gQ29tYmluZWQsIHRo
+ZXNlIHJlc3VsdHMgaGlnaGxpZ2h0IHRoZSBpbXBvcnRhbmNlIG9mIG1vbml0b3JpbmcgZGVjbGlu
+ZXMgb2YgaG9zdCBwb3B1bGF0aW9uIGdlbmV0aWMgZGl2ZXJzaXR5IGFzIHNoaWZ0cyBpbiBwYXJh
+c2l0ZSBkaXN0cmlidXRpb25zIGNvdWxkIGhhdmUgZGV2YXN0YXRpbmcgZWZmZWN0cyBvbiBhdC1y
+aXNrIHBvcHVsYXRpb25zIGluIG5hdHVyZS48L3VybD48L3JlbGF0ZWQtdXJscz48L3VybHM+PGVs
+ZWN0cm9uaWMtcmVzb3VyY2UtbnVtPmRvaToxMC4xMDk4L3JzcGIuMjAxOS4xODExPC9lbGVjdHJv
+bmljLXJlc291cmNlLW51bT48L3JlY29yZD48L0NpdGU+PC9FbmROb3RlPn==
 </w:fldData>
         </w:fldChar>
       </w:r>
@@ -1928,7 +2274,7 @@
         <w:rPr>
           <w:noProof/>
         </w:rPr>
-        <w:t>(17)</w:t>
+        <w:t>(1)</w:t>
       </w:r>
       <w:r>
         <w:fldChar w:fldCharType="end"/>
@@ -1958,11 +2304,7 @@
         <w:t>n</w:t>
       </w:r>
       <w:r>
-        <w:t xml:space="preserve">or </w:t>
-      </w:r>
-      <w:r>
-        <w:lastRenderedPageBreak/>
-        <w:t>included it as a controlled variable</w:t>
+        <w:t>or included it as a controlled variable</w:t>
       </w:r>
       <w:r>
         <w:t xml:space="preserve">. </w:t>
@@ -2011,7 +2353,13 @@
         <w:spacing w:line="360" w:lineRule="auto"/>
       </w:pPr>
       <w:r>
-        <w:t xml:space="preserve">The interaction between lytic bacteriophage (phage) and the bacterial CRISPR-Cas (Clustered Regularly Interspaced Short Palindromic Repeats; CRISPR-associated) immune system represents a tractable model system to study the role of </w:t>
+        <w:t xml:space="preserve">The interaction between lytic bacteriophage (phage) and the bacterial CRISPR-Cas (Clustered Regularly Interspaced Short Palindromic Repeats; CRISPR-associated) immune system </w:t>
+      </w:r>
+      <w:r>
+        <w:t>is</w:t>
+      </w:r>
+      <w:r>
+        <w:t xml:space="preserve"> a tractable model system to study the role of </w:t>
       </w:r>
       <w:r>
         <w:t xml:space="preserve">relative </w:t>
@@ -2028,7 +2376,7 @@
       <w:r>
         <w:fldChar w:fldCharType="begin">
           <w:fldData xml:space="preserve">PEVuZE5vdGU+PENpdGU+PEF1dGhvcj5DaGFiYXM8L0F1dGhvcj48WWVhcj4yMDE4PC9ZZWFyPjxS
-ZWNOdW0+MzM0PC9SZWNOdW0+PERpc3BsYXlUZXh0Pig2LCAxOCwgMTkpPC9EaXNwbGF5VGV4dD48
+ZWNOdW0+MzM0PC9SZWNOdW0+PERpc3BsYXlUZXh0Pig5LCAyNSwgMjYpPC9EaXNwbGF5VGV4dD48
 cmVjb3JkPjxyZWMtbnVtYmVyPjMzNDwvcmVjLW51bWJlcj48Zm9yZWlnbi1rZXlzPjxrZXkgYXBw
 PSJFTiIgZGItaWQ9ImVzNTI5cHR4b3Z2cmVnZXhhZTl2MjB2Znd3emRkdzJ6djU5eiIgdGltZXN0
 YW1wPSIxNTUwNzY5OTM5Ij4zMzQ8L2tleT48L2ZvcmVpZ24ta2V5cz48cmVmLXR5cGUgbmFtZT0i
@@ -2096,7 +2444,7 @@
       <w:r>
         <w:fldChar w:fldCharType="begin">
           <w:fldData xml:space="preserve">PEVuZE5vdGU+PENpdGU+PEF1dGhvcj5DaGFiYXM8L0F1dGhvcj48WWVhcj4yMDE4PC9ZZWFyPjxS
-ZWNOdW0+MzM0PC9SZWNOdW0+PERpc3BsYXlUZXh0Pig2LCAxOCwgMTkpPC9EaXNwbGF5VGV4dD48
+ZWNOdW0+MzM0PC9SZWNOdW0+PERpc3BsYXlUZXh0Pig5LCAyNSwgMjYpPC9EaXNwbGF5VGV4dD48
 cmVjb3JkPjxyZWMtbnVtYmVyPjMzNDwvcmVjLW51bWJlcj48Zm9yZWlnbi1rZXlzPjxrZXkgYXBw
 PSJFTiIgZGItaWQ9ImVzNTI5cHR4b3Z2cmVnZXhhZTl2MjB2Znd3emRkdzJ6djU5eiIgdGltZXN0
 YW1wPSIxNTUwNzY5OTM5Ij4zMzQ8L2tleT48L2ZvcmVpZ24ta2V5cz48cmVmLXR5cGUgbmFtZT0i
@@ -2171,7 +2519,7 @@
         <w:rPr>
           <w:noProof/>
         </w:rPr>
-        <w:t>(6, 18, 19)</w:t>
+        <w:t>(9, 25, 26)</w:t>
       </w:r>
       <w:r>
         <w:fldChar w:fldCharType="end"/>
@@ -2182,7 +2530,7 @@
       <w:r>
         <w:fldChar w:fldCharType="begin">
           <w:fldData xml:space="preserve">PEVuZE5vdGU+PENpdGU+PEF1dGhvcj5Ib3J2YXRoPC9BdXRob3I+PFllYXI+MjAwODwvWWVhcj48
-UmVjTnVtPjIzNzwvUmVjTnVtPjxEaXNwbGF5VGV4dD4oMjApPC9EaXNwbGF5VGV4dD48cmVjb3Jk
+UmVjTnVtPjIzNzwvUmVjTnVtPjxEaXNwbGF5VGV4dD4oMjcpPC9EaXNwbGF5VGV4dD48cmVjb3Jk
 PjxyZWMtbnVtYmVyPjIzNzwvcmVjLW51bWJlcj48Zm9yZWlnbi1rZXlzPjxrZXkgYXBwPSJFTiIg
 ZGItaWQ9ImVzNTI5cHR4b3Z2cmVnZXhhZTl2MjB2Znd3emRkdzJ6djU5eiIgdGltZXN0YW1wPSIx
 NTM2MTQ3NjQ3Ij4yMzc8L2tleT48L2ZvcmVpZ24ta2V5cz48cmVmLXR5cGUgbmFtZT0iSm91cm5h
@@ -2228,7 +2576,7 @@
       <w:r>
         <w:fldChar w:fldCharType="begin">
           <w:fldData xml:space="preserve">PEVuZE5vdGU+PENpdGU+PEF1dGhvcj5Ib3J2YXRoPC9BdXRob3I+PFllYXI+MjAwODwvWWVhcj48
-UmVjTnVtPjIzNzwvUmVjTnVtPjxEaXNwbGF5VGV4dD4oMjApPC9EaXNwbGF5VGV4dD48cmVjb3Jk
+UmVjTnVtPjIzNzwvUmVjTnVtPjxEaXNwbGF5VGV4dD4oMjcpPC9EaXNwbGF5VGV4dD48cmVjb3Jk
 PjxyZWMtbnVtYmVyPjIzNzwvcmVjLW51bWJlcj48Zm9yZWlnbi1rZXlzPjxrZXkgYXBwPSJFTiIg
 ZGItaWQ9ImVzNTI5cHR4b3Z2cmVnZXhhZTl2MjB2Znd3emRkdzJ6djU5eiIgdGltZXN0YW1wPSIx
 NTM2MTQ3NjQ3Ij4yMzc8L2tleT48L2ZvcmVpZ24ta2V5cz48cmVmLXR5cGUgbmFtZT0iSm91cm5h
@@ -2281,7 +2629,7 @@
         <w:rPr>
           <w:noProof/>
         </w:rPr>
-        <w:t>(20)</w:t>
+        <w:t>(27)</w:t>
       </w:r>
       <w:r>
         <w:fldChar w:fldCharType="end"/>
@@ -2292,7 +2640,7 @@
       <w:r>
         <w:fldChar w:fldCharType="begin">
           <w:fldData xml:space="preserve">PEVuZE5vdGU+PENpdGU+PEF1dGhvcj5Ccm91bnM8L0F1dGhvcj48WWVhcj4yMDA4PC9ZZWFyPjxS
-ZWNOdW0+NjI4PC9SZWNOdW0+PERpc3BsYXlUZXh0PigyMS0yNCk8L0Rpc3BsYXlUZXh0PjxyZWNv
+ZWNOdW0+NjI4PC9SZWNOdW0+PERpc3BsYXlUZXh0PigyOC0zMSk8L0Rpc3BsYXlUZXh0PjxyZWNv
 cmQ+PHJlYy1udW1iZXI+NjI4PC9yZWMtbnVtYmVyPjxmb3JlaWduLWtleXM+PGtleSBhcHA9IkVO
 IiBkYi1pZD0id3YyeHRycDI2ZjJ2cG1lYXcwZXYwd3dxZmZzMjVmcnMyNXZhIiB0aW1lc3RhbXA9
 IjE1NTU4NTY4ODgiPjYyODwva2V5PjwvZm9yZWlnbi1rZXlzPjxyZWYtdHlwZSBuYW1lPSJKb3Vy
@@ -2386,7 +2734,7 @@
       <w:r>
         <w:fldChar w:fldCharType="begin">
           <w:fldData xml:space="preserve">PEVuZE5vdGU+PENpdGU+PEF1dGhvcj5Ccm91bnM8L0F1dGhvcj48WWVhcj4yMDA4PC9ZZWFyPjxS
-ZWNOdW0+NjI4PC9SZWNOdW0+PERpc3BsYXlUZXh0PigyMS0yNCk8L0Rpc3BsYXlUZXh0PjxyZWNv
+ZWNOdW0+NjI4PC9SZWNOdW0+PERpc3BsYXlUZXh0PigyOC0zMSk8L0Rpc3BsYXlUZXh0PjxyZWNv
 cmQ+PHJlYy1udW1iZXI+NjI4PC9yZWMtbnVtYmVyPjxmb3JlaWduLWtleXM+PGtleSBhcHA9IkVO
 IiBkYi1pZD0id3YyeHRycDI2ZjJ2cG1lYXcwZXYwd3dxZmZzMjVmcnMyNXZhIiB0aW1lc3RhbXA9
 IjE1NTU4NTY4ODgiPjYyODwva2V5PjwvZm9yZWlnbi1rZXlzPjxyZWYtdHlwZSBuYW1lPSJKb3Vy
@@ -2487,7 +2835,7 @@
         <w:rPr>
           <w:noProof/>
         </w:rPr>
-        <w:t>(21-24)</w:t>
+        <w:t>(28-31)</w:t>
       </w:r>
       <w:r>
         <w:fldChar w:fldCharType="end"/>
@@ -2498,7 +2846,7 @@
       <w:r>
         <w:fldChar w:fldCharType="begin">
           <w:fldData xml:space="preserve">PEVuZE5vdGU+PENpdGU+PEF1dGhvcj5TZW1lbm92YTwvQXV0aG9yPjxZZWFyPjIwMTE8L1llYXI+
-PFJlY051bT4xMDEwPC9SZWNOdW0+PERpc3BsYXlUZXh0PigyNS0yOCk8L0Rpc3BsYXlUZXh0Pjxy
+PFJlY051bT4xMDEwPC9SZWNOdW0+PERpc3BsYXlUZXh0PigzMi0zNSk8L0Rpc3BsYXlUZXh0Pjxy
 ZWNvcmQ+PHJlYy1udW1iZXI+MTAxMDwvcmVjLW51bWJlcj48Zm9yZWlnbi1rZXlzPjxrZXkgYXBw
 PSJFTiIgZGItaWQ9ImVzNTI5cHR4b3Z2cmVnZXhhZTl2MjB2Znd3emRkdzJ6djU5eiIgdGltZXN0
 YW1wPSIxNTU2NTQ4NzgxIj4xMDEwPC9rZXk+PGtleSBhcHA9IkVOV2ViIiBkYi1pZD0iIj4wPC9r
@@ -2602,7 +2950,7 @@
       <w:r>
         <w:fldChar w:fldCharType="begin">
           <w:fldData xml:space="preserve">PEVuZE5vdGU+PENpdGU+PEF1dGhvcj5TZW1lbm92YTwvQXV0aG9yPjxZZWFyPjIwMTE8L1llYXI+
-PFJlY051bT4xMDEwPC9SZWNOdW0+PERpc3BsYXlUZXh0PigyNS0yOCk8L0Rpc3BsYXlUZXh0Pjxy
+PFJlY051bT4xMDEwPC9SZWNOdW0+PERpc3BsYXlUZXh0PigzMi0zNSk8L0Rpc3BsYXlUZXh0Pjxy
 ZWNvcmQ+PHJlYy1udW1iZXI+MTAxMDwvcmVjLW51bWJlcj48Zm9yZWlnbi1rZXlzPjxrZXkgYXBw
 PSJFTiIgZGItaWQ9ImVzNTI5cHR4b3Z2cmVnZXhhZTl2MjB2Znd3emRkdzJ6djU5eiIgdGltZXN0
 YW1wPSIxNTU2NTQ4NzgxIj4xMDEwPC9rZXk+PGtleSBhcHA9IkVOV2ViIiBkYi1pZD0iIj4wPC9r
@@ -2713,7 +3061,7 @@
         <w:rPr>
           <w:noProof/>
         </w:rPr>
-        <w:t>(25-28)</w:t>
+        <w:t>(32-35)</w:t>
       </w:r>
       <w:r>
         <w:fldChar w:fldCharType="end"/>
@@ -2730,7 +3078,7 @@
       <w:r>
         <w:fldChar w:fldCharType="begin">
           <w:fldData xml:space="preserve">PEVuZE5vdGU+PENpdGU+PEF1dGhvcj5Db21tb248L0F1dGhvcj48WWVhcj4yMDE5PC9ZZWFyPjxS
-ZWNOdW0+MzA2PC9SZWNOdW0+PERpc3BsYXlUZXh0PigyOS0zMik8L0Rpc3BsYXlUZXh0PjxyZWNv
+ZWNOdW0+MzA2PC9SZWNOdW0+PERpc3BsYXlUZXh0PigzNi0zOSk8L0Rpc3BsYXlUZXh0PjxyZWNv
 cmQ+PHJlYy1udW1iZXI+MzA2PC9yZWMtbnVtYmVyPjxmb3JlaWduLWtleXM+PGtleSBhcHA9IkVO
 IiBkYi1pZD0iZXM1MjlwdHhvdnZyZWdleGFlOXYyMHZmd3d6ZGR3Mnp2NTl6IiB0aW1lc3RhbXA9
 IjE1NDE1MTUxNTgiPjMwNjwva2V5PjwvZm9yZWlnbi1rZXlzPjxyZWYtdHlwZSBuYW1lPSJKb3Vy
@@ -2842,7 +3190,7 @@
       <w:r>
         <w:fldChar w:fldCharType="begin">
           <w:fldData xml:space="preserve">PEVuZE5vdGU+PENpdGU+PEF1dGhvcj5Db21tb248L0F1dGhvcj48WWVhcj4yMDE5PC9ZZWFyPjxS
-ZWNOdW0+MzA2PC9SZWNOdW0+PERpc3BsYXlUZXh0PigyOS0zMik8L0Rpc3BsYXlUZXh0PjxyZWNv
+ZWNOdW0+MzA2PC9SZWNOdW0+PERpc3BsYXlUZXh0PigzNi0zOSk8L0Rpc3BsYXlUZXh0PjxyZWNv
 cmQ+PHJlYy1udW1iZXI+MzA2PC9yZWMtbnVtYmVyPjxmb3JlaWduLWtleXM+PGtleSBhcHA9IkVO
 IiBkYi1pZD0iZXM1MjlwdHhvdnZyZWdleGFlOXYyMHZmd3d6ZGR3Mnp2NTl6IiB0aW1lc3RhbXA9
 IjE1NDE1MTUxNTgiPjMwNjwva2V5PjwvZm9yZWlnbi1rZXlzPjxyZWYtdHlwZSBuYW1lPSJKb3Vy
@@ -2961,7 +3309,7 @@
         <w:rPr>
           <w:noProof/>
         </w:rPr>
-        <w:t>(29-32)</w:t>
+        <w:t>(36-39)</w:t>
       </w:r>
       <w:r>
         <w:fldChar w:fldCharType="end"/>
@@ -2972,7 +3320,7 @@
       <w:r>
         <w:fldChar w:fldCharType="begin">
           <w:fldData xml:space="preserve">PEVuZE5vdGU+PENpdGU+PEF1dGhvcj52YW4gSG91dGU8L0F1dGhvcj48WWVhcj4yMDE2PC9ZZWFy
-PjxSZWNOdW0+MTwvUmVjTnVtPjxEaXNwbGF5VGV4dD4oNiwgMTQsIDE4LCAzMyk8L0Rpc3BsYXlU
+PjxSZWNOdW0+MTwvUmVjTnVtPjxEaXNwbGF5VGV4dD4oOSwgMTgsIDI1LCA0MCk8L0Rpc3BsYXlU
 ZXh0PjxyZWNvcmQ+PHJlYy1udW1iZXI+MTwvcmVjLW51bWJlcj48Zm9yZWlnbi1rZXlzPjxrZXkg
 YXBwPSJFTiIgZGItaWQ9ImVzNTI5cHR4b3Z2cmVnZXhhZTl2MjB2Znd3emRkdzJ6djU5eiIgdGlt
 ZXN0YW1wPSIxNDc3NjY4MTMzIj4xPC9rZXk+PC9mb3JlaWduLWtleXM+PHJlZi10eXBlIG5hbWU9
@@ -3056,7 +3404,7 @@
       <w:r>
         <w:fldChar w:fldCharType="begin">
           <w:fldData xml:space="preserve">PEVuZE5vdGU+PENpdGU+PEF1dGhvcj52YW4gSG91dGU8L0F1dGhvcj48WWVhcj4yMDE2PC9ZZWFy
-PjxSZWNOdW0+MTwvUmVjTnVtPjxEaXNwbGF5VGV4dD4oNiwgMTQsIDE4LCAzMyk8L0Rpc3BsYXlU
+PjxSZWNOdW0+MTwvUmVjTnVtPjxEaXNwbGF5VGV4dD4oOSwgMTgsIDI1LCA0MCk8L0Rpc3BsYXlU
 ZXh0PjxyZWNvcmQ+PHJlYy1udW1iZXI+MTwvcmVjLW51bWJlcj48Zm9yZWlnbi1rZXlzPjxrZXkg
 YXBwPSJFTiIgZGItaWQ9ImVzNTI5cHR4b3Z2cmVnZXhhZTl2MjB2Znd3emRkdzJ6djU5eiIgdGlt
 ZXN0YW1wPSIxNDc3NjY4MTMzIj4xPC9rZXk+PC9mb3JlaWduLWtleXM+PHJlZi10eXBlIG5hbWU9
@@ -3147,7 +3495,7 @@
         <w:rPr>
           <w:noProof/>
         </w:rPr>
-        <w:t>(6, 14, 18, 33)</w:t>
+        <w:t>(9, 18, 25, 40)</w:t>
       </w:r>
       <w:r>
         <w:fldChar w:fldCharType="end"/>
@@ -3210,30 +3558,55 @@
         <w:rPr>
           <w:i/>
         </w:rPr>
-        <w:t>∆</w:t>
-      </w:r>
-      <w:proofErr w:type="spellStart"/>
+        <w:t xml:space="preserve">∆pilA </w:t>
+      </w:r>
+      <w:r>
+        <w:t xml:space="preserve">(this strain lacks the pilus, which is the phage DMS3 receptor, and therefore displays surface-based resistance) and phage DMS3vir </w:t>
+      </w:r>
+      <w:r>
+        <w:fldChar w:fldCharType="begin"/>
+      </w:r>
+      <w:r>
+        <w:instrText xml:space="preserve"> ADDIN EN.CITE &lt;EndNote&gt;&lt;Cite&gt;&lt;Author&gt;Zegans&lt;/Author&gt;&lt;Year&gt;2009&lt;/Year&gt;&lt;RecNum&gt;226&lt;/RecNum&gt;&lt;DisplayText&gt;(41)&lt;/DisplayText&gt;&lt;record&gt;&lt;rec-number&gt;226&lt;/rec-number&gt;&lt;foreign-keys&gt;&lt;key app="EN" db-id="es529ptxovvregexae9v20vfwwzddw2zv59z" timestamp="1518530930"&gt;226&lt;/key&gt;&lt;/foreign-keys&gt;&lt;ref-type name="Journal Article"&gt;17&lt;/ref-type&gt;&lt;contributors&gt;&lt;authors&gt;&lt;author&gt;Zegans, Michael E&lt;/author&gt;&lt;author&gt;Wagner, Jeffrey C&lt;/author&gt;&lt;author&gt;Cady, Kyle C&lt;/author&gt;&lt;author&gt;Murphy, Daniel M&lt;/author&gt;&lt;author&gt;Hammond, John H&lt;/author&gt;&lt;author&gt;O&amp;apos;Toole, George A&lt;/author&gt;&lt;/authors&gt;&lt;/contributors&gt;&lt;titles&gt;&lt;title&gt;&lt;style face="normal" font="default" size="100%"&gt;Interaction between bacteriophage DMS3 and host CRISPR region inhibits group behaviors of &lt;/style&gt;&lt;style face="italic" font="default" size="100%"&gt;Pseudomonas aeruginosa&lt;/style&gt;&lt;/title&gt;&lt;secondary-title&gt;Journal of Bacteriology&lt;/secondary-title&gt;&lt;/titles&gt;&lt;periodical&gt;&lt;full-title&gt;Journal of Bacteriology&lt;/full-title&gt;&lt;abbr-1&gt;J. Bacteriol.&lt;/abbr-1&gt;&lt;abbr-2&gt;J Bacteriol&lt;/abbr-2&gt;&lt;/periodical&gt;&lt;pages&gt;210-219&lt;/pages&gt;&lt;volume&gt;191&lt;/volume&gt;&lt;number&gt;1&lt;/number&gt;&lt;dates&gt;&lt;year&gt;2009&lt;/year&gt;&lt;/dates&gt;&lt;isbn&gt;0021-9193&lt;/isbn&gt;&lt;urls&gt;&lt;/urls&gt;&lt;/record&gt;&lt;/Cite&gt;&lt;/EndNote&gt;</w:instrText>
+      </w:r>
+      <w:r>
+        <w:fldChar w:fldCharType="separate"/>
+      </w:r>
+      <w:r>
+        <w:rPr>
+          <w:noProof/>
+        </w:rPr>
+        <w:t>(41)</w:t>
+      </w:r>
+      <w:r>
+        <w:fldChar w:fldCharType="end"/>
+      </w:r>
+      <w:r>
+        <w:t xml:space="preserve">. We used </w:t>
+      </w:r>
       <w:r>
         <w:rPr>
           <w:i/>
         </w:rPr>
-        <w:t>pilA</w:t>
-      </w:r>
-      <w:proofErr w:type="spellEnd"/>
+        <w:t>P. aeruginosa</w:t>
+      </w:r>
+      <w:r>
+        <w:t xml:space="preserve"> UCBPP-PA14 </w:t>
+      </w:r>
       <w:r>
         <w:rPr>
           <w:i/>
         </w:rPr>
+        <w:t>csy3::lacZ</w:t>
+      </w:r>
+      <w:r>
         <w:t xml:space="preserve"> </w:t>
       </w:r>
       <w:r>
-        <w:t xml:space="preserve">(this strain lacks the pilus, which is the phage DMS3 receptor, and therefore displays surface-based resistance) and phage DMS3vir </w:t>
-      </w:r>
-      <w:r>
         <w:fldChar w:fldCharType="begin"/>
       </w:r>
       <w:r>
-        <w:instrText xml:space="preserve"> ADDIN EN.CITE &lt;EndNote&gt;&lt;Cite&gt;&lt;Author&gt;Zegans&lt;/Author&gt;&lt;Year&gt;2009&lt;/Year&gt;&lt;RecNum&gt;226&lt;/RecNum&gt;&lt;DisplayText&gt;(34)&lt;/DisplayText&gt;&lt;record&gt;&lt;rec-number&gt;226&lt;/rec-number&gt;&lt;foreign-keys&gt;&lt;key app="EN" db-id="es529ptxovvregexae9v20vfwwzddw2zv59z" timestamp="1518530930"&gt;226&lt;/key&gt;&lt;/foreign-keys&gt;&lt;ref-type name="Journal Article"&gt;17&lt;/ref-type&gt;&lt;contributors&gt;&lt;authors&gt;&lt;author&gt;Zegans, Michael E&lt;/author&gt;&lt;author&gt;Wagner, Jeffrey C&lt;/author&gt;&lt;author&gt;Cady, Kyle C&lt;/author&gt;&lt;author&gt;Murphy, Daniel M&lt;/author&gt;&lt;author&gt;Hammond, John H&lt;/author&gt;&lt;author&gt;O&amp;apos;Toole, George A&lt;/author&gt;&lt;/authors&gt;&lt;/contributors&gt;&lt;titles&gt;&lt;title&gt;&lt;style face="normal" font="default" size="100%"&gt;Interaction between bacteriophage DMS3 and host CRISPR region inhibits group behaviors of &lt;/style&gt;&lt;style face="italic" font="default" size="100%"&gt;Pseudomonas aeruginosa&lt;/style&gt;&lt;/title&gt;&lt;secondary-title&gt;Journal of Bacteriology&lt;/secondary-title&gt;&lt;/titles&gt;&lt;periodical&gt;&lt;full-title&gt;Journal of Bacteriology&lt;/full-title&gt;&lt;abbr-1&gt;J. Bacteriol.&lt;/abbr-1&gt;&lt;abbr-2&gt;J Bacteriol&lt;/abbr-2&gt;&lt;/periodical&gt;&lt;pages&gt;210-219&lt;/pages&gt;&lt;volume&gt;191&lt;/volume&gt;&lt;number&gt;1&lt;/number&gt;&lt;dates&gt;&lt;year&gt;2009&lt;/year&gt;&lt;/dates&gt;&lt;isbn&gt;0021-9193&lt;/isbn&gt;&lt;urls&gt;&lt;/urls&gt;&lt;/record&gt;&lt;/Cite&gt;&lt;/EndNote&gt;</w:instrText>
+        <w:instrText xml:space="preserve"> ADDIN EN.CITE &lt;EndNote&gt;&lt;Cite&gt;&lt;Author&gt;Cady&lt;/Author&gt;&lt;Year&gt;2012&lt;/Year&gt;&lt;RecNum&gt;139&lt;/RecNum&gt;&lt;DisplayText&gt;(42)&lt;/DisplayText&gt;&lt;record&gt;&lt;rec-number&gt;139&lt;/rec-number&gt;&lt;foreign-keys&gt;&lt;key app="EN" db-id="es529ptxovvregexae9v20vfwwzddw2zv59z" timestamp="1487257140"&gt;139&lt;/key&gt;&lt;/foreign-keys&gt;&lt;ref-type name="Journal Article"&gt;17&lt;/ref-type&gt;&lt;contributors&gt;&lt;authors&gt;&lt;author&gt;Cady, Kyle C.&lt;/author&gt;&lt;author&gt;Bondy-Denomy, Joe&lt;/author&gt;&lt;author&gt;Heussler, Gary E.&lt;/author&gt;&lt;author&gt;Davidson, Alan R.&lt;/author&gt;&lt;author&gt;O&amp;apos;Toole, George A.&lt;/author&gt;&lt;/authors&gt;&lt;/contributors&gt;&lt;titles&gt;&lt;title&gt;&lt;style face="normal" font="default" size="100%"&gt;The CRISPR/Cas Adaptive Immune System of &lt;/style&gt;&lt;style face="italic" font="default" size="100%"&gt;Pseudomonas aeruginosa&lt;/style&gt;&lt;style face="normal" font="default" size="100%"&gt; Mediates Resistance to Naturally Occurring and Engineered Phages&lt;/style&gt;&lt;/title&gt;&lt;secondary-title&gt;Journal of Bacteriology&lt;/secondary-title&gt;&lt;/titles&gt;&lt;periodical&gt;&lt;full-title&gt;Journal of Bacteriology&lt;/full-title&gt;&lt;abbr-1&gt;J. Bacteriol.&lt;/abbr-1&gt;&lt;abbr-2&gt;J Bacteriol&lt;/abbr-2&gt;&lt;/periodical&gt;&lt;pages&gt;5728-5738&lt;/pages&gt;&lt;volume&gt;194&lt;/volume&gt;&lt;number&gt;21&lt;/number&gt;&lt;dates&gt;&lt;year&gt;2012&lt;/year&gt;&lt;pub-dates&gt;&lt;date&gt;November 1, 2012&lt;/date&gt;&lt;/pub-dates&gt;&lt;/dates&gt;&lt;urls&gt;&lt;related-urls&gt;&lt;url&gt;http://jb.asm.org/content/194/21/5728.abstract&lt;/url&gt;&lt;/related-urls&gt;&lt;/urls&gt;&lt;electronic-resource-num&gt;10.1128/jb.01184-12&lt;/electronic-resource-num&gt;&lt;/record&gt;&lt;/Cite&gt;&lt;/EndNote&gt;</w:instrText>
       </w:r>
       <w:r>
         <w:fldChar w:fldCharType="separate"/>
@@ -3242,46 +3615,7 @@
         <w:rPr>
           <w:noProof/>
         </w:rPr>
-        <w:t>(34)</w:t>
-      </w:r>
-      <w:r>
-        <w:fldChar w:fldCharType="end"/>
-      </w:r>
-      <w:r>
-        <w:t xml:space="preserve">. We used </w:t>
-      </w:r>
-      <w:r>
-        <w:rPr>
-          <w:i/>
-        </w:rPr>
-        <w:t>P. aeruginosa</w:t>
-      </w:r>
-      <w:r>
-        <w:t xml:space="preserve"> UCBPP-PA14 </w:t>
-      </w:r>
-      <w:r>
-        <w:rPr>
-          <w:i/>
-        </w:rPr>
-        <w:t>csy3::lacZ</w:t>
-      </w:r>
-      <w:r>
-        <w:t xml:space="preserve"> </w:t>
-      </w:r>
-      <w:r>
-        <w:fldChar w:fldCharType="begin"/>
-      </w:r>
-      <w:r>
-        <w:instrText xml:space="preserve"> ADDIN EN.CITE &lt;EndNote&gt;&lt;Cite&gt;&lt;Author&gt;Cady&lt;/Author&gt;&lt;Year&gt;2012&lt;/Year&gt;&lt;RecNum&gt;139&lt;/RecNum&gt;&lt;DisplayText&gt;(35)&lt;/DisplayText&gt;&lt;record&gt;&lt;rec-number&gt;139&lt;/rec-number&gt;&lt;foreign-keys&gt;&lt;key app="EN" db-id="es529ptxovvregexae9v20vfwwzddw2zv59z" timestamp="1487257140"&gt;139&lt;/key&gt;&lt;/foreign-keys&gt;&lt;ref-type name="Journal Article"&gt;17&lt;/ref-type&gt;&lt;contributors&gt;&lt;authors&gt;&lt;author&gt;Cady, Kyle C.&lt;/author&gt;&lt;author&gt;Bondy-Denomy, Joe&lt;/author&gt;&lt;author&gt;Heussler, Gary E.&lt;/author&gt;&lt;author&gt;Davidson, Alan R.&lt;/author&gt;&lt;author&gt;O&amp;apos;Toole, George A.&lt;/author&gt;&lt;/authors&gt;&lt;/contributors&gt;&lt;titles&gt;&lt;title&gt;&lt;style face="normal" font="default" size="100%"&gt;The CRISPR/Cas Adaptive Immune System of &lt;/style&gt;&lt;style face="italic" font="default" size="100%"&gt;Pseudomonas aeruginosa&lt;/style&gt;&lt;style face="normal" font="default" size="100%"&gt; Mediates Resistance to Naturally Occurring and Engineered Phages&lt;/style&gt;&lt;/title&gt;&lt;secondary-title&gt;Journal of Bacteriology&lt;/secondary-title&gt;&lt;/titles&gt;&lt;periodical&gt;&lt;full-title&gt;Journal of Bacteriology&lt;/full-title&gt;&lt;abbr-1&gt;J. Bacteriol.&lt;/abbr-1&gt;&lt;abbr-2&gt;J Bacteriol&lt;/abbr-2&gt;&lt;/periodical&gt;&lt;pages&gt;5728-5738&lt;/pages&gt;&lt;volume&gt;194&lt;/volume&gt;&lt;number&gt;21&lt;/number&gt;&lt;dates&gt;&lt;year&gt;2012&lt;/year&gt;&lt;pub-dates&gt;&lt;date&gt;November 1, 2012&lt;/date&gt;&lt;/pub-dates&gt;&lt;/dates&gt;&lt;urls&gt;&lt;related-urls&gt;&lt;url&gt;http://jb.asm.org/content/194/21/5728.abstract&lt;/url&gt;&lt;/related-urls&gt;&lt;/urls&gt;&lt;electronic-resource-num&gt;10.1128/jb.01184-12&lt;/electronic-resource-num&gt;&lt;/record&gt;&lt;/Cite&gt;&lt;/EndNote&gt;</w:instrText>
-      </w:r>
-      <w:r>
-        <w:fldChar w:fldCharType="separate"/>
-      </w:r>
-      <w:r>
-        <w:rPr>
-          <w:noProof/>
-        </w:rPr>
-        <w:t>(35)</w:t>
+        <w:t>(42)</w:t>
       </w:r>
       <w:r>
         <w:fldChar w:fldCharType="end"/>
@@ -3452,16 +3786,7 @@
           <w:rFonts w:cs="Arial"/>
           <w:color w:val="000000" w:themeColor="text1"/>
         </w:rPr>
-        <w:t xml:space="preserve"> a </w:t>
-      </w:r>
-      <w:proofErr w:type="spellStart"/>
-      <w:proofErr w:type="gramStart"/>
-      <w:r>
-        <w:rPr>
-          <w:rFonts w:cs="Arial"/>
-          <w:color w:val="000000" w:themeColor="text1"/>
-        </w:rPr>
-        <w:t>blue</w:t>
+        <w:t xml:space="preserve"> a blue</w:t>
       </w:r>
       <w:r>
         <w:rPr>
@@ -3475,16 +3800,7 @@
           <w:rFonts w:cs="Arial"/>
           <w:color w:val="000000" w:themeColor="text1"/>
         </w:rPr>
-        <w:t>white</w:t>
-      </w:r>
-      <w:proofErr w:type="spellEnd"/>
-      <w:proofErr w:type="gramEnd"/>
-      <w:r>
-        <w:rPr>
-          <w:rFonts w:cs="Arial"/>
-          <w:color w:val="000000" w:themeColor="text1"/>
-        </w:rPr>
-        <w:t xml:space="preserve"> screen</w:t>
+        <w:t>white screen</w:t>
       </w:r>
       <w:r>
         <w:rPr>
@@ -3571,7 +3887,7 @@
           <w:color w:val="000000" w:themeColor="text1"/>
           <w:shd w:val="clear" w:color="auto" w:fill="FFFFFF"/>
         </w:rPr>
-        <w:instrText xml:space="preserve"> ADDIN EN.CITE &lt;EndNote&gt;&lt;Cite AuthorYear="1"&gt;&lt;Author&gt;Common&lt;/Author&gt;&lt;Year&gt;2019&lt;/Year&gt;&lt;RecNum&gt;1757&lt;/RecNum&gt;&lt;DisplayText&gt;Common, Walker-Sünderhauf (14)&lt;/DisplayText&gt;&lt;record&gt;&lt;rec-number&gt;1757&lt;/rec-number&gt;&lt;foreign-keys&gt;&lt;key app="EN" db-id="es529ptxovvregexae9v20vfwwzddw2zv59z" timestamp="1570442328"&gt;1757&lt;/key&gt;&lt;/foreign-keys&gt;&lt;ref-type name="Journal Article"&gt;17&lt;/ref-type&gt;&lt;contributors&gt;&lt;authors&gt;&lt;author&gt;Common, Jack&lt;/author&gt;&lt;author&gt;Walker-Sünderhauf, David&lt;/author&gt;&lt;author&gt;van Houte, Stineke&lt;/author&gt;&lt;author&gt;Westra, Edze R&lt;/author&gt;&lt;/authors&gt;&lt;/contributors&gt;&lt;titles&gt;&lt;title&gt;Host resistance diversity protects susceptible genotypes by restricting pathogen spread and evolution&lt;/title&gt;&lt;secondary-title&gt;bioRxiv&lt;/secondary-title&gt;&lt;/titles&gt;&lt;periodical&gt;&lt;full-title&gt;bioRxiv&lt;/full-title&gt;&lt;/periodical&gt;&lt;pages&gt;774349&lt;/pages&gt;&lt;dates&gt;&lt;year&gt;2019&lt;/year&gt;&lt;/dates&gt;&lt;urls&gt;&lt;/urls&gt;&lt;/record&gt;&lt;/Cite&gt;&lt;/EndNote&gt;</w:instrText>
+        <w:instrText xml:space="preserve"> ADDIN EN.CITE &lt;EndNote&gt;&lt;Cite AuthorYear="1"&gt;&lt;Author&gt;Common&lt;/Author&gt;&lt;Year&gt;2019&lt;/Year&gt;&lt;RecNum&gt;1757&lt;/RecNum&gt;&lt;DisplayText&gt;Common, Walker-Sünderhauf (18)&lt;/DisplayText&gt;&lt;record&gt;&lt;rec-number&gt;1757&lt;/rec-number&gt;&lt;foreign-keys&gt;&lt;key app="EN" db-id="es529ptxovvregexae9v20vfwwzddw2zv59z" timestamp="1570442328"&gt;1757&lt;/key&gt;&lt;/foreign-keys&gt;&lt;ref-type name="Journal Article"&gt;17&lt;/ref-type&gt;&lt;contributors&gt;&lt;authors&gt;&lt;author&gt;Common, Jack&lt;/author&gt;&lt;author&gt;Walker-Sünderhauf, David&lt;/author&gt;&lt;author&gt;van Houte, Stineke&lt;/author&gt;&lt;author&gt;Westra, Edze R&lt;/author&gt;&lt;/authors&gt;&lt;/contributors&gt;&lt;titles&gt;&lt;title&gt;Host resistance diversity protects susceptible genotypes by restricting pathogen spread and evolution&lt;/title&gt;&lt;secondary-title&gt;bioRxiv&lt;/secondary-title&gt;&lt;/titles&gt;&lt;periodical&gt;&lt;full-title&gt;bioRxiv&lt;/full-title&gt;&lt;/periodical&gt;&lt;pages&gt;774349&lt;/pages&gt;&lt;dates&gt;&lt;year&gt;2019&lt;/year&gt;&lt;/dates&gt;&lt;urls&gt;&lt;/urls&gt;&lt;/record&gt;&lt;/Cite&gt;&lt;/EndNote&gt;</w:instrText>
       </w:r>
       <w:r>
         <w:rPr>
@@ -3588,7 +3904,7 @@
           <w:color w:val="000000" w:themeColor="text1"/>
           <w:shd w:val="clear" w:color="auto" w:fill="FFFFFF"/>
         </w:rPr>
-        <w:t>Common, Walker-Sünderhauf (14)</w:t>
+        <w:t>Common, Walker-Sünderhauf (18)</w:t>
       </w:r>
       <w:r>
         <w:rPr>
@@ -3777,21 +4093,7 @@
         <w:rPr>
           <w:i/>
         </w:rPr>
-        <w:t>∆</w:t>
-      </w:r>
-      <w:proofErr w:type="spellStart"/>
-      <w:r>
-        <w:rPr>
-          <w:i/>
-        </w:rPr>
-        <w:t>pilA</w:t>
-      </w:r>
-      <w:proofErr w:type="spellEnd"/>
-      <w:r>
-        <w:rPr>
-          <w:i/>
-        </w:rPr>
-        <w:t xml:space="preserve"> </w:t>
+        <w:t xml:space="preserve">∆pilA </w:t>
       </w:r>
       <w:r>
         <w:t xml:space="preserve">(surface mutant; SM, which is fully resistant to phage DMS3vir and has a distinct “smooth” colony morphology) to each mix in equal proportion to the CRISPR population. We then inoculated 6ml of M9m 1:100 from each mix. </w:t>
@@ -4029,17 +4331,7 @@
         <w:t>~</w:t>
       </w:r>
       <w:r>
-        <w:t xml:space="preserve">48hrs at 37˚C. The density of SM, CRISPR and the labelled BIM was then calculated. SM were differentiated from CRISPR clones by their “smooth” colony morphology, and the labelled BIM was identified by the </w:t>
-      </w:r>
-      <w:proofErr w:type="spellStart"/>
-      <w:proofErr w:type="gramStart"/>
-      <w:r>
-        <w:t>blue:white</w:t>
-      </w:r>
-      <w:proofErr w:type="spellEnd"/>
-      <w:proofErr w:type="gramEnd"/>
-      <w:r>
-        <w:t xml:space="preserve"> screen.</w:t>
+        <w:t>48hrs at 37˚C. The density of SM, CRISPR and the labelled BIM was then calculated. SM were differentiated from CRISPR clones by their “smooth” colony morphology, and the labelled BIM was identified by the blue:white screen.</w:t>
       </w:r>
     </w:p>
     <w:p>
@@ -4064,7 +4356,6 @@
         </w:rPr>
         <w:t>We assessed the competitive performance of the CRISPR relative to SM clones and the labelled BIM relative to non-labelled BIMs by calculating selection rate (</w:t>
       </w:r>
-      <w:proofErr w:type="spellStart"/>
       <w:r>
         <w:rPr>
           <w:rFonts w:cs="Arial"/>
@@ -4082,21 +4373,12 @@
         </w:rPr>
         <w:t>n</w:t>
       </w:r>
-      <w:proofErr w:type="spellEnd"/>
-      <w:r>
-        <w:rPr>
-          <w:rFonts w:cs="Arial"/>
-          <w:color w:val="000000" w:themeColor="text1"/>
-        </w:rPr>
-        <w:t xml:space="preserve"> = (ln [density strain A at </w:t>
-      </w:r>
-      <w:proofErr w:type="spellStart"/>
-      <w:r>
-        <w:rPr>
-          <w:rFonts w:cs="Arial"/>
-          <w:color w:val="000000" w:themeColor="text1"/>
-        </w:rPr>
-        <w:t>t</w:t>
+      <w:r>
+        <w:rPr>
+          <w:rFonts w:cs="Arial"/>
+          <w:color w:val="000000" w:themeColor="text1"/>
+        </w:rPr>
+        <w:t xml:space="preserve"> = (ln [density strain A at t</w:t>
       </w:r>
       <w:r>
         <w:rPr>
@@ -4106,7 +4388,6 @@
         </w:rPr>
         <w:t>n</w:t>
       </w:r>
-      <w:proofErr w:type="spellEnd"/>
       <w:r>
         <w:rPr>
           <w:rFonts w:cs="Arial"/>
@@ -4127,15 +4408,7 @@
           <w:rFonts w:cs="Arial"/>
           <w:color w:val="000000" w:themeColor="text1"/>
         </w:rPr>
-        <w:t xml:space="preserve">] – ln[density strain B at </w:t>
-      </w:r>
-      <w:proofErr w:type="spellStart"/>
-      <w:r>
-        <w:rPr>
-          <w:rFonts w:cs="Arial"/>
-          <w:color w:val="000000" w:themeColor="text1"/>
-        </w:rPr>
-        <w:t>t</w:t>
+        <w:t>] – ln[density strain B at t</w:t>
       </w:r>
       <w:r>
         <w:rPr>
@@ -4145,7 +4418,6 @@
         </w:rPr>
         <w:t>n</w:t>
       </w:r>
-      <w:proofErr w:type="spellEnd"/>
       <w:r>
         <w:rPr>
           <w:rFonts w:cs="Arial"/>
@@ -4188,7 +4460,7 @@
           <w:rFonts w:cs="Arial"/>
           <w:color w:val="000000" w:themeColor="text1"/>
         </w:rPr>
-        <w:instrText xml:space="preserve"> ADDIN EN.CITE &lt;EndNote&gt;&lt;Cite&gt;&lt;Author&gt;Lenski&lt;/Author&gt;&lt;Year&gt;1991&lt;/Year&gt;&lt;RecNum&gt;1723&lt;/RecNum&gt;&lt;DisplayText&gt;(36, 37)&lt;/DisplayText&gt;&lt;record&gt;&lt;rec-number&gt;1723&lt;/rec-number&gt;&lt;foreign-keys&gt;&lt;key app="EN" db-id="es529ptxovvregexae9v20vfwwzddw2zv59z" timestamp="1563371614"&gt;1723&lt;/key&gt;&lt;/foreign-keys&gt;&lt;ref-type name="Journal Article"&gt;17&lt;/ref-type&gt;&lt;contributors&gt;&lt;authors&gt;&lt;author&gt;Lenski, Richard E&lt;/author&gt;&lt;/authors&gt;&lt;/contributors&gt;&lt;titles&gt;&lt;title&gt;Quantifying fitness and gene stability in microorganisms&lt;/title&gt;&lt;secondary-title&gt;Biotechnology&lt;/secondary-title&gt;&lt;/titles&gt;&lt;periodical&gt;&lt;full-title&gt;Biotechnology&lt;/full-title&gt;&lt;abbr-1&gt;Biotechnology&lt;/abbr-1&gt;&lt;abbr-2&gt;Biotechnology&lt;/abbr-2&gt;&lt;/periodical&gt;&lt;pages&gt;173-192&lt;/pages&gt;&lt;volume&gt;15&lt;/volume&gt;&lt;dates&gt;&lt;year&gt;1991&lt;/year&gt;&lt;/dates&gt;&lt;isbn&gt;0740-7378&lt;/isbn&gt;&lt;urls&gt;&lt;/urls&gt;&lt;/record&gt;&lt;/Cite&gt;&lt;Cite&gt;&lt;Author&gt;Travisano&lt;/Author&gt;&lt;Year&gt;1996&lt;/Year&gt;&lt;RecNum&gt;1722&lt;/RecNum&gt;&lt;record&gt;&lt;rec-number&gt;1722&lt;/rec-number&gt;&lt;foreign-keys&gt;&lt;key app="EN" db-id="es529ptxovvregexae9v20vfwwzddw2zv59z" timestamp="1563371594"&gt;1722&lt;/key&gt;&lt;/foreign-keys&gt;&lt;ref-type name="Journal Article"&gt;17&lt;/ref-type&gt;&lt;contributors&gt;&lt;authors&gt;&lt;author&gt;Travisano, Michael&lt;/author&gt;&lt;author&gt;Lenski, Richard E&lt;/author&gt;&lt;/authors&gt;&lt;/contributors&gt;&lt;titles&gt;&lt;title&gt;Long-term experimental evolution in Escherichia coli. IV. Targets of selection and the specificity of adaptation&lt;/title&gt;&lt;secondary-title&gt;Genetics&lt;/secondary-title&gt;&lt;/titles&gt;&lt;periodical&gt;&lt;full-title&gt;Genetics&lt;/full-title&gt;&lt;abbr-1&gt;Genetics&lt;/abbr-1&gt;&lt;abbr-2&gt;Genetics&lt;/abbr-2&gt;&lt;/periodical&gt;&lt;pages&gt;15-26&lt;/pages&gt;&lt;volume&gt;143&lt;/volume&gt;&lt;number&gt;1&lt;/number&gt;&lt;dates&gt;&lt;year&gt;1996&lt;/year&gt;&lt;/dates&gt;&lt;isbn&gt;0016-6731&lt;/isbn&gt;&lt;urls&gt;&lt;/urls&gt;&lt;/record&gt;&lt;/Cite&gt;&lt;/EndNote&gt;</w:instrText>
+        <w:instrText xml:space="preserve"> ADDIN EN.CITE &lt;EndNote&gt;&lt;Cite&gt;&lt;Author&gt;Lenski&lt;/Author&gt;&lt;Year&gt;1991&lt;/Year&gt;&lt;RecNum&gt;1723&lt;/RecNum&gt;&lt;DisplayText&gt;(43, 44)&lt;/DisplayText&gt;&lt;record&gt;&lt;rec-number&gt;1723&lt;/rec-number&gt;&lt;foreign-keys&gt;&lt;key app="EN" db-id="es529ptxovvregexae9v20vfwwzddw2zv59z" timestamp="1563371614"&gt;1723&lt;/key&gt;&lt;/foreign-keys&gt;&lt;ref-type name="Journal Article"&gt;17&lt;/ref-type&gt;&lt;contributors&gt;&lt;authors&gt;&lt;author&gt;Lenski, Richard E&lt;/author&gt;&lt;/authors&gt;&lt;/contributors&gt;&lt;titles&gt;&lt;title&gt;Quantifying fitness and gene stability in microorganisms&lt;/title&gt;&lt;secondary-title&gt;Biotechnology&lt;/secondary-title&gt;&lt;/titles&gt;&lt;periodical&gt;&lt;full-title&gt;Biotechnology&lt;/full-title&gt;&lt;abbr-1&gt;Biotechnology&lt;/abbr-1&gt;&lt;abbr-2&gt;Biotechnology&lt;/abbr-2&gt;&lt;/periodical&gt;&lt;pages&gt;173-192&lt;/pages&gt;&lt;volume&gt;15&lt;/volume&gt;&lt;dates&gt;&lt;year&gt;1991&lt;/year&gt;&lt;/dates&gt;&lt;isbn&gt;0740-7378&lt;/isbn&gt;&lt;urls&gt;&lt;/urls&gt;&lt;/record&gt;&lt;/Cite&gt;&lt;Cite&gt;&lt;Author&gt;Travisano&lt;/Author&gt;&lt;Year&gt;1996&lt;/Year&gt;&lt;RecNum&gt;1722&lt;/RecNum&gt;&lt;record&gt;&lt;rec-number&gt;1722&lt;/rec-number&gt;&lt;foreign-keys&gt;&lt;key app="EN" db-id="es529ptxovvregexae9v20vfwwzddw2zv59z" timestamp="1563371594"&gt;1722&lt;/key&gt;&lt;/foreign-keys&gt;&lt;ref-type name="Journal Article"&gt;17&lt;/ref-type&gt;&lt;contributors&gt;&lt;authors&gt;&lt;author&gt;Travisano, Michael&lt;/author&gt;&lt;author&gt;Lenski, Richard E&lt;/author&gt;&lt;/authors&gt;&lt;/contributors&gt;&lt;titles&gt;&lt;title&gt;Long-term experimental evolution in Escherichia coli. IV. Targets of selection and the specificity of adaptation&lt;/title&gt;&lt;secondary-title&gt;Genetics&lt;/secondary-title&gt;&lt;/titles&gt;&lt;periodical&gt;&lt;full-title&gt;Genetics&lt;/full-title&gt;&lt;abbr-1&gt;Genetics&lt;/abbr-1&gt;&lt;abbr-2&gt;Genetics&lt;/abbr-2&gt;&lt;/periodical&gt;&lt;pages&gt;15-26&lt;/pages&gt;&lt;volume&gt;143&lt;/volume&gt;&lt;number&gt;1&lt;/number&gt;&lt;dates&gt;&lt;year&gt;1996&lt;/year&gt;&lt;/dates&gt;&lt;isbn&gt;0016-6731&lt;/isbn&gt;&lt;urls&gt;&lt;/urls&gt;&lt;/record&gt;&lt;/Cite&gt;&lt;/EndNote&gt;</w:instrText>
       </w:r>
       <w:r>
         <w:rPr>
@@ -4203,7 +4475,7 @@
           <w:noProof/>
           <w:color w:val="000000" w:themeColor="text1"/>
         </w:rPr>
-        <w:t>(36, 37)</w:t>
+        <w:t>(43, 44)</w:t>
       </w:r>
       <w:r>
         <w:rPr>
@@ -4313,25 +4585,7 @@
           <w:i/>
           <w:color w:val="000000" w:themeColor="text1"/>
         </w:rPr>
-        <w:t>csy</w:t>
-      </w:r>
-      <w:proofErr w:type="gramStart"/>
-      <w:r>
-        <w:rPr>
-          <w:rFonts w:cs="Arial"/>
-          <w:i/>
-          <w:color w:val="000000" w:themeColor="text1"/>
-        </w:rPr>
-        <w:t>3::</w:t>
-      </w:r>
-      <w:proofErr w:type="gramEnd"/>
-      <w:r>
-        <w:rPr>
-          <w:rFonts w:cs="Arial"/>
-          <w:i/>
-          <w:color w:val="000000" w:themeColor="text1"/>
-        </w:rPr>
-        <w:t xml:space="preserve">lacZ </w:t>
+        <w:t xml:space="preserve">csy3::lacZ </w:t>
       </w:r>
       <w:r>
         <w:rPr>
@@ -4375,9 +4629,357 @@
           <w:iCs/>
           <w:color w:val="000000" w:themeColor="text1"/>
         </w:rPr>
-        <w:t>csy</w:t>
-      </w:r>
-      <w:proofErr w:type="gramStart"/>
+        <w:t>csy3::lacZ</w:t>
+      </w:r>
+      <w:r>
+        <w:rPr>
+          <w:rFonts w:cs="Arial"/>
+          <w:color w:val="000000" w:themeColor="text1"/>
+        </w:rPr>
+        <w:t>. A successful infection was indicated by a clear lysis zone on the top lawn. Phage were classified according to whether they had expanded their infectivity range (could infect the original susceptible clone and a new clone in the BIM library)</w:t>
+      </w:r>
+      <w:r>
+        <w:rPr>
+          <w:rFonts w:cs="Arial"/>
+          <w:color w:val="000000" w:themeColor="text1"/>
+        </w:rPr>
+        <w:t>.</w:t>
+      </w:r>
+    </w:p>
+    <w:p>
+      <w:pPr>
+        <w:spacing w:line="360" w:lineRule="auto"/>
+        <w:jc w:val="both"/>
+        <w:rPr>
+          <w:rFonts w:cs="Arial"/>
+          <w:color w:val="000000" w:themeColor="text1"/>
+        </w:rPr>
+      </w:pPr>
+    </w:p>
+    <w:p>
+      <w:pPr>
+        <w:pStyle w:val="Heading2"/>
+        <w:spacing w:line="360" w:lineRule="auto"/>
+      </w:pPr>
+      <w:r>
+        <w:t>Statistical analysis</w:t>
+      </w:r>
+    </w:p>
+    <w:p>
+      <w:pPr>
+        <w:spacing w:line="360" w:lineRule="auto"/>
+      </w:pPr>
+    </w:p>
+    <w:p>
+      <w:pPr>
+        <w:spacing w:line="360" w:lineRule="auto"/>
+      </w:pPr>
+      <w:r>
+        <w:rPr>
+          <w:rFonts w:cs="Arial"/>
+          <w:color w:val="000000" w:themeColor="text1"/>
+        </w:rPr>
+        <w:t>All statistical analyses were carried out in R v3.5.</w:t>
+      </w:r>
+      <w:r>
+        <w:rPr>
+          <w:rFonts w:cs="Arial"/>
+          <w:color w:val="000000" w:themeColor="text1"/>
+        </w:rPr>
+        <w:t>3</w:t>
+      </w:r>
+      <w:r>
+        <w:rPr>
+          <w:rFonts w:cs="Arial"/>
+          <w:color w:val="000000" w:themeColor="text1"/>
+        </w:rPr>
+        <w:t xml:space="preserve"> </w:t>
+      </w:r>
+      <w:r>
+        <w:rPr>
+          <w:rFonts w:cs="Arial"/>
+          <w:color w:val="000000" w:themeColor="text1"/>
+        </w:rPr>
+        <w:fldChar w:fldCharType="begin"/>
+      </w:r>
+      <w:r>
+        <w:rPr>
+          <w:rFonts w:cs="Arial"/>
+          <w:color w:val="000000" w:themeColor="text1"/>
+        </w:rPr>
+        <w:instrText xml:space="preserve"> ADDIN EN.CITE &lt;EndNote&gt;&lt;Cite&gt;&lt;Author&gt;R Core Team&lt;/Author&gt;&lt;Year&gt;2018&lt;/Year&gt;&lt;RecNum&gt;143&lt;/RecNum&gt;&lt;DisplayText&gt;(45)&lt;/DisplayText&gt;&lt;record&gt;&lt;rec-number&gt;143&lt;/rec-number&gt;&lt;foreign-keys&gt;&lt;key app="EN" db-id="es529ptxovvregexae9v20vfwwzddw2zv59z" timestamp="1487347520"&gt;143&lt;/key&gt;&lt;/foreign-keys&gt;&lt;ref-type name="Computer Program"&gt;9&lt;/ref-type&gt;&lt;contributors&gt;&lt;authors&gt;&lt;author&gt;R Core Team,&lt;/author&gt;&lt;/authors&gt;&lt;/contributors&gt;&lt;titles&gt;&lt;title&gt;R: A language and environment for statistical computing&lt;/title&gt;&lt;/titles&gt;&lt;edition&gt;3.5.2 &amp;quot;Eggshell Igloo&amp;quot;&lt;/edition&gt;&lt;dates&gt;&lt;year&gt;2018&lt;/year&gt;&lt;/dates&gt;&lt;pub-location&gt;Vienna, Austria&lt;/pub-location&gt;&lt;publisher&gt;R Foundation for Statistical Computing&lt;/publisher&gt;&lt;urls&gt;&lt;related-urls&gt;&lt;url&gt;http://www.R-project.org/&lt;/url&gt;&lt;/related-urls&gt;&lt;/urls&gt;&lt;/record&gt;&lt;/Cite&gt;&lt;/EndNote&gt;</w:instrText>
+      </w:r>
+      <w:r>
+        <w:rPr>
+          <w:rFonts w:cs="Arial"/>
+          <w:color w:val="000000" w:themeColor="text1"/>
+        </w:rPr>
+        <w:fldChar w:fldCharType="separate"/>
+      </w:r>
+      <w:r>
+        <w:rPr>
+          <w:rFonts w:cs="Arial"/>
+          <w:noProof/>
+          <w:color w:val="000000" w:themeColor="text1"/>
+        </w:rPr>
+        <w:t>(45)</w:t>
+      </w:r>
+      <w:r>
+        <w:rPr>
+          <w:rFonts w:cs="Arial"/>
+          <w:color w:val="000000" w:themeColor="text1"/>
+        </w:rPr>
+        <w:fldChar w:fldCharType="end"/>
+      </w:r>
+      <w:r>
+        <w:rPr>
+          <w:rFonts w:cs="Arial"/>
+          <w:color w:val="000000" w:themeColor="text1"/>
+        </w:rPr>
+        <w:t xml:space="preserve">. The packages dplyr </w:t>
+      </w:r>
+      <w:r>
+        <w:rPr>
+          <w:rFonts w:cs="Arial"/>
+          <w:color w:val="000000" w:themeColor="text1"/>
+        </w:rPr>
+        <w:fldChar w:fldCharType="begin"/>
+      </w:r>
+      <w:r>
+        <w:rPr>
+          <w:rFonts w:cs="Arial"/>
+          <w:color w:val="000000" w:themeColor="text1"/>
+        </w:rPr>
+        <w:instrText xml:space="preserve"> ADDIN EN.CITE &lt;EndNote&gt;&lt;Cite&gt;&lt;Author&gt;Wickham&lt;/Author&gt;&lt;Year&gt;2018&lt;/Year&gt;&lt;RecNum&gt;336&lt;/RecNum&gt;&lt;DisplayText&gt;(46)&lt;/DisplayText&gt;&lt;record&gt;&lt;rec-number&gt;336&lt;/rec-number&gt;&lt;foreign-keys&gt;&lt;key app="EN" db-id="es529ptxovvregexae9v20vfwwzddw2zv59z" timestamp="1551880730"&gt;336&lt;/key&gt;&lt;/foreign-keys&gt;&lt;ref-type name="Computer Program"&gt;9&lt;/ref-type&gt;&lt;contributors&gt;&lt;authors&gt;&lt;author&gt;Wickham, H.&lt;/author&gt;&lt;author&gt;François, R.&lt;/author&gt;&lt;author&gt;Henry, L.&lt;/author&gt;&lt;author&gt;Mûller, Kirill&lt;/author&gt;&lt;/authors&gt;&lt;/contributors&gt;&lt;titles&gt;&lt;title&gt;dplyr: A Grammar of Data Manipulation&lt;/title&gt;&lt;/titles&gt;&lt;edition&gt;0.7.8&lt;/edition&gt;&lt;dates&gt;&lt;year&gt;2018&lt;/year&gt;&lt;/dates&gt;&lt;urls&gt;&lt;related-urls&gt;&lt;url&gt;https://CRAN.R-project.org/package=dplyr&lt;/url&gt;&lt;/related-urls&gt;&lt;/urls&gt;&lt;/record&gt;&lt;/Cite&gt;&lt;/EndNote&gt;</w:instrText>
+      </w:r>
+      <w:r>
+        <w:rPr>
+          <w:rFonts w:cs="Arial"/>
+          <w:color w:val="000000" w:themeColor="text1"/>
+        </w:rPr>
+        <w:fldChar w:fldCharType="separate"/>
+      </w:r>
+      <w:r>
+        <w:rPr>
+          <w:rFonts w:cs="Arial"/>
+          <w:noProof/>
+          <w:color w:val="000000" w:themeColor="text1"/>
+        </w:rPr>
+        <w:t>(46)</w:t>
+      </w:r>
+      <w:r>
+        <w:rPr>
+          <w:rFonts w:cs="Arial"/>
+          <w:color w:val="000000" w:themeColor="text1"/>
+        </w:rPr>
+        <w:fldChar w:fldCharType="end"/>
+      </w:r>
+      <w:r>
+        <w:rPr>
+          <w:rFonts w:cs="Arial"/>
+          <w:color w:val="000000" w:themeColor="text1"/>
+        </w:rPr>
+        <w:t xml:space="preserve">, tidyr </w:t>
+      </w:r>
+      <w:r>
+        <w:rPr>
+          <w:rFonts w:cs="Arial"/>
+          <w:color w:val="000000" w:themeColor="text1"/>
+        </w:rPr>
+        <w:fldChar w:fldCharType="begin"/>
+      </w:r>
+      <w:r>
+        <w:rPr>
+          <w:rFonts w:cs="Arial"/>
+          <w:color w:val="000000" w:themeColor="text1"/>
+        </w:rPr>
+        <w:instrText xml:space="preserve"> ADDIN EN.CITE &lt;EndNote&gt;&lt;Cite&gt;&lt;Author&gt;Henry&lt;/Author&gt;&lt;Year&gt;2018&lt;/Year&gt;&lt;RecNum&gt;338&lt;/RecNum&gt;&lt;DisplayText&gt;(47)&lt;/DisplayText&gt;&lt;record&gt;&lt;rec-number&gt;338&lt;/rec-number&gt;&lt;foreign-keys&gt;&lt;key app="EN" db-id="es529ptxovvregexae9v20vfwwzddw2zv59z" timestamp="1551880900"&gt;338&lt;/key&gt;&lt;/foreign-keys&gt;&lt;ref-type name="Computer Program"&gt;9&lt;/ref-type&gt;&lt;contributors&gt;&lt;authors&gt;&lt;author&gt;Henry, L.&lt;/author&gt;&lt;author&gt;Wickham, H.&lt;/author&gt;&lt;/authors&gt;&lt;/contributors&gt;&lt;titles&gt;&lt;title&gt;tidyr: Easily Tidy Data with &amp;apos;spread()&amp;apos; and &amp;apos;gather()&amp;apos; Functions&lt;/title&gt;&lt;/titles&gt;&lt;dates&gt;&lt;year&gt;2018&lt;/year&gt;&lt;/dates&gt;&lt;work-type&gt;0.8.2&lt;/work-type&gt;&lt;urls&gt;&lt;related-urls&gt;&lt;url&gt;https://CRAN.R-project.org/package=tidyr&lt;/url&gt;&lt;/related-urls&gt;&lt;/urls&gt;&lt;/record&gt;&lt;/Cite&gt;&lt;/EndNote&gt;</w:instrText>
+      </w:r>
+      <w:r>
+        <w:rPr>
+          <w:rFonts w:cs="Arial"/>
+          <w:color w:val="000000" w:themeColor="text1"/>
+        </w:rPr>
+        <w:fldChar w:fldCharType="separate"/>
+      </w:r>
+      <w:r>
+        <w:rPr>
+          <w:rFonts w:cs="Arial"/>
+          <w:noProof/>
+          <w:color w:val="000000" w:themeColor="text1"/>
+        </w:rPr>
+        <w:t>(47)</w:t>
+      </w:r>
+      <w:r>
+        <w:rPr>
+          <w:rFonts w:cs="Arial"/>
+          <w:color w:val="000000" w:themeColor="text1"/>
+        </w:rPr>
+        <w:fldChar w:fldCharType="end"/>
+      </w:r>
+      <w:r>
+        <w:rPr>
+          <w:rFonts w:cs="Arial"/>
+          <w:color w:val="000000" w:themeColor="text1"/>
+        </w:rPr>
+        <w:t xml:space="preserve"> and magrittr </w:t>
+      </w:r>
+      <w:r>
+        <w:rPr>
+          <w:rFonts w:cs="Arial"/>
+          <w:color w:val="000000" w:themeColor="text1"/>
+        </w:rPr>
+        <w:fldChar w:fldCharType="begin"/>
+      </w:r>
+      <w:r>
+        <w:rPr>
+          <w:rFonts w:cs="Arial"/>
+          <w:color w:val="000000" w:themeColor="text1"/>
+        </w:rPr>
+        <w:instrText xml:space="preserve"> ADDIN EN.CITE &lt;EndNote&gt;&lt;Cite&gt;&lt;Author&gt;Bache&lt;/Author&gt;&lt;Year&gt;2014&lt;/Year&gt;&lt;RecNum&gt;337&lt;/RecNum&gt;&lt;DisplayText&gt;(48)&lt;/DisplayText&gt;&lt;record&gt;&lt;rec-number&gt;337&lt;/rec-number&gt;&lt;foreign-keys&gt;&lt;key app="EN" db-id="es529ptxovvregexae9v20vfwwzddw2zv59z" timestamp="1551880803"&gt;337&lt;/key&gt;&lt;/foreign-keys&gt;&lt;ref-type name="Computer Program"&gt;9&lt;/ref-type&gt;&lt;contributors&gt;&lt;authors&gt;&lt;author&gt;Bache, S. M.&lt;/author&gt;&lt;author&gt;Wickham, H.&lt;/author&gt;&lt;/authors&gt;&lt;/contributors&gt;&lt;titles&gt;&lt;title&gt;magrittr: A Forward-Pipe Operator for R&lt;/title&gt;&lt;/titles&gt;&lt;edition&gt;1.5&lt;/edition&gt;&lt;dates&gt;&lt;year&gt;2014&lt;/year&gt;&lt;/dates&gt;&lt;urls&gt;&lt;related-urls&gt;&lt;url&gt;https://CRAN.R-project.org/package=magrittr&lt;/url&gt;&lt;/related-urls&gt;&lt;/urls&gt;&lt;/record&gt;&lt;/Cite&gt;&lt;/EndNote&gt;</w:instrText>
+      </w:r>
+      <w:r>
+        <w:rPr>
+          <w:rFonts w:cs="Arial"/>
+          <w:color w:val="000000" w:themeColor="text1"/>
+        </w:rPr>
+        <w:fldChar w:fldCharType="separate"/>
+      </w:r>
+      <w:r>
+        <w:rPr>
+          <w:rFonts w:cs="Arial"/>
+          <w:noProof/>
+          <w:color w:val="000000" w:themeColor="text1"/>
+        </w:rPr>
+        <w:t>(48)</w:t>
+      </w:r>
+      <w:r>
+        <w:rPr>
+          <w:rFonts w:cs="Arial"/>
+          <w:color w:val="000000" w:themeColor="text1"/>
+        </w:rPr>
+        <w:fldChar w:fldCharType="end"/>
+      </w:r>
+      <w:r>
+        <w:rPr>
+          <w:rFonts w:cs="Arial"/>
+          <w:color w:val="000000" w:themeColor="text1"/>
+        </w:rPr>
+        <w:t xml:space="preserve"> were used throughout for data handling. Generalised linear mixed models (GLMMs) were </w:t>
+      </w:r>
+      <w:r>
+        <w:rPr>
+          <w:rFonts w:cs="Arial"/>
+          <w:color w:val="000000" w:themeColor="text1"/>
+        </w:rPr>
+        <w:t>used throughout, and</w:t>
+      </w:r>
+      <w:r>
+        <w:rPr>
+          <w:rFonts w:cs="Arial"/>
+          <w:color w:val="000000" w:themeColor="text1"/>
+        </w:rPr>
+        <w:t xml:space="preserve"> </w:t>
+      </w:r>
+      <w:r>
+        <w:rPr>
+          <w:rFonts w:cs="Arial"/>
+          <w:color w:val="000000" w:themeColor="text1"/>
+        </w:rPr>
+        <w:t>r</w:t>
+      </w:r>
+      <w:r>
+        <w:rPr>
+          <w:rFonts w:cs="Arial"/>
+          <w:color w:val="000000" w:themeColor="text1"/>
+        </w:rPr>
+        <w:t xml:space="preserve">eplicate was treated as a random effect in all models. Model selection followed a nested approach, where full versus reduced models were compared using information criteria </w:t>
+      </w:r>
+      <w:r>
+        <w:rPr>
+          <w:rFonts w:cs="Arial"/>
+          <w:color w:val="000000" w:themeColor="text1"/>
+        </w:rPr>
+        <w:fldChar w:fldCharType="begin"/>
+      </w:r>
+      <w:r>
+        <w:rPr>
+          <w:rFonts w:cs="Arial"/>
+          <w:color w:val="000000" w:themeColor="text1"/>
+        </w:rPr>
+        <w:instrText xml:space="preserve"> ADDIN EN.CITE &lt;EndNote&gt;&lt;Cite&gt;&lt;Author&gt;Burnham&lt;/Author&gt;&lt;Year&gt;2004&lt;/Year&gt;&lt;RecNum&gt;258&lt;/RecNum&gt;&lt;DisplayText&gt;(49, 50)&lt;/DisplayText&gt;&lt;record&gt;&lt;rec-number&gt;258&lt;/rec-number&gt;&lt;foreign-keys&gt;&lt;key app="EN" db-id="es529ptxovvregexae9v20vfwwzddw2zv59z" timestamp="1536149973"&gt;258&lt;/key&gt;&lt;/foreign-keys&gt;&lt;ref-type name="Journal Article"&gt;17&lt;/ref-type&gt;&lt;contributors&gt;&lt;authors&gt;&lt;author&gt;Burnham, Kenneth P&lt;/author&gt;&lt;author&gt;Anderson, David R&lt;/author&gt;&lt;/authors&gt;&lt;/contributors&gt;&lt;titles&gt;&lt;title&gt;Multimodel inference: understanding AIC and BIC in model selection&lt;/title&gt;&lt;secondary-title&gt;Sociological Methods &amp;amp; Research&lt;/secondary-title&gt;&lt;/titles&gt;&lt;periodical&gt;&lt;full-title&gt;Sociological Methods &amp;amp; Research&lt;/full-title&gt;&lt;abbr-1&gt;Sociol. Methods Res.&lt;/abbr-1&gt;&lt;/periodical&gt;&lt;pages&gt;261-304&lt;/pages&gt;&lt;volume&gt;33&lt;/volume&gt;&lt;number&gt;2&lt;/number&gt;&lt;dates&gt;&lt;year&gt;2004&lt;/year&gt;&lt;/dates&gt;&lt;isbn&gt;0049-1241&lt;/isbn&gt;&lt;urls&gt;&lt;/urls&gt;&lt;/record&gt;&lt;/Cite&gt;&lt;Cite&gt;&lt;Author&gt;Burnham&lt;/Author&gt;&lt;Year&gt;2003&lt;/Year&gt;&lt;RecNum&gt;257&lt;/RecNum&gt;&lt;record&gt;&lt;rec-number&gt;257&lt;/rec-number&gt;&lt;foreign-keys&gt;&lt;key app="EN" db-id="es529ptxovvregexae9v20vfwwzddw2zv59z" timestamp="1536149952"&gt;257&lt;/key&gt;&lt;/foreign-keys&gt;&lt;ref-type name="Book"&gt;6&lt;/ref-type&gt;&lt;contributors&gt;&lt;authors&gt;&lt;author&gt;Burnham, Kenneth P&lt;/author&gt;&lt;author&gt;Anderson, David R&lt;/author&gt;&lt;/authors&gt;&lt;/contributors&gt;&lt;titles&gt;&lt;title&gt;Model selection and multimodel inference: a practical information-theoretic approach&lt;/title&gt;&lt;/titles&gt;&lt;dates&gt;&lt;year&gt;2003&lt;/year&gt;&lt;/dates&gt;&lt;pub-location&gt;New York&lt;/pub-location&gt;&lt;publisher&gt;Springer&lt;/publisher&gt;&lt;isbn&gt;0387953647&lt;/isbn&gt;&lt;urls&gt;&lt;/urls&gt;&lt;/record&gt;&lt;/Cite&gt;&lt;/EndNote&gt;</w:instrText>
+      </w:r>
+      <w:r>
+        <w:rPr>
+          <w:rFonts w:cs="Arial"/>
+          <w:color w:val="000000" w:themeColor="text1"/>
+        </w:rPr>
+        <w:fldChar w:fldCharType="separate"/>
+      </w:r>
+      <w:r>
+        <w:rPr>
+          <w:rFonts w:cs="Arial"/>
+          <w:noProof/>
+          <w:color w:val="000000" w:themeColor="text1"/>
+        </w:rPr>
+        <w:t>(49, 50)</w:t>
+      </w:r>
+      <w:r>
+        <w:rPr>
+          <w:rFonts w:cs="Arial"/>
+          <w:color w:val="000000" w:themeColor="text1"/>
+        </w:rPr>
+        <w:fldChar w:fldCharType="end"/>
+      </w:r>
+      <w:r>
+        <w:rPr>
+          <w:rFonts w:cs="Arial"/>
+          <w:color w:val="000000" w:themeColor="text1"/>
+        </w:rPr>
+        <w:t xml:space="preserve">, and the similarity between observed and predicted values. The overall statistical significance of </w:t>
+      </w:r>
+      <w:r>
+        <w:rPr>
+          <w:rFonts w:cs="Arial"/>
+          <w:color w:val="000000" w:themeColor="text1"/>
+        </w:rPr>
+        <w:t xml:space="preserve">the </w:t>
+      </w:r>
+      <w:r>
+        <w:rPr>
+          <w:rFonts w:cs="Arial"/>
+          <w:color w:val="000000" w:themeColor="text1"/>
+        </w:rPr>
+        <w:t>single</w:t>
+      </w:r>
+      <w:r>
+        <w:rPr>
+          <w:rFonts w:cs="Arial"/>
+          <w:color w:val="000000" w:themeColor="text1"/>
+        </w:rPr>
+        <w:t xml:space="preserve"> and interaction effects of </w:t>
+      </w:r>
+      <w:r>
+        <w:rPr>
+          <w:rFonts w:cs="Arial"/>
+          <w:color w:val="000000" w:themeColor="text1"/>
+        </w:rPr>
+        <w:t>fixed effects</w:t>
+      </w:r>
+      <w:r>
+        <w:rPr>
+          <w:rFonts w:cs="Arial"/>
+          <w:color w:val="000000" w:themeColor="text1"/>
+        </w:rPr>
+        <w:t xml:space="preserve"> (that is, treatment and dpi) w</w:t>
+      </w:r>
+      <w:r>
+        <w:rPr>
+          <w:rFonts w:cs="Arial"/>
+          <w:color w:val="000000" w:themeColor="text1"/>
+        </w:rPr>
+        <w:t xml:space="preserve">as assed using likelihood ratio tests (LRTs), which give an </w:t>
+      </w:r>
       <w:r>
         <w:rPr>
           <w:rFonts w:cs="Arial"/>
@@ -4385,9 +4987,15 @@
           <w:iCs/>
           <w:color w:val="000000" w:themeColor="text1"/>
         </w:rPr>
-        <w:t>3::</w:t>
-      </w:r>
-      <w:proofErr w:type="gramEnd"/>
+        <w:t>F</w:t>
+      </w:r>
+      <w:r>
+        <w:rPr>
+          <w:rFonts w:cs="Arial"/>
+          <w:color w:val="000000" w:themeColor="text1"/>
+        </w:rPr>
+        <w:t xml:space="preserve">- and associated </w:t>
+      </w:r>
       <w:r>
         <w:rPr>
           <w:rFonts w:cs="Arial"/>
@@ -4395,64 +5003,164 @@
           <w:iCs/>
           <w:color w:val="000000" w:themeColor="text1"/>
         </w:rPr>
-        <w:t>lacZ</w:t>
-      </w:r>
-      <w:r>
-        <w:rPr>
-          <w:rFonts w:cs="Arial"/>
-          <w:color w:val="000000" w:themeColor="text1"/>
-        </w:rPr>
-        <w:t>. A successful infection was indicated by a clear lysis zone on the top lawn. Phage were classified according to whether they had expanded their infectivity range (could infect the original susceptible clone and a new clone in the BIM library)</w:t>
-      </w:r>
-      <w:r>
-        <w:rPr>
-          <w:rFonts w:cs="Arial"/>
-          <w:color w:val="000000" w:themeColor="text1"/>
-        </w:rPr>
-        <w:t>.</w:t>
-      </w:r>
-    </w:p>
-    <w:p>
-      <w:pPr>
-        <w:spacing w:line="360" w:lineRule="auto"/>
-        <w:jc w:val="both"/>
-        <w:rPr>
-          <w:rFonts w:cs="Arial"/>
-          <w:color w:val="000000" w:themeColor="text1"/>
-        </w:rPr>
-      </w:pPr>
-    </w:p>
-    <w:p>
-      <w:pPr>
-        <w:pStyle w:val="Heading2"/>
-        <w:spacing w:line="360" w:lineRule="auto"/>
-      </w:pPr>
-      <w:r>
-        <w:t>Statistical analysis</w:t>
-      </w:r>
-    </w:p>
-    <w:p>
-      <w:pPr>
-        <w:spacing w:line="360" w:lineRule="auto"/>
-      </w:pPr>
-    </w:p>
-    <w:p>
-      <w:pPr>
-        <w:spacing w:line="360" w:lineRule="auto"/>
-      </w:pPr>
-      <w:r>
-        <w:rPr>
-          <w:rFonts w:cs="Arial"/>
-          <w:color w:val="000000" w:themeColor="text1"/>
-        </w:rPr>
-        <w:t>All statistical analyses were carried out in R v3.5.</w:t>
-      </w:r>
-      <w:r>
-        <w:rPr>
-          <w:rFonts w:cs="Arial"/>
-          <w:color w:val="000000" w:themeColor="text1"/>
-        </w:rPr>
-        <w:t>3</w:t>
+        <w:t>p</w:t>
+      </w:r>
+      <w:r>
+        <w:rPr>
+          <w:rFonts w:cs="Arial"/>
+          <w:color w:val="000000" w:themeColor="text1"/>
+        </w:rPr>
+        <w:t>-value</w:t>
+      </w:r>
+      <w:r>
+        <w:rPr>
+          <w:rFonts w:cs="Arial"/>
+          <w:color w:val="000000" w:themeColor="text1"/>
+        </w:rPr>
+        <w:t xml:space="preserve">. </w:t>
+      </w:r>
+      <w:r>
+        <w:rPr>
+          <w:rFonts w:cs="Arial"/>
+          <w:color w:val="000000" w:themeColor="text1"/>
+        </w:rPr>
+        <w:t>Simple B</w:t>
+      </w:r>
+      <w:r>
+        <w:rPr>
+          <w:rFonts w:cs="Arial"/>
+          <w:color w:val="000000" w:themeColor="text1"/>
+        </w:rPr>
+        <w:t xml:space="preserve">ayesian GLMMs from the MCMCglmm </w:t>
+      </w:r>
+      <w:r>
+        <w:rPr>
+          <w:rFonts w:cs="Arial"/>
+          <w:color w:val="000000" w:themeColor="text1"/>
+        </w:rPr>
+        <w:t xml:space="preserve">(ref) </w:t>
+      </w:r>
+      <w:r>
+        <w:rPr>
+          <w:rFonts w:cs="Arial"/>
+          <w:color w:val="000000" w:themeColor="text1"/>
+        </w:rPr>
+        <w:t>package were used to analyse phage evolution</w:t>
+      </w:r>
+      <w:r>
+        <w:rPr>
+          <w:rFonts w:cs="Arial"/>
+          <w:color w:val="000000" w:themeColor="text1"/>
+        </w:rPr>
+        <w:t xml:space="preserve">. These models </w:t>
+      </w:r>
+      <w:r>
+        <w:rPr>
+          <w:rFonts w:cs="Arial"/>
+          <w:color w:val="000000" w:themeColor="text1"/>
+        </w:rPr>
+        <w:t>used a p</w:t>
+      </w:r>
+      <w:r>
+        <w:rPr>
+          <w:rFonts w:cs="Arial"/>
+          <w:color w:val="000000" w:themeColor="text1"/>
+        </w:rPr>
+        <w:t xml:space="preserve">robit </w:t>
+      </w:r>
+      <w:r>
+        <w:rPr>
+          <w:rFonts w:cs="Arial"/>
+          <w:color w:val="000000" w:themeColor="text1"/>
+        </w:rPr>
+        <w:t>transformation</w:t>
+      </w:r>
+      <w:r>
+        <w:rPr>
+          <w:rFonts w:cs="Arial"/>
+          <w:color w:val="000000" w:themeColor="text1"/>
+        </w:rPr>
+        <w:t xml:space="preserve"> (</w:t>
+      </w:r>
+      <w:r>
+        <w:rPr>
+          <w:rFonts w:cs="Arial"/>
+          <w:color w:val="000000" w:themeColor="text1"/>
+        </w:rPr>
+        <w:t>the inverse standard normal distribution of the probability)</w:t>
+      </w:r>
+      <w:r>
+        <w:rPr>
+          <w:rFonts w:cs="Arial"/>
+          <w:color w:val="000000" w:themeColor="text1"/>
+        </w:rPr>
+        <w:t xml:space="preserve"> and a flat prior</w:t>
+      </w:r>
+      <w:r>
+        <w:rPr>
+          <w:rFonts w:cs="Arial"/>
+          <w:color w:val="000000" w:themeColor="text1"/>
+        </w:rPr>
+        <w:t xml:space="preserve">. </w:t>
+      </w:r>
+      <w:r>
+        <w:rPr>
+          <w:rFonts w:cs="Arial"/>
+          <w:color w:val="000000" w:themeColor="text1"/>
+        </w:rPr>
+        <w:t xml:space="preserve">The overall statistical significance of the single and additive effects of </w:t>
+      </w:r>
+      <w:r>
+        <w:rPr>
+          <w:rFonts w:cs="Arial"/>
+          <w:color w:val="000000" w:themeColor="text1"/>
+        </w:rPr>
+        <w:t xml:space="preserve">fixed effects in these models was assessed </w:t>
+      </w:r>
+      <w:r>
+        <w:rPr>
+          <w:rFonts w:cs="Arial"/>
+          <w:color w:val="000000" w:themeColor="text1"/>
+        </w:rPr>
+        <w:t xml:space="preserve">using </w:t>
+      </w:r>
+      <w:r>
+        <w:rPr>
+          <w:rFonts w:cs="Arial"/>
+          <w:color w:val="000000" w:themeColor="text1"/>
+        </w:rPr>
+        <w:sym w:font="Symbol" w:char="F063"/>
+      </w:r>
+      <w:r>
+        <w:rPr>
+          <w:rFonts w:cs="Arial"/>
+          <w:color w:val="000000" w:themeColor="text1"/>
+          <w:vertAlign w:val="superscript"/>
+        </w:rPr>
+        <w:t>2</w:t>
+      </w:r>
+      <w:r>
+        <w:rPr>
+          <w:rFonts w:cs="Arial"/>
+          <w:color w:val="000000" w:themeColor="text1"/>
+        </w:rPr>
+        <w:t xml:space="preserve"> tests and their associated </w:t>
+      </w:r>
+      <w:r>
+        <w:rPr>
+          <w:rFonts w:cs="Arial"/>
+          <w:i/>
+          <w:iCs/>
+          <w:color w:val="000000" w:themeColor="text1"/>
+        </w:rPr>
+        <w:t>p-</w:t>
+      </w:r>
+      <w:r>
+        <w:rPr>
+          <w:rFonts w:cs="Arial"/>
+          <w:color w:val="000000" w:themeColor="text1"/>
+        </w:rPr>
+        <w:t>values using the VCVglmm package (ref).</w:t>
       </w:r>
       <w:r>
         <w:rPr>
@@ -4466,6 +5174,166 @@
           <w:rFonts w:cs="Arial"/>
           <w:color w:val="000000" w:themeColor="text1"/>
         </w:rPr>
+        <w:t xml:space="preserve">Where possible, exact </w:t>
+      </w:r>
+      <w:r>
+        <w:rPr>
+          <w:rFonts w:cs="Arial"/>
+          <w:i/>
+          <w:color w:val="000000" w:themeColor="text1"/>
+        </w:rPr>
+        <w:t>p-</w:t>
+      </w:r>
+      <w:r>
+        <w:rPr>
+          <w:rFonts w:cs="Arial"/>
+          <w:color w:val="000000" w:themeColor="text1"/>
+        </w:rPr>
+        <w:t xml:space="preserve">values are given, but R is unable to give exact values when </w:t>
+      </w:r>
+      <w:r>
+        <w:rPr>
+          <w:rFonts w:cs="Arial"/>
+          <w:i/>
+          <w:color w:val="000000" w:themeColor="text1"/>
+        </w:rPr>
+        <w:t xml:space="preserve">p </w:t>
+      </w:r>
+      <w:r>
+        <w:rPr>
+          <w:rFonts w:cs="Arial"/>
+          <w:color w:val="000000" w:themeColor="text1"/>
+        </w:rPr>
+        <w:t>&lt; 2.2 x 10</w:t>
+      </w:r>
+      <w:r>
+        <w:rPr>
+          <w:rFonts w:cs="Arial"/>
+          <w:color w:val="000000" w:themeColor="text1"/>
+          <w:vertAlign w:val="subscript"/>
+        </w:rPr>
+        <w:softHyphen/>
+      </w:r>
+      <w:r>
+        <w:rPr>
+          <w:rFonts w:cs="Arial"/>
+          <w:color w:val="000000" w:themeColor="text1"/>
+          <w:vertAlign w:val="subscript"/>
+        </w:rPr>
+        <w:softHyphen/>
+      </w:r>
+      <w:r>
+        <w:rPr>
+          <w:rFonts w:cs="Arial"/>
+          <w:color w:val="000000" w:themeColor="text1"/>
+          <w:vertAlign w:val="superscript"/>
+        </w:rPr>
+        <w:t>-16</w:t>
+      </w:r>
+      <w:r>
+        <w:rPr>
+          <w:rFonts w:cs="Arial"/>
+          <w:color w:val="000000" w:themeColor="text1"/>
+        </w:rPr>
+        <w:t xml:space="preserve">. </w:t>
+      </w:r>
+      <w:r>
+        <w:rPr>
+          <w:rFonts w:cs="Arial"/>
+          <w:color w:val="000000" w:themeColor="text1"/>
+        </w:rPr>
+        <w:t>When</w:t>
+      </w:r>
+      <w:r>
+        <w:rPr>
+          <w:rFonts w:cs="Arial"/>
+          <w:color w:val="000000" w:themeColor="text1"/>
+        </w:rPr>
+        <w:t xml:space="preserve"> phage titre was considered as the response variable, data was log-transformed to improve model fit. </w:t>
+      </w:r>
+      <w:r>
+        <w:rPr>
+          <w:rFonts w:cs="Arial"/>
+          <w:color w:val="000000" w:themeColor="text1"/>
+        </w:rPr>
+        <w:t>Confidence</w:t>
+      </w:r>
+      <w:r>
+        <w:rPr>
+          <w:rFonts w:cs="Arial"/>
+          <w:color w:val="000000" w:themeColor="text1"/>
+        </w:rPr>
+        <w:t xml:space="preserve"> </w:t>
+      </w:r>
+      <w:r>
+        <w:rPr>
+          <w:rFonts w:cs="Arial"/>
+          <w:color w:val="000000" w:themeColor="text1"/>
+        </w:rPr>
+        <w:t xml:space="preserve">(or in the case of Bayesian models, highest probability density) </w:t>
+      </w:r>
+      <w:r>
+        <w:rPr>
+          <w:rFonts w:cs="Arial"/>
+          <w:color w:val="000000" w:themeColor="text1"/>
+        </w:rPr>
+        <w:t>intervals</w:t>
+      </w:r>
+      <w:r>
+        <w:rPr>
+          <w:rFonts w:cs="Arial"/>
+          <w:color w:val="000000" w:themeColor="text1"/>
+        </w:rPr>
+        <w:t xml:space="preserve"> </w:t>
+      </w:r>
+      <w:r>
+        <w:rPr>
+          <w:rFonts w:cs="Arial"/>
+          <w:color w:val="000000" w:themeColor="text1"/>
+        </w:rPr>
+        <w:t xml:space="preserve">around </w:t>
+      </w:r>
+      <w:r>
+        <w:rPr>
+          <w:rFonts w:cs="Arial"/>
+          <w:color w:val="000000" w:themeColor="text1"/>
+        </w:rPr>
+        <w:t xml:space="preserve">model coefficients </w:t>
+      </w:r>
+      <w:r>
+        <w:rPr>
+          <w:rFonts w:cs="Arial"/>
+          <w:color w:val="000000" w:themeColor="text1"/>
+        </w:rPr>
+        <w:lastRenderedPageBreak/>
+        <w:t>and predicted means</w:t>
+      </w:r>
+      <w:r>
+        <w:rPr>
+          <w:rFonts w:cs="Arial"/>
+          <w:color w:val="000000" w:themeColor="text1"/>
+        </w:rPr>
+        <w:t xml:space="preserve"> were calculated to the 95%, 89% and 67% level</w:t>
+      </w:r>
+      <w:r>
+        <w:rPr>
+          <w:rFonts w:cs="Arial"/>
+          <w:color w:val="000000" w:themeColor="text1"/>
+        </w:rPr>
+        <w:t xml:space="preserve"> </w:t>
+      </w:r>
+      <w:r>
+        <w:rPr>
+          <w:rFonts w:cs="Arial"/>
+          <w:color w:val="000000" w:themeColor="text1"/>
+        </w:rPr>
+        <w:t xml:space="preserve">to give the reader a clearer indication of effect size. The package ggplot2 </w:t>
+      </w:r>
+      <w:r>
+        <w:rPr>
+          <w:rFonts w:cs="Arial"/>
+          <w:color w:val="000000" w:themeColor="text1"/>
+        </w:rPr>
         <w:fldChar w:fldCharType="begin"/>
       </w:r>
       <w:r>
@@ -4473,7 +5341,7 @@
           <w:rFonts w:cs="Arial"/>
           <w:color w:val="000000" w:themeColor="text1"/>
         </w:rPr>
-        <w:instrText xml:space="preserve"> ADDIN EN.CITE &lt;EndNote&gt;&lt;Cite&gt;&lt;Author&gt;R Core Team&lt;/Author&gt;&lt;Year&gt;2018&lt;/Year&gt;&lt;RecNum&gt;143&lt;/RecNum&gt;&lt;DisplayText&gt;(38)&lt;/DisplayText&gt;&lt;record&gt;&lt;rec-number&gt;143&lt;/rec-number&gt;&lt;foreign-keys&gt;&lt;key app="EN" db-id="es529ptxovvregexae9v20vfwwzddw2zv59z" timestamp="1487347520"&gt;143&lt;/key&gt;&lt;/foreign-keys&gt;&lt;ref-type name="Computer Program"&gt;9&lt;/ref-type&gt;&lt;contributors&gt;&lt;authors&gt;&lt;author&gt;R Core Team,&lt;/author&gt;&lt;/authors&gt;&lt;/contributors&gt;&lt;titles&gt;&lt;title&gt;R: A language and environment for statistical computing&lt;/title&gt;&lt;/titles&gt;&lt;edition&gt;3.5.2 &amp;quot;Eggshell Igloo&amp;quot;&lt;/edition&gt;&lt;dates&gt;&lt;year&gt;2018&lt;/year&gt;&lt;/dates&gt;&lt;pub-location&gt;Vienna, Austria&lt;/pub-location&gt;&lt;publisher&gt;R Foundation for Statistical Computing&lt;/publisher&gt;&lt;urls&gt;&lt;related-urls&gt;&lt;url&gt;http://www.R-project.org/&lt;/url&gt;&lt;/related-urls&gt;&lt;/urls&gt;&lt;/record&gt;&lt;/Cite&gt;&lt;/EndNote&gt;</w:instrText>
+        <w:instrText xml:space="preserve"> ADDIN EN.CITE &lt;EndNote&gt;&lt;Cite&gt;&lt;Author&gt;Wickham&lt;/Author&gt;&lt;Year&gt;2009&lt;/Year&gt;&lt;RecNum&gt;220&lt;/RecNum&gt;&lt;DisplayText&gt;(51)&lt;/DisplayText&gt;&lt;record&gt;&lt;rec-number&gt;220&lt;/rec-number&gt;&lt;foreign-keys&gt;&lt;key app="EN" db-id="es529ptxovvregexae9v20vfwwzddw2zv59z" timestamp="1518530930"&gt;220&lt;/key&gt;&lt;/foreign-keys&gt;&lt;ref-type name="Computer Program"&gt;9&lt;/ref-type&gt;&lt;contributors&gt;&lt;authors&gt;&lt;author&gt;Wickham, H.&lt;/author&gt;&lt;/authors&gt;&lt;/contributors&gt;&lt;titles&gt;&lt;title&gt;ggplot2: Elegant Graphics for Data Analysis&lt;/title&gt;&lt;/titles&gt;&lt;dates&gt;&lt;year&gt;2009&lt;/year&gt;&lt;/dates&gt;&lt;publisher&gt;Springer-Verlag New York&lt;/publisher&gt;&lt;urls&gt;&lt;related-urls&gt;&lt;url&gt;http://ggplot2.org&lt;/url&gt;&lt;/related-urls&gt;&lt;/urls&gt;&lt;/record&gt;&lt;/Cite&gt;&lt;/EndNote&gt;</w:instrText>
       </w:r>
       <w:r>
         <w:rPr>
@@ -4488,410 +5356,7 @@
           <w:noProof/>
           <w:color w:val="000000" w:themeColor="text1"/>
         </w:rPr>
-        <w:t>(38)</w:t>
-      </w:r>
-      <w:r>
-        <w:rPr>
-          <w:rFonts w:cs="Arial"/>
-          <w:color w:val="000000" w:themeColor="text1"/>
-        </w:rPr>
-        <w:fldChar w:fldCharType="end"/>
-      </w:r>
-      <w:r>
-        <w:rPr>
-          <w:rFonts w:cs="Arial"/>
-          <w:color w:val="000000" w:themeColor="text1"/>
-        </w:rPr>
-        <w:t xml:space="preserve">. The packages </w:t>
-      </w:r>
-      <w:proofErr w:type="spellStart"/>
-      <w:r>
-        <w:rPr>
-          <w:rFonts w:cs="Arial"/>
-          <w:color w:val="000000" w:themeColor="text1"/>
-        </w:rPr>
-        <w:t>dplyr</w:t>
-      </w:r>
-      <w:proofErr w:type="spellEnd"/>
-      <w:r>
-        <w:rPr>
-          <w:rFonts w:cs="Arial"/>
-          <w:color w:val="000000" w:themeColor="text1"/>
-        </w:rPr>
-        <w:t xml:space="preserve"> </w:t>
-      </w:r>
-      <w:r>
-        <w:rPr>
-          <w:rFonts w:cs="Arial"/>
-          <w:color w:val="000000" w:themeColor="text1"/>
-        </w:rPr>
-        <w:fldChar w:fldCharType="begin"/>
-      </w:r>
-      <w:r>
-        <w:rPr>
-          <w:rFonts w:cs="Arial"/>
-          <w:color w:val="000000" w:themeColor="text1"/>
-        </w:rPr>
-        <w:instrText xml:space="preserve"> ADDIN EN.CITE &lt;EndNote&gt;&lt;Cite&gt;&lt;Author&gt;Wickham&lt;/Author&gt;&lt;Year&gt;2018&lt;/Year&gt;&lt;RecNum&gt;336&lt;/RecNum&gt;&lt;DisplayText&gt;(39)&lt;/DisplayText&gt;&lt;record&gt;&lt;rec-number&gt;336&lt;/rec-number&gt;&lt;foreign-keys&gt;&lt;key app="EN" db-id="es529ptxovvregexae9v20vfwwzddw2zv59z" timestamp="1551880730"&gt;336&lt;/key&gt;&lt;/foreign-keys&gt;&lt;ref-type name="Computer Program"&gt;9&lt;/ref-type&gt;&lt;contributors&gt;&lt;authors&gt;&lt;author&gt;Wickham, H.&lt;/author&gt;&lt;author&gt;François, R.&lt;/author&gt;&lt;author&gt;Henry, L.&lt;/author&gt;&lt;author&gt;Mûller, Kirill&lt;/author&gt;&lt;/authors&gt;&lt;/contributors&gt;&lt;titles&gt;&lt;title&gt;dplyr: A Grammar of Data Manipulation&lt;/title&gt;&lt;/titles&gt;&lt;edition&gt;0.7.8&lt;/edition&gt;&lt;dates&gt;&lt;year&gt;2018&lt;/year&gt;&lt;/dates&gt;&lt;urls&gt;&lt;related-urls&gt;&lt;url&gt;https://CRAN.R-project.org/package=dplyr&lt;/url&gt;&lt;/related-urls&gt;&lt;/urls&gt;&lt;/record&gt;&lt;/Cite&gt;&lt;/EndNote&gt;</w:instrText>
-      </w:r>
-      <w:r>
-        <w:rPr>
-          <w:rFonts w:cs="Arial"/>
-          <w:color w:val="000000" w:themeColor="text1"/>
-        </w:rPr>
-        <w:fldChar w:fldCharType="separate"/>
-      </w:r>
-      <w:r>
-        <w:rPr>
-          <w:rFonts w:cs="Arial"/>
-          <w:noProof/>
-          <w:color w:val="000000" w:themeColor="text1"/>
-        </w:rPr>
-        <w:t>(39)</w:t>
-      </w:r>
-      <w:r>
-        <w:rPr>
-          <w:rFonts w:cs="Arial"/>
-          <w:color w:val="000000" w:themeColor="text1"/>
-        </w:rPr>
-        <w:fldChar w:fldCharType="end"/>
-      </w:r>
-      <w:r>
-        <w:rPr>
-          <w:rFonts w:cs="Arial"/>
-          <w:color w:val="000000" w:themeColor="text1"/>
-        </w:rPr>
-        <w:t xml:space="preserve">, </w:t>
-      </w:r>
-      <w:proofErr w:type="spellStart"/>
-      <w:r>
-        <w:rPr>
-          <w:rFonts w:cs="Arial"/>
-          <w:color w:val="000000" w:themeColor="text1"/>
-        </w:rPr>
-        <w:t>tidyr</w:t>
-      </w:r>
-      <w:proofErr w:type="spellEnd"/>
-      <w:r>
-        <w:rPr>
-          <w:rFonts w:cs="Arial"/>
-          <w:color w:val="000000" w:themeColor="text1"/>
-        </w:rPr>
-        <w:t xml:space="preserve"> </w:t>
-      </w:r>
-      <w:r>
-        <w:rPr>
-          <w:rFonts w:cs="Arial"/>
-          <w:color w:val="000000" w:themeColor="text1"/>
-        </w:rPr>
-        <w:fldChar w:fldCharType="begin"/>
-      </w:r>
-      <w:r>
-        <w:rPr>
-          <w:rFonts w:cs="Arial"/>
-          <w:color w:val="000000" w:themeColor="text1"/>
-        </w:rPr>
-        <w:instrText xml:space="preserve"> ADDIN EN.CITE &lt;EndNote&gt;&lt;Cite&gt;&lt;Author&gt;Henry&lt;/Author&gt;&lt;Year&gt;2018&lt;/Year&gt;&lt;RecNum&gt;338&lt;/RecNum&gt;&lt;DisplayText&gt;(40)&lt;/DisplayText&gt;&lt;record&gt;&lt;rec-number&gt;338&lt;/rec-number&gt;&lt;foreign-keys&gt;&lt;key app="EN" db-id="es529ptxovvregexae9v20vfwwzddw2zv59z" timestamp="1551880900"&gt;338&lt;/key&gt;&lt;/foreign-keys&gt;&lt;ref-type name="Computer Program"&gt;9&lt;/ref-type&gt;&lt;contributors&gt;&lt;authors&gt;&lt;author&gt;Henry, L.&lt;/author&gt;&lt;author&gt;Wickham, H.&lt;/author&gt;&lt;/authors&gt;&lt;/contributors&gt;&lt;titles&gt;&lt;title&gt;tidyr: Easily Tidy Data with &amp;apos;spread()&amp;apos; and &amp;apos;gather()&amp;apos; Functions&lt;/title&gt;&lt;/titles&gt;&lt;dates&gt;&lt;year&gt;2018&lt;/year&gt;&lt;/dates&gt;&lt;work-type&gt;0.8.2&lt;/work-type&gt;&lt;urls&gt;&lt;related-urls&gt;&lt;url&gt;https://CRAN.R-project.org/package=tidyr&lt;/url&gt;&lt;/related-urls&gt;&lt;/urls&gt;&lt;/record&gt;&lt;/Cite&gt;&lt;/EndNote&gt;</w:instrText>
-      </w:r>
-      <w:r>
-        <w:rPr>
-          <w:rFonts w:cs="Arial"/>
-          <w:color w:val="000000" w:themeColor="text1"/>
-        </w:rPr>
-        <w:fldChar w:fldCharType="separate"/>
-      </w:r>
-      <w:r>
-        <w:rPr>
-          <w:rFonts w:cs="Arial"/>
-          <w:noProof/>
-          <w:color w:val="000000" w:themeColor="text1"/>
-        </w:rPr>
-        <w:t>(40)</w:t>
-      </w:r>
-      <w:r>
-        <w:rPr>
-          <w:rFonts w:cs="Arial"/>
-          <w:color w:val="000000" w:themeColor="text1"/>
-        </w:rPr>
-        <w:fldChar w:fldCharType="end"/>
-      </w:r>
-      <w:r>
-        <w:rPr>
-          <w:rFonts w:cs="Arial"/>
-          <w:color w:val="000000" w:themeColor="text1"/>
-        </w:rPr>
-        <w:t xml:space="preserve"> and </w:t>
-      </w:r>
-      <w:proofErr w:type="spellStart"/>
-      <w:r>
-        <w:rPr>
-          <w:rFonts w:cs="Arial"/>
-          <w:color w:val="000000" w:themeColor="text1"/>
-        </w:rPr>
-        <w:t>magrittr</w:t>
-      </w:r>
-      <w:proofErr w:type="spellEnd"/>
-      <w:r>
-        <w:rPr>
-          <w:rFonts w:cs="Arial"/>
-          <w:color w:val="000000" w:themeColor="text1"/>
-        </w:rPr>
-        <w:t xml:space="preserve"> </w:t>
-      </w:r>
-      <w:r>
-        <w:rPr>
-          <w:rFonts w:cs="Arial"/>
-          <w:color w:val="000000" w:themeColor="text1"/>
-        </w:rPr>
-        <w:fldChar w:fldCharType="begin"/>
-      </w:r>
-      <w:r>
-        <w:rPr>
-          <w:rFonts w:cs="Arial"/>
-          <w:color w:val="000000" w:themeColor="text1"/>
-        </w:rPr>
-        <w:instrText xml:space="preserve"> ADDIN EN.CITE &lt;EndNote&gt;&lt;Cite&gt;&lt;Author&gt;Bache&lt;/Author&gt;&lt;Year&gt;2014&lt;/Year&gt;&lt;RecNum&gt;337&lt;/RecNum&gt;&lt;DisplayText&gt;(41)&lt;/DisplayText&gt;&lt;record&gt;&lt;rec-number&gt;337&lt;/rec-number&gt;&lt;foreign-keys&gt;&lt;key app="EN" db-id="es529ptxovvregexae9v20vfwwzddw2zv59z" timestamp="1551880803"&gt;337&lt;/key&gt;&lt;/foreign-keys&gt;&lt;ref-type name="Computer Program"&gt;9&lt;/ref-type&gt;&lt;contributors&gt;&lt;authors&gt;&lt;author&gt;Bache, S. M.&lt;/author&gt;&lt;author&gt;Wickham, H.&lt;/author&gt;&lt;/authors&gt;&lt;/contributors&gt;&lt;titles&gt;&lt;title&gt;magrittr: A Forward-Pipe Operator for R&lt;/title&gt;&lt;/titles&gt;&lt;edition&gt;1.5&lt;/edition&gt;&lt;dates&gt;&lt;year&gt;2014&lt;/year&gt;&lt;/dates&gt;&lt;urls&gt;&lt;related-urls&gt;&lt;url&gt;https://CRAN.R-project.org/package=magrittr&lt;/url&gt;&lt;/related-urls&gt;&lt;/urls&gt;&lt;/record&gt;&lt;/Cite&gt;&lt;/EndNote&gt;</w:instrText>
-      </w:r>
-      <w:r>
-        <w:rPr>
-          <w:rFonts w:cs="Arial"/>
-          <w:color w:val="000000" w:themeColor="text1"/>
-        </w:rPr>
-        <w:fldChar w:fldCharType="separate"/>
-      </w:r>
-      <w:r>
-        <w:rPr>
-          <w:rFonts w:cs="Arial"/>
-          <w:noProof/>
-          <w:color w:val="000000" w:themeColor="text1"/>
-        </w:rPr>
-        <w:t>(41)</w:t>
-      </w:r>
-      <w:r>
-        <w:rPr>
-          <w:rFonts w:cs="Arial"/>
-          <w:color w:val="000000" w:themeColor="text1"/>
-        </w:rPr>
-        <w:fldChar w:fldCharType="end"/>
-      </w:r>
-      <w:r>
-        <w:rPr>
-          <w:rFonts w:cs="Arial"/>
-          <w:color w:val="000000" w:themeColor="text1"/>
-        </w:rPr>
-        <w:t xml:space="preserve"> were used throughout for data handling. Generalised linear mixed models (GLMMs) were </w:t>
-      </w:r>
-      <w:r>
-        <w:rPr>
-          <w:rFonts w:cs="Arial"/>
-          <w:color w:val="000000" w:themeColor="text1"/>
-        </w:rPr>
-        <w:t>used throughout, and</w:t>
-      </w:r>
-      <w:r>
-        <w:rPr>
-          <w:rFonts w:cs="Arial"/>
-          <w:color w:val="000000" w:themeColor="text1"/>
-        </w:rPr>
-        <w:t xml:space="preserve"> </w:t>
-      </w:r>
-      <w:r>
-        <w:rPr>
-          <w:rFonts w:cs="Arial"/>
-          <w:color w:val="000000" w:themeColor="text1"/>
-        </w:rPr>
-        <w:t>r</w:t>
-      </w:r>
-      <w:r>
-        <w:rPr>
-          <w:rFonts w:cs="Arial"/>
-          <w:color w:val="000000" w:themeColor="text1"/>
-        </w:rPr>
-        <w:t xml:space="preserve">eplicate was treated as a random effect in all models. Model selection followed a nested approach, where full versus reduced models were compared using information criteria </w:t>
-      </w:r>
-      <w:r>
-        <w:rPr>
-          <w:rFonts w:cs="Arial"/>
-          <w:color w:val="000000" w:themeColor="text1"/>
-        </w:rPr>
-        <w:fldChar w:fldCharType="begin"/>
-      </w:r>
-      <w:r>
-        <w:rPr>
-          <w:rFonts w:cs="Arial"/>
-          <w:color w:val="000000" w:themeColor="text1"/>
-        </w:rPr>
-        <w:instrText xml:space="preserve"> ADDIN EN.CITE &lt;EndNote&gt;&lt;Cite&gt;&lt;Author&gt;Burnham&lt;/Author&gt;&lt;Year&gt;2004&lt;/Year&gt;&lt;RecNum&gt;258&lt;/RecNum&gt;&lt;DisplayText&gt;(42, 43)&lt;/DisplayText&gt;&lt;record&gt;&lt;rec-number&gt;258&lt;/rec-number&gt;&lt;foreign-keys&gt;&lt;key app="EN" db-id="es529ptxovvregexae9v20vfwwzddw2zv59z" timestamp="1536149973"&gt;258&lt;/key&gt;&lt;/foreign-keys&gt;&lt;ref-type name="Journal Article"&gt;17&lt;/ref-type&gt;&lt;contributors&gt;&lt;authors&gt;&lt;author&gt;Burnham, Kenneth P&lt;/author&gt;&lt;author&gt;Anderson, David R&lt;/author&gt;&lt;/authors&gt;&lt;/contributors&gt;&lt;titles&gt;&lt;title&gt;Multimodel inference: understanding AIC and BIC in model selection&lt;/title&gt;&lt;secondary-title&gt;Sociological Methods &amp;amp; Research&lt;/secondary-title&gt;&lt;/titles&gt;&lt;periodical&gt;&lt;full-title&gt;Sociological Methods &amp;amp; Research&lt;/full-title&gt;&lt;abbr-1&gt;Sociol. Methods Res.&lt;/abbr-1&gt;&lt;/periodical&gt;&lt;pages&gt;261-304&lt;/pages&gt;&lt;volume&gt;33&lt;/volume&gt;&lt;number&gt;2&lt;/number&gt;&lt;dates&gt;&lt;year&gt;2004&lt;/year&gt;&lt;/dates&gt;&lt;isbn&gt;0049-1241&lt;/isbn&gt;&lt;urls&gt;&lt;/urls&gt;&lt;/record&gt;&lt;/Cite&gt;&lt;Cite&gt;&lt;Author&gt;Burnham&lt;/Author&gt;&lt;Year&gt;2003&lt;/Year&gt;&lt;RecNum&gt;257&lt;/RecNum&gt;&lt;record&gt;&lt;rec-number&gt;257&lt;/rec-number&gt;&lt;foreign-keys&gt;&lt;key app="EN" db-id="es529ptxovvregexae9v20vfwwzddw2zv59z" timestamp="1536149952"&gt;257&lt;/key&gt;&lt;/foreign-keys&gt;&lt;ref-type name="Book"&gt;6&lt;/ref-type&gt;&lt;contributors&gt;&lt;authors&gt;&lt;author&gt;Burnham, Kenneth P&lt;/author&gt;&lt;author&gt;Anderson, David R&lt;/author&gt;&lt;/authors&gt;&lt;/contributors&gt;&lt;titles&gt;&lt;title&gt;Model selection and multimodel inference: a practical information-theoretic approach&lt;/title&gt;&lt;/titles&gt;&lt;dates&gt;&lt;year&gt;2003&lt;/year&gt;&lt;/dates&gt;&lt;pub-location&gt;New York&lt;/pub-location&gt;&lt;publisher&gt;Springer&lt;/publisher&gt;&lt;isbn&gt;0387953647&lt;/isbn&gt;&lt;urls&gt;&lt;/urls&gt;&lt;/record&gt;&lt;/Cite&gt;&lt;/EndNote&gt;</w:instrText>
-      </w:r>
-      <w:r>
-        <w:rPr>
-          <w:rFonts w:cs="Arial"/>
-          <w:color w:val="000000" w:themeColor="text1"/>
-        </w:rPr>
-        <w:fldChar w:fldCharType="separate"/>
-      </w:r>
-      <w:r>
-        <w:rPr>
-          <w:rFonts w:cs="Arial"/>
-          <w:noProof/>
-          <w:color w:val="000000" w:themeColor="text1"/>
-        </w:rPr>
-        <w:t>(42, 43)</w:t>
-      </w:r>
-      <w:r>
-        <w:rPr>
-          <w:rFonts w:cs="Arial"/>
-          <w:color w:val="000000" w:themeColor="text1"/>
-        </w:rPr>
-        <w:fldChar w:fldCharType="end"/>
-      </w:r>
-      <w:r>
-        <w:rPr>
-          <w:rFonts w:cs="Arial"/>
-          <w:color w:val="000000" w:themeColor="text1"/>
-        </w:rPr>
-        <w:t xml:space="preserve">, and the similarity between observed and predicted values. The overall statistical significance of fixed effects was evaluated </w:t>
-      </w:r>
-      <w:r>
-        <w:rPr>
-          <w:rFonts w:cs="Arial"/>
-          <w:color w:val="000000" w:themeColor="text1"/>
-        </w:rPr>
-        <w:t>with</w:t>
-      </w:r>
-      <w:r>
-        <w:rPr>
-          <w:rFonts w:cs="Arial"/>
-          <w:color w:val="000000" w:themeColor="text1"/>
-        </w:rPr>
-        <w:t xml:space="preserve"> </w:t>
-      </w:r>
-      <w:r>
-        <w:rPr>
-          <w:rFonts w:cs="Arial"/>
-          <w:color w:val="000000" w:themeColor="text1"/>
-        </w:rPr>
-        <w:t>likelihood ratio tests (LRTs)</w:t>
-      </w:r>
-      <w:r>
-        <w:rPr>
-          <w:rFonts w:cs="Arial"/>
-          <w:color w:val="000000" w:themeColor="text1"/>
-        </w:rPr>
-        <w:t xml:space="preserve">. </w:t>
-      </w:r>
-      <w:r>
-        <w:rPr>
-          <w:rFonts w:cs="Arial"/>
-          <w:color w:val="000000" w:themeColor="text1"/>
-        </w:rPr>
-        <w:t>Probit m</w:t>
-      </w:r>
-      <w:r>
-        <w:rPr>
-          <w:rFonts w:cs="Arial"/>
-          <w:color w:val="000000" w:themeColor="text1"/>
-        </w:rPr>
-        <w:t>odels</w:t>
-      </w:r>
-      <w:r>
-        <w:rPr>
-          <w:rFonts w:cs="Arial"/>
-          <w:color w:val="000000" w:themeColor="text1"/>
-        </w:rPr>
-        <w:t xml:space="preserve"> (</w:t>
-      </w:r>
-      <w:r>
-        <w:rPr>
-          <w:rFonts w:cs="Arial"/>
-          <w:color w:val="000000" w:themeColor="text1"/>
-        </w:rPr>
-        <w:t xml:space="preserve">the inverse standard normal distribution of the probability) </w:t>
-      </w:r>
-      <w:r>
-        <w:rPr>
-          <w:rFonts w:cs="Arial"/>
-          <w:color w:val="000000" w:themeColor="text1"/>
-        </w:rPr>
-        <w:t>were used to analyse</w:t>
-      </w:r>
-      <w:r>
-        <w:rPr>
-          <w:rFonts w:cs="Arial"/>
-          <w:color w:val="000000" w:themeColor="text1"/>
-        </w:rPr>
-        <w:t xml:space="preserve"> phage evolution. When phage titre was considered as the response variable, data was log-transformed to improve model fit. </w:t>
-      </w:r>
-      <w:r>
-        <w:rPr>
-          <w:rFonts w:cs="Arial"/>
-          <w:color w:val="000000" w:themeColor="text1"/>
-        </w:rPr>
-        <w:t>Confidence</w:t>
-      </w:r>
-      <w:r>
-        <w:rPr>
-          <w:rFonts w:cs="Arial"/>
-          <w:color w:val="000000" w:themeColor="text1"/>
-        </w:rPr>
-        <w:t xml:space="preserve"> intervals around </w:t>
-      </w:r>
-      <w:r>
-        <w:rPr>
-          <w:rFonts w:cs="Arial"/>
-          <w:color w:val="000000" w:themeColor="text1"/>
-        </w:rPr>
-        <w:t>model coefficients and predicted means</w:t>
-      </w:r>
-      <w:r>
-        <w:rPr>
-          <w:rFonts w:cs="Arial"/>
-          <w:color w:val="000000" w:themeColor="text1"/>
-        </w:rPr>
-        <w:t xml:space="preserve"> were calculated to the 95%, 89% and 67% level</w:t>
-      </w:r>
-      <w:r>
-        <w:rPr>
-          <w:rFonts w:cs="Arial"/>
-          <w:color w:val="000000" w:themeColor="text1"/>
-        </w:rPr>
-        <w:t xml:space="preserve"> </w:t>
-      </w:r>
-      <w:r>
-        <w:rPr>
-          <w:rFonts w:cs="Arial"/>
-          <w:color w:val="000000" w:themeColor="text1"/>
-        </w:rPr>
-        <w:t xml:space="preserve">to give the reader a clearer indication of effect size. The package ggplot2 </w:t>
-      </w:r>
-      <w:r>
-        <w:rPr>
-          <w:rFonts w:cs="Arial"/>
-          <w:color w:val="000000" w:themeColor="text1"/>
-        </w:rPr>
-        <w:fldChar w:fldCharType="begin"/>
-      </w:r>
-      <w:r>
-        <w:rPr>
-          <w:rFonts w:cs="Arial"/>
-          <w:color w:val="000000" w:themeColor="text1"/>
-        </w:rPr>
-        <w:instrText xml:space="preserve"> ADDIN EN.CITE &lt;EndNote&gt;&lt;Cite&gt;&lt;Author&gt;Wickham&lt;/Author&gt;&lt;Year&gt;2009&lt;/Year&gt;&lt;RecNum&gt;220&lt;/RecNum&gt;&lt;DisplayText&gt;(44)&lt;/DisplayText&gt;&lt;record&gt;&lt;rec-number&gt;220&lt;/rec-number&gt;&lt;foreign-keys&gt;&lt;key app="EN" db-id="es529ptxovvregexae9v20vfwwzddw2zv59z" timestamp="1518530930"&gt;220&lt;/key&gt;&lt;/foreign-keys&gt;&lt;ref-type name="Computer Program"&gt;9&lt;/ref-type&gt;&lt;contributors&gt;&lt;authors&gt;&lt;author&gt;Wickham, H.&lt;/author&gt;&lt;/authors&gt;&lt;/contributors&gt;&lt;titles&gt;&lt;title&gt;ggplot2: Elegant Graphics for Data Analysis&lt;/title&gt;&lt;/titles&gt;&lt;dates&gt;&lt;year&gt;2009&lt;/year&gt;&lt;/dates&gt;&lt;publisher&gt;Springer-Verlag New York&lt;/publisher&gt;&lt;urls&gt;&lt;related-urls&gt;&lt;url&gt;http://ggplot2.org&lt;/url&gt;&lt;/related-urls&gt;&lt;/urls&gt;&lt;/record&gt;&lt;/Cite&gt;&lt;/EndNote&gt;</w:instrText>
-      </w:r>
-      <w:r>
-        <w:rPr>
-          <w:rFonts w:cs="Arial"/>
-          <w:color w:val="000000" w:themeColor="text1"/>
-        </w:rPr>
-        <w:fldChar w:fldCharType="separate"/>
-      </w:r>
-      <w:r>
-        <w:rPr>
-          <w:rFonts w:cs="Arial"/>
-          <w:noProof/>
-          <w:color w:val="000000" w:themeColor="text1"/>
-        </w:rPr>
-        <w:t>(44)</w:t>
+        <w:t>(51)</w:t>
       </w:r>
       <w:r>
         <w:rPr>
@@ -4954,57 +5419,150 @@
         <w:t xml:space="preserve"> </w:t>
       </w:r>
       <w:r>
+        <w:rPr>
+          <w:color w:val="000000" w:themeColor="text1"/>
+        </w:rPr>
         <w:t>diverse</w:t>
       </w:r>
       <w:r>
+        <w:rPr>
+          <w:color w:val="000000" w:themeColor="text1"/>
+        </w:rPr>
         <w:t>.</w:t>
       </w:r>
       <w:r>
         <w:rPr>
-          <w:color w:val="FF0000"/>
-        </w:rPr>
-        <w:t xml:space="preserve"> Need to talk about how phage titres were affected by treatment/time, because it seems that diversity did still have some effect here?</w:t>
-      </w:r>
-      <w:r>
-        <w:t xml:space="preserve"> Compared to monoclonal phage populations, </w:t>
-      </w:r>
-      <w:r>
-        <w:t xml:space="preserve">phage </w:t>
-      </w:r>
-      <w:proofErr w:type="gramStart"/>
-      <w:r>
-        <w:t>were</w:t>
-      </w:r>
-      <w:proofErr w:type="gramEnd"/>
-      <w:r>
+          <w:color w:val="000000" w:themeColor="text1"/>
+        </w:rPr>
         <w:t xml:space="preserve"> </w:t>
       </w:r>
       <w:r>
+        <w:rPr>
+          <w:color w:val="000000" w:themeColor="text1"/>
+        </w:rPr>
+        <w:t>Although p</w:t>
+      </w:r>
+      <w:r>
+        <w:rPr>
+          <w:color w:val="000000" w:themeColor="text1"/>
+        </w:rPr>
+        <w:t>hage population size was</w:t>
+      </w:r>
+      <w:r>
+        <w:rPr>
+          <w:color w:val="000000" w:themeColor="text1"/>
+        </w:rPr>
+        <w:t xml:space="preserve"> </w:t>
+      </w:r>
+      <w:r>
+        <w:rPr>
+          <w:color w:val="000000" w:themeColor="text1"/>
+        </w:rPr>
+        <w:t xml:space="preserve">still </w:t>
+      </w:r>
+      <w:r>
+        <w:rPr>
+          <w:color w:val="000000" w:themeColor="text1"/>
+        </w:rPr>
+        <w:t>strongly negatively affected by host diversity when controlling for the effect of time (</w:t>
+      </w:r>
+      <w:r>
+        <w:rPr>
+          <w:i/>
+          <w:color w:val="000000" w:themeColor="text1"/>
+        </w:rPr>
+        <w:t>F</w:t>
+      </w:r>
+      <w:r>
+        <w:rPr>
+          <w:color w:val="000000" w:themeColor="text1"/>
+          <w:vertAlign w:val="subscript"/>
+        </w:rPr>
+        <w:t>3, 114</w:t>
+      </w:r>
+      <w:r>
+        <w:rPr>
+          <w:color w:val="000000" w:themeColor="text1"/>
+        </w:rPr>
+        <w:t xml:space="preserve"> = 47.03, </w:t>
+      </w:r>
+      <w:r>
+        <w:rPr>
+          <w:i/>
+          <w:color w:val="000000" w:themeColor="text1"/>
+        </w:rPr>
+        <w:t>p</w:t>
+      </w:r>
+      <w:r>
+        <w:rPr>
+          <w:color w:val="000000" w:themeColor="text1"/>
+        </w:rPr>
+        <w:t xml:space="preserve"> &lt; 2.2 x 10</w:t>
+      </w:r>
+      <w:r>
+        <w:rPr>
+          <w:color w:val="000000" w:themeColor="text1"/>
+          <w:vertAlign w:val="superscript"/>
+        </w:rPr>
+        <w:t>-16</w:t>
+      </w:r>
+      <w:r>
+        <w:rPr>
+          <w:color w:val="000000" w:themeColor="text1"/>
+        </w:rPr>
+        <w:t xml:space="preserve">; </w:t>
+      </w:r>
+      <w:r>
+        <w:rPr>
+          <w:b/>
+          <w:color w:val="000000" w:themeColor="text1"/>
+        </w:rPr>
+        <w:t>Figure X</w:t>
+      </w:r>
+      <w:r>
+        <w:rPr>
+          <w:color w:val="000000" w:themeColor="text1"/>
+        </w:rPr>
+        <w:t>)</w:t>
+      </w:r>
+      <w:r>
+        <w:rPr>
+          <w:color w:val="000000" w:themeColor="text1"/>
+        </w:rPr>
+        <w:t>,</w:t>
+      </w:r>
+      <w:r>
+        <w:rPr>
+          <w:color w:val="000000" w:themeColor="text1"/>
+        </w:rPr>
+        <w:t xml:space="preserve"> </w:t>
+      </w:r>
+      <w:r>
+        <w:rPr>
+          <w:color w:val="000000" w:themeColor="text1"/>
+        </w:rPr>
+        <w:t>c</w:t>
+      </w:r>
+      <w:r>
+        <w:rPr>
+          <w:color w:val="000000" w:themeColor="text1"/>
+        </w:rPr>
+        <w:t xml:space="preserve">ompared </w:t>
+      </w:r>
+      <w:r>
+        <w:t xml:space="preserve">to monoclonal phage populations, </w:t>
+      </w:r>
+      <w:r>
+        <w:t xml:space="preserve">polyclonal </w:t>
+      </w:r>
+      <w:r>
+        <w:t xml:space="preserve">phage were </w:t>
+      </w:r>
+      <w:r>
         <w:t xml:space="preserve">generally </w:t>
       </w:r>
       <w:r>
-        <w:t xml:space="preserve">able to reach larger overall population sizes when </w:t>
-      </w:r>
-      <w:r>
-        <w:t xml:space="preserve">phage </w:t>
-      </w:r>
-      <w:r>
-        <w:t>diversity &gt;1</w:t>
-      </w:r>
-      <w:r>
-        <w:t>, often</w:t>
-      </w:r>
-      <w:r>
-        <w:t xml:space="preserve"> by </w:t>
-      </w:r>
-      <w:r>
-        <w:t xml:space="preserve">around </w:t>
-      </w:r>
-      <w:r>
-        <w:t>two orders of magnitude</w:t>
-      </w:r>
-      <w:r>
-        <w:t xml:space="preserve"> </w:t>
+        <w:t xml:space="preserve">able to reach larger overall population sizes </w:t>
       </w:r>
       <w:r>
         <w:t>(</w:t>
@@ -5053,6 +5611,9 @@
         <w:t>(</w:t>
       </w:r>
       <w:r>
+        <w:t xml:space="preserve">difference in mean </w:t>
+      </w:r>
+      <w:r>
         <w:t>ln pfu</w:t>
       </w:r>
       <w:r>
@@ -5077,6 +5638,19 @@
       <w:r>
         <w:rPr>
           <w:color w:val="000000" w:themeColor="text1"/>
+          <w:vertAlign w:val="subscript"/>
+        </w:rPr>
+        <w:t xml:space="preserve"> </w:t>
+      </w:r>
+      <w:r>
+        <w:rPr>
+          <w:color w:val="000000" w:themeColor="text1"/>
+        </w:rPr>
+        <w:t>between mono- and polyclonal phage treatments</w:t>
+      </w:r>
+      <w:r>
+        <w:rPr>
+          <w:color w:val="000000" w:themeColor="text1"/>
         </w:rPr>
         <w:t xml:space="preserve">: </w:t>
       </w:r>
@@ -5091,6 +5665,12 @@
         <w:rPr>
           <w:color w:val="000000" w:themeColor="text1"/>
         </w:rPr>
+        <w:t xml:space="preserve"> [95% CI]</w:t>
+      </w:r>
+      <w:r>
+        <w:rPr>
+          <w:color w:val="000000" w:themeColor="text1"/>
+        </w:rPr>
         <w:t xml:space="preserve"> = </w:t>
       </w:r>
       <w:r>
@@ -5103,9 +5683,32 @@
         <w:rPr>
           <w:color w:val="000000" w:themeColor="text1"/>
         </w:rPr>
+        <w:t xml:space="preserve"> [</w:t>
+      </w:r>
+      <w:r>
+        <w:rPr>
+          <w:color w:val="000000" w:themeColor="text1"/>
+        </w:rPr>
+        <w:t>3.85</w:t>
+      </w:r>
+      <w:r>
+        <w:rPr>
+          <w:color w:val="000000" w:themeColor="text1"/>
+        </w:rPr>
+        <w:t>, 5.39</w:t>
+      </w:r>
+      <w:r>
+        <w:rPr>
+          <w:color w:val="000000" w:themeColor="text1"/>
+        </w:rPr>
+        <w:t>]</w:t>
+      </w:r>
+      <w:r>
+        <w:rPr>
+          <w:color w:val="000000" w:themeColor="text1"/>
+        </w:rPr>
         <w:t xml:space="preserve">, </w:t>
       </w:r>
-      <w:proofErr w:type="gramStart"/>
       <w:r>
         <w:rPr>
           <w:i/>
@@ -5114,11 +5717,7 @@
         <w:t>t</w:t>
       </w:r>
       <w:r>
-        <w:t>(</w:t>
-      </w:r>
-      <w:proofErr w:type="gramEnd"/>
-      <w:r>
-        <w:t>2)</w:t>
+        <w:t>(2)</w:t>
       </w:r>
       <w:r>
         <w:rPr>
@@ -5185,7 +5784,10 @@
         <w:t xml:space="preserve"> </w:t>
       </w:r>
       <w:r>
-        <w:t>– when monoclonal, phage were mostly extinct by this time</w:t>
+        <w:t>– when monoclonal</w:t>
+      </w:r>
+      <w:r>
+        <w:t xml:space="preserve"> phage were mostly extinct by this time</w:t>
       </w:r>
       <w:r>
         <w:t xml:space="preserve"> (</w:t>
@@ -5422,7 +6024,7 @@
         <w:rPr>
           <w:color w:val="000000" w:themeColor="text1"/>
         </w:rPr>
-        <w:instrText xml:space="preserve"> ADDIN EN.CITE &lt;EndNote&gt;&lt;Cite&gt;&lt;Author&gt;Common&lt;/Author&gt;&lt;Year&gt;2019&lt;/Year&gt;&lt;RecNum&gt;1757&lt;/RecNum&gt;&lt;DisplayText&gt;(14)&lt;/DisplayText&gt;&lt;record&gt;&lt;rec-number&gt;1757&lt;/rec-number&gt;&lt;foreign-keys&gt;&lt;key app="EN" db-id="es529ptxovvregexae9v20vfwwzddw2zv59z" timestamp="1570442328"&gt;1757&lt;/key&gt;&lt;/foreign-keys&gt;&lt;ref-type name="Journal Article"&gt;17&lt;/ref-type&gt;&lt;contributors&gt;&lt;authors&gt;&lt;author&gt;Common, Jack&lt;/author&gt;&lt;author&gt;Walker-Sünderhauf, David&lt;/author&gt;&lt;author&gt;van Houte, Stineke&lt;/author&gt;&lt;author&gt;Westra, Edze R&lt;/author&gt;&lt;/authors&gt;&lt;/contributors&gt;&lt;titles&gt;&lt;title&gt;Host resistance diversity protects susceptible genotypes by restricting pathogen spread and evolution&lt;/title&gt;&lt;secondary-title&gt;bioRxiv&lt;/secondary-title&gt;&lt;/titles&gt;&lt;periodical&gt;&lt;full-title&gt;bioRxiv&lt;/full-title&gt;&lt;/periodical&gt;&lt;pages&gt;774349&lt;/pages&gt;&lt;dates&gt;&lt;year&gt;2019&lt;/year&gt;&lt;/dates&gt;&lt;urls&gt;&lt;/urls&gt;&lt;/record&gt;&lt;/Cite&gt;&lt;/EndNote&gt;</w:instrText>
+        <w:instrText xml:space="preserve"> ADDIN EN.CITE &lt;EndNote&gt;&lt;Cite&gt;&lt;Author&gt;Common&lt;/Author&gt;&lt;Year&gt;2019&lt;/Year&gt;&lt;RecNum&gt;1757&lt;/RecNum&gt;&lt;DisplayText&gt;(18)&lt;/DisplayText&gt;&lt;record&gt;&lt;rec-number&gt;1757&lt;/rec-number&gt;&lt;foreign-keys&gt;&lt;key app="EN" db-id="es529ptxovvregexae9v20vfwwzddw2zv59z" timestamp="1570442328"&gt;1757&lt;/key&gt;&lt;/foreign-keys&gt;&lt;ref-type name="Journal Article"&gt;17&lt;/ref-type&gt;&lt;contributors&gt;&lt;authors&gt;&lt;author&gt;Common, Jack&lt;/author&gt;&lt;author&gt;Walker-Sünderhauf, David&lt;/author&gt;&lt;author&gt;van Houte, Stineke&lt;/author&gt;&lt;author&gt;Westra, Edze R&lt;/author&gt;&lt;/authors&gt;&lt;/contributors&gt;&lt;titles&gt;&lt;title&gt;Host resistance diversity protects susceptible genotypes by restricting pathogen spread and evolution&lt;/title&gt;&lt;secondary-title&gt;bioRxiv&lt;/secondary-title&gt;&lt;/titles&gt;&lt;periodical&gt;&lt;full-title&gt;bioRxiv&lt;/full-title&gt;&lt;/periodical&gt;&lt;pages&gt;774349&lt;/pages&gt;&lt;dates&gt;&lt;year&gt;2019&lt;/year&gt;&lt;/dates&gt;&lt;urls&gt;&lt;/urls&gt;&lt;/record&gt;&lt;/Cite&gt;&lt;/EndNote&gt;</w:instrText>
       </w:r>
       <w:r>
         <w:rPr>
@@ -5435,7 +6037,7 @@
           <w:noProof/>
           <w:color w:val="000000" w:themeColor="text1"/>
         </w:rPr>
-        <w:t>(14)</w:t>
+        <w:t>(18)</w:t>
       </w:r>
       <w:r>
         <w:rPr>
@@ -5471,7 +6073,25 @@
         <w:rPr>
           <w:color w:val="000000" w:themeColor="text1"/>
         </w:rPr>
-        <w:t xml:space="preserve">selection rate: </w:t>
+        <w:t xml:space="preserve">difference in mean </w:t>
+      </w:r>
+      <w:r>
+        <w:rPr>
+          <w:color w:val="000000" w:themeColor="text1"/>
+        </w:rPr>
+        <w:t>selection rate</w:t>
+      </w:r>
+      <w:r>
+        <w:rPr>
+          <w:color w:val="000000" w:themeColor="text1"/>
+        </w:rPr>
+        <w:t xml:space="preserve"> between mono- and polyclonal phage treatments</w:t>
+      </w:r>
+      <w:r>
+        <w:rPr>
+          <w:color w:val="000000" w:themeColor="text1"/>
+        </w:rPr>
+        <w:t xml:space="preserve">: </w:t>
       </w:r>
       <w:r>
         <w:rPr>
@@ -5482,6 +6102,19 @@
       </w:r>
       <w:r>
         <w:rPr>
+          <w:i/>
+          <w:color w:val="000000" w:themeColor="text1"/>
+        </w:rPr>
+        <w:t xml:space="preserve"> </w:t>
+      </w:r>
+      <w:r>
+        <w:rPr>
+          <w:color w:val="000000" w:themeColor="text1"/>
+        </w:rPr>
+        <w:t>[95% CI]</w:t>
+      </w:r>
+      <w:r>
+        <w:rPr>
           <w:color w:val="000000" w:themeColor="text1"/>
         </w:rPr>
         <w:t xml:space="preserve"> = </w:t>
@@ -5496,6 +6129,12 @@
         <w:rPr>
           <w:color w:val="000000" w:themeColor="text1"/>
         </w:rPr>
+        <w:t xml:space="preserve"> [-0.74, -0.40]</w:t>
+      </w:r>
+      <w:r>
+        <w:rPr>
+          <w:color w:val="000000" w:themeColor="text1"/>
+        </w:rPr>
         <w:t xml:space="preserve">, </w:t>
       </w:r>
       <w:r>
@@ -5698,7 +6337,7 @@
         <w:rPr>
           <w:color w:val="000000" w:themeColor="text1"/>
         </w:rPr>
-        <w:instrText xml:space="preserve"> ADDIN EN.CITE &lt;EndNote&gt;&lt;Cite&gt;&lt;Author&gt;Common&lt;/Author&gt;&lt;Year&gt;2019&lt;/Year&gt;&lt;RecNum&gt;1757&lt;/RecNum&gt;&lt;DisplayText&gt;(14)&lt;/DisplayText&gt;&lt;record&gt;&lt;rec-number&gt;1757&lt;/rec-number&gt;&lt;foreign-keys&gt;&lt;key app="EN" db-id="es529ptxovvregexae9v20vfwwzddw2zv59z" timestamp="1570442328"&gt;1757&lt;/key&gt;&lt;/foreign-keys&gt;&lt;ref-type name="Journal Article"&gt;17&lt;/ref-type&gt;&lt;contributors&gt;&lt;authors&gt;&lt;author&gt;Common, Jack&lt;/author&gt;&lt;author&gt;Walker-Sünderhauf, David&lt;/author&gt;&lt;author&gt;van Houte, Stineke&lt;/author&gt;&lt;author&gt;Westra, Edze R&lt;/author&gt;&lt;/authors&gt;&lt;/contributors&gt;&lt;titles&gt;&lt;title&gt;Host resistance diversity protects susceptible genotypes by restricting pathogen spread and evolution&lt;/title&gt;&lt;secondary-title&gt;bioRxiv&lt;/secondary-title&gt;&lt;/titles&gt;&lt;periodical&gt;&lt;full-title&gt;bioRxiv&lt;/full-title&gt;&lt;/periodical&gt;&lt;pages&gt;774349&lt;/pages&gt;&lt;dates&gt;&lt;year&gt;2019&lt;/year&gt;&lt;/dates&gt;&lt;urls&gt;&lt;/urls&gt;&lt;/record&gt;&lt;/Cite&gt;&lt;/EndNote&gt;</w:instrText>
+        <w:instrText xml:space="preserve"> ADDIN EN.CITE &lt;EndNote&gt;&lt;Cite&gt;&lt;Author&gt;Common&lt;/Author&gt;&lt;Year&gt;2019&lt;/Year&gt;&lt;RecNum&gt;1757&lt;/RecNum&gt;&lt;DisplayText&gt;(18)&lt;/DisplayText&gt;&lt;record&gt;&lt;rec-number&gt;1757&lt;/rec-number&gt;&lt;foreign-keys&gt;&lt;key app="EN" db-id="es529ptxovvregexae9v20vfwwzddw2zv59z" timestamp="1570442328"&gt;1757&lt;/key&gt;&lt;/foreign-keys&gt;&lt;ref-type name="Journal Article"&gt;17&lt;/ref-type&gt;&lt;contributors&gt;&lt;authors&gt;&lt;author&gt;Common, Jack&lt;/author&gt;&lt;author&gt;Walker-Sünderhauf, David&lt;/author&gt;&lt;author&gt;van Houte, Stineke&lt;/author&gt;&lt;author&gt;Westra, Edze R&lt;/author&gt;&lt;/authors&gt;&lt;/contributors&gt;&lt;titles&gt;&lt;title&gt;Host resistance diversity protects susceptible genotypes by restricting pathogen spread and evolution&lt;/title&gt;&lt;secondary-title&gt;bioRxiv&lt;/secondary-title&gt;&lt;/titles&gt;&lt;periodical&gt;&lt;full-title&gt;bioRxiv&lt;/full-title&gt;&lt;/periodical&gt;&lt;pages&gt;774349&lt;/pages&gt;&lt;dates&gt;&lt;year&gt;2019&lt;/year&gt;&lt;/dates&gt;&lt;urls&gt;&lt;/urls&gt;&lt;/record&gt;&lt;/Cite&gt;&lt;/EndNote&gt;</w:instrText>
       </w:r>
       <w:r>
         <w:rPr>
@@ -5711,7 +6350,7 @@
           <w:noProof/>
           <w:color w:val="000000" w:themeColor="text1"/>
         </w:rPr>
-        <w:t>(14)</w:t>
+        <w:t>(18)</w:t>
       </w:r>
       <w:r>
         <w:rPr>
@@ -5723,20 +6362,20 @@
         <w:rPr>
           <w:color w:val="000000" w:themeColor="text1"/>
         </w:rPr>
-        <w:t>. This is likely because host diversity reduces the relative density of susceptible individuals, which in turn re</w:t>
-      </w:r>
-      <w:r>
-        <w:rPr>
-          <w:color w:val="000000" w:themeColor="text1"/>
-        </w:rPr>
-        <w:t xml:space="preserve">duces phage reproduction. We predicted that this dilution effect would still play a role when phage </w:t>
+        <w:t xml:space="preserve">. This is likely because host diversity </w:t>
       </w:r>
       <w:r>
         <w:rPr>
           <w:color w:val="000000" w:themeColor="text1"/>
         </w:rPr>
         <w:lastRenderedPageBreak/>
-        <w:t xml:space="preserve">diversity matched that of the host, because the contact rate with a given phage genotype’s focal host might still be limited by dilution. This </w:t>
+        <w:t>reduces the relative density of susceptible individuals, which in turn re</w:t>
+      </w:r>
+      <w:r>
+        <w:rPr>
+          <w:color w:val="000000" w:themeColor="text1"/>
+        </w:rPr>
+        <w:t xml:space="preserve">duces phage reproduction. We predicted that this dilution effect would still play a role when phage diversity matched that of the host, because the contact rate with a given phage genotype’s focal host might still be limited by dilution. This </w:t>
       </w:r>
       <w:r>
         <w:rPr>
@@ -5773,7 +6412,7 @@
         <w:rPr>
           <w:color w:val="000000" w:themeColor="text1"/>
         </w:rPr>
-        <w:instrText xml:space="preserve"> ADDIN EN.CITE &lt;EndNote&gt;&lt;Cite&gt;&lt;Author&gt;Common&lt;/Author&gt;&lt;Year&gt;2019&lt;/Year&gt;&lt;RecNum&gt;1757&lt;/RecNum&gt;&lt;DisplayText&gt;(14)&lt;/DisplayText&gt;&lt;record&gt;&lt;rec-number&gt;1757&lt;/rec-number&gt;&lt;foreign-keys&gt;&lt;key app="EN" db-id="es529ptxovvregexae9v20vfwwzddw2zv59z" timestamp="1570442328"&gt;1757&lt;/key&gt;&lt;/foreign-keys&gt;&lt;ref-type name="Journal Article"&gt;17&lt;/ref-type&gt;&lt;contributors&gt;&lt;authors&gt;&lt;author&gt;Common, Jack&lt;/author&gt;&lt;author&gt;Walker-Sünderhauf, David&lt;/author&gt;&lt;author&gt;van Houte, Stineke&lt;/author&gt;&lt;author&gt;Westra, Edze R&lt;/author&gt;&lt;/authors&gt;&lt;/contributors&gt;&lt;titles&gt;&lt;title&gt;Host resistance diversity protects susceptible genotypes by restricting pathogen spread and evolution&lt;/title&gt;&lt;secondary-title&gt;bioRxiv&lt;/secondary-title&gt;&lt;/titles&gt;&lt;periodical&gt;&lt;full-title&gt;bioRxiv&lt;/full-title&gt;&lt;/periodical&gt;&lt;pages&gt;774349&lt;/pages&gt;&lt;dates&gt;&lt;year&gt;2019&lt;/year&gt;&lt;/dates&gt;&lt;urls&gt;&lt;/urls&gt;&lt;/record&gt;&lt;/Cite&gt;&lt;/EndNote&gt;</w:instrText>
+        <w:instrText xml:space="preserve"> ADDIN EN.CITE &lt;EndNote&gt;&lt;Cite&gt;&lt;Author&gt;Common&lt;/Author&gt;&lt;Year&gt;2019&lt;/Year&gt;&lt;RecNum&gt;1757&lt;/RecNum&gt;&lt;DisplayText&gt;(18)&lt;/DisplayText&gt;&lt;record&gt;&lt;rec-number&gt;1757&lt;/rec-number&gt;&lt;foreign-keys&gt;&lt;key app="EN" db-id="es529ptxovvregexae9v20vfwwzddw2zv59z" timestamp="1570442328"&gt;1757&lt;/key&gt;&lt;/foreign-keys&gt;&lt;ref-type name="Journal Article"&gt;17&lt;/ref-type&gt;&lt;contributors&gt;&lt;authors&gt;&lt;author&gt;Common, Jack&lt;/author&gt;&lt;author&gt;Walker-Sünderhauf, David&lt;/author&gt;&lt;author&gt;van Houte, Stineke&lt;/author&gt;&lt;author&gt;Westra, Edze R&lt;/author&gt;&lt;/authors&gt;&lt;/contributors&gt;&lt;titles&gt;&lt;title&gt;Host resistance diversity protects susceptible genotypes by restricting pathogen spread and evolution&lt;/title&gt;&lt;secondary-title&gt;bioRxiv&lt;/secondary-title&gt;&lt;/titles&gt;&lt;periodical&gt;&lt;full-title&gt;bioRxiv&lt;/full-title&gt;&lt;/periodical&gt;&lt;pages&gt;774349&lt;/pages&gt;&lt;dates&gt;&lt;year&gt;2019&lt;/year&gt;&lt;/dates&gt;&lt;urls&gt;&lt;/urls&gt;&lt;/record&gt;&lt;/Cite&gt;&lt;/EndNote&gt;</w:instrText>
       </w:r>
       <w:r>
         <w:rPr>
@@ -5786,7 +6425,7 @@
           <w:noProof/>
           <w:color w:val="000000" w:themeColor="text1"/>
         </w:rPr>
-        <w:t>(14)</w:t>
+        <w:t>(18)</w:t>
       </w:r>
       <w:r>
         <w:rPr>
@@ -5849,13 +6488,26 @@
           <w:color w:val="000000" w:themeColor="text1"/>
           <w:vertAlign w:val="subscript"/>
         </w:rPr>
-        <w:t>3,77</w:t>
-      </w:r>
-      <w:r>
-        <w:rPr>
-          <w:color w:val="000000" w:themeColor="text1"/>
-        </w:rPr>
-        <w:t xml:space="preserve"> = 0.05, </w:t>
+        <w:t>1</w:t>
+      </w:r>
+      <w:r>
+        <w:rPr>
+          <w:color w:val="000000" w:themeColor="text1"/>
+          <w:vertAlign w:val="subscript"/>
+        </w:rPr>
+        <w:t>,77</w:t>
+      </w:r>
+      <w:r>
+        <w:rPr>
+          <w:color w:val="000000" w:themeColor="text1"/>
+        </w:rPr>
+        <w:t xml:space="preserve"> = 0.08</w:t>
+      </w:r>
+      <w:r>
+        <w:rPr>
+          <w:color w:val="000000" w:themeColor="text1"/>
+        </w:rPr>
+        <w:t xml:space="preserve">, </w:t>
       </w:r>
       <w:r>
         <w:rPr>
@@ -5868,7 +6520,26 @@
         <w:rPr>
           <w:color w:val="000000" w:themeColor="text1"/>
         </w:rPr>
-        <w:t xml:space="preserve"> = 0.98)</w:t>
+        <w:t xml:space="preserve"> = 0.98</w:t>
+      </w:r>
+      <w:r>
+        <w:rPr>
+          <w:color w:val="000000" w:themeColor="text1"/>
+        </w:rPr>
+        <w:t xml:space="preserve">; </w:t>
+      </w:r>
+      <w:r>
+        <w:rPr>
+          <w:b/>
+          <w:color w:val="000000" w:themeColor="text1"/>
+        </w:rPr>
+        <w:t>Figure X</w:t>
+      </w:r>
+      <w:r>
+        <w:rPr>
+          <w:color w:val="000000" w:themeColor="text1"/>
+        </w:rPr>
+        <w:t>)</w:t>
       </w:r>
       <w:r>
         <w:rPr>
@@ -5876,6 +6547,45 @@
         </w:rPr>
         <w:t xml:space="preserve">. </w:t>
       </w:r>
+      <w:r>
+        <w:rPr>
+          <w:color w:val="000000" w:themeColor="text1"/>
+        </w:rPr>
+        <w:t>Indeed, in three replicates in the 12- and 24-clone treated with polyclonal phage, th</w:t>
+      </w:r>
+      <w:r>
+        <w:rPr>
+          <w:color w:val="000000" w:themeColor="text1"/>
+        </w:rPr>
+        <w:t>e labelled clone went extinct - w</w:t>
+      </w:r>
+      <w:r>
+        <w:rPr>
+          <w:color w:val="000000" w:themeColor="text1"/>
+        </w:rPr>
+        <w:t>e did not observe this in the same treatments with monoclonal phage</w:t>
+      </w:r>
+      <w:r>
+        <w:rPr>
+          <w:color w:val="000000" w:themeColor="text1"/>
+        </w:rPr>
+        <w:t xml:space="preserve"> (</w:t>
+      </w:r>
+      <w:r>
+        <w:rPr>
+          <w:b/>
+          <w:color w:val="000000" w:themeColor="text1"/>
+        </w:rPr>
+        <w:t>Figure X</w:t>
+      </w:r>
+      <w:r>
+        <w:rPr>
+          <w:color w:val="000000" w:themeColor="text1"/>
+        </w:rPr>
+        <w:t xml:space="preserve">). Together, this indicates that the dilution effect of host diversity is insufficient to limit pathogen success when challenged by an equally diverse pathogen population. </w:t>
+      </w:r>
+      <w:bookmarkStart w:id="0" w:name="_GoBack"/>
+      <w:bookmarkEnd w:id="0"/>
     </w:p>
     <w:p>
       <w:pPr>
@@ -6015,7 +6725,7 @@
           <w:noProof/>
         </w:rPr>
         <w:tab/>
-        <w:t>Ohtsuki A, Sasaki A. Epidemiology and disease-control under gene-for-gene plant–pathogen interaction. J Theor Biol. 2006;238(4):780-94.</w:t>
+        <w:t>Ekroth AKE, Rafaluk-Mohr C, King KC. Host genetic diversity limits parasite success beyond agricultural systems: a meta-analysis. Proceedings of the Royal Society B: Biological Sciences. 2019;286(1911):20191811.</w:t>
       </w:r>
     </w:p>
     <w:p>
@@ -6037,7 +6747,7 @@
           <w:noProof/>
         </w:rPr>
         <w:tab/>
-        <w:t>Sasaki A. Host-parasite coevolution in a multilocus gene-for-gene system. Proceedings of the Royal Society of London Series B: Biological Sciences. 2000;267(1458):2183-8.</w:t>
+        <w:t>King KC, Lively CM. Does genetic diversity limit disease spread in natural host populations? Heredity (Edinb). 2012;109(4):199-203.</w:t>
       </w:r>
     </w:p>
     <w:p>
@@ -6059,7 +6769,20 @@
           <w:noProof/>
         </w:rPr>
         <w:tab/>
-        <w:t>Dennehy JJ, Friedenberg NA, Holt RD, Turner PE. Viral ecology and the maintenance of novel host use. Am Nat. 2006;167(3):429-39.</w:t>
+        <w:t>Reiss ER, Drinkwater LE. Cultivar mixtures: a meta</w:t>
+      </w:r>
+      <w:r>
+        <w:rPr>
+          <w:rFonts w:ascii="Calibri" w:eastAsia="Calibri" w:hAnsi="Calibri" w:cs="Calibri"/>
+          <w:noProof/>
+        </w:rPr>
+        <w:t>‐</w:t>
+      </w:r>
+      <w:r>
+        <w:rPr>
+          <w:noProof/>
+        </w:rPr>
+        <w:t>analysis of the effect of intraspecific diversity on crop yield. Ecol Appl. 2018;28(1):62-77.</w:t>
       </w:r>
     </w:p>
     <w:p>
@@ -6081,7 +6804,7 @@
           <w:noProof/>
         </w:rPr>
         <w:tab/>
-        <w:t>Yates A, Antia R, Regoes RR. How do pathogen evolution and host heterogeneity interact in disease emergence? Proceedings of the Royal Society B: Biological Sciences. 2006;273(1605):3075-83.</w:t>
+        <w:t>Ohtsuki A, Sasaki A. Epidemiology and disease-control under gene-for-gene plant–pathogen interaction. J Theor Biol. 2006;238(4):780-94.</w:t>
       </w:r>
     </w:p>
     <w:p>
@@ -6103,7 +6826,7 @@
           <w:noProof/>
         </w:rPr>
         <w:tab/>
-        <w:t>Antia R, Regoes RR, Koella JC, Bergstrom CT. The role of evolution in the emergence of infectious diseases. Nature. 2003;426(6967):658.</w:t>
+        <w:t>Sasaki A. Host-parasite coevolution in a multilocus gene-for-gene system. Proceedings of the Royal Society of London Series B: Biological Sciences. 2000;267(1458):2183-8.</w:t>
       </w:r>
     </w:p>
     <w:p>
@@ -6125,7 +6848,7 @@
           <w:noProof/>
         </w:rPr>
         <w:tab/>
-        <w:t>Chabas H, Lion S, Nicot A, Meaden S, van Houte S, Moineau S, et al. Evolutionary emergence of infectious diseases in heterogeneous host populations. PLoS Biol. 2018;16(9):e2006738.</w:t>
+        <w:t>Dennehy JJ, Friedenberg NA, Holt RD, Turner PE. Viral ecology and the maintenance of novel host use. Am Nat. 2006;167(3):429-39.</w:t>
       </w:r>
     </w:p>
     <w:p>
@@ -6147,7 +6870,7 @@
           <w:noProof/>
         </w:rPr>
         <w:tab/>
-        <w:t>Ostfeld RS, Keesing F. Effects of host diversity on infectious disease. Annu Rev Ecol Evol Syst. 2012;43.</w:t>
+        <w:t>Yates A, Antia R, Regoes RR. How do pathogen evolution and host heterogeneity interact in disease emergence? Proceedings of the Royal Society B: Biological Sciences. 2006;273(1605):3075-83.</w:t>
       </w:r>
     </w:p>
     <w:p>
@@ -6169,7 +6892,7 @@
           <w:noProof/>
         </w:rPr>
         <w:tab/>
-        <w:t>Civitello DJ, Cohen J, Fatima H, Halstead NT, Liriano J, McMahon TA, et al. Biodiversity inhibits parasites: broad evidence for the dilution effect. Proc Natl Acad Sci USA. 2015;112(28):8667-71.</w:t>
+        <w:t>Antia R, Regoes RR, Koella JC, Bergstrom CT. The role of evolution in the emergence of infectious diseases. Nature. 2003;426(6967):658.</w:t>
       </w:r>
     </w:p>
     <w:p>
@@ -6191,7 +6914,7 @@
           <w:noProof/>
         </w:rPr>
         <w:tab/>
-        <w:t>Dennehy JJ, Friedenberg NA, Yang YW, Turner PE. Virus population extinction via ecological traps. Ecol Lett. 2007;10(3):230-40.</w:t>
+        <w:t>Chabas H, Lion S, Nicot A, Meaden S, van Houte S, Moineau S, et al. Evolutionary emergence of infectious diseases in heterogeneous host populations. PLoS Biol. 2018;16(9):e2006738.</w:t>
       </w:r>
     </w:p>
     <w:p>
@@ -6213,7 +6936,7 @@
           <w:noProof/>
         </w:rPr>
         <w:tab/>
-        <w:t>Common J, Westra ER. CRISPR evolution and bacteriophage persistence in the context of population bottlenecks. RNA Biol. 2019.</w:t>
+        <w:t>Ostfeld RS, Keesing F. Effects of host diversity on infectious disease. Annu Rev Ecol Evol Syst. 2012;43.</w:t>
       </w:r>
     </w:p>
     <w:p>
@@ -6228,7 +6951,74 @@
         <w:rPr>
           <w:noProof/>
         </w:rPr>
+        <w:lastRenderedPageBreak/>
         <w:t>11.</w:t>
+      </w:r>
+      <w:r>
+        <w:rPr>
+          <w:noProof/>
+        </w:rPr>
+        <w:tab/>
+        <w:t>Civitello DJ, Cohen J, Fatima H, Halstead NT, Liriano J, McMahon TA, et al. Biodiversity inhibits parasites: broad evidence for the dilution effect. Proc Natl Acad Sci USA. 2015;112(28):8667-71.</w:t>
+      </w:r>
+    </w:p>
+    <w:p>
+      <w:pPr>
+        <w:pStyle w:val="EndNoteBibliography"/>
+        <w:spacing w:after="240"/>
+        <w:rPr>
+          <w:noProof/>
+        </w:rPr>
+      </w:pPr>
+      <w:r>
+        <w:rPr>
+          <w:noProof/>
+        </w:rPr>
+        <w:t>12.</w:t>
+      </w:r>
+      <w:r>
+        <w:rPr>
+          <w:noProof/>
+        </w:rPr>
+        <w:tab/>
+        <w:t>Dennehy JJ, Friedenberg NA, Yang YW, Turner PE. Virus population extinction via ecological traps. Ecol Lett. 2007;10(3):230-40.</w:t>
+      </w:r>
+    </w:p>
+    <w:p>
+      <w:pPr>
+        <w:pStyle w:val="EndNoteBibliography"/>
+        <w:spacing w:after="240"/>
+        <w:rPr>
+          <w:noProof/>
+        </w:rPr>
+      </w:pPr>
+      <w:r>
+        <w:rPr>
+          <w:noProof/>
+        </w:rPr>
+        <w:t>13.</w:t>
+      </w:r>
+      <w:r>
+        <w:rPr>
+          <w:noProof/>
+        </w:rPr>
+        <w:tab/>
+        <w:t>Common J, Westra ER. CRISPR evolution and bacteriophage persistence in the context of population bottlenecks. RNA Biol. 2019.</w:t>
+      </w:r>
+    </w:p>
+    <w:p>
+      <w:pPr>
+        <w:pStyle w:val="EndNoteBibliography"/>
+        <w:spacing w:after="240"/>
+        <w:rPr>
+          <w:noProof/>
+        </w:rPr>
+      </w:pPr>
+      <w:r>
+        <w:rPr>
+          <w:noProof/>
+        </w:rPr>
+        <w:t>14.</w:t>
       </w:r>
       <w:r>
         <w:rPr>
@@ -6250,8 +7040,7 @@
         <w:rPr>
           <w:noProof/>
         </w:rPr>
-        <w:lastRenderedPageBreak/>
-        <w:t>12.</w:t>
+        <w:t>15.</w:t>
       </w:r>
       <w:r>
         <w:rPr>
@@ -6273,7 +7062,7 @@
         <w:rPr>
           <w:noProof/>
         </w:rPr>
-        <w:t>13.</w:t>
+        <w:t>16.</w:t>
       </w:r>
       <w:r>
         <w:rPr>
@@ -6295,7 +7084,29 @@
         <w:rPr>
           <w:noProof/>
         </w:rPr>
-        <w:t>14.</w:t>
+        <w:t>17.</w:t>
+      </w:r>
+      <w:r>
+        <w:rPr>
+          <w:noProof/>
+        </w:rPr>
+        <w:tab/>
+        <w:t>Anderson RM, May RM. Coevolution of hosts and parasites. Parasitology. 1982;85(2):411-26.</w:t>
+      </w:r>
+    </w:p>
+    <w:p>
+      <w:pPr>
+        <w:pStyle w:val="EndNoteBibliography"/>
+        <w:spacing w:after="240"/>
+        <w:rPr>
+          <w:noProof/>
+        </w:rPr>
+      </w:pPr>
+      <w:r>
+        <w:rPr>
+          <w:noProof/>
+        </w:rPr>
+        <w:t>18.</w:t>
       </w:r>
       <w:r>
         <w:rPr>
@@ -6317,7 +7128,96 @@
         <w:rPr>
           <w:noProof/>
         </w:rPr>
-        <w:t>15.</w:t>
+        <w:t>19.</w:t>
+      </w:r>
+      <w:r>
+        <w:rPr>
+          <w:noProof/>
+        </w:rPr>
+        <w:tab/>
+        <w:t>Anderson RM, May RM. The invasion, persistence and spread of infectious diseases within animal and plant communities. Philosophical Transactions of the Royal Society of London B, Biological Sciences. 1986;314(1167):533-70.</w:t>
+      </w:r>
+    </w:p>
+    <w:p>
+      <w:pPr>
+        <w:pStyle w:val="EndNoteBibliography"/>
+        <w:spacing w:after="240"/>
+        <w:rPr>
+          <w:noProof/>
+        </w:rPr>
+      </w:pPr>
+      <w:r>
+        <w:rPr>
+          <w:noProof/>
+        </w:rPr>
+        <w:t>20.</w:t>
+      </w:r>
+      <w:r>
+        <w:rPr>
+          <w:noProof/>
+        </w:rPr>
+        <w:tab/>
+        <w:t>Anderson RM. The regulation of host population growth by parasite species1978. 119-57 p.</w:t>
+      </w:r>
+    </w:p>
+    <w:p>
+      <w:pPr>
+        <w:pStyle w:val="EndNoteBibliography"/>
+        <w:spacing w:after="240"/>
+        <w:rPr>
+          <w:noProof/>
+        </w:rPr>
+      </w:pPr>
+      <w:r>
+        <w:rPr>
+          <w:noProof/>
+        </w:rPr>
+        <w:t>21.</w:t>
+      </w:r>
+      <w:r>
+        <w:rPr>
+          <w:noProof/>
+        </w:rPr>
+        <w:tab/>
+        <w:t>Haldane JBS. Suggestions as to quantitative measurement of rates of evolution. Evolution. 1949;3(1):51-6.</w:t>
+      </w:r>
+    </w:p>
+    <w:p>
+      <w:pPr>
+        <w:pStyle w:val="EndNoteBibliography"/>
+        <w:spacing w:after="240"/>
+        <w:rPr>
+          <w:noProof/>
+        </w:rPr>
+      </w:pPr>
+      <w:r>
+        <w:rPr>
+          <w:noProof/>
+        </w:rPr>
+        <w:t>22.</w:t>
+      </w:r>
+      <w:r>
+        <w:rPr>
+          <w:noProof/>
+        </w:rPr>
+        <w:tab/>
+        <w:t>King KC, Delph LF, Jokela J, Lively CM. Coevolutionary hotspots and coldspots for host sex and parasite local adaptation in a snail–trematode interaction. Oikos. 2011;120(9):1335-40.</w:t>
+      </w:r>
+    </w:p>
+    <w:p>
+      <w:pPr>
+        <w:pStyle w:val="EndNoteBibliography"/>
+        <w:spacing w:after="240"/>
+        <w:rPr>
+          <w:noProof/>
+        </w:rPr>
+      </w:pPr>
+      <w:r>
+        <w:rPr>
+          <w:noProof/>
+        </w:rPr>
+        <w:lastRenderedPageBreak/>
+        <w:t>23.</w:t>
       </w:r>
       <w:r>
         <w:rPr>
@@ -6339,7 +7239,7 @@
         <w:rPr>
           <w:noProof/>
         </w:rPr>
-        <w:t>16.</w:t>
+        <w:t>24.</w:t>
       </w:r>
       <w:r>
         <w:rPr>
@@ -6361,14 +7261,14 @@
         <w:rPr>
           <w:noProof/>
         </w:rPr>
-        <w:t>17.</w:t>
+        <w:t>25.</w:t>
       </w:r>
       <w:r>
         <w:rPr>
           <w:noProof/>
         </w:rPr>
         <w:tab/>
-        <w:t>Ekroth AKE, Rafaluk-Mohr C, King KC. Host genetic diversity limits parasite success beyond agricultural systems: a meta-analysis. Proceedings of the Royal Society B: Biological Sciences. 2019;286(1911):20191811.</w:t>
+        <w:t>van Houte S, Ekroth AKE, Broniewski JM, Chabas H, Ashby B, Bondy-Denomy J, et al. The diversity-generating benefits of a prokaryotic adaptive immune system. Nature. 2016;532(7599):385-8.</w:t>
       </w:r>
     </w:p>
     <w:p>
@@ -6383,14 +7283,14 @@
         <w:rPr>
           <w:noProof/>
         </w:rPr>
-        <w:t>18.</w:t>
+        <w:t>26.</w:t>
       </w:r>
       <w:r>
         <w:rPr>
           <w:noProof/>
         </w:rPr>
         <w:tab/>
-        <w:t>van Houte S, Ekroth AKE, Broniewski JM, Chabas H, Ashby B, Bondy-Denomy J, et al. The diversity-generating benefits of a prokaryotic adaptive immune system. Nature. 2016;532(7599):385-8.</w:t>
+        <w:t>Westra ER, Sünderhauf D, Landsberger M, Buckling A. Mechanisms and consequences of diversity-generating immune strategies. Nature Reviews Immunology. 2017;17(11):719.</w:t>
       </w:r>
     </w:p>
     <w:p>
@@ -6405,14 +7305,27 @@
         <w:rPr>
           <w:noProof/>
         </w:rPr>
-        <w:t>19.</w:t>
+        <w:t>27.</w:t>
       </w:r>
       <w:r>
         <w:rPr>
           <w:noProof/>
         </w:rPr>
         <w:tab/>
-        <w:t>Westra ER, Sünderhauf D, Landsberger M, Buckling A. Mechanisms and consequences of diversity-generating immune strategies. Nature Reviews Immunology. 2017;17(11):719.</w:t>
+        <w:t xml:space="preserve">Horvath P, Romero DA, Coute-Monvoisin AC, Richards M, Deveau H, Moineau S, et al. Diversity, activity, and evolution of CRISPR loci in </w:t>
+      </w:r>
+      <w:r>
+        <w:rPr>
+          <w:i/>
+          <w:noProof/>
+        </w:rPr>
+        <w:t>Streptococcus thermophilus</w:t>
+      </w:r>
+      <w:r>
+        <w:rPr>
+          <w:noProof/>
+        </w:rPr>
+        <w:t>. J Bacteriol. 2008;190(4):1401-12.</w:t>
       </w:r>
     </w:p>
     <w:p>
@@ -6427,27 +7340,14 @@
         <w:rPr>
           <w:noProof/>
         </w:rPr>
-        <w:t>20.</w:t>
+        <w:t>28.</w:t>
       </w:r>
       <w:r>
         <w:rPr>
           <w:noProof/>
         </w:rPr>
         <w:tab/>
-        <w:t xml:space="preserve">Horvath P, Romero DA, Coute-Monvoisin AC, Richards M, Deveau H, Moineau S, et al. Diversity, activity, and evolution of CRISPR loci in </w:t>
-      </w:r>
-      <w:r>
-        <w:rPr>
-          <w:i/>
-          <w:noProof/>
-        </w:rPr>
-        <w:t>Streptococcus thermophilus</w:t>
-      </w:r>
-      <w:r>
-        <w:rPr>
-          <w:noProof/>
-        </w:rPr>
-        <w:t>. J Bacteriol. 2008;190(4):1401-12.</w:t>
+        <w:t>Brouns SJJ, Jore MM, Lundgren M, Westra ER, Slijkhuis RJH, Snijders APL, et al. Small CRISPR RNAs Guide Antiviral Defense in Prokaryotes. Science. 2008;321(5891):960-4.</w:t>
       </w:r>
     </w:p>
     <w:p>
@@ -6462,14 +7362,14 @@
         <w:rPr>
           <w:noProof/>
         </w:rPr>
-        <w:t>21.</w:t>
+        <w:t>29.</w:t>
       </w:r>
       <w:r>
         <w:rPr>
           <w:noProof/>
         </w:rPr>
         <w:tab/>
-        <w:t>Brouns SJJ, Jore MM, Lundgren M, Westra ER, Slijkhuis RJH, Snijders APL, et al. Small CRISPR RNAs Guide Antiviral Defense in Prokaryotes. Science. 2008;321(5891):960-4.</w:t>
+        <w:t>Garneau JE, Dupuis M-E, Villion M, Romero DA, Barrangou R, Boyaval P, et al. The CRISPR/Cas bacterial immune system cleaves bacteriophage and plasmid DNA. Nature. 2010;468(7320):67-71.</w:t>
       </w:r>
     </w:p>
     <w:p>
@@ -6484,14 +7384,14 @@
         <w:rPr>
           <w:noProof/>
         </w:rPr>
-        <w:t>22.</w:t>
+        <w:t>30.</w:t>
       </w:r>
       <w:r>
         <w:rPr>
           <w:noProof/>
         </w:rPr>
         <w:tab/>
-        <w:t>Garneau JE, Dupuis M-E, Villion M, Romero DA, Barrangou R, Boyaval P, et al. The CRISPR/Cas bacterial immune system cleaves bacteriophage and plasmid DNA. Nature. 2010;468(7320):67-71.</w:t>
+        <w:t>Datsenko KA, Pougach K, Tikhonov A, Wanner BL, Severinov K, Semenova E. Molecular memory of prior infections activates the CRISPR/Cas adaptive bacterial immunity system. Nat Commun. 2012;3:945.</w:t>
       </w:r>
     </w:p>
     <w:p>
@@ -6506,15 +7406,14 @@
         <w:rPr>
           <w:noProof/>
         </w:rPr>
-        <w:lastRenderedPageBreak/>
-        <w:t>23.</w:t>
+        <w:t>31.</w:t>
       </w:r>
       <w:r>
         <w:rPr>
           <w:noProof/>
         </w:rPr>
         <w:tab/>
-        <w:t>Datsenko KA, Pougach K, Tikhonov A, Wanner BL, Severinov K, Semenova E. Molecular memory of prior infections activates the CRISPR/Cas adaptive bacterial immunity system. Nat Commun. 2012;3:945.</w:t>
+        <w:t>Marraffini LA, Sontheimer EJ. CRISPR interference limits horizontal gene transfer in staphylococci by targeting DNA. Science. 2008;322(5909):1843-5.</w:t>
       </w:r>
     </w:p>
     <w:p>
@@ -6529,14 +7428,14 @@
         <w:rPr>
           <w:noProof/>
         </w:rPr>
-        <w:t>24.</w:t>
+        <w:t>32.</w:t>
       </w:r>
       <w:r>
         <w:rPr>
           <w:noProof/>
         </w:rPr>
         <w:tab/>
-        <w:t>Marraffini LA, Sontheimer EJ. CRISPR interference limits horizontal gene transfer in staphylococci by targeting DNA. Science. 2008;322(5909):1843-5.</w:t>
+        <w:t>Semenova E, Jore MM, Datsenko KA, Semenova A, Westra ER, Wanner B, et al. Interference by clustered regularly interspaced short palindromic repeat (CRISPR) RNA is governed by a seed sequence. Proc Natl Acad Sci USA. 2011;108(25):10098-103.</w:t>
       </w:r>
     </w:p>
     <w:p>
@@ -6551,14 +7450,15 @@
         <w:rPr>
           <w:noProof/>
         </w:rPr>
-        <w:t>25.</w:t>
+        <w:lastRenderedPageBreak/>
+        <w:t>33.</w:t>
       </w:r>
       <w:r>
         <w:rPr>
           <w:noProof/>
         </w:rPr>
         <w:tab/>
-        <w:t>Semenova E, Jore MM, Datsenko KA, Semenova A, Westra ER, Wanner B, et al. Interference by clustered regularly interspaced short palindromic repeat (CRISPR) RNA is governed by a seed sequence. Proc Natl Acad Sci USA. 2011;108(25):10098-103.</w:t>
+        <w:t>Westra ER, Semenova E, Datsenko KA, Jackson RN, Wiedenheft B, Severinov K, et al. Type IE CRISPR-cas systems discriminate target from non-target DNA through base pairing-independent PAM recognition. PLoS Genet. 2013;9(9):e1003742.</w:t>
       </w:r>
     </w:p>
     <w:p>
@@ -6573,14 +7473,14 @@
         <w:rPr>
           <w:noProof/>
         </w:rPr>
-        <w:t>26.</w:t>
+        <w:t>34.</w:t>
       </w:r>
       <w:r>
         <w:rPr>
           <w:noProof/>
         </w:rPr>
         <w:tab/>
-        <w:t>Westra ER, Semenova E, Datsenko KA, Jackson RN, Wiedenheft B, Severinov K, et al. Type IE CRISPR-cas systems discriminate target from non-target DNA through base pairing-independent PAM recognition. PLoS Genet. 2013;9(9):e1003742.</w:t>
+        <w:t>Mojica FJ, Diez-Villasenor C, Garcia-Martinez J, Almendros C. Short motif sequences determine the targets of the prokaryotic CRISPR defence system. Microbiology. 2009;155(Pt 3):733-40.</w:t>
       </w:r>
     </w:p>
     <w:p>
@@ -6595,14 +7495,27 @@
         <w:rPr>
           <w:noProof/>
         </w:rPr>
-        <w:t>27.</w:t>
+        <w:t>35.</w:t>
       </w:r>
       <w:r>
         <w:rPr>
           <w:noProof/>
         </w:rPr>
         <w:tab/>
-        <w:t>Mojica FJ, Diez-Villasenor C, Garcia-Martinez J, Almendros C. Short motif sequences determine the targets of the prokaryotic CRISPR defence system. Microbiology. 2009;155(Pt 3):733-40.</w:t>
+        <w:t xml:space="preserve">Deveau H, Barrangou R, Garneau JE, Labonté J, Fremaux C, Boyaval P, et al. Phage Response to CRISPR-Encoded Resistance in </w:t>
+      </w:r>
+      <w:r>
+        <w:rPr>
+          <w:i/>
+          <w:noProof/>
+        </w:rPr>
+        <w:t>Streptococcus thermophilus</w:t>
+      </w:r>
+      <w:r>
+        <w:rPr>
+          <w:noProof/>
+        </w:rPr>
+        <w:t>. J Bacteriol. 2008;190(4):1390-400.</w:t>
       </w:r>
     </w:p>
     <w:p>
@@ -6617,27 +7530,40 @@
         <w:rPr>
           <w:noProof/>
         </w:rPr>
-        <w:t>28.</w:t>
+        <w:t>36.</w:t>
       </w:r>
       <w:r>
         <w:rPr>
           <w:noProof/>
         </w:rPr>
         <w:tab/>
-        <w:t xml:space="preserve">Deveau H, Barrangou R, Garneau JE, Labonté J, Fremaux C, Boyaval P, et al. Phage Response to CRISPR-Encoded Resistance in </w:t>
+        <w:t xml:space="preserve">Common J, Morley D, van Houte S, Westra ER. CRISPR-Cas immunity leads to a coevolutionary arms race between </w:t>
       </w:r>
       <w:r>
         <w:rPr>
           <w:i/>
           <w:noProof/>
         </w:rPr>
-        <w:t>Streptococcus thermophilus</w:t>
-      </w:r>
-      <w:r>
-        <w:rPr>
-          <w:noProof/>
-        </w:rPr>
-        <w:t>. J Bacteriol. 2008;190(4):1390-400.</w:t>
+        <w:t>Streptococcus</w:t>
+      </w:r>
+      <w:r>
+        <w:rPr>
+          <w:noProof/>
+        </w:rPr>
+        <w:t xml:space="preserve"> </w:t>
+      </w:r>
+      <w:r>
+        <w:rPr>
+          <w:i/>
+          <w:noProof/>
+        </w:rPr>
+        <w:t>thermophilus</w:t>
+      </w:r>
+      <w:r>
+        <w:rPr>
+          <w:noProof/>
+        </w:rPr>
+        <w:t xml:space="preserve"> and lytic phage. Philos Trans Royal Soc B. 2019.</w:t>
       </w:r>
     </w:p>
     <w:p>
@@ -6652,40 +7578,14 @@
         <w:rPr>
           <w:noProof/>
         </w:rPr>
-        <w:t>29.</w:t>
+        <w:t>37.</w:t>
       </w:r>
       <w:r>
         <w:rPr>
           <w:noProof/>
         </w:rPr>
         <w:tab/>
-        <w:t xml:space="preserve">Common J, Morley D, van Houte S, Westra ER. CRISPR-Cas immunity leads to a coevolutionary arms race between </w:t>
-      </w:r>
-      <w:r>
-        <w:rPr>
-          <w:i/>
-          <w:noProof/>
-        </w:rPr>
-        <w:t>Streptococcus</w:t>
-      </w:r>
-      <w:r>
-        <w:rPr>
-          <w:noProof/>
-        </w:rPr>
-        <w:t xml:space="preserve"> </w:t>
-      </w:r>
-      <w:r>
-        <w:rPr>
-          <w:i/>
-          <w:noProof/>
-        </w:rPr>
-        <w:t>thermophilus</w:t>
-      </w:r>
-      <w:r>
-        <w:rPr>
-          <w:noProof/>
-        </w:rPr>
-        <w:t xml:space="preserve"> and lytic phage. Philos Trans Royal Soc B. 2019.</w:t>
+        <w:t>Paez-Espino D, Morovic W, Sun CL, Thomas BC, Ueda K-i, Stahl B, et al. Strong bias in the bacterial CRISPR elements that confer immunity to phage. Nat Commun. 2013;4:1430.</w:t>
       </w:r>
     </w:p>
     <w:p>
@@ -6700,14 +7600,14 @@
         <w:rPr>
           <w:noProof/>
         </w:rPr>
-        <w:t>30.</w:t>
+        <w:t>38.</w:t>
       </w:r>
       <w:r>
         <w:rPr>
           <w:noProof/>
         </w:rPr>
         <w:tab/>
-        <w:t>Paez-Espino D, Morovic W, Sun CL, Thomas BC, Ueda K-i, Stahl B, et al. Strong bias in the bacterial CRISPR elements that confer immunity to phage. Nat Commun. 2013;4:1430.</w:t>
+        <w:t>Paez-Espino D, Sharon I, Morovic W, Stahl B, Thomas BC, Barrangou R, et al. CRISPR immunity drives rapid phage genome evolution in Streptococcus thermophilus. MBio. 2015;6(2).</w:t>
       </w:r>
     </w:p>
     <w:p>
@@ -6722,14 +7622,14 @@
         <w:rPr>
           <w:noProof/>
         </w:rPr>
-        <w:t>31.</w:t>
+        <w:t>39.</w:t>
       </w:r>
       <w:r>
         <w:rPr>
           <w:noProof/>
         </w:rPr>
         <w:tab/>
-        <w:t>Paez-Espino D, Sharon I, Morovic W, Stahl B, Thomas BC, Barrangou R, et al. CRISPR immunity drives rapid phage genome evolution in Streptococcus thermophilus. MBio. 2015;6(2).</w:t>
+        <w:t>Sun CL, Thomas BC, Barrangou R, Banfield JF. Metagenomic reconstructions of bacterial CRISPR loci constrain population histories. ISME J. 2016;10(4):858-70.</w:t>
       </w:r>
     </w:p>
     <w:p>
@@ -6744,15 +7644,14 @@
         <w:rPr>
           <w:noProof/>
         </w:rPr>
-        <w:lastRenderedPageBreak/>
-        <w:t>32.</w:t>
+        <w:t>40.</w:t>
       </w:r>
       <w:r>
         <w:rPr>
           <w:noProof/>
         </w:rPr>
         <w:tab/>
-        <w:t>Sun CL, Thomas BC, Barrangou R, Banfield JF. Metagenomic reconstructions of bacterial CRISPR loci constrain population histories. ISME J. 2016;10(4):858-70.</w:t>
+        <w:t>Morley D, Broniewski JM, Westra ER, Buckling A, van Houte S. Host diversity limits the evolution of parasite local adaptation. Mol Ecol. 2017;26(7):1756-63.</w:t>
       </w:r>
     </w:p>
     <w:p>
@@ -6767,14 +7666,27 @@
         <w:rPr>
           <w:noProof/>
         </w:rPr>
-        <w:t>33.</w:t>
+        <w:t>41.</w:t>
       </w:r>
       <w:r>
         <w:rPr>
           <w:noProof/>
         </w:rPr>
         <w:tab/>
-        <w:t>Morley D, Broniewski JM, Westra ER, Buckling A, van Houte S. Host diversity limits the evolution of parasite local adaptation. Mol Ecol. 2017;26(7):1756-63.</w:t>
+        <w:t xml:space="preserve">Zegans ME, Wagner JC, Cady KC, Murphy DM, Hammond JH, O'Toole GA. Interaction between bacteriophage DMS3 and host CRISPR region inhibits group behaviors of </w:t>
+      </w:r>
+      <w:r>
+        <w:rPr>
+          <w:i/>
+          <w:noProof/>
+        </w:rPr>
+        <w:t>Pseudomonas aeruginosa</w:t>
+      </w:r>
+      <w:r>
+        <w:rPr>
+          <w:noProof/>
+        </w:rPr>
+        <w:t>. J Bacteriol. 2009;191(1):210-9.</w:t>
       </w:r>
     </w:p>
     <w:p>
@@ -6789,14 +7701,14 @@
         <w:rPr>
           <w:noProof/>
         </w:rPr>
-        <w:t>34.</w:t>
+        <w:t>42.</w:t>
       </w:r>
       <w:r>
         <w:rPr>
           <w:noProof/>
         </w:rPr>
         <w:tab/>
-        <w:t xml:space="preserve">Zegans ME, Wagner JC, Cady KC, Murphy DM, Hammond JH, O'Toole GA. Interaction between bacteriophage DMS3 and host CRISPR region inhibits group behaviors of </w:t>
+        <w:t xml:space="preserve">Cady KC, Bondy-Denomy J, Heussler GE, Davidson AR, O'Toole GA. The CRISPR/Cas Adaptive Immune System of </w:t>
       </w:r>
       <w:r>
         <w:rPr>
@@ -6809,7 +7721,14 @@
         <w:rPr>
           <w:noProof/>
         </w:rPr>
-        <w:t>. J Bacteriol. 2009;191(1):210-9.</w:t>
+        <w:t xml:space="preserve"> Mediates </w:t>
+      </w:r>
+      <w:r>
+        <w:rPr>
+          <w:noProof/>
+        </w:rPr>
+        <w:lastRenderedPageBreak/>
+        <w:t>Resistance to Naturally Occurring and Engineered Phages. J Bacteriol. 2012;194(21):5728-38.</w:t>
       </w:r>
     </w:p>
     <w:p>
@@ -6824,27 +7743,14 @@
         <w:rPr>
           <w:noProof/>
         </w:rPr>
-        <w:t>35.</w:t>
+        <w:t>43.</w:t>
       </w:r>
       <w:r>
         <w:rPr>
           <w:noProof/>
         </w:rPr>
         <w:tab/>
-        <w:t xml:space="preserve">Cady KC, Bondy-Denomy J, Heussler GE, Davidson AR, O'Toole GA. The CRISPR/Cas Adaptive Immune System of </w:t>
-      </w:r>
-      <w:r>
-        <w:rPr>
-          <w:i/>
-          <w:noProof/>
-        </w:rPr>
-        <w:t>Pseudomonas aeruginosa</w:t>
-      </w:r>
-      <w:r>
-        <w:rPr>
-          <w:noProof/>
-        </w:rPr>
-        <w:t xml:space="preserve"> Mediates Resistance to Naturally Occurring and Engineered Phages. J Bacteriol. 2012;194(21):5728-38.</w:t>
+        <w:t>Lenski RE. Quantifying fitness and gene stability in microorganisms. Biotechnology. 1991;15:173-92.</w:t>
       </w:r>
     </w:p>
     <w:p>
@@ -6859,14 +7765,14 @@
         <w:rPr>
           <w:noProof/>
         </w:rPr>
-        <w:t>36.</w:t>
+        <w:t>44.</w:t>
       </w:r>
       <w:r>
         <w:rPr>
           <w:noProof/>
         </w:rPr>
         <w:tab/>
-        <w:t>Lenski RE. Quantifying fitness and gene stability in microorganisms. Biotechnology. 1991;15:173-92.</w:t>
+        <w:t>Travisano M, Lenski RE. Long-term experimental evolution in Escherichia coli. IV. Targets of selection and the specificity of adaptation. Genetics. 1996;143(1):15-26.</w:t>
       </w:r>
     </w:p>
     <w:p>
@@ -6881,14 +7787,14 @@
         <w:rPr>
           <w:noProof/>
         </w:rPr>
-        <w:t>37.</w:t>
+        <w:t>45.</w:t>
       </w:r>
       <w:r>
         <w:rPr>
           <w:noProof/>
         </w:rPr>
         <w:tab/>
-        <w:t>Travisano M, Lenski RE. Long-term experimental evolution in Escherichia coli. IV. Targets of selection and the specificity of adaptation. Genetics. 1996;143(1):15-26.</w:t>
+        <w:t>R Core Team. R: A language and environment for statistical computing. 3.5.2 "Eggshell Igloo" ed. Vienna, Austria: R Foundation for Statistical Computing; 2018.</w:t>
       </w:r>
     </w:p>
     <w:p>
@@ -6903,14 +7809,14 @@
         <w:rPr>
           <w:noProof/>
         </w:rPr>
-        <w:t>38.</w:t>
+        <w:t>46.</w:t>
       </w:r>
       <w:r>
         <w:rPr>
           <w:noProof/>
         </w:rPr>
         <w:tab/>
-        <w:t>R Core Team. R: A language and environment for statistical computing. 3.5.2 "Eggshell Igloo" ed. Vienna, Austria: R Foundation for Statistical Computing; 2018.</w:t>
+        <w:t>Wickham H, François R, Henry L, Mûller K. dplyr: A Grammar of Data Manipulation. 0.7.8 ed2018.</w:t>
       </w:r>
     </w:p>
     <w:p>
@@ -6925,14 +7831,14 @@
         <w:rPr>
           <w:noProof/>
         </w:rPr>
-        <w:t>39.</w:t>
+        <w:t>47.</w:t>
       </w:r>
       <w:r>
         <w:rPr>
           <w:noProof/>
         </w:rPr>
         <w:tab/>
-        <w:t>Wickham H, François R, Henry L, Mûller K. dplyr: A Grammar of Data Manipulation. 0.7.8 ed2018.</w:t>
+        <w:t>Henry L, Wickham H. tidyr: Easily Tidy Data with 'spread()' and 'gather()' Functions. 2018.</w:t>
       </w:r>
     </w:p>
     <w:p>
@@ -6947,14 +7853,14 @@
         <w:rPr>
           <w:noProof/>
         </w:rPr>
-        <w:t>40.</w:t>
+        <w:t>48.</w:t>
       </w:r>
       <w:r>
         <w:rPr>
           <w:noProof/>
         </w:rPr>
         <w:tab/>
-        <w:t>Henry L, Wickham H. tidyr: Easily Tidy Data with 'spread()' and 'gather()' Functions. 2018.</w:t>
+        <w:t>Bache SM, Wickham H. magrittr: A Forward-Pipe Operator for R. 1.5 ed2014.</w:t>
       </w:r>
     </w:p>
     <w:p>
@@ -6969,14 +7875,14 @@
         <w:rPr>
           <w:noProof/>
         </w:rPr>
-        <w:t>41.</w:t>
+        <w:t>49.</w:t>
       </w:r>
       <w:r>
         <w:rPr>
           <w:noProof/>
         </w:rPr>
         <w:tab/>
-        <w:t>Bache SM, Wickham H. magrittr: A Forward-Pipe Operator for R. 1.5 ed2014.</w:t>
+        <w:t>Burnham KP, Anderson DR. Multimodel inference: understanding AIC and BIC in model selection. Sociol Methods Res. 2004;33(2):261-304.</w:t>
       </w:r>
     </w:p>
     <w:p>
@@ -6991,29 +7897,7 @@
         <w:rPr>
           <w:noProof/>
         </w:rPr>
-        <w:t>42.</w:t>
-      </w:r>
-      <w:r>
-        <w:rPr>
-          <w:noProof/>
-        </w:rPr>
-        <w:tab/>
-        <w:t>Burnham KP, Anderson DR. Multimodel inference: understanding AIC and BIC in model selection. Sociol Methods Res. 2004;33(2):261-304.</w:t>
-      </w:r>
-    </w:p>
-    <w:p>
-      <w:pPr>
-        <w:pStyle w:val="EndNoteBibliography"/>
-        <w:spacing w:after="240"/>
-        <w:rPr>
-          <w:noProof/>
-        </w:rPr>
-      </w:pPr>
-      <w:r>
-        <w:rPr>
-          <w:noProof/>
-        </w:rPr>
-        <w:t>43.</w:t>
+        <w:t>50.</w:t>
       </w:r>
       <w:r>
         <w:rPr>
@@ -7034,8 +7918,7 @@
         <w:rPr>
           <w:noProof/>
         </w:rPr>
-        <w:lastRenderedPageBreak/>
-        <w:t>44.</w:t>
+        <w:t>51.</w:t>
       </w:r>
       <w:r>
         <w:rPr>
@@ -7064,7 +7947,7 @@
 </file>
 
 <file path=word/styles.xml><?xml version="1.0" encoding="utf-8"?>
-<w:styles xmlns:mc="http://schemas.openxmlformats.org/markup-compatibility/2006" xmlns:r="http://schemas.openxmlformats.org/officeDocument/2006/relationships" xmlns:w="http://schemas.openxmlformats.org/wordprocessingml/2006/main" xmlns:w14="http://schemas.microsoft.com/office/word/2010/wordml" xmlns:w15="http://schemas.microsoft.com/office/word/2012/wordml" xmlns:w16cid="http://schemas.microsoft.com/office/word/2016/wordml/cid" xmlns:w16se="http://schemas.microsoft.com/office/word/2015/wordml/symex" mc:Ignorable="w14 w15 w16se w16cid">
+<w:styles xmlns:mc="http://schemas.openxmlformats.org/markup-compatibility/2006" xmlns:r="http://schemas.openxmlformats.org/officeDocument/2006/relationships" xmlns:w="http://schemas.openxmlformats.org/wordprocessingml/2006/main" xmlns:w14="http://schemas.microsoft.com/office/word/2010/wordml" xmlns:w15="http://schemas.microsoft.com/office/word/2012/wordml" mc:Ignorable="w14 w15">
   <w:docDefaults>
     <w:rPrDefault>
       <w:rPr>
@@ -7076,7 +7959,7 @@
     </w:rPrDefault>
     <w:pPrDefault/>
   </w:docDefaults>
-  <w:latentStyles w:defLockedState="0" w:defUIPriority="99" w:defSemiHidden="0" w:defUnhideWhenUsed="0" w:defQFormat="0" w:count="377">
+  <w:latentStyles w:defLockedState="0" w:defUIPriority="99" w:defSemiHidden="0" w:defUnhideWhenUsed="0" w:defQFormat="0" w:count="382">
     <w:lsdException w:name="Normal" w:uiPriority="0" w:qFormat="1"/>
     <w:lsdException w:name="heading 1" w:uiPriority="9" w:qFormat="1"/>
     <w:lsdException w:name="heading 2" w:semiHidden="1" w:uiPriority="9" w:unhideWhenUsed="1" w:qFormat="1"/>
@@ -7503,7 +8386,6 @@
   <w:style w:type="character" w:default="1" w:styleId="DefaultParagraphFont">
     <w:name w:val="Default Paragraph Font"/>
     <w:uiPriority w:val="1"/>
-    <w:semiHidden/>
     <w:unhideWhenUsed/>
   </w:style>
   <w:style w:type="table" w:default="1" w:styleId="TableNormal">
@@ -7645,6 +8527,16 @@
     <w:rPr>
       <w:color w:val="605E5C"/>
       <w:shd w:val="clear" w:color="auto" w:fill="E1DFDD"/>
+    </w:rPr>
+  </w:style>
+  <w:style w:type="character" w:styleId="PlaceholderText">
+    <w:name w:val="Placeholder Text"/>
+    <w:basedOn w:val="DefaultParagraphFont"/>
+    <w:uiPriority w:val="99"/>
+    <w:semiHidden/>
+    <w:rsid w:val="0065270C"/>
+    <w:rPr>
+      <w:color w:val="808080"/>
     </w:rPr>
   </w:style>
 </w:styles>

</xml_diff>